<commit_message>
CIV-6170 Order Templates updated as per the requirement
</commit_message>
<xml_diff>
--- a/docker/docmosis/templates/CV-UNS-GAP-ENG-01067.docx
+++ b/docker/docmosis/templates/CV-UNS-GAP-ENG-01067.docx
@@ -1,6 +1,6 @@
 
 <file path=word/document.xml><?xml version="1.0" encoding="utf-8"?>
-<w:document xmlns:wpc="http://schemas.microsoft.com/office/word/2010/wordprocessingCanvas" xmlns:cx="http://schemas.microsoft.com/office/drawing/2014/chartex" xmlns:cx1="http://schemas.microsoft.com/office/drawing/2015/9/8/chartex" xmlns:cx2="http://schemas.microsoft.com/office/drawing/2015/10/21/chartex" xmlns:cx3="http://schemas.microsoft.com/office/drawing/2016/5/9/chartex" xmlns:cx4="http://schemas.microsoft.com/office/drawing/2016/5/10/chartex" xmlns:cx5="http://schemas.microsoft.com/office/drawing/2016/5/11/chartex" xmlns:cx6="http://schemas.microsoft.com/office/drawing/2016/5/12/chartex" xmlns:cx7="http://schemas.microsoft.com/office/drawing/2016/5/13/chartex" xmlns:cx8="http://schemas.microsoft.com/office/drawing/2016/5/14/chartex" xmlns:mc="http://schemas.openxmlformats.org/markup-compatibility/2006" xmlns:aink="http://schemas.microsoft.com/office/drawing/2016/ink" xmlns:am3d="http://schemas.microsoft.com/office/drawing/2017/model3d" xmlns:o="urn:schemas-microsoft-com:office:office" xmlns:r="http://schemas.openxmlformats.org/officeDocument/2006/relationships" xmlns:m="http://schemas.openxmlformats.org/officeDocument/2006/math" xmlns:v="urn:schemas-microsoft-com:vml" xmlns:wp14="http://schemas.microsoft.com/office/word/2010/wordprocessingDrawing" xmlns:wp="http://schemas.openxmlformats.org/drawingml/2006/wordprocessingDrawing" xmlns:w10="urn:schemas-microsoft-com:office:word" xmlns:w="http://schemas.openxmlformats.org/wordprocessingml/2006/main" xmlns:w14="http://schemas.microsoft.com/office/word/2010/wordml" xmlns:w15="http://schemas.microsoft.com/office/word/2012/wordml" xmlns:w16cex="http://schemas.microsoft.com/office/word/2018/wordml/cex" xmlns:w16cid="http://schemas.microsoft.com/office/word/2016/wordml/cid" xmlns:w16="http://schemas.microsoft.com/office/word/2018/wordml" xmlns:w16sdtdh="http://schemas.microsoft.com/office/word/2020/wordml/sdtdatahash" xmlns:w16se="http://schemas.microsoft.com/office/word/2015/wordml/symex" xmlns:wpg="http://schemas.microsoft.com/office/word/2010/wordprocessingGroup" xmlns:wpi="http://schemas.microsoft.com/office/word/2010/wordprocessingInk" xmlns:wne="http://schemas.microsoft.com/office/word/2006/wordml" xmlns:wps="http://schemas.microsoft.com/office/word/2010/wordprocessingShape" mc:Ignorable="w14 w15 w16se w16cid w16 w16cex w16sdtdh wp14">
+<w:document xmlns:wpc="http://schemas.microsoft.com/office/word/2010/wordprocessingCanvas" xmlns:cx="http://schemas.microsoft.com/office/drawing/2014/chartex" xmlns:cx1="http://schemas.microsoft.com/office/drawing/2015/9/8/chartex" xmlns:cx2="http://schemas.microsoft.com/office/drawing/2015/10/21/chartex" xmlns:cx3="http://schemas.microsoft.com/office/drawing/2016/5/9/chartex" xmlns:cx4="http://schemas.microsoft.com/office/drawing/2016/5/10/chartex" xmlns:cx5="http://schemas.microsoft.com/office/drawing/2016/5/11/chartex" xmlns:cx6="http://schemas.microsoft.com/office/drawing/2016/5/12/chartex" xmlns:cx7="http://schemas.microsoft.com/office/drawing/2016/5/13/chartex" xmlns:cx8="http://schemas.microsoft.com/office/drawing/2016/5/14/chartex" xmlns:mc="http://schemas.openxmlformats.org/markup-compatibility/2006" xmlns:aink="http://schemas.microsoft.com/office/drawing/2016/ink" xmlns:am3d="http://schemas.microsoft.com/office/drawing/2017/model3d" xmlns:o="urn:schemas-microsoft-com:office:office" xmlns:oel="http://schemas.microsoft.com/office/2019/extlst" xmlns:r="http://schemas.openxmlformats.org/officeDocument/2006/relationships" xmlns:m="http://schemas.openxmlformats.org/officeDocument/2006/math" xmlns:v="urn:schemas-microsoft-com:vml" xmlns:wp14="http://schemas.microsoft.com/office/word/2010/wordprocessingDrawing" xmlns:wp="http://schemas.openxmlformats.org/drawingml/2006/wordprocessingDrawing" xmlns:w10="urn:schemas-microsoft-com:office:word" xmlns:w="http://schemas.openxmlformats.org/wordprocessingml/2006/main" xmlns:w14="http://schemas.microsoft.com/office/word/2010/wordml" xmlns:w15="http://schemas.microsoft.com/office/word/2012/wordml" xmlns:w16cex="http://schemas.microsoft.com/office/word/2018/wordml/cex" xmlns:w16cid="http://schemas.microsoft.com/office/word/2016/wordml/cid" xmlns:w16="http://schemas.microsoft.com/office/word/2018/wordml" xmlns:w16sdtdh="http://schemas.microsoft.com/office/word/2020/wordml/sdtdatahash" xmlns:w16se="http://schemas.microsoft.com/office/word/2015/wordml/symex" xmlns:wpg="http://schemas.microsoft.com/office/word/2010/wordprocessingGroup" xmlns:wpi="http://schemas.microsoft.com/office/word/2010/wordprocessingInk" xmlns:wne="http://schemas.microsoft.com/office/word/2006/wordml" xmlns:wps="http://schemas.microsoft.com/office/word/2010/wordprocessingShape" mc:Ignorable="w14 w15 w16se w16cid w16 w16cex w16sdtdh wp14">
   <w:body>
     <w:p>
       <w:pPr>
@@ -61,7 +61,7 @@
                     <pic:cNvPicPr/>
                   </pic:nvPicPr>
                   <pic:blipFill>
-                    <a:blip r:embed="rId4">
+                    <a:blip r:embed="rId6">
                       <a:extLst>
                         <a:ext uri="{28A0092B-C50C-407E-A947-70E740481C1C}">
                           <a14:useLocalDpi xmlns:a14="http://schemas.microsoft.com/office/drawing/2010/main" val="0"/>
@@ -349,13 +349,11 @@
     </w:p>
     <w:p/>
     <w:p/>
-    <w:p>
-      <w:r>
-        <w:t>If you cannot comply, you are expected to make formal application to the court before any deadline imposed on you expires.</w:t>
-      </w:r>
-    </w:p>
     <w:p/>
     <w:sectPr>
+      <w:footerReference w:type="even" r:id="rId7"/>
+      <w:footerReference w:type="default" r:id="rId8"/>
+      <w:footerReference w:type="first" r:id="rId9"/>
       <w:pgSz w:w="11906" w:h="16838"/>
       <w:pgMar w:top="1440" w:right="1440" w:bottom="1440" w:left="1440" w:header="708" w:footer="708" w:gutter="0"/>
       <w:cols w:space="708"/>
@@ -363,6 +361,431 @@
     </w:sectPr>
   </w:body>
 </w:document>
+</file>
+
+<file path=word/endnotes.xml><?xml version="1.0" encoding="utf-8"?>
+<w:endnotes xmlns:wpc="http://schemas.microsoft.com/office/word/2010/wordprocessingCanvas" xmlns:cx="http://schemas.microsoft.com/office/drawing/2014/chartex" xmlns:cx1="http://schemas.microsoft.com/office/drawing/2015/9/8/chartex" xmlns:cx2="http://schemas.microsoft.com/office/drawing/2015/10/21/chartex" xmlns:cx3="http://schemas.microsoft.com/office/drawing/2016/5/9/chartex" xmlns:cx4="http://schemas.microsoft.com/office/drawing/2016/5/10/chartex" xmlns:cx5="http://schemas.microsoft.com/office/drawing/2016/5/11/chartex" xmlns:cx6="http://schemas.microsoft.com/office/drawing/2016/5/12/chartex" xmlns:cx7="http://schemas.microsoft.com/office/drawing/2016/5/13/chartex" xmlns:cx8="http://schemas.microsoft.com/office/drawing/2016/5/14/chartex" xmlns:mc="http://schemas.openxmlformats.org/markup-compatibility/2006" xmlns:aink="http://schemas.microsoft.com/office/drawing/2016/ink" xmlns:am3d="http://schemas.microsoft.com/office/drawing/2017/model3d" xmlns:o="urn:schemas-microsoft-com:office:office" xmlns:oel="http://schemas.microsoft.com/office/2019/extlst" xmlns:r="http://schemas.openxmlformats.org/officeDocument/2006/relationships" xmlns:m="http://schemas.openxmlformats.org/officeDocument/2006/math" xmlns:v="urn:schemas-microsoft-com:vml" xmlns:wp14="http://schemas.microsoft.com/office/word/2010/wordprocessingDrawing" xmlns:wp="http://schemas.openxmlformats.org/drawingml/2006/wordprocessingDrawing" xmlns:w10="urn:schemas-microsoft-com:office:word" xmlns:w="http://schemas.openxmlformats.org/wordprocessingml/2006/main" xmlns:w14="http://schemas.microsoft.com/office/word/2010/wordml" xmlns:w15="http://schemas.microsoft.com/office/word/2012/wordml" xmlns:w16cex="http://schemas.microsoft.com/office/word/2018/wordml/cex" xmlns:w16cid="http://schemas.microsoft.com/office/word/2016/wordml/cid" xmlns:w16="http://schemas.microsoft.com/office/word/2018/wordml" xmlns:w16sdtdh="http://schemas.microsoft.com/office/word/2020/wordml/sdtdatahash" xmlns:w16se="http://schemas.microsoft.com/office/word/2015/wordml/symex" xmlns:wpg="http://schemas.microsoft.com/office/word/2010/wordprocessingGroup" xmlns:wpi="http://schemas.microsoft.com/office/word/2010/wordprocessingInk" xmlns:wne="http://schemas.microsoft.com/office/word/2006/wordml" xmlns:wps="http://schemas.microsoft.com/office/word/2010/wordprocessingShape" mc:Ignorable="w14 w15 w16se w16cid w16 w16cex w16sdtdh wp14">
+  <w:endnote w:type="separator" w:id="-1">
+    <w:p>
+      <w:r>
+        <w:separator/>
+      </w:r>
+    </w:p>
+  </w:endnote>
+  <w:endnote w:type="continuationSeparator" w:id="0">
+    <w:p>
+      <w:r>
+        <w:continuationSeparator/>
+      </w:r>
+    </w:p>
+  </w:endnote>
+</w:endnotes>
+</file>
+
+<file path=word/footer1.xml><?xml version="1.0" encoding="utf-8"?>
+<w:ftr xmlns:wpc="http://schemas.microsoft.com/office/word/2010/wordprocessingCanvas" xmlns:cx="http://schemas.microsoft.com/office/drawing/2014/chartex" xmlns:cx1="http://schemas.microsoft.com/office/drawing/2015/9/8/chartex" xmlns:cx2="http://schemas.microsoft.com/office/drawing/2015/10/21/chartex" xmlns:cx3="http://schemas.microsoft.com/office/drawing/2016/5/9/chartex" xmlns:cx4="http://schemas.microsoft.com/office/drawing/2016/5/10/chartex" xmlns:cx5="http://schemas.microsoft.com/office/drawing/2016/5/11/chartex" xmlns:cx6="http://schemas.microsoft.com/office/drawing/2016/5/12/chartex" xmlns:cx7="http://schemas.microsoft.com/office/drawing/2016/5/13/chartex" xmlns:cx8="http://schemas.microsoft.com/office/drawing/2016/5/14/chartex" xmlns:mc="http://schemas.openxmlformats.org/markup-compatibility/2006" xmlns:aink="http://schemas.microsoft.com/office/drawing/2016/ink" xmlns:am3d="http://schemas.microsoft.com/office/drawing/2017/model3d" xmlns:o="urn:schemas-microsoft-com:office:office" xmlns:oel="http://schemas.microsoft.com/office/2019/extlst" xmlns:r="http://schemas.openxmlformats.org/officeDocument/2006/relationships" xmlns:m="http://schemas.openxmlformats.org/officeDocument/2006/math" xmlns:v="urn:schemas-microsoft-com:vml" xmlns:wp14="http://schemas.microsoft.com/office/word/2010/wordprocessingDrawing" xmlns:wp="http://schemas.openxmlformats.org/drawingml/2006/wordprocessingDrawing" xmlns:w10="urn:schemas-microsoft-com:office:word" xmlns:w="http://schemas.openxmlformats.org/wordprocessingml/2006/main" xmlns:w14="http://schemas.microsoft.com/office/word/2010/wordml" xmlns:w15="http://schemas.microsoft.com/office/word/2012/wordml" xmlns:w16cex="http://schemas.microsoft.com/office/word/2018/wordml/cex" xmlns:w16cid="http://schemas.microsoft.com/office/word/2016/wordml/cid" xmlns:w16="http://schemas.microsoft.com/office/word/2018/wordml" xmlns:w16sdtdh="http://schemas.microsoft.com/office/word/2020/wordml/sdtdatahash" xmlns:w16se="http://schemas.microsoft.com/office/word/2015/wordml/symex" xmlns:wpg="http://schemas.microsoft.com/office/word/2010/wordprocessingGroup" xmlns:wpi="http://schemas.microsoft.com/office/word/2010/wordprocessingInk" xmlns:wne="http://schemas.microsoft.com/office/word/2006/wordml" xmlns:wps="http://schemas.microsoft.com/office/word/2010/wordprocessingShape" mc:Ignorable="w14 w15 w16se w16cid w16 w16cex w16sdtdh wp14">
+  <w:p>
+    <w:pPr>
+      <w:pStyle w:val="Footer"/>
+    </w:pPr>
+    <w:r>
+      <w:rPr>
+        <w:noProof/>
+      </w:rPr>
+      <mc:AlternateContent>
+        <mc:Choice Requires="wps">
+          <w:drawing>
+            <wp:anchor distT="0" distB="0" distL="0" distR="0" simplePos="0" relativeHeight="251659264" behindDoc="0" locked="0" layoutInCell="1" allowOverlap="1" wp14:anchorId="24ED3182" wp14:editId="054B7A40">
+              <wp:simplePos x="635" y="635"/>
+              <wp:positionH relativeFrom="leftMargin">
+                <wp:align>left</wp:align>
+              </wp:positionH>
+              <wp:positionV relativeFrom="paragraph">
+                <wp:posOffset>635</wp:posOffset>
+              </wp:positionV>
+              <wp:extent cx="443865" cy="443865"/>
+              <wp:effectExtent l="0" t="0" r="6350" b="2540"/>
+              <wp:wrapSquare wrapText="bothSides"/>
+              <wp:docPr id="3" name="Text Box 3" descr="Classification: Controlled">
+                <a:extLst xmlns:a="http://schemas.openxmlformats.org/drawingml/2006/main">
+                  <a:ext uri="{5AE41FA2-C0FF-4470-9BD4-5FADCA87CBE2}">
+                    <aclsh:classification xmlns:aclsh="http://schemas.microsoft.com/office/drawing/2020/classificationShape" classificationOutcomeType="ftr"/>
+                  </a:ext>
+                </a:extLst>
+              </wp:docPr>
+              <wp:cNvGraphicFramePr/>
+              <a:graphic xmlns:a="http://schemas.openxmlformats.org/drawingml/2006/main">
+                <a:graphicData uri="http://schemas.microsoft.com/office/word/2010/wordprocessingShape">
+                  <wps:wsp>
+                    <wps:cNvSpPr txBox="1"/>
+                    <wps:spPr>
+                      <a:xfrm>
+                        <a:off x="0" y="0"/>
+                        <a:ext cx="443865" cy="443865"/>
+                      </a:xfrm>
+                      <a:prstGeom prst="rect">
+                        <a:avLst/>
+                      </a:prstGeom>
+                      <a:noFill/>
+                      <a:ln>
+                        <a:noFill/>
+                      </a:ln>
+                    </wps:spPr>
+                    <wps:txbx>
+                      <w:txbxContent>
+                        <w:p>
+                          <w:pPr>
+                            <w:rPr>
+                              <w:rFonts w:ascii="Calibri" w:eastAsia="Calibri" w:hAnsi="Calibri" w:cs="Calibri"/>
+                              <w:noProof/>
+                              <w:color w:val="FF0000"/>
+                              <w:sz w:val="12"/>
+                              <w:szCs w:val="12"/>
+                            </w:rPr>
+                          </w:pPr>
+                          <w:r>
+                            <w:rPr>
+                              <w:rFonts w:ascii="Calibri" w:eastAsia="Calibri" w:hAnsi="Calibri" w:cs="Calibri"/>
+                              <w:noProof/>
+                              <w:color w:val="FF0000"/>
+                              <w:sz w:val="12"/>
+                              <w:szCs w:val="12"/>
+                            </w:rPr>
+                            <w:t>Classification: Controlled</w:t>
+                          </w:r>
+                        </w:p>
+                      </w:txbxContent>
+                    </wps:txbx>
+                    <wps:bodyPr rot="0" spcFirstLastPara="0" vertOverflow="overflow" horzOverflow="overflow" vert="horz" wrap="none" lIns="63500" tIns="0" rIns="0" bIns="0" numCol="1" spcCol="0" rtlCol="0" fromWordArt="0" anchor="t" anchorCtr="0" forceAA="0" compatLnSpc="1">
+                      <a:prstTxWarp prst="textNoShape">
+                        <a:avLst/>
+                      </a:prstTxWarp>
+                      <a:spAutoFit/>
+                    </wps:bodyPr>
+                  </wps:wsp>
+                </a:graphicData>
+              </a:graphic>
+            </wp:anchor>
+          </w:drawing>
+        </mc:Choice>
+        <mc:Fallback>
+          <w:pict>
+            <v:shapetype w14:anchorId="24ED3182" id="_x0000_t202" coordsize="21600,21600" o:spt="202" path="m,l,21600r21600,l21600,xe">
+              <v:stroke joinstyle="miter"/>
+              <v:path gradientshapeok="t" o:connecttype="rect"/>
+            </v:shapetype>
+            <v:shape id="Text Box 3" o:spid="_x0000_s1026" type="#_x0000_t202" alt="Classification: Controlled" style="position:absolute;margin-left:0;margin-top:.05pt;width:34.95pt;height:34.95pt;z-index:251659264;visibility:visible;mso-wrap-style:none;mso-wrap-distance-left:0;mso-wrap-distance-top:0;mso-wrap-distance-right:0;mso-wrap-distance-bottom:0;mso-position-horizontal:left;mso-position-horizontal-relative:left-margin-area;mso-position-vertical:absolute;mso-position-vertical-relative:text;v-text-anchor:top" o:gfxdata="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" filled="f" stroked="f">
+              <v:fill o:detectmouseclick="t"/>
+              <v:textbox style="mso-fit-shape-to-text:t" inset="5pt,0,0,0">
+                <w:txbxContent>
+                  <w:p>
+                    <w:pPr>
+                      <w:rPr>
+                        <w:rFonts w:ascii="Calibri" w:eastAsia="Calibri" w:hAnsi="Calibri" w:cs="Calibri"/>
+                        <w:noProof/>
+                        <w:color w:val="FF0000"/>
+                        <w:sz w:val="12"/>
+                        <w:szCs w:val="12"/>
+                      </w:rPr>
+                    </w:pPr>
+                    <w:r>
+                      <w:rPr>
+                        <w:rFonts w:ascii="Calibri" w:eastAsia="Calibri" w:hAnsi="Calibri" w:cs="Calibri"/>
+                        <w:noProof/>
+                        <w:color w:val="FF0000"/>
+                        <w:sz w:val="12"/>
+                        <w:szCs w:val="12"/>
+                      </w:rPr>
+                      <w:t>Classification: Controlled</w:t>
+                    </w:r>
+                  </w:p>
+                </w:txbxContent>
+              </v:textbox>
+              <w10:wrap type="square" anchorx="margin"/>
+            </v:shape>
+          </w:pict>
+        </mc:Fallback>
+      </mc:AlternateContent>
+    </w:r>
+  </w:p>
+</w:ftr>
+</file>
+
+<file path=word/footer2.xml><?xml version="1.0" encoding="utf-8"?>
+<w:ftr xmlns:wpc="http://schemas.microsoft.com/office/word/2010/wordprocessingCanvas" xmlns:cx="http://schemas.microsoft.com/office/drawing/2014/chartex" xmlns:cx1="http://schemas.microsoft.com/office/drawing/2015/9/8/chartex" xmlns:cx2="http://schemas.microsoft.com/office/drawing/2015/10/21/chartex" xmlns:cx3="http://schemas.microsoft.com/office/drawing/2016/5/9/chartex" xmlns:cx4="http://schemas.microsoft.com/office/drawing/2016/5/10/chartex" xmlns:cx5="http://schemas.microsoft.com/office/drawing/2016/5/11/chartex" xmlns:cx6="http://schemas.microsoft.com/office/drawing/2016/5/12/chartex" xmlns:cx7="http://schemas.microsoft.com/office/drawing/2016/5/13/chartex" xmlns:cx8="http://schemas.microsoft.com/office/drawing/2016/5/14/chartex" xmlns:mc="http://schemas.openxmlformats.org/markup-compatibility/2006" xmlns:aink="http://schemas.microsoft.com/office/drawing/2016/ink" xmlns:am3d="http://schemas.microsoft.com/office/drawing/2017/model3d" xmlns:o="urn:schemas-microsoft-com:office:office" xmlns:oel="http://schemas.microsoft.com/office/2019/extlst" xmlns:r="http://schemas.openxmlformats.org/officeDocument/2006/relationships" xmlns:m="http://schemas.openxmlformats.org/officeDocument/2006/math" xmlns:v="urn:schemas-microsoft-com:vml" xmlns:wp14="http://schemas.microsoft.com/office/word/2010/wordprocessingDrawing" xmlns:wp="http://schemas.openxmlformats.org/drawingml/2006/wordprocessingDrawing" xmlns:w10="urn:schemas-microsoft-com:office:word" xmlns:w="http://schemas.openxmlformats.org/wordprocessingml/2006/main" xmlns:w14="http://schemas.microsoft.com/office/word/2010/wordml" xmlns:w15="http://schemas.microsoft.com/office/word/2012/wordml" xmlns:w16cex="http://schemas.microsoft.com/office/word/2018/wordml/cex" xmlns:w16cid="http://schemas.microsoft.com/office/word/2016/wordml/cid" xmlns:w16="http://schemas.microsoft.com/office/word/2018/wordml" xmlns:w16sdtdh="http://schemas.microsoft.com/office/word/2020/wordml/sdtdatahash" xmlns:w16se="http://schemas.microsoft.com/office/word/2015/wordml/symex" xmlns:wpg="http://schemas.microsoft.com/office/word/2010/wordprocessingGroup" xmlns:wpi="http://schemas.microsoft.com/office/word/2010/wordprocessingInk" xmlns:wne="http://schemas.microsoft.com/office/word/2006/wordml" xmlns:wps="http://schemas.microsoft.com/office/word/2010/wordprocessingShape" mc:Ignorable="w14 w15 w16se w16cid w16 w16cex w16sdtdh wp14">
+  <w:p>
+    <w:pPr>
+      <w:pStyle w:val="Footer"/>
+    </w:pPr>
+    <w:r>
+      <w:rPr>
+        <w:noProof/>
+      </w:rPr>
+      <mc:AlternateContent>
+        <mc:Choice Requires="wps">
+          <w:drawing>
+            <wp:anchor distT="0" distB="0" distL="0" distR="0" simplePos="0" relativeHeight="251660288" behindDoc="0" locked="0" layoutInCell="1" allowOverlap="1" wp14:anchorId="13F6D0FB" wp14:editId="244C5735">
+              <wp:simplePos x="914400" y="10058400"/>
+              <wp:positionH relativeFrom="leftMargin">
+                <wp:align>left</wp:align>
+              </wp:positionH>
+              <wp:positionV relativeFrom="paragraph">
+                <wp:posOffset>635</wp:posOffset>
+              </wp:positionV>
+              <wp:extent cx="443865" cy="443865"/>
+              <wp:effectExtent l="0" t="0" r="6350" b="2540"/>
+              <wp:wrapSquare wrapText="bothSides"/>
+              <wp:docPr id="4" name="Text Box 4" descr="Classification: Controlled">
+                <a:extLst xmlns:a="http://schemas.openxmlformats.org/drawingml/2006/main">
+                  <a:ext uri="{5AE41FA2-C0FF-4470-9BD4-5FADCA87CBE2}">
+                    <aclsh:classification xmlns:aclsh="http://schemas.microsoft.com/office/drawing/2020/classificationShape" classificationOutcomeType="ftr"/>
+                  </a:ext>
+                </a:extLst>
+              </wp:docPr>
+              <wp:cNvGraphicFramePr/>
+              <a:graphic xmlns:a="http://schemas.openxmlformats.org/drawingml/2006/main">
+                <a:graphicData uri="http://schemas.microsoft.com/office/word/2010/wordprocessingShape">
+                  <wps:wsp>
+                    <wps:cNvSpPr txBox="1"/>
+                    <wps:spPr>
+                      <a:xfrm>
+                        <a:off x="0" y="0"/>
+                        <a:ext cx="443865" cy="443865"/>
+                      </a:xfrm>
+                      <a:prstGeom prst="rect">
+                        <a:avLst/>
+                      </a:prstGeom>
+                      <a:noFill/>
+                      <a:ln>
+                        <a:noFill/>
+                      </a:ln>
+                    </wps:spPr>
+                    <wps:txbx>
+                      <w:txbxContent>
+                        <w:p>
+                          <w:pPr>
+                            <w:rPr>
+                              <w:rFonts w:ascii="Calibri" w:eastAsia="Calibri" w:hAnsi="Calibri" w:cs="Calibri"/>
+                              <w:noProof/>
+                              <w:color w:val="FF0000"/>
+                              <w:sz w:val="12"/>
+                              <w:szCs w:val="12"/>
+                            </w:rPr>
+                          </w:pPr>
+                          <w:r>
+                            <w:rPr>
+                              <w:rFonts w:ascii="Calibri" w:eastAsia="Calibri" w:hAnsi="Calibri" w:cs="Calibri"/>
+                              <w:noProof/>
+                              <w:color w:val="FF0000"/>
+                              <w:sz w:val="12"/>
+                              <w:szCs w:val="12"/>
+                            </w:rPr>
+                            <w:t>Classification: Controlled</w:t>
+                          </w:r>
+                        </w:p>
+                      </w:txbxContent>
+                    </wps:txbx>
+                    <wps:bodyPr rot="0" spcFirstLastPara="0" vertOverflow="overflow" horzOverflow="overflow" vert="horz" wrap="none" lIns="63500" tIns="0" rIns="0" bIns="0" numCol="1" spcCol="0" rtlCol="0" fromWordArt="0" anchor="t" anchorCtr="0" forceAA="0" compatLnSpc="1">
+                      <a:prstTxWarp prst="textNoShape">
+                        <a:avLst/>
+                      </a:prstTxWarp>
+                      <a:spAutoFit/>
+                    </wps:bodyPr>
+                  </wps:wsp>
+                </a:graphicData>
+              </a:graphic>
+            </wp:anchor>
+          </w:drawing>
+        </mc:Choice>
+        <mc:Fallback>
+          <w:pict>
+            <v:shapetype w14:anchorId="13F6D0FB" id="_x0000_t202" coordsize="21600,21600" o:spt="202" path="m,l,21600r21600,l21600,xe">
+              <v:stroke joinstyle="miter"/>
+              <v:path gradientshapeok="t" o:connecttype="rect"/>
+            </v:shapetype>
+            <v:shape id="Text Box 4" o:spid="_x0000_s1027" type="#_x0000_t202" alt="Classification: Controlled" style="position:absolute;margin-left:0;margin-top:.05pt;width:34.95pt;height:34.95pt;z-index:251660288;visibility:visible;mso-wrap-style:none;mso-wrap-distance-left:0;mso-wrap-distance-top:0;mso-wrap-distance-right:0;mso-wrap-distance-bottom:0;mso-position-horizontal:left;mso-position-horizontal-relative:left-margin-area;mso-position-vertical:absolute;mso-position-vertical-relative:text;v-text-anchor:top" o:gfxdata="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" filled="f" stroked="f">
+              <v:fill o:detectmouseclick="t"/>
+              <v:textbox style="mso-fit-shape-to-text:t" inset="5pt,0,0,0">
+                <w:txbxContent>
+                  <w:p>
+                    <w:pPr>
+                      <w:rPr>
+                        <w:rFonts w:ascii="Calibri" w:eastAsia="Calibri" w:hAnsi="Calibri" w:cs="Calibri"/>
+                        <w:noProof/>
+                        <w:color w:val="FF0000"/>
+                        <w:sz w:val="12"/>
+                        <w:szCs w:val="12"/>
+                      </w:rPr>
+                    </w:pPr>
+                    <w:r>
+                      <w:rPr>
+                        <w:rFonts w:ascii="Calibri" w:eastAsia="Calibri" w:hAnsi="Calibri" w:cs="Calibri"/>
+                        <w:noProof/>
+                        <w:color w:val="FF0000"/>
+                        <w:sz w:val="12"/>
+                        <w:szCs w:val="12"/>
+                      </w:rPr>
+                      <w:t>Classification: Controlled</w:t>
+                    </w:r>
+                  </w:p>
+                </w:txbxContent>
+              </v:textbox>
+              <w10:wrap type="square" anchorx="margin"/>
+            </v:shape>
+          </w:pict>
+        </mc:Fallback>
+      </mc:AlternateContent>
+    </w:r>
+  </w:p>
+</w:ftr>
+</file>
+
+<file path=word/footer3.xml><?xml version="1.0" encoding="utf-8"?>
+<w:ftr xmlns:wpc="http://schemas.microsoft.com/office/word/2010/wordprocessingCanvas" xmlns:cx="http://schemas.microsoft.com/office/drawing/2014/chartex" xmlns:cx1="http://schemas.microsoft.com/office/drawing/2015/9/8/chartex" xmlns:cx2="http://schemas.microsoft.com/office/drawing/2015/10/21/chartex" xmlns:cx3="http://schemas.microsoft.com/office/drawing/2016/5/9/chartex" xmlns:cx4="http://schemas.microsoft.com/office/drawing/2016/5/10/chartex" xmlns:cx5="http://schemas.microsoft.com/office/drawing/2016/5/11/chartex" xmlns:cx6="http://schemas.microsoft.com/office/drawing/2016/5/12/chartex" xmlns:cx7="http://schemas.microsoft.com/office/drawing/2016/5/13/chartex" xmlns:cx8="http://schemas.microsoft.com/office/drawing/2016/5/14/chartex" xmlns:mc="http://schemas.openxmlformats.org/markup-compatibility/2006" xmlns:aink="http://schemas.microsoft.com/office/drawing/2016/ink" xmlns:am3d="http://schemas.microsoft.com/office/drawing/2017/model3d" xmlns:o="urn:schemas-microsoft-com:office:office" xmlns:oel="http://schemas.microsoft.com/office/2019/extlst" xmlns:r="http://schemas.openxmlformats.org/officeDocument/2006/relationships" xmlns:m="http://schemas.openxmlformats.org/officeDocument/2006/math" xmlns:v="urn:schemas-microsoft-com:vml" xmlns:wp14="http://schemas.microsoft.com/office/word/2010/wordprocessingDrawing" xmlns:wp="http://schemas.openxmlformats.org/drawingml/2006/wordprocessingDrawing" xmlns:w10="urn:schemas-microsoft-com:office:word" xmlns:w="http://schemas.openxmlformats.org/wordprocessingml/2006/main" xmlns:w14="http://schemas.microsoft.com/office/word/2010/wordml" xmlns:w15="http://schemas.microsoft.com/office/word/2012/wordml" xmlns:w16cex="http://schemas.microsoft.com/office/word/2018/wordml/cex" xmlns:w16cid="http://schemas.microsoft.com/office/word/2016/wordml/cid" xmlns:w16="http://schemas.microsoft.com/office/word/2018/wordml" xmlns:w16sdtdh="http://schemas.microsoft.com/office/word/2020/wordml/sdtdatahash" xmlns:w16se="http://schemas.microsoft.com/office/word/2015/wordml/symex" xmlns:wpg="http://schemas.microsoft.com/office/word/2010/wordprocessingGroup" xmlns:wpi="http://schemas.microsoft.com/office/word/2010/wordprocessingInk" xmlns:wne="http://schemas.microsoft.com/office/word/2006/wordml" xmlns:wps="http://schemas.microsoft.com/office/word/2010/wordprocessingShape" mc:Ignorable="w14 w15 w16se w16cid w16 w16cex w16sdtdh wp14">
+  <w:p>
+    <w:pPr>
+      <w:pStyle w:val="Footer"/>
+    </w:pPr>
+    <w:r>
+      <w:rPr>
+        <w:noProof/>
+      </w:rPr>
+      <mc:AlternateContent>
+        <mc:Choice Requires="wps">
+          <w:drawing>
+            <wp:anchor distT="0" distB="0" distL="0" distR="0" simplePos="0" relativeHeight="251658240" behindDoc="0" locked="0" layoutInCell="1" allowOverlap="1" wp14:anchorId="20828B66" wp14:editId="00DC9212">
+              <wp:simplePos x="635" y="635"/>
+              <wp:positionH relativeFrom="leftMargin">
+                <wp:align>left</wp:align>
+              </wp:positionH>
+              <wp:positionV relativeFrom="paragraph">
+                <wp:posOffset>635</wp:posOffset>
+              </wp:positionV>
+              <wp:extent cx="443865" cy="443865"/>
+              <wp:effectExtent l="0" t="0" r="6350" b="2540"/>
+              <wp:wrapSquare wrapText="bothSides"/>
+              <wp:docPr id="2" name="Text Box 2" descr="Classification: Controlled">
+                <a:extLst xmlns:a="http://schemas.openxmlformats.org/drawingml/2006/main">
+                  <a:ext uri="{5AE41FA2-C0FF-4470-9BD4-5FADCA87CBE2}">
+                    <aclsh:classification xmlns:aclsh="http://schemas.microsoft.com/office/drawing/2020/classificationShape" classificationOutcomeType="ftr"/>
+                  </a:ext>
+                </a:extLst>
+              </wp:docPr>
+              <wp:cNvGraphicFramePr/>
+              <a:graphic xmlns:a="http://schemas.openxmlformats.org/drawingml/2006/main">
+                <a:graphicData uri="http://schemas.microsoft.com/office/word/2010/wordprocessingShape">
+                  <wps:wsp>
+                    <wps:cNvSpPr txBox="1"/>
+                    <wps:spPr>
+                      <a:xfrm>
+                        <a:off x="0" y="0"/>
+                        <a:ext cx="443865" cy="443865"/>
+                      </a:xfrm>
+                      <a:prstGeom prst="rect">
+                        <a:avLst/>
+                      </a:prstGeom>
+                      <a:noFill/>
+                      <a:ln>
+                        <a:noFill/>
+                      </a:ln>
+                    </wps:spPr>
+                    <wps:txbx>
+                      <w:txbxContent>
+                        <w:p>
+                          <w:pPr>
+                            <w:rPr>
+                              <w:rFonts w:ascii="Calibri" w:eastAsia="Calibri" w:hAnsi="Calibri" w:cs="Calibri"/>
+                              <w:noProof/>
+                              <w:color w:val="FF0000"/>
+                              <w:sz w:val="12"/>
+                              <w:szCs w:val="12"/>
+                            </w:rPr>
+                          </w:pPr>
+                          <w:r>
+                            <w:rPr>
+                              <w:rFonts w:ascii="Calibri" w:eastAsia="Calibri" w:hAnsi="Calibri" w:cs="Calibri"/>
+                              <w:noProof/>
+                              <w:color w:val="FF0000"/>
+                              <w:sz w:val="12"/>
+                              <w:szCs w:val="12"/>
+                            </w:rPr>
+                            <w:t>Classification: Controlled</w:t>
+                          </w:r>
+                        </w:p>
+                      </w:txbxContent>
+                    </wps:txbx>
+                    <wps:bodyPr rot="0" spcFirstLastPara="0" vertOverflow="overflow" horzOverflow="overflow" vert="horz" wrap="none" lIns="63500" tIns="0" rIns="0" bIns="0" numCol="1" spcCol="0" rtlCol="0" fromWordArt="0" anchor="t" anchorCtr="0" forceAA="0" compatLnSpc="1">
+                      <a:prstTxWarp prst="textNoShape">
+                        <a:avLst/>
+                      </a:prstTxWarp>
+                      <a:spAutoFit/>
+                    </wps:bodyPr>
+                  </wps:wsp>
+                </a:graphicData>
+              </a:graphic>
+            </wp:anchor>
+          </w:drawing>
+        </mc:Choice>
+        <mc:Fallback>
+          <w:pict>
+            <v:shapetype w14:anchorId="20828B66" id="_x0000_t202" coordsize="21600,21600" o:spt="202" path="m,l,21600r21600,l21600,xe">
+              <v:stroke joinstyle="miter"/>
+              <v:path gradientshapeok="t" o:connecttype="rect"/>
+            </v:shapetype>
+            <v:shape id="Text Box 2" o:spid="_x0000_s1028" type="#_x0000_t202" alt="Classification: Controlled" style="position:absolute;margin-left:0;margin-top:.05pt;width:34.95pt;height:34.95pt;z-index:251658240;visibility:visible;mso-wrap-style:none;mso-wrap-distance-left:0;mso-wrap-distance-top:0;mso-wrap-distance-right:0;mso-wrap-distance-bottom:0;mso-position-horizontal:left;mso-position-horizontal-relative:left-margin-area;mso-position-vertical:absolute;mso-position-vertical-relative:text;v-text-anchor:top" o:gfxdata="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" filled="f" stroked="f">
+              <v:fill o:detectmouseclick="t"/>
+              <v:textbox style="mso-fit-shape-to-text:t" inset="5pt,0,0,0">
+                <w:txbxContent>
+                  <w:p>
+                    <w:pPr>
+                      <w:rPr>
+                        <w:rFonts w:ascii="Calibri" w:eastAsia="Calibri" w:hAnsi="Calibri" w:cs="Calibri"/>
+                        <w:noProof/>
+                        <w:color w:val="FF0000"/>
+                        <w:sz w:val="12"/>
+                        <w:szCs w:val="12"/>
+                      </w:rPr>
+                    </w:pPr>
+                    <w:r>
+                      <w:rPr>
+                        <w:rFonts w:ascii="Calibri" w:eastAsia="Calibri" w:hAnsi="Calibri" w:cs="Calibri"/>
+                        <w:noProof/>
+                        <w:color w:val="FF0000"/>
+                        <w:sz w:val="12"/>
+                        <w:szCs w:val="12"/>
+                      </w:rPr>
+                      <w:t>Classification: Controlled</w:t>
+                    </w:r>
+                  </w:p>
+                </w:txbxContent>
+              </v:textbox>
+              <w10:wrap type="square" anchorx="margin"/>
+            </v:shape>
+          </w:pict>
+        </mc:Fallback>
+      </mc:AlternateContent>
+    </w:r>
+  </w:p>
+</w:ftr>
+</file>
+
+<file path=word/footnotes.xml><?xml version="1.0" encoding="utf-8"?>
+<w:footnotes xmlns:wpc="http://schemas.microsoft.com/office/word/2010/wordprocessingCanvas" xmlns:cx="http://schemas.microsoft.com/office/drawing/2014/chartex" xmlns:cx1="http://schemas.microsoft.com/office/drawing/2015/9/8/chartex" xmlns:cx2="http://schemas.microsoft.com/office/drawing/2015/10/21/chartex" xmlns:cx3="http://schemas.microsoft.com/office/drawing/2016/5/9/chartex" xmlns:cx4="http://schemas.microsoft.com/office/drawing/2016/5/10/chartex" xmlns:cx5="http://schemas.microsoft.com/office/drawing/2016/5/11/chartex" xmlns:cx6="http://schemas.microsoft.com/office/drawing/2016/5/12/chartex" xmlns:cx7="http://schemas.microsoft.com/office/drawing/2016/5/13/chartex" xmlns:cx8="http://schemas.microsoft.com/office/drawing/2016/5/14/chartex" xmlns:mc="http://schemas.openxmlformats.org/markup-compatibility/2006" xmlns:aink="http://schemas.microsoft.com/office/drawing/2016/ink" xmlns:am3d="http://schemas.microsoft.com/office/drawing/2017/model3d" xmlns:o="urn:schemas-microsoft-com:office:office" xmlns:oel="http://schemas.microsoft.com/office/2019/extlst" xmlns:r="http://schemas.openxmlformats.org/officeDocument/2006/relationships" xmlns:m="http://schemas.openxmlformats.org/officeDocument/2006/math" xmlns:v="urn:schemas-microsoft-com:vml" xmlns:wp14="http://schemas.microsoft.com/office/word/2010/wordprocessingDrawing" xmlns:wp="http://schemas.openxmlformats.org/drawingml/2006/wordprocessingDrawing" xmlns:w10="urn:schemas-microsoft-com:office:word" xmlns:w="http://schemas.openxmlformats.org/wordprocessingml/2006/main" xmlns:w14="http://schemas.microsoft.com/office/word/2010/wordml" xmlns:w15="http://schemas.microsoft.com/office/word/2012/wordml" xmlns:w16cex="http://schemas.microsoft.com/office/word/2018/wordml/cex" xmlns:w16cid="http://schemas.microsoft.com/office/word/2016/wordml/cid" xmlns:w16="http://schemas.microsoft.com/office/word/2018/wordml" xmlns:w16sdtdh="http://schemas.microsoft.com/office/word/2020/wordml/sdtdatahash" xmlns:w16se="http://schemas.microsoft.com/office/word/2015/wordml/symex" xmlns:wpg="http://schemas.microsoft.com/office/word/2010/wordprocessingGroup" xmlns:wpi="http://schemas.microsoft.com/office/word/2010/wordprocessingInk" xmlns:wne="http://schemas.microsoft.com/office/word/2006/wordml" xmlns:wps="http://schemas.microsoft.com/office/word/2010/wordprocessingShape" mc:Ignorable="w14 w15 w16se w16cid w16 w16cex w16sdtdh wp14">
+  <w:footnote w:type="separator" w:id="-1">
+    <w:p>
+      <w:r>
+        <w:separator/>
+      </w:r>
+    </w:p>
+  </w:footnote>
+  <w:footnote w:type="continuationSeparator" w:id="0">
+    <w:p>
+      <w:r>
+        <w:continuationSeparator/>
+      </w:r>
+    </w:p>
+  </w:footnote>
+</w:footnotes>
 </file>
 
 <file path=word/styles.xml><?xml version="1.0" encoding="utf-8"?>
@@ -787,6 +1210,27 @@
     <w:semiHidden/>
     <w:unhideWhenUsed/>
   </w:style>
+  <w:style w:type="paragraph" w:styleId="Footer">
+    <w:name w:val="footer"/>
+    <w:basedOn w:val="Normal"/>
+    <w:link w:val="FooterChar"/>
+    <w:uiPriority w:val="99"/>
+    <w:unhideWhenUsed/>
+    <w:rsid w:val="00A127A1"/>
+    <w:pPr>
+      <w:tabs>
+        <w:tab w:val="center" w:pos="4513"/>
+        <w:tab w:val="right" w:pos="9026"/>
+      </w:tabs>
+    </w:pPr>
+  </w:style>
+  <w:style w:type="character" w:customStyle="1" w:styleId="FooterChar">
+    <w:name w:val="Footer Char"/>
+    <w:basedOn w:val="DefaultParagraphFont"/>
+    <w:link w:val="Footer"/>
+    <w:uiPriority w:val="99"/>
+    <w:rsid w:val="00A127A1"/>
+  </w:style>
 </w:styles>
 </file>
 
@@ -1083,4 +1527,10 @@
     </a:ext>
   </a:extLst>
 </a:theme>
+</file>
+
+<file path=docMetadata/LabelInfo.xml><?xml version="1.0" encoding="utf-8"?>
+<clbl:labelList xmlns:clbl="http://schemas.microsoft.com/office/2020/mipLabelMetadata">
+  <clbl:label id="{95c71a0f-75e1-4c8f-90e2-641c9351dd98}" enabled="1" method="Standard" siteId="{3e0088dc-0629-4ae6-aa8c-813e7a296f50}" contentBits="2" removed="0"/>
+</clbl:labelList>
 </file>
</xml_diff>

<commit_message>
CIV-6284 Update Order Template
</commit_message>
<xml_diff>
--- a/docker/docmosis/templates/CV-UNS-GAP-ENG-01067.docx
+++ b/docker/docmosis/templates/CV-UNS-GAP-ENG-01067.docx
@@ -1,6 +1,6 @@
 
 <file path=word/document.xml><?xml version="1.0" encoding="utf-8"?>
-<w:document xmlns:wpc="http://schemas.microsoft.com/office/word/2010/wordprocessingCanvas" xmlns:cx="http://schemas.microsoft.com/office/drawing/2014/chartex" xmlns:cx1="http://schemas.microsoft.com/office/drawing/2015/9/8/chartex" xmlns:cx2="http://schemas.microsoft.com/office/drawing/2015/10/21/chartex" xmlns:cx3="http://schemas.microsoft.com/office/drawing/2016/5/9/chartex" xmlns:cx4="http://schemas.microsoft.com/office/drawing/2016/5/10/chartex" xmlns:cx5="http://schemas.microsoft.com/office/drawing/2016/5/11/chartex" xmlns:cx6="http://schemas.microsoft.com/office/drawing/2016/5/12/chartex" xmlns:cx7="http://schemas.microsoft.com/office/drawing/2016/5/13/chartex" xmlns:cx8="http://schemas.microsoft.com/office/drawing/2016/5/14/chartex" xmlns:mc="http://schemas.openxmlformats.org/markup-compatibility/2006" xmlns:aink="http://schemas.microsoft.com/office/drawing/2016/ink" xmlns:am3d="http://schemas.microsoft.com/office/drawing/2017/model3d" xmlns:o="urn:schemas-microsoft-com:office:office" xmlns:r="http://schemas.openxmlformats.org/officeDocument/2006/relationships" xmlns:m="http://schemas.openxmlformats.org/officeDocument/2006/math" xmlns:v="urn:schemas-microsoft-com:vml" xmlns:wp14="http://schemas.microsoft.com/office/word/2010/wordprocessingDrawing" xmlns:wp="http://schemas.openxmlformats.org/drawingml/2006/wordprocessingDrawing" xmlns:w10="urn:schemas-microsoft-com:office:word" xmlns:w="http://schemas.openxmlformats.org/wordprocessingml/2006/main" xmlns:w14="http://schemas.microsoft.com/office/word/2010/wordml" xmlns:w15="http://schemas.microsoft.com/office/word/2012/wordml" xmlns:w16cex="http://schemas.microsoft.com/office/word/2018/wordml/cex" xmlns:w16cid="http://schemas.microsoft.com/office/word/2016/wordml/cid" xmlns:w16="http://schemas.microsoft.com/office/word/2018/wordml" xmlns:w16sdtdh="http://schemas.microsoft.com/office/word/2020/wordml/sdtdatahash" xmlns:w16se="http://schemas.microsoft.com/office/word/2015/wordml/symex" xmlns:wpg="http://schemas.microsoft.com/office/word/2010/wordprocessingGroup" xmlns:wpi="http://schemas.microsoft.com/office/word/2010/wordprocessingInk" xmlns:wne="http://schemas.microsoft.com/office/word/2006/wordml" xmlns:wps="http://schemas.microsoft.com/office/word/2010/wordprocessingShape" mc:Ignorable="w14 w15 w16se w16cid w16 w16cex w16sdtdh wp14">
+<w:document xmlns:wpc="http://schemas.microsoft.com/office/word/2010/wordprocessingCanvas" xmlns:cx="http://schemas.microsoft.com/office/drawing/2014/chartex" xmlns:cx1="http://schemas.microsoft.com/office/drawing/2015/9/8/chartex" xmlns:cx2="http://schemas.microsoft.com/office/drawing/2015/10/21/chartex" xmlns:cx3="http://schemas.microsoft.com/office/drawing/2016/5/9/chartex" xmlns:cx4="http://schemas.microsoft.com/office/drawing/2016/5/10/chartex" xmlns:cx5="http://schemas.microsoft.com/office/drawing/2016/5/11/chartex" xmlns:cx6="http://schemas.microsoft.com/office/drawing/2016/5/12/chartex" xmlns:cx7="http://schemas.microsoft.com/office/drawing/2016/5/13/chartex" xmlns:cx8="http://schemas.microsoft.com/office/drawing/2016/5/14/chartex" xmlns:mc="http://schemas.openxmlformats.org/markup-compatibility/2006" xmlns:aink="http://schemas.microsoft.com/office/drawing/2016/ink" xmlns:am3d="http://schemas.microsoft.com/office/drawing/2017/model3d" xmlns:o="urn:schemas-microsoft-com:office:office" xmlns:oel="http://schemas.microsoft.com/office/2019/extlst" xmlns:r="http://schemas.openxmlformats.org/officeDocument/2006/relationships" xmlns:m="http://schemas.openxmlformats.org/officeDocument/2006/math" xmlns:v="urn:schemas-microsoft-com:vml" xmlns:wp14="http://schemas.microsoft.com/office/word/2010/wordprocessingDrawing" xmlns:wp="http://schemas.openxmlformats.org/drawingml/2006/wordprocessingDrawing" xmlns:w10="urn:schemas-microsoft-com:office:word" xmlns:w="http://schemas.openxmlformats.org/wordprocessingml/2006/main" xmlns:w14="http://schemas.microsoft.com/office/word/2010/wordml" xmlns:w15="http://schemas.microsoft.com/office/word/2012/wordml" xmlns:w16cex="http://schemas.microsoft.com/office/word/2018/wordml/cex" xmlns:w16cid="http://schemas.microsoft.com/office/word/2016/wordml/cid" xmlns:w16="http://schemas.microsoft.com/office/word/2018/wordml" xmlns:w16sdtdh="http://schemas.microsoft.com/office/word/2020/wordml/sdtdatahash" xmlns:w16se="http://schemas.microsoft.com/office/word/2015/wordml/symex" xmlns:wpg="http://schemas.microsoft.com/office/word/2010/wordprocessingGroup" xmlns:wpi="http://schemas.microsoft.com/office/word/2010/wordprocessingInk" xmlns:wne="http://schemas.microsoft.com/office/word/2006/wordml" xmlns:wps="http://schemas.microsoft.com/office/word/2010/wordprocessingShape" mc:Ignorable="w14 w15 w16se w16cid w16 w16cex w16sdtdh wp14">
   <w:body>
     <w:p>
       <w:pPr>
@@ -14,7 +14,7 @@
           <w:sz w:val="32"/>
           <w:szCs w:val="32"/>
         </w:rPr>
-        <w:t>In the County Court at Online Civil Money Claims</w:t>
+        <w:t>In the County Court (Online Civil Claims)</w:t>
       </w:r>
       <w:r>
         <w:rPr>
@@ -61,7 +61,7 @@
                     <pic:cNvPicPr/>
                   </pic:nvPicPr>
                   <pic:blipFill>
-                    <a:blip r:embed="rId4">
+                    <a:blip r:embed="rId6">
                       <a:extLst>
                         <a:ext uri="{28A0092B-C50C-407E-A947-70E740481C1C}">
                           <a14:useLocalDpi xmlns:a14="http://schemas.microsoft.com/office/drawing/2010/main" val="0"/>
@@ -216,7 +216,14 @@
           <w:b/>
           <w:bCs/>
         </w:rPr>
-        <w:t>Dismissal order</w:t>
+        <w:t>O</w:t>
+      </w:r>
+      <w:r>
+        <w:rPr>
+          <w:b/>
+          <w:bCs/>
+        </w:rPr>
+        <w:t>rder</w:t>
       </w:r>
     </w:p>
     <w:p>
@@ -270,51 +277,50 @@
     <w:p/>
     <w:p>
       <w:r>
-        <w:t>Upon the application of &lt;&lt;</w:t>
+        <w:t>&lt;&lt;</w:t>
       </w:r>
       <w:proofErr w:type="spellStart"/>
       <w:r>
-        <w:t>a</w:t>
-      </w:r>
-      <w:r>
-        <w:t>pplicant</w:t>
-      </w:r>
-      <w:r>
-        <w:t>N</w:t>
-      </w:r>
-      <w:r>
-        <w:t>ame</w:t>
+        <w:t>judgeRecital</w:t>
       </w:r>
       <w:proofErr w:type="spellEnd"/>
       <w:r>
-        <w:t>&gt;&gt; dated &lt;&lt;</w:t>
+        <w:t>&gt;&gt;</w:t>
+      </w:r>
+    </w:p>
+    <w:p/>
+    <w:p>
+      <w:r>
+        <w:t>It is ordered that:</w:t>
+      </w:r>
+    </w:p>
+    <w:p/>
+    <w:p>
+      <w:r>
+        <w:t>&lt;&lt;</w:t>
       </w:r>
       <w:proofErr w:type="spellStart"/>
       <w:r>
-        <w:t>a</w:t>
-      </w:r>
-      <w:r>
-        <w:t>pplication</w:t>
-      </w:r>
-      <w:r>
-        <w:t>D</w:t>
-      </w:r>
-      <w:r>
-        <w:t>ate</w:t>
+        <w:t>dismissalOrder</w:t>
       </w:r>
       <w:proofErr w:type="spellEnd"/>
       <w:r>
-        <w:t>&gt;&gt; and upon considering the information provided by the parties:</w:t>
-      </w:r>
-    </w:p>
-    <w:p/>
-    <w:p>
+        <w:t>&gt;&gt;</w:t>
+      </w:r>
+    </w:p>
+    <w:p/>
+    <w:p>
+      <w:pPr>
+        <w:rPr>
+          <w:color w:val="080808"/>
+        </w:rPr>
+      </w:pPr>
       <w:r>
         <w:t>&lt;&lt;</w:t>
       </w:r>
       <w:proofErr w:type="spellStart"/>
       <w:r>
-        <w:t>dismissalOrder</w:t>
+        <w:t>judicialByCourtsInitiative</w:t>
       </w:r>
       <w:proofErr w:type="spellEnd"/>
       <w:r>
@@ -323,18 +329,11 @@
     </w:p>
     <w:p/>
     <w:p>
-      <w:r>
-        <w:t xml:space="preserve">Reasons for </w:t>
-      </w:r>
-      <w:r>
-        <w:t>decision</w:t>
-      </w:r>
-      <w:r>
-        <w:t>:</w:t>
-      </w:r>
-    </w:p>
-    <w:p/>
-    <w:p>
+      <w:pPr>
+        <w:rPr>
+          <w:color w:val="080808"/>
+        </w:rPr>
+      </w:pPr>
       <w:r>
         <w:t>&lt;&lt;</w:t>
       </w:r>
@@ -348,14 +347,29 @@
       </w:r>
     </w:p>
     <w:p/>
-    <w:p/>
-    <w:p>
-      <w:r>
-        <w:t>If you cannot comply, you are expected to make formal application to the court before any deadline imposed on you expires.</w:t>
-      </w:r>
-    </w:p>
-    <w:p/>
+    <w:p>
+      <w:r>
+        <w:t>Important note:</w:t>
+      </w:r>
+    </w:p>
+    <w:p/>
+    <w:p>
+      <w:r>
+        <w:t>If you cannot comply, you must make an application to the court (and pay the application fee) before the deadline imposed on you. Any application should be made online if it can be made online. Any application that cannot be made online must be made by sending a written application notice to &lt;&lt;</w:t>
+      </w:r>
+      <w:proofErr w:type="spellStart"/>
+      <w:r>
+        <w:t>locationName</w:t>
+      </w:r>
+      <w:proofErr w:type="spellEnd"/>
+      <w:r>
+        <w:t>&gt;&gt;</w:t>
+      </w:r>
+    </w:p>
     <w:sectPr>
+      <w:footerReference w:type="even" r:id="rId7"/>
+      <w:footerReference w:type="default" r:id="rId8"/>
+      <w:footerReference w:type="first" r:id="rId9"/>
       <w:pgSz w:w="11906" w:h="16838"/>
       <w:pgMar w:top="1440" w:right="1440" w:bottom="1440" w:left="1440" w:header="708" w:footer="708" w:gutter="0"/>
       <w:cols w:space="708"/>
@@ -363,6 +377,431 @@
     </w:sectPr>
   </w:body>
 </w:document>
+</file>
+
+<file path=word/endnotes.xml><?xml version="1.0" encoding="utf-8"?>
+<w:endnotes xmlns:wpc="http://schemas.microsoft.com/office/word/2010/wordprocessingCanvas" xmlns:cx="http://schemas.microsoft.com/office/drawing/2014/chartex" xmlns:cx1="http://schemas.microsoft.com/office/drawing/2015/9/8/chartex" xmlns:cx2="http://schemas.microsoft.com/office/drawing/2015/10/21/chartex" xmlns:cx3="http://schemas.microsoft.com/office/drawing/2016/5/9/chartex" xmlns:cx4="http://schemas.microsoft.com/office/drawing/2016/5/10/chartex" xmlns:cx5="http://schemas.microsoft.com/office/drawing/2016/5/11/chartex" xmlns:cx6="http://schemas.microsoft.com/office/drawing/2016/5/12/chartex" xmlns:cx7="http://schemas.microsoft.com/office/drawing/2016/5/13/chartex" xmlns:cx8="http://schemas.microsoft.com/office/drawing/2016/5/14/chartex" xmlns:mc="http://schemas.openxmlformats.org/markup-compatibility/2006" xmlns:aink="http://schemas.microsoft.com/office/drawing/2016/ink" xmlns:am3d="http://schemas.microsoft.com/office/drawing/2017/model3d" xmlns:o="urn:schemas-microsoft-com:office:office" xmlns:oel="http://schemas.microsoft.com/office/2019/extlst" xmlns:r="http://schemas.openxmlformats.org/officeDocument/2006/relationships" xmlns:m="http://schemas.openxmlformats.org/officeDocument/2006/math" xmlns:v="urn:schemas-microsoft-com:vml" xmlns:wp14="http://schemas.microsoft.com/office/word/2010/wordprocessingDrawing" xmlns:wp="http://schemas.openxmlformats.org/drawingml/2006/wordprocessingDrawing" xmlns:w10="urn:schemas-microsoft-com:office:word" xmlns:w="http://schemas.openxmlformats.org/wordprocessingml/2006/main" xmlns:w14="http://schemas.microsoft.com/office/word/2010/wordml" xmlns:w15="http://schemas.microsoft.com/office/word/2012/wordml" xmlns:w16cex="http://schemas.microsoft.com/office/word/2018/wordml/cex" xmlns:w16cid="http://schemas.microsoft.com/office/word/2016/wordml/cid" xmlns:w16="http://schemas.microsoft.com/office/word/2018/wordml" xmlns:w16sdtdh="http://schemas.microsoft.com/office/word/2020/wordml/sdtdatahash" xmlns:w16se="http://schemas.microsoft.com/office/word/2015/wordml/symex" xmlns:wpg="http://schemas.microsoft.com/office/word/2010/wordprocessingGroup" xmlns:wpi="http://schemas.microsoft.com/office/word/2010/wordprocessingInk" xmlns:wne="http://schemas.microsoft.com/office/word/2006/wordml" xmlns:wps="http://schemas.microsoft.com/office/word/2010/wordprocessingShape" mc:Ignorable="w14 w15 w16se w16cid w16 w16cex w16sdtdh wp14">
+  <w:endnote w:type="separator" w:id="-1">
+    <w:p>
+      <w:r>
+        <w:separator/>
+      </w:r>
+    </w:p>
+  </w:endnote>
+  <w:endnote w:type="continuationSeparator" w:id="0">
+    <w:p>
+      <w:r>
+        <w:continuationSeparator/>
+      </w:r>
+    </w:p>
+  </w:endnote>
+</w:endnotes>
+</file>
+
+<file path=word/footer1.xml><?xml version="1.0" encoding="utf-8"?>
+<w:ftr xmlns:wpc="http://schemas.microsoft.com/office/word/2010/wordprocessingCanvas" xmlns:cx="http://schemas.microsoft.com/office/drawing/2014/chartex" xmlns:cx1="http://schemas.microsoft.com/office/drawing/2015/9/8/chartex" xmlns:cx2="http://schemas.microsoft.com/office/drawing/2015/10/21/chartex" xmlns:cx3="http://schemas.microsoft.com/office/drawing/2016/5/9/chartex" xmlns:cx4="http://schemas.microsoft.com/office/drawing/2016/5/10/chartex" xmlns:cx5="http://schemas.microsoft.com/office/drawing/2016/5/11/chartex" xmlns:cx6="http://schemas.microsoft.com/office/drawing/2016/5/12/chartex" xmlns:cx7="http://schemas.microsoft.com/office/drawing/2016/5/13/chartex" xmlns:cx8="http://schemas.microsoft.com/office/drawing/2016/5/14/chartex" xmlns:mc="http://schemas.openxmlformats.org/markup-compatibility/2006" xmlns:aink="http://schemas.microsoft.com/office/drawing/2016/ink" xmlns:am3d="http://schemas.microsoft.com/office/drawing/2017/model3d" xmlns:o="urn:schemas-microsoft-com:office:office" xmlns:oel="http://schemas.microsoft.com/office/2019/extlst" xmlns:r="http://schemas.openxmlformats.org/officeDocument/2006/relationships" xmlns:m="http://schemas.openxmlformats.org/officeDocument/2006/math" xmlns:v="urn:schemas-microsoft-com:vml" xmlns:wp14="http://schemas.microsoft.com/office/word/2010/wordprocessingDrawing" xmlns:wp="http://schemas.openxmlformats.org/drawingml/2006/wordprocessingDrawing" xmlns:w10="urn:schemas-microsoft-com:office:word" xmlns:w="http://schemas.openxmlformats.org/wordprocessingml/2006/main" xmlns:w14="http://schemas.microsoft.com/office/word/2010/wordml" xmlns:w15="http://schemas.microsoft.com/office/word/2012/wordml" xmlns:w16cex="http://schemas.microsoft.com/office/word/2018/wordml/cex" xmlns:w16cid="http://schemas.microsoft.com/office/word/2016/wordml/cid" xmlns:w16="http://schemas.microsoft.com/office/word/2018/wordml" xmlns:w16sdtdh="http://schemas.microsoft.com/office/word/2020/wordml/sdtdatahash" xmlns:w16se="http://schemas.microsoft.com/office/word/2015/wordml/symex" xmlns:wpg="http://schemas.microsoft.com/office/word/2010/wordprocessingGroup" xmlns:wpi="http://schemas.microsoft.com/office/word/2010/wordprocessingInk" xmlns:wne="http://schemas.microsoft.com/office/word/2006/wordml" xmlns:wps="http://schemas.microsoft.com/office/word/2010/wordprocessingShape" mc:Ignorable="w14 w15 w16se w16cid w16 w16cex w16sdtdh wp14">
+  <w:p>
+    <w:pPr>
+      <w:pStyle w:val="Footer"/>
+    </w:pPr>
+    <w:r>
+      <w:rPr>
+        <w:noProof/>
+      </w:rPr>
+      <mc:AlternateContent>
+        <mc:Choice Requires="wps">
+          <w:drawing>
+            <wp:anchor distT="0" distB="0" distL="0" distR="0" simplePos="0" relativeHeight="251659264" behindDoc="0" locked="0" layoutInCell="1" allowOverlap="1" wp14:anchorId="37EA2821" wp14:editId="507484B6">
+              <wp:simplePos x="635" y="635"/>
+              <wp:positionH relativeFrom="leftMargin">
+                <wp:align>left</wp:align>
+              </wp:positionH>
+              <wp:positionV relativeFrom="paragraph">
+                <wp:posOffset>635</wp:posOffset>
+              </wp:positionV>
+              <wp:extent cx="443865" cy="443865"/>
+              <wp:effectExtent l="0" t="0" r="6350" b="2540"/>
+              <wp:wrapSquare wrapText="bothSides"/>
+              <wp:docPr id="3" name="Text Box 3" descr="Classification: Controlled">
+                <a:extLst xmlns:a="http://schemas.openxmlformats.org/drawingml/2006/main">
+                  <a:ext uri="{5AE41FA2-C0FF-4470-9BD4-5FADCA87CBE2}">
+                    <aclsh:classification xmlns:aclsh="http://schemas.microsoft.com/office/drawing/2020/classificationShape" classificationOutcomeType="ftr"/>
+                  </a:ext>
+                </a:extLst>
+              </wp:docPr>
+              <wp:cNvGraphicFramePr/>
+              <a:graphic xmlns:a="http://schemas.openxmlformats.org/drawingml/2006/main">
+                <a:graphicData uri="http://schemas.microsoft.com/office/word/2010/wordprocessingShape">
+                  <wps:wsp>
+                    <wps:cNvSpPr txBox="1"/>
+                    <wps:spPr>
+                      <a:xfrm>
+                        <a:off x="0" y="0"/>
+                        <a:ext cx="443865" cy="443865"/>
+                      </a:xfrm>
+                      <a:prstGeom prst="rect">
+                        <a:avLst/>
+                      </a:prstGeom>
+                      <a:noFill/>
+                      <a:ln>
+                        <a:noFill/>
+                      </a:ln>
+                    </wps:spPr>
+                    <wps:txbx>
+                      <w:txbxContent>
+                        <w:p>
+                          <w:pPr>
+                            <w:rPr>
+                              <w:rFonts w:ascii="Calibri" w:eastAsia="Calibri" w:hAnsi="Calibri" w:cs="Calibri"/>
+                              <w:noProof/>
+                              <w:color w:val="FF0000"/>
+                              <w:sz w:val="12"/>
+                              <w:szCs w:val="12"/>
+                            </w:rPr>
+                          </w:pPr>
+                          <w:r>
+                            <w:rPr>
+                              <w:rFonts w:ascii="Calibri" w:eastAsia="Calibri" w:hAnsi="Calibri" w:cs="Calibri"/>
+                              <w:noProof/>
+                              <w:color w:val="FF0000"/>
+                              <w:sz w:val="12"/>
+                              <w:szCs w:val="12"/>
+                            </w:rPr>
+                            <w:t>Classification: Controlled</w:t>
+                          </w:r>
+                        </w:p>
+                      </w:txbxContent>
+                    </wps:txbx>
+                    <wps:bodyPr rot="0" spcFirstLastPara="0" vertOverflow="overflow" horzOverflow="overflow" vert="horz" wrap="none" lIns="63500" tIns="0" rIns="0" bIns="0" numCol="1" spcCol="0" rtlCol="0" fromWordArt="0" anchor="t" anchorCtr="0" forceAA="0" compatLnSpc="1">
+                      <a:prstTxWarp prst="textNoShape">
+                        <a:avLst/>
+                      </a:prstTxWarp>
+                      <a:spAutoFit/>
+                    </wps:bodyPr>
+                  </wps:wsp>
+                </a:graphicData>
+              </a:graphic>
+            </wp:anchor>
+          </w:drawing>
+        </mc:Choice>
+        <mc:Fallback>
+          <w:pict>
+            <v:shapetype w14:anchorId="37EA2821" id="_x0000_t202" coordsize="21600,21600" o:spt="202" path="m,l,21600r21600,l21600,xe">
+              <v:stroke joinstyle="miter"/>
+              <v:path gradientshapeok="t" o:connecttype="rect"/>
+            </v:shapetype>
+            <v:shape id="Text Box 3" o:spid="_x0000_s1026" type="#_x0000_t202" alt="Classification: Controlled" style="position:absolute;margin-left:0;margin-top:.05pt;width:34.95pt;height:34.95pt;z-index:251659264;visibility:visible;mso-wrap-style:none;mso-wrap-distance-left:0;mso-wrap-distance-top:0;mso-wrap-distance-right:0;mso-wrap-distance-bottom:0;mso-position-horizontal:left;mso-position-horizontal-relative:left-margin-area;mso-position-vertical:absolute;mso-position-vertical-relative:text;v-text-anchor:top" o:gfxdata="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" filled="f" stroked="f">
+              <v:fill o:detectmouseclick="t"/>
+              <v:textbox style="mso-fit-shape-to-text:t" inset="5pt,0,0,0">
+                <w:txbxContent>
+                  <w:p>
+                    <w:pPr>
+                      <w:rPr>
+                        <w:rFonts w:ascii="Calibri" w:eastAsia="Calibri" w:hAnsi="Calibri" w:cs="Calibri"/>
+                        <w:noProof/>
+                        <w:color w:val="FF0000"/>
+                        <w:sz w:val="12"/>
+                        <w:szCs w:val="12"/>
+                      </w:rPr>
+                    </w:pPr>
+                    <w:r>
+                      <w:rPr>
+                        <w:rFonts w:ascii="Calibri" w:eastAsia="Calibri" w:hAnsi="Calibri" w:cs="Calibri"/>
+                        <w:noProof/>
+                        <w:color w:val="FF0000"/>
+                        <w:sz w:val="12"/>
+                        <w:szCs w:val="12"/>
+                      </w:rPr>
+                      <w:t>Classification: Controlled</w:t>
+                    </w:r>
+                  </w:p>
+                </w:txbxContent>
+              </v:textbox>
+              <w10:wrap type="square" anchorx="margin"/>
+            </v:shape>
+          </w:pict>
+        </mc:Fallback>
+      </mc:AlternateContent>
+    </w:r>
+  </w:p>
+</w:ftr>
+</file>
+
+<file path=word/footer2.xml><?xml version="1.0" encoding="utf-8"?>
+<w:ftr xmlns:wpc="http://schemas.microsoft.com/office/word/2010/wordprocessingCanvas" xmlns:cx="http://schemas.microsoft.com/office/drawing/2014/chartex" xmlns:cx1="http://schemas.microsoft.com/office/drawing/2015/9/8/chartex" xmlns:cx2="http://schemas.microsoft.com/office/drawing/2015/10/21/chartex" xmlns:cx3="http://schemas.microsoft.com/office/drawing/2016/5/9/chartex" xmlns:cx4="http://schemas.microsoft.com/office/drawing/2016/5/10/chartex" xmlns:cx5="http://schemas.microsoft.com/office/drawing/2016/5/11/chartex" xmlns:cx6="http://schemas.microsoft.com/office/drawing/2016/5/12/chartex" xmlns:cx7="http://schemas.microsoft.com/office/drawing/2016/5/13/chartex" xmlns:cx8="http://schemas.microsoft.com/office/drawing/2016/5/14/chartex" xmlns:mc="http://schemas.openxmlformats.org/markup-compatibility/2006" xmlns:aink="http://schemas.microsoft.com/office/drawing/2016/ink" xmlns:am3d="http://schemas.microsoft.com/office/drawing/2017/model3d" xmlns:o="urn:schemas-microsoft-com:office:office" xmlns:oel="http://schemas.microsoft.com/office/2019/extlst" xmlns:r="http://schemas.openxmlformats.org/officeDocument/2006/relationships" xmlns:m="http://schemas.openxmlformats.org/officeDocument/2006/math" xmlns:v="urn:schemas-microsoft-com:vml" xmlns:wp14="http://schemas.microsoft.com/office/word/2010/wordprocessingDrawing" xmlns:wp="http://schemas.openxmlformats.org/drawingml/2006/wordprocessingDrawing" xmlns:w10="urn:schemas-microsoft-com:office:word" xmlns:w="http://schemas.openxmlformats.org/wordprocessingml/2006/main" xmlns:w14="http://schemas.microsoft.com/office/word/2010/wordml" xmlns:w15="http://schemas.microsoft.com/office/word/2012/wordml" xmlns:w16cex="http://schemas.microsoft.com/office/word/2018/wordml/cex" xmlns:w16cid="http://schemas.microsoft.com/office/word/2016/wordml/cid" xmlns:w16="http://schemas.microsoft.com/office/word/2018/wordml" xmlns:w16sdtdh="http://schemas.microsoft.com/office/word/2020/wordml/sdtdatahash" xmlns:w16se="http://schemas.microsoft.com/office/word/2015/wordml/symex" xmlns:wpg="http://schemas.microsoft.com/office/word/2010/wordprocessingGroup" xmlns:wpi="http://schemas.microsoft.com/office/word/2010/wordprocessingInk" xmlns:wne="http://schemas.microsoft.com/office/word/2006/wordml" xmlns:wps="http://schemas.microsoft.com/office/word/2010/wordprocessingShape" mc:Ignorable="w14 w15 w16se w16cid w16 w16cex w16sdtdh wp14">
+  <w:p>
+    <w:pPr>
+      <w:pStyle w:val="Footer"/>
+    </w:pPr>
+    <w:r>
+      <w:rPr>
+        <w:noProof/>
+      </w:rPr>
+      <mc:AlternateContent>
+        <mc:Choice Requires="wps">
+          <w:drawing>
+            <wp:anchor distT="0" distB="0" distL="0" distR="0" simplePos="0" relativeHeight="251660288" behindDoc="0" locked="0" layoutInCell="1" allowOverlap="1" wp14:anchorId="1ABA1DDE" wp14:editId="639297BF">
+              <wp:simplePos x="914400" y="10058400"/>
+              <wp:positionH relativeFrom="leftMargin">
+                <wp:align>left</wp:align>
+              </wp:positionH>
+              <wp:positionV relativeFrom="paragraph">
+                <wp:posOffset>635</wp:posOffset>
+              </wp:positionV>
+              <wp:extent cx="443865" cy="443865"/>
+              <wp:effectExtent l="0" t="0" r="6350" b="2540"/>
+              <wp:wrapSquare wrapText="bothSides"/>
+              <wp:docPr id="4" name="Text Box 4" descr="Classification: Controlled">
+                <a:extLst xmlns:a="http://schemas.openxmlformats.org/drawingml/2006/main">
+                  <a:ext uri="{5AE41FA2-C0FF-4470-9BD4-5FADCA87CBE2}">
+                    <aclsh:classification xmlns:aclsh="http://schemas.microsoft.com/office/drawing/2020/classificationShape" classificationOutcomeType="ftr"/>
+                  </a:ext>
+                </a:extLst>
+              </wp:docPr>
+              <wp:cNvGraphicFramePr/>
+              <a:graphic xmlns:a="http://schemas.openxmlformats.org/drawingml/2006/main">
+                <a:graphicData uri="http://schemas.microsoft.com/office/word/2010/wordprocessingShape">
+                  <wps:wsp>
+                    <wps:cNvSpPr txBox="1"/>
+                    <wps:spPr>
+                      <a:xfrm>
+                        <a:off x="0" y="0"/>
+                        <a:ext cx="443865" cy="443865"/>
+                      </a:xfrm>
+                      <a:prstGeom prst="rect">
+                        <a:avLst/>
+                      </a:prstGeom>
+                      <a:noFill/>
+                      <a:ln>
+                        <a:noFill/>
+                      </a:ln>
+                    </wps:spPr>
+                    <wps:txbx>
+                      <w:txbxContent>
+                        <w:p>
+                          <w:pPr>
+                            <w:rPr>
+                              <w:rFonts w:ascii="Calibri" w:eastAsia="Calibri" w:hAnsi="Calibri" w:cs="Calibri"/>
+                              <w:noProof/>
+                              <w:color w:val="FF0000"/>
+                              <w:sz w:val="12"/>
+                              <w:szCs w:val="12"/>
+                            </w:rPr>
+                          </w:pPr>
+                          <w:r>
+                            <w:rPr>
+                              <w:rFonts w:ascii="Calibri" w:eastAsia="Calibri" w:hAnsi="Calibri" w:cs="Calibri"/>
+                              <w:noProof/>
+                              <w:color w:val="FF0000"/>
+                              <w:sz w:val="12"/>
+                              <w:szCs w:val="12"/>
+                            </w:rPr>
+                            <w:t>Classification: Controlled</w:t>
+                          </w:r>
+                        </w:p>
+                      </w:txbxContent>
+                    </wps:txbx>
+                    <wps:bodyPr rot="0" spcFirstLastPara="0" vertOverflow="overflow" horzOverflow="overflow" vert="horz" wrap="none" lIns="63500" tIns="0" rIns="0" bIns="0" numCol="1" spcCol="0" rtlCol="0" fromWordArt="0" anchor="t" anchorCtr="0" forceAA="0" compatLnSpc="1">
+                      <a:prstTxWarp prst="textNoShape">
+                        <a:avLst/>
+                      </a:prstTxWarp>
+                      <a:spAutoFit/>
+                    </wps:bodyPr>
+                  </wps:wsp>
+                </a:graphicData>
+              </a:graphic>
+            </wp:anchor>
+          </w:drawing>
+        </mc:Choice>
+        <mc:Fallback>
+          <w:pict>
+            <v:shapetype w14:anchorId="1ABA1DDE" id="_x0000_t202" coordsize="21600,21600" o:spt="202" path="m,l,21600r21600,l21600,xe">
+              <v:stroke joinstyle="miter"/>
+              <v:path gradientshapeok="t" o:connecttype="rect"/>
+            </v:shapetype>
+            <v:shape id="Text Box 4" o:spid="_x0000_s1027" type="#_x0000_t202" alt="Classification: Controlled" style="position:absolute;margin-left:0;margin-top:.05pt;width:34.95pt;height:34.95pt;z-index:251660288;visibility:visible;mso-wrap-style:none;mso-wrap-distance-left:0;mso-wrap-distance-top:0;mso-wrap-distance-right:0;mso-wrap-distance-bottom:0;mso-position-horizontal:left;mso-position-horizontal-relative:left-margin-area;mso-position-vertical:absolute;mso-position-vertical-relative:text;v-text-anchor:top" o:gfxdata="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" filled="f" stroked="f">
+              <v:fill o:detectmouseclick="t"/>
+              <v:textbox style="mso-fit-shape-to-text:t" inset="5pt,0,0,0">
+                <w:txbxContent>
+                  <w:p>
+                    <w:pPr>
+                      <w:rPr>
+                        <w:rFonts w:ascii="Calibri" w:eastAsia="Calibri" w:hAnsi="Calibri" w:cs="Calibri"/>
+                        <w:noProof/>
+                        <w:color w:val="FF0000"/>
+                        <w:sz w:val="12"/>
+                        <w:szCs w:val="12"/>
+                      </w:rPr>
+                    </w:pPr>
+                    <w:r>
+                      <w:rPr>
+                        <w:rFonts w:ascii="Calibri" w:eastAsia="Calibri" w:hAnsi="Calibri" w:cs="Calibri"/>
+                        <w:noProof/>
+                        <w:color w:val="FF0000"/>
+                        <w:sz w:val="12"/>
+                        <w:szCs w:val="12"/>
+                      </w:rPr>
+                      <w:t>Classification: Controlled</w:t>
+                    </w:r>
+                  </w:p>
+                </w:txbxContent>
+              </v:textbox>
+              <w10:wrap type="square" anchorx="margin"/>
+            </v:shape>
+          </w:pict>
+        </mc:Fallback>
+      </mc:AlternateContent>
+    </w:r>
+  </w:p>
+</w:ftr>
+</file>
+
+<file path=word/footer3.xml><?xml version="1.0" encoding="utf-8"?>
+<w:ftr xmlns:wpc="http://schemas.microsoft.com/office/word/2010/wordprocessingCanvas" xmlns:cx="http://schemas.microsoft.com/office/drawing/2014/chartex" xmlns:cx1="http://schemas.microsoft.com/office/drawing/2015/9/8/chartex" xmlns:cx2="http://schemas.microsoft.com/office/drawing/2015/10/21/chartex" xmlns:cx3="http://schemas.microsoft.com/office/drawing/2016/5/9/chartex" xmlns:cx4="http://schemas.microsoft.com/office/drawing/2016/5/10/chartex" xmlns:cx5="http://schemas.microsoft.com/office/drawing/2016/5/11/chartex" xmlns:cx6="http://schemas.microsoft.com/office/drawing/2016/5/12/chartex" xmlns:cx7="http://schemas.microsoft.com/office/drawing/2016/5/13/chartex" xmlns:cx8="http://schemas.microsoft.com/office/drawing/2016/5/14/chartex" xmlns:mc="http://schemas.openxmlformats.org/markup-compatibility/2006" xmlns:aink="http://schemas.microsoft.com/office/drawing/2016/ink" xmlns:am3d="http://schemas.microsoft.com/office/drawing/2017/model3d" xmlns:o="urn:schemas-microsoft-com:office:office" xmlns:oel="http://schemas.microsoft.com/office/2019/extlst" xmlns:r="http://schemas.openxmlformats.org/officeDocument/2006/relationships" xmlns:m="http://schemas.openxmlformats.org/officeDocument/2006/math" xmlns:v="urn:schemas-microsoft-com:vml" xmlns:wp14="http://schemas.microsoft.com/office/word/2010/wordprocessingDrawing" xmlns:wp="http://schemas.openxmlformats.org/drawingml/2006/wordprocessingDrawing" xmlns:w10="urn:schemas-microsoft-com:office:word" xmlns:w="http://schemas.openxmlformats.org/wordprocessingml/2006/main" xmlns:w14="http://schemas.microsoft.com/office/word/2010/wordml" xmlns:w15="http://schemas.microsoft.com/office/word/2012/wordml" xmlns:w16cex="http://schemas.microsoft.com/office/word/2018/wordml/cex" xmlns:w16cid="http://schemas.microsoft.com/office/word/2016/wordml/cid" xmlns:w16="http://schemas.microsoft.com/office/word/2018/wordml" xmlns:w16sdtdh="http://schemas.microsoft.com/office/word/2020/wordml/sdtdatahash" xmlns:w16se="http://schemas.microsoft.com/office/word/2015/wordml/symex" xmlns:wpg="http://schemas.microsoft.com/office/word/2010/wordprocessingGroup" xmlns:wpi="http://schemas.microsoft.com/office/word/2010/wordprocessingInk" xmlns:wne="http://schemas.microsoft.com/office/word/2006/wordml" xmlns:wps="http://schemas.microsoft.com/office/word/2010/wordprocessingShape" mc:Ignorable="w14 w15 w16se w16cid w16 w16cex w16sdtdh wp14">
+  <w:p>
+    <w:pPr>
+      <w:pStyle w:val="Footer"/>
+    </w:pPr>
+    <w:r>
+      <w:rPr>
+        <w:noProof/>
+      </w:rPr>
+      <mc:AlternateContent>
+        <mc:Choice Requires="wps">
+          <w:drawing>
+            <wp:anchor distT="0" distB="0" distL="0" distR="0" simplePos="0" relativeHeight="251658240" behindDoc="0" locked="0" layoutInCell="1" allowOverlap="1" wp14:anchorId="3436638E" wp14:editId="2C048A35">
+              <wp:simplePos x="635" y="635"/>
+              <wp:positionH relativeFrom="leftMargin">
+                <wp:align>left</wp:align>
+              </wp:positionH>
+              <wp:positionV relativeFrom="paragraph">
+                <wp:posOffset>635</wp:posOffset>
+              </wp:positionV>
+              <wp:extent cx="443865" cy="443865"/>
+              <wp:effectExtent l="0" t="0" r="6350" b="2540"/>
+              <wp:wrapSquare wrapText="bothSides"/>
+              <wp:docPr id="2" name="Text Box 2" descr="Classification: Controlled">
+                <a:extLst xmlns:a="http://schemas.openxmlformats.org/drawingml/2006/main">
+                  <a:ext uri="{5AE41FA2-C0FF-4470-9BD4-5FADCA87CBE2}">
+                    <aclsh:classification xmlns:aclsh="http://schemas.microsoft.com/office/drawing/2020/classificationShape" classificationOutcomeType="ftr"/>
+                  </a:ext>
+                </a:extLst>
+              </wp:docPr>
+              <wp:cNvGraphicFramePr/>
+              <a:graphic xmlns:a="http://schemas.openxmlformats.org/drawingml/2006/main">
+                <a:graphicData uri="http://schemas.microsoft.com/office/word/2010/wordprocessingShape">
+                  <wps:wsp>
+                    <wps:cNvSpPr txBox="1"/>
+                    <wps:spPr>
+                      <a:xfrm>
+                        <a:off x="0" y="0"/>
+                        <a:ext cx="443865" cy="443865"/>
+                      </a:xfrm>
+                      <a:prstGeom prst="rect">
+                        <a:avLst/>
+                      </a:prstGeom>
+                      <a:noFill/>
+                      <a:ln>
+                        <a:noFill/>
+                      </a:ln>
+                    </wps:spPr>
+                    <wps:txbx>
+                      <w:txbxContent>
+                        <w:p>
+                          <w:pPr>
+                            <w:rPr>
+                              <w:rFonts w:ascii="Calibri" w:eastAsia="Calibri" w:hAnsi="Calibri" w:cs="Calibri"/>
+                              <w:noProof/>
+                              <w:color w:val="FF0000"/>
+                              <w:sz w:val="12"/>
+                              <w:szCs w:val="12"/>
+                            </w:rPr>
+                          </w:pPr>
+                          <w:r>
+                            <w:rPr>
+                              <w:rFonts w:ascii="Calibri" w:eastAsia="Calibri" w:hAnsi="Calibri" w:cs="Calibri"/>
+                              <w:noProof/>
+                              <w:color w:val="FF0000"/>
+                              <w:sz w:val="12"/>
+                              <w:szCs w:val="12"/>
+                            </w:rPr>
+                            <w:t>Classification: Controlled</w:t>
+                          </w:r>
+                        </w:p>
+                      </w:txbxContent>
+                    </wps:txbx>
+                    <wps:bodyPr rot="0" spcFirstLastPara="0" vertOverflow="overflow" horzOverflow="overflow" vert="horz" wrap="none" lIns="63500" tIns="0" rIns="0" bIns="0" numCol="1" spcCol="0" rtlCol="0" fromWordArt="0" anchor="t" anchorCtr="0" forceAA="0" compatLnSpc="1">
+                      <a:prstTxWarp prst="textNoShape">
+                        <a:avLst/>
+                      </a:prstTxWarp>
+                      <a:spAutoFit/>
+                    </wps:bodyPr>
+                  </wps:wsp>
+                </a:graphicData>
+              </a:graphic>
+            </wp:anchor>
+          </w:drawing>
+        </mc:Choice>
+        <mc:Fallback>
+          <w:pict>
+            <v:shapetype w14:anchorId="3436638E" id="_x0000_t202" coordsize="21600,21600" o:spt="202" path="m,l,21600r21600,l21600,xe">
+              <v:stroke joinstyle="miter"/>
+              <v:path gradientshapeok="t" o:connecttype="rect"/>
+            </v:shapetype>
+            <v:shape id="Text Box 2" o:spid="_x0000_s1028" type="#_x0000_t202" alt="Classification: Controlled" style="position:absolute;margin-left:0;margin-top:.05pt;width:34.95pt;height:34.95pt;z-index:251658240;visibility:visible;mso-wrap-style:none;mso-wrap-distance-left:0;mso-wrap-distance-top:0;mso-wrap-distance-right:0;mso-wrap-distance-bottom:0;mso-position-horizontal:left;mso-position-horizontal-relative:left-margin-area;mso-position-vertical:absolute;mso-position-vertical-relative:text;v-text-anchor:top" o:gfxdata="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" filled="f" stroked="f">
+              <v:fill o:detectmouseclick="t"/>
+              <v:textbox style="mso-fit-shape-to-text:t" inset="5pt,0,0,0">
+                <w:txbxContent>
+                  <w:p>
+                    <w:pPr>
+                      <w:rPr>
+                        <w:rFonts w:ascii="Calibri" w:eastAsia="Calibri" w:hAnsi="Calibri" w:cs="Calibri"/>
+                        <w:noProof/>
+                        <w:color w:val="FF0000"/>
+                        <w:sz w:val="12"/>
+                        <w:szCs w:val="12"/>
+                      </w:rPr>
+                    </w:pPr>
+                    <w:r>
+                      <w:rPr>
+                        <w:rFonts w:ascii="Calibri" w:eastAsia="Calibri" w:hAnsi="Calibri" w:cs="Calibri"/>
+                        <w:noProof/>
+                        <w:color w:val="FF0000"/>
+                        <w:sz w:val="12"/>
+                        <w:szCs w:val="12"/>
+                      </w:rPr>
+                      <w:t>Classification: Controlled</w:t>
+                    </w:r>
+                  </w:p>
+                </w:txbxContent>
+              </v:textbox>
+              <w10:wrap type="square" anchorx="margin"/>
+            </v:shape>
+          </w:pict>
+        </mc:Fallback>
+      </mc:AlternateContent>
+    </w:r>
+  </w:p>
+</w:ftr>
+</file>
+
+<file path=word/footnotes.xml><?xml version="1.0" encoding="utf-8"?>
+<w:footnotes xmlns:wpc="http://schemas.microsoft.com/office/word/2010/wordprocessingCanvas" xmlns:cx="http://schemas.microsoft.com/office/drawing/2014/chartex" xmlns:cx1="http://schemas.microsoft.com/office/drawing/2015/9/8/chartex" xmlns:cx2="http://schemas.microsoft.com/office/drawing/2015/10/21/chartex" xmlns:cx3="http://schemas.microsoft.com/office/drawing/2016/5/9/chartex" xmlns:cx4="http://schemas.microsoft.com/office/drawing/2016/5/10/chartex" xmlns:cx5="http://schemas.microsoft.com/office/drawing/2016/5/11/chartex" xmlns:cx6="http://schemas.microsoft.com/office/drawing/2016/5/12/chartex" xmlns:cx7="http://schemas.microsoft.com/office/drawing/2016/5/13/chartex" xmlns:cx8="http://schemas.microsoft.com/office/drawing/2016/5/14/chartex" xmlns:mc="http://schemas.openxmlformats.org/markup-compatibility/2006" xmlns:aink="http://schemas.microsoft.com/office/drawing/2016/ink" xmlns:am3d="http://schemas.microsoft.com/office/drawing/2017/model3d" xmlns:o="urn:schemas-microsoft-com:office:office" xmlns:oel="http://schemas.microsoft.com/office/2019/extlst" xmlns:r="http://schemas.openxmlformats.org/officeDocument/2006/relationships" xmlns:m="http://schemas.openxmlformats.org/officeDocument/2006/math" xmlns:v="urn:schemas-microsoft-com:vml" xmlns:wp14="http://schemas.microsoft.com/office/word/2010/wordprocessingDrawing" xmlns:wp="http://schemas.openxmlformats.org/drawingml/2006/wordprocessingDrawing" xmlns:w10="urn:schemas-microsoft-com:office:word" xmlns:w="http://schemas.openxmlformats.org/wordprocessingml/2006/main" xmlns:w14="http://schemas.microsoft.com/office/word/2010/wordml" xmlns:w15="http://schemas.microsoft.com/office/word/2012/wordml" xmlns:w16cex="http://schemas.microsoft.com/office/word/2018/wordml/cex" xmlns:w16cid="http://schemas.microsoft.com/office/word/2016/wordml/cid" xmlns:w16="http://schemas.microsoft.com/office/word/2018/wordml" xmlns:w16sdtdh="http://schemas.microsoft.com/office/word/2020/wordml/sdtdatahash" xmlns:w16se="http://schemas.microsoft.com/office/word/2015/wordml/symex" xmlns:wpg="http://schemas.microsoft.com/office/word/2010/wordprocessingGroup" xmlns:wpi="http://schemas.microsoft.com/office/word/2010/wordprocessingInk" xmlns:wne="http://schemas.microsoft.com/office/word/2006/wordml" xmlns:wps="http://schemas.microsoft.com/office/word/2010/wordprocessingShape" mc:Ignorable="w14 w15 w16se w16cid w16 w16cex w16sdtdh wp14">
+  <w:footnote w:type="separator" w:id="-1">
+    <w:p>
+      <w:r>
+        <w:separator/>
+      </w:r>
+    </w:p>
+  </w:footnote>
+  <w:footnote w:type="continuationSeparator" w:id="0">
+    <w:p>
+      <w:r>
+        <w:continuationSeparator/>
+      </w:r>
+    </w:p>
+  </w:footnote>
+</w:footnotes>
 </file>
 
 <file path=word/styles.xml><?xml version="1.0" encoding="utf-8"?>
@@ -787,6 +1226,27 @@
     <w:semiHidden/>
     <w:unhideWhenUsed/>
   </w:style>
+  <w:style w:type="paragraph" w:styleId="Footer">
+    <w:name w:val="footer"/>
+    <w:basedOn w:val="Normal"/>
+    <w:link w:val="FooterChar"/>
+    <w:uiPriority w:val="99"/>
+    <w:unhideWhenUsed/>
+    <w:rsid w:val="00C779C0"/>
+    <w:pPr>
+      <w:tabs>
+        <w:tab w:val="center" w:pos="4513"/>
+        <w:tab w:val="right" w:pos="9026"/>
+      </w:tabs>
+    </w:pPr>
+  </w:style>
+  <w:style w:type="character" w:customStyle="1" w:styleId="FooterChar">
+    <w:name w:val="Footer Char"/>
+    <w:basedOn w:val="DefaultParagraphFont"/>
+    <w:link w:val="Footer"/>
+    <w:uiPriority w:val="99"/>
+    <w:rsid w:val="00C779C0"/>
+  </w:style>
 </w:styles>
 </file>
 
@@ -1083,4 +1543,10 @@
     </a:ext>
   </a:extLst>
 </a:theme>
+</file>
+
+<file path=docMetadata/LabelInfo.xml><?xml version="1.0" encoding="utf-8"?>
+<clbl:labelList xmlns:clbl="http://schemas.microsoft.com/office/2020/mipLabelMetadata">
+  <clbl:label id="{95c71a0f-75e1-4c8f-90e2-641c9351dd98}" enabled="1" method="Standard" siteId="{3e0088dc-0629-4ae6-aa8c-813e7a296f50}" contentBits="2" removed="0"/>
+</clbl:labelList>
 </file>
</xml_diff>

<commit_message>
CIV-6284 Update Order Template (#2023)
* CIV-6284 Update Order Template

* CIV-6284 Set Location name after SDO

* CIV-6296 Update courts dropdown when judge lists for hearing (#1981)

* CIV-6296 Update courts dropdown when judge lists for hearing

* CIV-6296 Fix sonar failure

* CIV-6296 Filter out scotland location for GA

Co-authored-by: mounikahmcts <43175082+mounikahmcts@users.noreply.github.com>

Co-authored-by: mounikahmcts <43175082+mounikahmcts@users.noreply.github.com>
</commit_message>
<xml_diff>
--- a/docker/docmosis/templates/CV-UNS-GAP-ENG-01067.docx
+++ b/docker/docmosis/templates/CV-UNS-GAP-ENG-01067.docx
@@ -1,6 +1,6 @@
 
 <file path=word/document.xml><?xml version="1.0" encoding="utf-8"?>
-<w:document xmlns:wpc="http://schemas.microsoft.com/office/word/2010/wordprocessingCanvas" xmlns:cx="http://schemas.microsoft.com/office/drawing/2014/chartex" xmlns:cx1="http://schemas.microsoft.com/office/drawing/2015/9/8/chartex" xmlns:cx2="http://schemas.microsoft.com/office/drawing/2015/10/21/chartex" xmlns:cx3="http://schemas.microsoft.com/office/drawing/2016/5/9/chartex" xmlns:cx4="http://schemas.microsoft.com/office/drawing/2016/5/10/chartex" xmlns:cx5="http://schemas.microsoft.com/office/drawing/2016/5/11/chartex" xmlns:cx6="http://schemas.microsoft.com/office/drawing/2016/5/12/chartex" xmlns:cx7="http://schemas.microsoft.com/office/drawing/2016/5/13/chartex" xmlns:cx8="http://schemas.microsoft.com/office/drawing/2016/5/14/chartex" xmlns:mc="http://schemas.openxmlformats.org/markup-compatibility/2006" xmlns:aink="http://schemas.microsoft.com/office/drawing/2016/ink" xmlns:am3d="http://schemas.microsoft.com/office/drawing/2017/model3d" xmlns:o="urn:schemas-microsoft-com:office:office" xmlns:r="http://schemas.openxmlformats.org/officeDocument/2006/relationships" xmlns:m="http://schemas.openxmlformats.org/officeDocument/2006/math" xmlns:v="urn:schemas-microsoft-com:vml" xmlns:wp14="http://schemas.microsoft.com/office/word/2010/wordprocessingDrawing" xmlns:wp="http://schemas.openxmlformats.org/drawingml/2006/wordprocessingDrawing" xmlns:w10="urn:schemas-microsoft-com:office:word" xmlns:w="http://schemas.openxmlformats.org/wordprocessingml/2006/main" xmlns:w14="http://schemas.microsoft.com/office/word/2010/wordml" xmlns:w15="http://schemas.microsoft.com/office/word/2012/wordml" xmlns:w16cex="http://schemas.microsoft.com/office/word/2018/wordml/cex" xmlns:w16cid="http://schemas.microsoft.com/office/word/2016/wordml/cid" xmlns:w16="http://schemas.microsoft.com/office/word/2018/wordml" xmlns:w16sdtdh="http://schemas.microsoft.com/office/word/2020/wordml/sdtdatahash" xmlns:w16se="http://schemas.microsoft.com/office/word/2015/wordml/symex" xmlns:wpg="http://schemas.microsoft.com/office/word/2010/wordprocessingGroup" xmlns:wpi="http://schemas.microsoft.com/office/word/2010/wordprocessingInk" xmlns:wne="http://schemas.microsoft.com/office/word/2006/wordml" xmlns:wps="http://schemas.microsoft.com/office/word/2010/wordprocessingShape" mc:Ignorable="w14 w15 w16se w16cid w16 w16cex w16sdtdh wp14">
+<w:document xmlns:wpc="http://schemas.microsoft.com/office/word/2010/wordprocessingCanvas" xmlns:cx="http://schemas.microsoft.com/office/drawing/2014/chartex" xmlns:cx1="http://schemas.microsoft.com/office/drawing/2015/9/8/chartex" xmlns:cx2="http://schemas.microsoft.com/office/drawing/2015/10/21/chartex" xmlns:cx3="http://schemas.microsoft.com/office/drawing/2016/5/9/chartex" xmlns:cx4="http://schemas.microsoft.com/office/drawing/2016/5/10/chartex" xmlns:cx5="http://schemas.microsoft.com/office/drawing/2016/5/11/chartex" xmlns:cx6="http://schemas.microsoft.com/office/drawing/2016/5/12/chartex" xmlns:cx7="http://schemas.microsoft.com/office/drawing/2016/5/13/chartex" xmlns:cx8="http://schemas.microsoft.com/office/drawing/2016/5/14/chartex" xmlns:mc="http://schemas.openxmlformats.org/markup-compatibility/2006" xmlns:aink="http://schemas.microsoft.com/office/drawing/2016/ink" xmlns:am3d="http://schemas.microsoft.com/office/drawing/2017/model3d" xmlns:o="urn:schemas-microsoft-com:office:office" xmlns:oel="http://schemas.microsoft.com/office/2019/extlst" xmlns:r="http://schemas.openxmlformats.org/officeDocument/2006/relationships" xmlns:m="http://schemas.openxmlformats.org/officeDocument/2006/math" xmlns:v="urn:schemas-microsoft-com:vml" xmlns:wp14="http://schemas.microsoft.com/office/word/2010/wordprocessingDrawing" xmlns:wp="http://schemas.openxmlformats.org/drawingml/2006/wordprocessingDrawing" xmlns:w10="urn:schemas-microsoft-com:office:word" xmlns:w="http://schemas.openxmlformats.org/wordprocessingml/2006/main" xmlns:w14="http://schemas.microsoft.com/office/word/2010/wordml" xmlns:w15="http://schemas.microsoft.com/office/word/2012/wordml" xmlns:w16cex="http://schemas.microsoft.com/office/word/2018/wordml/cex" xmlns:w16cid="http://schemas.microsoft.com/office/word/2016/wordml/cid" xmlns:w16="http://schemas.microsoft.com/office/word/2018/wordml" xmlns:w16sdtdh="http://schemas.microsoft.com/office/word/2020/wordml/sdtdatahash" xmlns:w16se="http://schemas.microsoft.com/office/word/2015/wordml/symex" xmlns:wpg="http://schemas.microsoft.com/office/word/2010/wordprocessingGroup" xmlns:wpi="http://schemas.microsoft.com/office/word/2010/wordprocessingInk" xmlns:wne="http://schemas.microsoft.com/office/word/2006/wordml" xmlns:wps="http://schemas.microsoft.com/office/word/2010/wordprocessingShape" mc:Ignorable="w14 w15 w16se w16cid w16 w16cex w16sdtdh wp14">
   <w:body>
     <w:p>
       <w:pPr>
@@ -14,7 +14,7 @@
           <w:sz w:val="32"/>
           <w:szCs w:val="32"/>
         </w:rPr>
-        <w:t>In the County Court at Online Civil Money Claims</w:t>
+        <w:t>In the County Court (Online Civil Claims)</w:t>
       </w:r>
       <w:r>
         <w:rPr>
@@ -61,7 +61,7 @@
                     <pic:cNvPicPr/>
                   </pic:nvPicPr>
                   <pic:blipFill>
-                    <a:blip r:embed="rId4">
+                    <a:blip r:embed="rId6">
                       <a:extLst>
                         <a:ext uri="{28A0092B-C50C-407E-A947-70E740481C1C}">
                           <a14:useLocalDpi xmlns:a14="http://schemas.microsoft.com/office/drawing/2010/main" val="0"/>
@@ -216,7 +216,14 @@
           <w:b/>
           <w:bCs/>
         </w:rPr>
-        <w:t>Dismissal order</w:t>
+        <w:t>O</w:t>
+      </w:r>
+      <w:r>
+        <w:rPr>
+          <w:b/>
+          <w:bCs/>
+        </w:rPr>
+        <w:t>rder</w:t>
       </w:r>
     </w:p>
     <w:p>
@@ -270,51 +277,50 @@
     <w:p/>
     <w:p>
       <w:r>
-        <w:t>Upon the application of &lt;&lt;</w:t>
+        <w:t>&lt;&lt;</w:t>
       </w:r>
       <w:proofErr w:type="spellStart"/>
       <w:r>
-        <w:t>a</w:t>
-      </w:r>
-      <w:r>
-        <w:t>pplicant</w:t>
-      </w:r>
-      <w:r>
-        <w:t>N</w:t>
-      </w:r>
-      <w:r>
-        <w:t>ame</w:t>
+        <w:t>judgeRecital</w:t>
       </w:r>
       <w:proofErr w:type="spellEnd"/>
       <w:r>
-        <w:t>&gt;&gt; dated &lt;&lt;</w:t>
+        <w:t>&gt;&gt;</w:t>
+      </w:r>
+    </w:p>
+    <w:p/>
+    <w:p>
+      <w:r>
+        <w:t>It is ordered that:</w:t>
+      </w:r>
+    </w:p>
+    <w:p/>
+    <w:p>
+      <w:r>
+        <w:t>&lt;&lt;</w:t>
       </w:r>
       <w:proofErr w:type="spellStart"/>
       <w:r>
-        <w:t>a</w:t>
-      </w:r>
-      <w:r>
-        <w:t>pplication</w:t>
-      </w:r>
-      <w:r>
-        <w:t>D</w:t>
-      </w:r>
-      <w:r>
-        <w:t>ate</w:t>
+        <w:t>dismissalOrder</w:t>
       </w:r>
       <w:proofErr w:type="spellEnd"/>
       <w:r>
-        <w:t>&gt;&gt; and upon considering the information provided by the parties:</w:t>
-      </w:r>
-    </w:p>
-    <w:p/>
-    <w:p>
+        <w:t>&gt;&gt;</w:t>
+      </w:r>
+    </w:p>
+    <w:p/>
+    <w:p>
+      <w:pPr>
+        <w:rPr>
+          <w:color w:val="080808"/>
+        </w:rPr>
+      </w:pPr>
       <w:r>
         <w:t>&lt;&lt;</w:t>
       </w:r>
       <w:proofErr w:type="spellStart"/>
       <w:r>
-        <w:t>dismissalOrder</w:t>
+        <w:t>judicialByCourtsInitiative</w:t>
       </w:r>
       <w:proofErr w:type="spellEnd"/>
       <w:r>
@@ -323,18 +329,11 @@
     </w:p>
     <w:p/>
     <w:p>
-      <w:r>
-        <w:t xml:space="preserve">Reasons for </w:t>
-      </w:r>
-      <w:r>
-        <w:t>decision</w:t>
-      </w:r>
-      <w:r>
-        <w:t>:</w:t>
-      </w:r>
-    </w:p>
-    <w:p/>
-    <w:p>
+      <w:pPr>
+        <w:rPr>
+          <w:color w:val="080808"/>
+        </w:rPr>
+      </w:pPr>
       <w:r>
         <w:t>&lt;&lt;</w:t>
       </w:r>
@@ -348,14 +347,29 @@
       </w:r>
     </w:p>
     <w:p/>
-    <w:p/>
-    <w:p>
-      <w:r>
-        <w:t>If you cannot comply, you are expected to make formal application to the court before any deadline imposed on you expires.</w:t>
-      </w:r>
-    </w:p>
-    <w:p/>
+    <w:p>
+      <w:r>
+        <w:t>Important note:</w:t>
+      </w:r>
+    </w:p>
+    <w:p/>
+    <w:p>
+      <w:r>
+        <w:t>If you cannot comply, you must make an application to the court (and pay the application fee) before the deadline imposed on you. Any application should be made online if it can be made online. Any application that cannot be made online must be made by sending a written application notice to &lt;&lt;</w:t>
+      </w:r>
+      <w:proofErr w:type="spellStart"/>
+      <w:r>
+        <w:t>locationName</w:t>
+      </w:r>
+      <w:proofErr w:type="spellEnd"/>
+      <w:r>
+        <w:t>&gt;&gt;</w:t>
+      </w:r>
+    </w:p>
     <w:sectPr>
+      <w:footerReference w:type="even" r:id="rId7"/>
+      <w:footerReference w:type="default" r:id="rId8"/>
+      <w:footerReference w:type="first" r:id="rId9"/>
       <w:pgSz w:w="11906" w:h="16838"/>
       <w:pgMar w:top="1440" w:right="1440" w:bottom="1440" w:left="1440" w:header="708" w:footer="708" w:gutter="0"/>
       <w:cols w:space="708"/>
@@ -363,6 +377,431 @@
     </w:sectPr>
   </w:body>
 </w:document>
+</file>
+
+<file path=word/endnotes.xml><?xml version="1.0" encoding="utf-8"?>
+<w:endnotes xmlns:wpc="http://schemas.microsoft.com/office/word/2010/wordprocessingCanvas" xmlns:cx="http://schemas.microsoft.com/office/drawing/2014/chartex" xmlns:cx1="http://schemas.microsoft.com/office/drawing/2015/9/8/chartex" xmlns:cx2="http://schemas.microsoft.com/office/drawing/2015/10/21/chartex" xmlns:cx3="http://schemas.microsoft.com/office/drawing/2016/5/9/chartex" xmlns:cx4="http://schemas.microsoft.com/office/drawing/2016/5/10/chartex" xmlns:cx5="http://schemas.microsoft.com/office/drawing/2016/5/11/chartex" xmlns:cx6="http://schemas.microsoft.com/office/drawing/2016/5/12/chartex" xmlns:cx7="http://schemas.microsoft.com/office/drawing/2016/5/13/chartex" xmlns:cx8="http://schemas.microsoft.com/office/drawing/2016/5/14/chartex" xmlns:mc="http://schemas.openxmlformats.org/markup-compatibility/2006" xmlns:aink="http://schemas.microsoft.com/office/drawing/2016/ink" xmlns:am3d="http://schemas.microsoft.com/office/drawing/2017/model3d" xmlns:o="urn:schemas-microsoft-com:office:office" xmlns:oel="http://schemas.microsoft.com/office/2019/extlst" xmlns:r="http://schemas.openxmlformats.org/officeDocument/2006/relationships" xmlns:m="http://schemas.openxmlformats.org/officeDocument/2006/math" xmlns:v="urn:schemas-microsoft-com:vml" xmlns:wp14="http://schemas.microsoft.com/office/word/2010/wordprocessingDrawing" xmlns:wp="http://schemas.openxmlformats.org/drawingml/2006/wordprocessingDrawing" xmlns:w10="urn:schemas-microsoft-com:office:word" xmlns:w="http://schemas.openxmlformats.org/wordprocessingml/2006/main" xmlns:w14="http://schemas.microsoft.com/office/word/2010/wordml" xmlns:w15="http://schemas.microsoft.com/office/word/2012/wordml" xmlns:w16cex="http://schemas.microsoft.com/office/word/2018/wordml/cex" xmlns:w16cid="http://schemas.microsoft.com/office/word/2016/wordml/cid" xmlns:w16="http://schemas.microsoft.com/office/word/2018/wordml" xmlns:w16sdtdh="http://schemas.microsoft.com/office/word/2020/wordml/sdtdatahash" xmlns:w16se="http://schemas.microsoft.com/office/word/2015/wordml/symex" xmlns:wpg="http://schemas.microsoft.com/office/word/2010/wordprocessingGroup" xmlns:wpi="http://schemas.microsoft.com/office/word/2010/wordprocessingInk" xmlns:wne="http://schemas.microsoft.com/office/word/2006/wordml" xmlns:wps="http://schemas.microsoft.com/office/word/2010/wordprocessingShape" mc:Ignorable="w14 w15 w16se w16cid w16 w16cex w16sdtdh wp14">
+  <w:endnote w:type="separator" w:id="-1">
+    <w:p>
+      <w:r>
+        <w:separator/>
+      </w:r>
+    </w:p>
+  </w:endnote>
+  <w:endnote w:type="continuationSeparator" w:id="0">
+    <w:p>
+      <w:r>
+        <w:continuationSeparator/>
+      </w:r>
+    </w:p>
+  </w:endnote>
+</w:endnotes>
+</file>
+
+<file path=word/footer1.xml><?xml version="1.0" encoding="utf-8"?>
+<w:ftr xmlns:wpc="http://schemas.microsoft.com/office/word/2010/wordprocessingCanvas" xmlns:cx="http://schemas.microsoft.com/office/drawing/2014/chartex" xmlns:cx1="http://schemas.microsoft.com/office/drawing/2015/9/8/chartex" xmlns:cx2="http://schemas.microsoft.com/office/drawing/2015/10/21/chartex" xmlns:cx3="http://schemas.microsoft.com/office/drawing/2016/5/9/chartex" xmlns:cx4="http://schemas.microsoft.com/office/drawing/2016/5/10/chartex" xmlns:cx5="http://schemas.microsoft.com/office/drawing/2016/5/11/chartex" xmlns:cx6="http://schemas.microsoft.com/office/drawing/2016/5/12/chartex" xmlns:cx7="http://schemas.microsoft.com/office/drawing/2016/5/13/chartex" xmlns:cx8="http://schemas.microsoft.com/office/drawing/2016/5/14/chartex" xmlns:mc="http://schemas.openxmlformats.org/markup-compatibility/2006" xmlns:aink="http://schemas.microsoft.com/office/drawing/2016/ink" xmlns:am3d="http://schemas.microsoft.com/office/drawing/2017/model3d" xmlns:o="urn:schemas-microsoft-com:office:office" xmlns:oel="http://schemas.microsoft.com/office/2019/extlst" xmlns:r="http://schemas.openxmlformats.org/officeDocument/2006/relationships" xmlns:m="http://schemas.openxmlformats.org/officeDocument/2006/math" xmlns:v="urn:schemas-microsoft-com:vml" xmlns:wp14="http://schemas.microsoft.com/office/word/2010/wordprocessingDrawing" xmlns:wp="http://schemas.openxmlformats.org/drawingml/2006/wordprocessingDrawing" xmlns:w10="urn:schemas-microsoft-com:office:word" xmlns:w="http://schemas.openxmlformats.org/wordprocessingml/2006/main" xmlns:w14="http://schemas.microsoft.com/office/word/2010/wordml" xmlns:w15="http://schemas.microsoft.com/office/word/2012/wordml" xmlns:w16cex="http://schemas.microsoft.com/office/word/2018/wordml/cex" xmlns:w16cid="http://schemas.microsoft.com/office/word/2016/wordml/cid" xmlns:w16="http://schemas.microsoft.com/office/word/2018/wordml" xmlns:w16sdtdh="http://schemas.microsoft.com/office/word/2020/wordml/sdtdatahash" xmlns:w16se="http://schemas.microsoft.com/office/word/2015/wordml/symex" xmlns:wpg="http://schemas.microsoft.com/office/word/2010/wordprocessingGroup" xmlns:wpi="http://schemas.microsoft.com/office/word/2010/wordprocessingInk" xmlns:wne="http://schemas.microsoft.com/office/word/2006/wordml" xmlns:wps="http://schemas.microsoft.com/office/word/2010/wordprocessingShape" mc:Ignorable="w14 w15 w16se w16cid w16 w16cex w16sdtdh wp14">
+  <w:p>
+    <w:pPr>
+      <w:pStyle w:val="Footer"/>
+    </w:pPr>
+    <w:r>
+      <w:rPr>
+        <w:noProof/>
+      </w:rPr>
+      <mc:AlternateContent>
+        <mc:Choice Requires="wps">
+          <w:drawing>
+            <wp:anchor distT="0" distB="0" distL="0" distR="0" simplePos="0" relativeHeight="251659264" behindDoc="0" locked="0" layoutInCell="1" allowOverlap="1" wp14:anchorId="37EA2821" wp14:editId="507484B6">
+              <wp:simplePos x="635" y="635"/>
+              <wp:positionH relativeFrom="leftMargin">
+                <wp:align>left</wp:align>
+              </wp:positionH>
+              <wp:positionV relativeFrom="paragraph">
+                <wp:posOffset>635</wp:posOffset>
+              </wp:positionV>
+              <wp:extent cx="443865" cy="443865"/>
+              <wp:effectExtent l="0" t="0" r="6350" b="2540"/>
+              <wp:wrapSquare wrapText="bothSides"/>
+              <wp:docPr id="3" name="Text Box 3" descr="Classification: Controlled">
+                <a:extLst xmlns:a="http://schemas.openxmlformats.org/drawingml/2006/main">
+                  <a:ext uri="{5AE41FA2-C0FF-4470-9BD4-5FADCA87CBE2}">
+                    <aclsh:classification xmlns:aclsh="http://schemas.microsoft.com/office/drawing/2020/classificationShape" classificationOutcomeType="ftr"/>
+                  </a:ext>
+                </a:extLst>
+              </wp:docPr>
+              <wp:cNvGraphicFramePr/>
+              <a:graphic xmlns:a="http://schemas.openxmlformats.org/drawingml/2006/main">
+                <a:graphicData uri="http://schemas.microsoft.com/office/word/2010/wordprocessingShape">
+                  <wps:wsp>
+                    <wps:cNvSpPr txBox="1"/>
+                    <wps:spPr>
+                      <a:xfrm>
+                        <a:off x="0" y="0"/>
+                        <a:ext cx="443865" cy="443865"/>
+                      </a:xfrm>
+                      <a:prstGeom prst="rect">
+                        <a:avLst/>
+                      </a:prstGeom>
+                      <a:noFill/>
+                      <a:ln>
+                        <a:noFill/>
+                      </a:ln>
+                    </wps:spPr>
+                    <wps:txbx>
+                      <w:txbxContent>
+                        <w:p>
+                          <w:pPr>
+                            <w:rPr>
+                              <w:rFonts w:ascii="Calibri" w:eastAsia="Calibri" w:hAnsi="Calibri" w:cs="Calibri"/>
+                              <w:noProof/>
+                              <w:color w:val="FF0000"/>
+                              <w:sz w:val="12"/>
+                              <w:szCs w:val="12"/>
+                            </w:rPr>
+                          </w:pPr>
+                          <w:r>
+                            <w:rPr>
+                              <w:rFonts w:ascii="Calibri" w:eastAsia="Calibri" w:hAnsi="Calibri" w:cs="Calibri"/>
+                              <w:noProof/>
+                              <w:color w:val="FF0000"/>
+                              <w:sz w:val="12"/>
+                              <w:szCs w:val="12"/>
+                            </w:rPr>
+                            <w:t>Classification: Controlled</w:t>
+                          </w:r>
+                        </w:p>
+                      </w:txbxContent>
+                    </wps:txbx>
+                    <wps:bodyPr rot="0" spcFirstLastPara="0" vertOverflow="overflow" horzOverflow="overflow" vert="horz" wrap="none" lIns="63500" tIns="0" rIns="0" bIns="0" numCol="1" spcCol="0" rtlCol="0" fromWordArt="0" anchor="t" anchorCtr="0" forceAA="0" compatLnSpc="1">
+                      <a:prstTxWarp prst="textNoShape">
+                        <a:avLst/>
+                      </a:prstTxWarp>
+                      <a:spAutoFit/>
+                    </wps:bodyPr>
+                  </wps:wsp>
+                </a:graphicData>
+              </a:graphic>
+            </wp:anchor>
+          </w:drawing>
+        </mc:Choice>
+        <mc:Fallback>
+          <w:pict>
+            <v:shapetype w14:anchorId="37EA2821" id="_x0000_t202" coordsize="21600,21600" o:spt="202" path="m,l,21600r21600,l21600,xe">
+              <v:stroke joinstyle="miter"/>
+              <v:path gradientshapeok="t" o:connecttype="rect"/>
+            </v:shapetype>
+            <v:shape id="Text Box 3" o:spid="_x0000_s1026" type="#_x0000_t202" alt="Classification: Controlled" style="position:absolute;margin-left:0;margin-top:.05pt;width:34.95pt;height:34.95pt;z-index:251659264;visibility:visible;mso-wrap-style:none;mso-wrap-distance-left:0;mso-wrap-distance-top:0;mso-wrap-distance-right:0;mso-wrap-distance-bottom:0;mso-position-horizontal:left;mso-position-horizontal-relative:left-margin-area;mso-position-vertical:absolute;mso-position-vertical-relative:text;v-text-anchor:top" o:gfxdata="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" filled="f" stroked="f">
+              <v:fill o:detectmouseclick="t"/>
+              <v:textbox style="mso-fit-shape-to-text:t" inset="5pt,0,0,0">
+                <w:txbxContent>
+                  <w:p>
+                    <w:pPr>
+                      <w:rPr>
+                        <w:rFonts w:ascii="Calibri" w:eastAsia="Calibri" w:hAnsi="Calibri" w:cs="Calibri"/>
+                        <w:noProof/>
+                        <w:color w:val="FF0000"/>
+                        <w:sz w:val="12"/>
+                        <w:szCs w:val="12"/>
+                      </w:rPr>
+                    </w:pPr>
+                    <w:r>
+                      <w:rPr>
+                        <w:rFonts w:ascii="Calibri" w:eastAsia="Calibri" w:hAnsi="Calibri" w:cs="Calibri"/>
+                        <w:noProof/>
+                        <w:color w:val="FF0000"/>
+                        <w:sz w:val="12"/>
+                        <w:szCs w:val="12"/>
+                      </w:rPr>
+                      <w:t>Classification: Controlled</w:t>
+                    </w:r>
+                  </w:p>
+                </w:txbxContent>
+              </v:textbox>
+              <w10:wrap type="square" anchorx="margin"/>
+            </v:shape>
+          </w:pict>
+        </mc:Fallback>
+      </mc:AlternateContent>
+    </w:r>
+  </w:p>
+</w:ftr>
+</file>
+
+<file path=word/footer2.xml><?xml version="1.0" encoding="utf-8"?>
+<w:ftr xmlns:wpc="http://schemas.microsoft.com/office/word/2010/wordprocessingCanvas" xmlns:cx="http://schemas.microsoft.com/office/drawing/2014/chartex" xmlns:cx1="http://schemas.microsoft.com/office/drawing/2015/9/8/chartex" xmlns:cx2="http://schemas.microsoft.com/office/drawing/2015/10/21/chartex" xmlns:cx3="http://schemas.microsoft.com/office/drawing/2016/5/9/chartex" xmlns:cx4="http://schemas.microsoft.com/office/drawing/2016/5/10/chartex" xmlns:cx5="http://schemas.microsoft.com/office/drawing/2016/5/11/chartex" xmlns:cx6="http://schemas.microsoft.com/office/drawing/2016/5/12/chartex" xmlns:cx7="http://schemas.microsoft.com/office/drawing/2016/5/13/chartex" xmlns:cx8="http://schemas.microsoft.com/office/drawing/2016/5/14/chartex" xmlns:mc="http://schemas.openxmlformats.org/markup-compatibility/2006" xmlns:aink="http://schemas.microsoft.com/office/drawing/2016/ink" xmlns:am3d="http://schemas.microsoft.com/office/drawing/2017/model3d" xmlns:o="urn:schemas-microsoft-com:office:office" xmlns:oel="http://schemas.microsoft.com/office/2019/extlst" xmlns:r="http://schemas.openxmlformats.org/officeDocument/2006/relationships" xmlns:m="http://schemas.openxmlformats.org/officeDocument/2006/math" xmlns:v="urn:schemas-microsoft-com:vml" xmlns:wp14="http://schemas.microsoft.com/office/word/2010/wordprocessingDrawing" xmlns:wp="http://schemas.openxmlformats.org/drawingml/2006/wordprocessingDrawing" xmlns:w10="urn:schemas-microsoft-com:office:word" xmlns:w="http://schemas.openxmlformats.org/wordprocessingml/2006/main" xmlns:w14="http://schemas.microsoft.com/office/word/2010/wordml" xmlns:w15="http://schemas.microsoft.com/office/word/2012/wordml" xmlns:w16cex="http://schemas.microsoft.com/office/word/2018/wordml/cex" xmlns:w16cid="http://schemas.microsoft.com/office/word/2016/wordml/cid" xmlns:w16="http://schemas.microsoft.com/office/word/2018/wordml" xmlns:w16sdtdh="http://schemas.microsoft.com/office/word/2020/wordml/sdtdatahash" xmlns:w16se="http://schemas.microsoft.com/office/word/2015/wordml/symex" xmlns:wpg="http://schemas.microsoft.com/office/word/2010/wordprocessingGroup" xmlns:wpi="http://schemas.microsoft.com/office/word/2010/wordprocessingInk" xmlns:wne="http://schemas.microsoft.com/office/word/2006/wordml" xmlns:wps="http://schemas.microsoft.com/office/word/2010/wordprocessingShape" mc:Ignorable="w14 w15 w16se w16cid w16 w16cex w16sdtdh wp14">
+  <w:p>
+    <w:pPr>
+      <w:pStyle w:val="Footer"/>
+    </w:pPr>
+    <w:r>
+      <w:rPr>
+        <w:noProof/>
+      </w:rPr>
+      <mc:AlternateContent>
+        <mc:Choice Requires="wps">
+          <w:drawing>
+            <wp:anchor distT="0" distB="0" distL="0" distR="0" simplePos="0" relativeHeight="251660288" behindDoc="0" locked="0" layoutInCell="1" allowOverlap="1" wp14:anchorId="1ABA1DDE" wp14:editId="639297BF">
+              <wp:simplePos x="914400" y="10058400"/>
+              <wp:positionH relativeFrom="leftMargin">
+                <wp:align>left</wp:align>
+              </wp:positionH>
+              <wp:positionV relativeFrom="paragraph">
+                <wp:posOffset>635</wp:posOffset>
+              </wp:positionV>
+              <wp:extent cx="443865" cy="443865"/>
+              <wp:effectExtent l="0" t="0" r="6350" b="2540"/>
+              <wp:wrapSquare wrapText="bothSides"/>
+              <wp:docPr id="4" name="Text Box 4" descr="Classification: Controlled">
+                <a:extLst xmlns:a="http://schemas.openxmlformats.org/drawingml/2006/main">
+                  <a:ext uri="{5AE41FA2-C0FF-4470-9BD4-5FADCA87CBE2}">
+                    <aclsh:classification xmlns:aclsh="http://schemas.microsoft.com/office/drawing/2020/classificationShape" classificationOutcomeType="ftr"/>
+                  </a:ext>
+                </a:extLst>
+              </wp:docPr>
+              <wp:cNvGraphicFramePr/>
+              <a:graphic xmlns:a="http://schemas.openxmlformats.org/drawingml/2006/main">
+                <a:graphicData uri="http://schemas.microsoft.com/office/word/2010/wordprocessingShape">
+                  <wps:wsp>
+                    <wps:cNvSpPr txBox="1"/>
+                    <wps:spPr>
+                      <a:xfrm>
+                        <a:off x="0" y="0"/>
+                        <a:ext cx="443865" cy="443865"/>
+                      </a:xfrm>
+                      <a:prstGeom prst="rect">
+                        <a:avLst/>
+                      </a:prstGeom>
+                      <a:noFill/>
+                      <a:ln>
+                        <a:noFill/>
+                      </a:ln>
+                    </wps:spPr>
+                    <wps:txbx>
+                      <w:txbxContent>
+                        <w:p>
+                          <w:pPr>
+                            <w:rPr>
+                              <w:rFonts w:ascii="Calibri" w:eastAsia="Calibri" w:hAnsi="Calibri" w:cs="Calibri"/>
+                              <w:noProof/>
+                              <w:color w:val="FF0000"/>
+                              <w:sz w:val="12"/>
+                              <w:szCs w:val="12"/>
+                            </w:rPr>
+                          </w:pPr>
+                          <w:r>
+                            <w:rPr>
+                              <w:rFonts w:ascii="Calibri" w:eastAsia="Calibri" w:hAnsi="Calibri" w:cs="Calibri"/>
+                              <w:noProof/>
+                              <w:color w:val="FF0000"/>
+                              <w:sz w:val="12"/>
+                              <w:szCs w:val="12"/>
+                            </w:rPr>
+                            <w:t>Classification: Controlled</w:t>
+                          </w:r>
+                        </w:p>
+                      </w:txbxContent>
+                    </wps:txbx>
+                    <wps:bodyPr rot="0" spcFirstLastPara="0" vertOverflow="overflow" horzOverflow="overflow" vert="horz" wrap="none" lIns="63500" tIns="0" rIns="0" bIns="0" numCol="1" spcCol="0" rtlCol="0" fromWordArt="0" anchor="t" anchorCtr="0" forceAA="0" compatLnSpc="1">
+                      <a:prstTxWarp prst="textNoShape">
+                        <a:avLst/>
+                      </a:prstTxWarp>
+                      <a:spAutoFit/>
+                    </wps:bodyPr>
+                  </wps:wsp>
+                </a:graphicData>
+              </a:graphic>
+            </wp:anchor>
+          </w:drawing>
+        </mc:Choice>
+        <mc:Fallback>
+          <w:pict>
+            <v:shapetype w14:anchorId="1ABA1DDE" id="_x0000_t202" coordsize="21600,21600" o:spt="202" path="m,l,21600r21600,l21600,xe">
+              <v:stroke joinstyle="miter"/>
+              <v:path gradientshapeok="t" o:connecttype="rect"/>
+            </v:shapetype>
+            <v:shape id="Text Box 4" o:spid="_x0000_s1027" type="#_x0000_t202" alt="Classification: Controlled" style="position:absolute;margin-left:0;margin-top:.05pt;width:34.95pt;height:34.95pt;z-index:251660288;visibility:visible;mso-wrap-style:none;mso-wrap-distance-left:0;mso-wrap-distance-top:0;mso-wrap-distance-right:0;mso-wrap-distance-bottom:0;mso-position-horizontal:left;mso-position-horizontal-relative:left-margin-area;mso-position-vertical:absolute;mso-position-vertical-relative:text;v-text-anchor:top" o:gfxdata="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" filled="f" stroked="f">
+              <v:fill o:detectmouseclick="t"/>
+              <v:textbox style="mso-fit-shape-to-text:t" inset="5pt,0,0,0">
+                <w:txbxContent>
+                  <w:p>
+                    <w:pPr>
+                      <w:rPr>
+                        <w:rFonts w:ascii="Calibri" w:eastAsia="Calibri" w:hAnsi="Calibri" w:cs="Calibri"/>
+                        <w:noProof/>
+                        <w:color w:val="FF0000"/>
+                        <w:sz w:val="12"/>
+                        <w:szCs w:val="12"/>
+                      </w:rPr>
+                    </w:pPr>
+                    <w:r>
+                      <w:rPr>
+                        <w:rFonts w:ascii="Calibri" w:eastAsia="Calibri" w:hAnsi="Calibri" w:cs="Calibri"/>
+                        <w:noProof/>
+                        <w:color w:val="FF0000"/>
+                        <w:sz w:val="12"/>
+                        <w:szCs w:val="12"/>
+                      </w:rPr>
+                      <w:t>Classification: Controlled</w:t>
+                    </w:r>
+                  </w:p>
+                </w:txbxContent>
+              </v:textbox>
+              <w10:wrap type="square" anchorx="margin"/>
+            </v:shape>
+          </w:pict>
+        </mc:Fallback>
+      </mc:AlternateContent>
+    </w:r>
+  </w:p>
+</w:ftr>
+</file>
+
+<file path=word/footer3.xml><?xml version="1.0" encoding="utf-8"?>
+<w:ftr xmlns:wpc="http://schemas.microsoft.com/office/word/2010/wordprocessingCanvas" xmlns:cx="http://schemas.microsoft.com/office/drawing/2014/chartex" xmlns:cx1="http://schemas.microsoft.com/office/drawing/2015/9/8/chartex" xmlns:cx2="http://schemas.microsoft.com/office/drawing/2015/10/21/chartex" xmlns:cx3="http://schemas.microsoft.com/office/drawing/2016/5/9/chartex" xmlns:cx4="http://schemas.microsoft.com/office/drawing/2016/5/10/chartex" xmlns:cx5="http://schemas.microsoft.com/office/drawing/2016/5/11/chartex" xmlns:cx6="http://schemas.microsoft.com/office/drawing/2016/5/12/chartex" xmlns:cx7="http://schemas.microsoft.com/office/drawing/2016/5/13/chartex" xmlns:cx8="http://schemas.microsoft.com/office/drawing/2016/5/14/chartex" xmlns:mc="http://schemas.openxmlformats.org/markup-compatibility/2006" xmlns:aink="http://schemas.microsoft.com/office/drawing/2016/ink" xmlns:am3d="http://schemas.microsoft.com/office/drawing/2017/model3d" xmlns:o="urn:schemas-microsoft-com:office:office" xmlns:oel="http://schemas.microsoft.com/office/2019/extlst" xmlns:r="http://schemas.openxmlformats.org/officeDocument/2006/relationships" xmlns:m="http://schemas.openxmlformats.org/officeDocument/2006/math" xmlns:v="urn:schemas-microsoft-com:vml" xmlns:wp14="http://schemas.microsoft.com/office/word/2010/wordprocessingDrawing" xmlns:wp="http://schemas.openxmlformats.org/drawingml/2006/wordprocessingDrawing" xmlns:w10="urn:schemas-microsoft-com:office:word" xmlns:w="http://schemas.openxmlformats.org/wordprocessingml/2006/main" xmlns:w14="http://schemas.microsoft.com/office/word/2010/wordml" xmlns:w15="http://schemas.microsoft.com/office/word/2012/wordml" xmlns:w16cex="http://schemas.microsoft.com/office/word/2018/wordml/cex" xmlns:w16cid="http://schemas.microsoft.com/office/word/2016/wordml/cid" xmlns:w16="http://schemas.microsoft.com/office/word/2018/wordml" xmlns:w16sdtdh="http://schemas.microsoft.com/office/word/2020/wordml/sdtdatahash" xmlns:w16se="http://schemas.microsoft.com/office/word/2015/wordml/symex" xmlns:wpg="http://schemas.microsoft.com/office/word/2010/wordprocessingGroup" xmlns:wpi="http://schemas.microsoft.com/office/word/2010/wordprocessingInk" xmlns:wne="http://schemas.microsoft.com/office/word/2006/wordml" xmlns:wps="http://schemas.microsoft.com/office/word/2010/wordprocessingShape" mc:Ignorable="w14 w15 w16se w16cid w16 w16cex w16sdtdh wp14">
+  <w:p>
+    <w:pPr>
+      <w:pStyle w:val="Footer"/>
+    </w:pPr>
+    <w:r>
+      <w:rPr>
+        <w:noProof/>
+      </w:rPr>
+      <mc:AlternateContent>
+        <mc:Choice Requires="wps">
+          <w:drawing>
+            <wp:anchor distT="0" distB="0" distL="0" distR="0" simplePos="0" relativeHeight="251658240" behindDoc="0" locked="0" layoutInCell="1" allowOverlap="1" wp14:anchorId="3436638E" wp14:editId="2C048A35">
+              <wp:simplePos x="635" y="635"/>
+              <wp:positionH relativeFrom="leftMargin">
+                <wp:align>left</wp:align>
+              </wp:positionH>
+              <wp:positionV relativeFrom="paragraph">
+                <wp:posOffset>635</wp:posOffset>
+              </wp:positionV>
+              <wp:extent cx="443865" cy="443865"/>
+              <wp:effectExtent l="0" t="0" r="6350" b="2540"/>
+              <wp:wrapSquare wrapText="bothSides"/>
+              <wp:docPr id="2" name="Text Box 2" descr="Classification: Controlled">
+                <a:extLst xmlns:a="http://schemas.openxmlformats.org/drawingml/2006/main">
+                  <a:ext uri="{5AE41FA2-C0FF-4470-9BD4-5FADCA87CBE2}">
+                    <aclsh:classification xmlns:aclsh="http://schemas.microsoft.com/office/drawing/2020/classificationShape" classificationOutcomeType="ftr"/>
+                  </a:ext>
+                </a:extLst>
+              </wp:docPr>
+              <wp:cNvGraphicFramePr/>
+              <a:graphic xmlns:a="http://schemas.openxmlformats.org/drawingml/2006/main">
+                <a:graphicData uri="http://schemas.microsoft.com/office/word/2010/wordprocessingShape">
+                  <wps:wsp>
+                    <wps:cNvSpPr txBox="1"/>
+                    <wps:spPr>
+                      <a:xfrm>
+                        <a:off x="0" y="0"/>
+                        <a:ext cx="443865" cy="443865"/>
+                      </a:xfrm>
+                      <a:prstGeom prst="rect">
+                        <a:avLst/>
+                      </a:prstGeom>
+                      <a:noFill/>
+                      <a:ln>
+                        <a:noFill/>
+                      </a:ln>
+                    </wps:spPr>
+                    <wps:txbx>
+                      <w:txbxContent>
+                        <w:p>
+                          <w:pPr>
+                            <w:rPr>
+                              <w:rFonts w:ascii="Calibri" w:eastAsia="Calibri" w:hAnsi="Calibri" w:cs="Calibri"/>
+                              <w:noProof/>
+                              <w:color w:val="FF0000"/>
+                              <w:sz w:val="12"/>
+                              <w:szCs w:val="12"/>
+                            </w:rPr>
+                          </w:pPr>
+                          <w:r>
+                            <w:rPr>
+                              <w:rFonts w:ascii="Calibri" w:eastAsia="Calibri" w:hAnsi="Calibri" w:cs="Calibri"/>
+                              <w:noProof/>
+                              <w:color w:val="FF0000"/>
+                              <w:sz w:val="12"/>
+                              <w:szCs w:val="12"/>
+                            </w:rPr>
+                            <w:t>Classification: Controlled</w:t>
+                          </w:r>
+                        </w:p>
+                      </w:txbxContent>
+                    </wps:txbx>
+                    <wps:bodyPr rot="0" spcFirstLastPara="0" vertOverflow="overflow" horzOverflow="overflow" vert="horz" wrap="none" lIns="63500" tIns="0" rIns="0" bIns="0" numCol="1" spcCol="0" rtlCol="0" fromWordArt="0" anchor="t" anchorCtr="0" forceAA="0" compatLnSpc="1">
+                      <a:prstTxWarp prst="textNoShape">
+                        <a:avLst/>
+                      </a:prstTxWarp>
+                      <a:spAutoFit/>
+                    </wps:bodyPr>
+                  </wps:wsp>
+                </a:graphicData>
+              </a:graphic>
+            </wp:anchor>
+          </w:drawing>
+        </mc:Choice>
+        <mc:Fallback>
+          <w:pict>
+            <v:shapetype w14:anchorId="3436638E" id="_x0000_t202" coordsize="21600,21600" o:spt="202" path="m,l,21600r21600,l21600,xe">
+              <v:stroke joinstyle="miter"/>
+              <v:path gradientshapeok="t" o:connecttype="rect"/>
+            </v:shapetype>
+            <v:shape id="Text Box 2" o:spid="_x0000_s1028" type="#_x0000_t202" alt="Classification: Controlled" style="position:absolute;margin-left:0;margin-top:.05pt;width:34.95pt;height:34.95pt;z-index:251658240;visibility:visible;mso-wrap-style:none;mso-wrap-distance-left:0;mso-wrap-distance-top:0;mso-wrap-distance-right:0;mso-wrap-distance-bottom:0;mso-position-horizontal:left;mso-position-horizontal-relative:left-margin-area;mso-position-vertical:absolute;mso-position-vertical-relative:text;v-text-anchor:top" o:gfxdata="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" filled="f" stroked="f">
+              <v:fill o:detectmouseclick="t"/>
+              <v:textbox style="mso-fit-shape-to-text:t" inset="5pt,0,0,0">
+                <w:txbxContent>
+                  <w:p>
+                    <w:pPr>
+                      <w:rPr>
+                        <w:rFonts w:ascii="Calibri" w:eastAsia="Calibri" w:hAnsi="Calibri" w:cs="Calibri"/>
+                        <w:noProof/>
+                        <w:color w:val="FF0000"/>
+                        <w:sz w:val="12"/>
+                        <w:szCs w:val="12"/>
+                      </w:rPr>
+                    </w:pPr>
+                    <w:r>
+                      <w:rPr>
+                        <w:rFonts w:ascii="Calibri" w:eastAsia="Calibri" w:hAnsi="Calibri" w:cs="Calibri"/>
+                        <w:noProof/>
+                        <w:color w:val="FF0000"/>
+                        <w:sz w:val="12"/>
+                        <w:szCs w:val="12"/>
+                      </w:rPr>
+                      <w:t>Classification: Controlled</w:t>
+                    </w:r>
+                  </w:p>
+                </w:txbxContent>
+              </v:textbox>
+              <w10:wrap type="square" anchorx="margin"/>
+            </v:shape>
+          </w:pict>
+        </mc:Fallback>
+      </mc:AlternateContent>
+    </w:r>
+  </w:p>
+</w:ftr>
+</file>
+
+<file path=word/footnotes.xml><?xml version="1.0" encoding="utf-8"?>
+<w:footnotes xmlns:wpc="http://schemas.microsoft.com/office/word/2010/wordprocessingCanvas" xmlns:cx="http://schemas.microsoft.com/office/drawing/2014/chartex" xmlns:cx1="http://schemas.microsoft.com/office/drawing/2015/9/8/chartex" xmlns:cx2="http://schemas.microsoft.com/office/drawing/2015/10/21/chartex" xmlns:cx3="http://schemas.microsoft.com/office/drawing/2016/5/9/chartex" xmlns:cx4="http://schemas.microsoft.com/office/drawing/2016/5/10/chartex" xmlns:cx5="http://schemas.microsoft.com/office/drawing/2016/5/11/chartex" xmlns:cx6="http://schemas.microsoft.com/office/drawing/2016/5/12/chartex" xmlns:cx7="http://schemas.microsoft.com/office/drawing/2016/5/13/chartex" xmlns:cx8="http://schemas.microsoft.com/office/drawing/2016/5/14/chartex" xmlns:mc="http://schemas.openxmlformats.org/markup-compatibility/2006" xmlns:aink="http://schemas.microsoft.com/office/drawing/2016/ink" xmlns:am3d="http://schemas.microsoft.com/office/drawing/2017/model3d" xmlns:o="urn:schemas-microsoft-com:office:office" xmlns:oel="http://schemas.microsoft.com/office/2019/extlst" xmlns:r="http://schemas.openxmlformats.org/officeDocument/2006/relationships" xmlns:m="http://schemas.openxmlformats.org/officeDocument/2006/math" xmlns:v="urn:schemas-microsoft-com:vml" xmlns:wp14="http://schemas.microsoft.com/office/word/2010/wordprocessingDrawing" xmlns:wp="http://schemas.openxmlformats.org/drawingml/2006/wordprocessingDrawing" xmlns:w10="urn:schemas-microsoft-com:office:word" xmlns:w="http://schemas.openxmlformats.org/wordprocessingml/2006/main" xmlns:w14="http://schemas.microsoft.com/office/word/2010/wordml" xmlns:w15="http://schemas.microsoft.com/office/word/2012/wordml" xmlns:w16cex="http://schemas.microsoft.com/office/word/2018/wordml/cex" xmlns:w16cid="http://schemas.microsoft.com/office/word/2016/wordml/cid" xmlns:w16="http://schemas.microsoft.com/office/word/2018/wordml" xmlns:w16sdtdh="http://schemas.microsoft.com/office/word/2020/wordml/sdtdatahash" xmlns:w16se="http://schemas.microsoft.com/office/word/2015/wordml/symex" xmlns:wpg="http://schemas.microsoft.com/office/word/2010/wordprocessingGroup" xmlns:wpi="http://schemas.microsoft.com/office/word/2010/wordprocessingInk" xmlns:wne="http://schemas.microsoft.com/office/word/2006/wordml" xmlns:wps="http://schemas.microsoft.com/office/word/2010/wordprocessingShape" mc:Ignorable="w14 w15 w16se w16cid w16 w16cex w16sdtdh wp14">
+  <w:footnote w:type="separator" w:id="-1">
+    <w:p>
+      <w:r>
+        <w:separator/>
+      </w:r>
+    </w:p>
+  </w:footnote>
+  <w:footnote w:type="continuationSeparator" w:id="0">
+    <w:p>
+      <w:r>
+        <w:continuationSeparator/>
+      </w:r>
+    </w:p>
+  </w:footnote>
+</w:footnotes>
 </file>
 
 <file path=word/styles.xml><?xml version="1.0" encoding="utf-8"?>
@@ -787,6 +1226,27 @@
     <w:semiHidden/>
     <w:unhideWhenUsed/>
   </w:style>
+  <w:style w:type="paragraph" w:styleId="Footer">
+    <w:name w:val="footer"/>
+    <w:basedOn w:val="Normal"/>
+    <w:link w:val="FooterChar"/>
+    <w:uiPriority w:val="99"/>
+    <w:unhideWhenUsed/>
+    <w:rsid w:val="00C779C0"/>
+    <w:pPr>
+      <w:tabs>
+        <w:tab w:val="center" w:pos="4513"/>
+        <w:tab w:val="right" w:pos="9026"/>
+      </w:tabs>
+    </w:pPr>
+  </w:style>
+  <w:style w:type="character" w:customStyle="1" w:styleId="FooterChar">
+    <w:name w:val="Footer Char"/>
+    <w:basedOn w:val="DefaultParagraphFont"/>
+    <w:link w:val="Footer"/>
+    <w:uiPriority w:val="99"/>
+    <w:rsid w:val="00C779C0"/>
+  </w:style>
 </w:styles>
 </file>
 
@@ -1083,4 +1543,10 @@
     </a:ext>
   </a:extLst>
 </a:theme>
+</file>
+
+<file path=docMetadata/LabelInfo.xml><?xml version="1.0" encoding="utf-8"?>
+<clbl:labelList xmlns:clbl="http://schemas.microsoft.com/office/2020/mipLabelMetadata">
+  <clbl:label id="{95c71a0f-75e1-4c8f-90e2-641c9351dd98}" enabled="1" method="Standard" siteId="{3e0088dc-0629-4ae6-aa8c-813e7a296f50}" contentBits="2" removed="0"/>
+</clbl:labelList>
 </file>
</xml_diff>

<commit_message>
CIV-6625 Update GA order template
</commit_message>
<xml_diff>
--- a/docker/docmosis/templates/CV-UNS-GAP-ENG-01067.docx
+++ b/docker/docmosis/templates/CV-UNS-GAP-ENG-01067.docx
@@ -533,125 +533,6 @@
     <w:pPr>
       <w:pStyle w:val="Footer"/>
     </w:pPr>
-    <w:r>
-      <w:rPr>
-        <w:noProof/>
-      </w:rPr>
-      <mc:AlternateContent>
-        <mc:Choice Requires="wps">
-          <w:drawing>
-            <wp:anchor distT="0" distB="0" distL="0" distR="0" simplePos="0" relativeHeight="251660288" behindDoc="0" locked="0" layoutInCell="1" allowOverlap="1" wp14:anchorId="1ABA1DDE" wp14:editId="639297BF">
-              <wp:simplePos x="914400" y="10058400"/>
-              <wp:positionH relativeFrom="leftMargin">
-                <wp:align>left</wp:align>
-              </wp:positionH>
-              <wp:positionV relativeFrom="paragraph">
-                <wp:posOffset>635</wp:posOffset>
-              </wp:positionV>
-              <wp:extent cx="443865" cy="443865"/>
-              <wp:effectExtent l="0" t="0" r="6350" b="2540"/>
-              <wp:wrapSquare wrapText="bothSides"/>
-              <wp:docPr id="4" name="Text Box 4" descr="Classification: Controlled">
-                <a:extLst xmlns:a="http://schemas.openxmlformats.org/drawingml/2006/main">
-                  <a:ext uri="{5AE41FA2-C0FF-4470-9BD4-5FADCA87CBE2}">
-                    <aclsh:classification xmlns:aclsh="http://schemas.microsoft.com/office/drawing/2020/classificationShape" classificationOutcomeType="ftr"/>
-                  </a:ext>
-                </a:extLst>
-              </wp:docPr>
-              <wp:cNvGraphicFramePr/>
-              <a:graphic xmlns:a="http://schemas.openxmlformats.org/drawingml/2006/main">
-                <a:graphicData uri="http://schemas.microsoft.com/office/word/2010/wordprocessingShape">
-                  <wps:wsp>
-                    <wps:cNvSpPr txBox="1"/>
-                    <wps:spPr>
-                      <a:xfrm>
-                        <a:off x="0" y="0"/>
-                        <a:ext cx="443865" cy="443865"/>
-                      </a:xfrm>
-                      <a:prstGeom prst="rect">
-                        <a:avLst/>
-                      </a:prstGeom>
-                      <a:noFill/>
-                      <a:ln>
-                        <a:noFill/>
-                      </a:ln>
-                    </wps:spPr>
-                    <wps:txbx>
-                      <w:txbxContent>
-                        <w:p>
-                          <w:pPr>
-                            <w:rPr>
-                              <w:rFonts w:ascii="Calibri" w:eastAsia="Calibri" w:hAnsi="Calibri" w:cs="Calibri"/>
-                              <w:noProof/>
-                              <w:color w:val="FF0000"/>
-                              <w:sz w:val="12"/>
-                              <w:szCs w:val="12"/>
-                            </w:rPr>
-                          </w:pPr>
-                          <w:r>
-                            <w:rPr>
-                              <w:rFonts w:ascii="Calibri" w:eastAsia="Calibri" w:hAnsi="Calibri" w:cs="Calibri"/>
-                              <w:noProof/>
-                              <w:color w:val="FF0000"/>
-                              <w:sz w:val="12"/>
-                              <w:szCs w:val="12"/>
-                            </w:rPr>
-                            <w:t>Classification: Controlled</w:t>
-                          </w:r>
-                        </w:p>
-                      </w:txbxContent>
-                    </wps:txbx>
-                    <wps:bodyPr rot="0" spcFirstLastPara="0" vertOverflow="overflow" horzOverflow="overflow" vert="horz" wrap="none" lIns="63500" tIns="0" rIns="0" bIns="0" numCol="1" spcCol="0" rtlCol="0" fromWordArt="0" anchor="t" anchorCtr="0" forceAA="0" compatLnSpc="1">
-                      <a:prstTxWarp prst="textNoShape">
-                        <a:avLst/>
-                      </a:prstTxWarp>
-                      <a:spAutoFit/>
-                    </wps:bodyPr>
-                  </wps:wsp>
-                </a:graphicData>
-              </a:graphic>
-            </wp:anchor>
-          </w:drawing>
-        </mc:Choice>
-        <mc:Fallback>
-          <w:pict>
-            <v:shapetype w14:anchorId="1ABA1DDE" id="_x0000_t202" coordsize="21600,21600" o:spt="202" path="m,l,21600r21600,l21600,xe">
-              <v:stroke joinstyle="miter"/>
-              <v:path gradientshapeok="t" o:connecttype="rect"/>
-            </v:shapetype>
-            <v:shape id="Text Box 4" o:spid="_x0000_s1027" type="#_x0000_t202" alt="Classification: Controlled" style="position:absolute;margin-left:0;margin-top:.05pt;width:34.95pt;height:34.95pt;z-index:251660288;visibility:visible;mso-wrap-style:none;mso-wrap-distance-left:0;mso-wrap-distance-top:0;mso-wrap-distance-right:0;mso-wrap-distance-bottom:0;mso-position-horizontal:left;mso-position-horizontal-relative:left-margin-area;mso-position-vertical:absolute;mso-position-vertical-relative:text;v-text-anchor:top" o:gfxdata="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" filled="f" stroked="f">
-              <v:fill o:detectmouseclick="t"/>
-              <v:textbox style="mso-fit-shape-to-text:t" inset="5pt,0,0,0">
-                <w:txbxContent>
-                  <w:p>
-                    <w:pPr>
-                      <w:rPr>
-                        <w:rFonts w:ascii="Calibri" w:eastAsia="Calibri" w:hAnsi="Calibri" w:cs="Calibri"/>
-                        <w:noProof/>
-                        <w:color w:val="FF0000"/>
-                        <w:sz w:val="12"/>
-                        <w:szCs w:val="12"/>
-                      </w:rPr>
-                    </w:pPr>
-                    <w:r>
-                      <w:rPr>
-                        <w:rFonts w:ascii="Calibri" w:eastAsia="Calibri" w:hAnsi="Calibri" w:cs="Calibri"/>
-                        <w:noProof/>
-                        <w:color w:val="FF0000"/>
-                        <w:sz w:val="12"/>
-                        <w:szCs w:val="12"/>
-                      </w:rPr>
-                      <w:t>Classification: Controlled</w:t>
-                    </w:r>
-                  </w:p>
-                </w:txbxContent>
-              </v:textbox>
-              <w10:wrap type="square" anchorx="margin"/>
-            </v:shape>
-          </w:pict>
-        </mc:Fallback>
-      </mc:AlternateContent>
-    </w:r>
   </w:p>
 </w:ftr>
 </file>

</xml_diff>

<commit_message>
CIV-6625 Update GA order template (#2058)
</commit_message>
<xml_diff>
--- a/docker/docmosis/templates/CV-UNS-GAP-ENG-01067.docx
+++ b/docker/docmosis/templates/CV-UNS-GAP-ENG-01067.docx
@@ -533,125 +533,6 @@
     <w:pPr>
       <w:pStyle w:val="Footer"/>
     </w:pPr>
-    <w:r>
-      <w:rPr>
-        <w:noProof/>
-      </w:rPr>
-      <mc:AlternateContent>
-        <mc:Choice Requires="wps">
-          <w:drawing>
-            <wp:anchor distT="0" distB="0" distL="0" distR="0" simplePos="0" relativeHeight="251660288" behindDoc="0" locked="0" layoutInCell="1" allowOverlap="1" wp14:anchorId="1ABA1DDE" wp14:editId="639297BF">
-              <wp:simplePos x="914400" y="10058400"/>
-              <wp:positionH relativeFrom="leftMargin">
-                <wp:align>left</wp:align>
-              </wp:positionH>
-              <wp:positionV relativeFrom="paragraph">
-                <wp:posOffset>635</wp:posOffset>
-              </wp:positionV>
-              <wp:extent cx="443865" cy="443865"/>
-              <wp:effectExtent l="0" t="0" r="6350" b="2540"/>
-              <wp:wrapSquare wrapText="bothSides"/>
-              <wp:docPr id="4" name="Text Box 4" descr="Classification: Controlled">
-                <a:extLst xmlns:a="http://schemas.openxmlformats.org/drawingml/2006/main">
-                  <a:ext uri="{5AE41FA2-C0FF-4470-9BD4-5FADCA87CBE2}">
-                    <aclsh:classification xmlns:aclsh="http://schemas.microsoft.com/office/drawing/2020/classificationShape" classificationOutcomeType="ftr"/>
-                  </a:ext>
-                </a:extLst>
-              </wp:docPr>
-              <wp:cNvGraphicFramePr/>
-              <a:graphic xmlns:a="http://schemas.openxmlformats.org/drawingml/2006/main">
-                <a:graphicData uri="http://schemas.microsoft.com/office/word/2010/wordprocessingShape">
-                  <wps:wsp>
-                    <wps:cNvSpPr txBox="1"/>
-                    <wps:spPr>
-                      <a:xfrm>
-                        <a:off x="0" y="0"/>
-                        <a:ext cx="443865" cy="443865"/>
-                      </a:xfrm>
-                      <a:prstGeom prst="rect">
-                        <a:avLst/>
-                      </a:prstGeom>
-                      <a:noFill/>
-                      <a:ln>
-                        <a:noFill/>
-                      </a:ln>
-                    </wps:spPr>
-                    <wps:txbx>
-                      <w:txbxContent>
-                        <w:p>
-                          <w:pPr>
-                            <w:rPr>
-                              <w:rFonts w:ascii="Calibri" w:eastAsia="Calibri" w:hAnsi="Calibri" w:cs="Calibri"/>
-                              <w:noProof/>
-                              <w:color w:val="FF0000"/>
-                              <w:sz w:val="12"/>
-                              <w:szCs w:val="12"/>
-                            </w:rPr>
-                          </w:pPr>
-                          <w:r>
-                            <w:rPr>
-                              <w:rFonts w:ascii="Calibri" w:eastAsia="Calibri" w:hAnsi="Calibri" w:cs="Calibri"/>
-                              <w:noProof/>
-                              <w:color w:val="FF0000"/>
-                              <w:sz w:val="12"/>
-                              <w:szCs w:val="12"/>
-                            </w:rPr>
-                            <w:t>Classification: Controlled</w:t>
-                          </w:r>
-                        </w:p>
-                      </w:txbxContent>
-                    </wps:txbx>
-                    <wps:bodyPr rot="0" spcFirstLastPara="0" vertOverflow="overflow" horzOverflow="overflow" vert="horz" wrap="none" lIns="63500" tIns="0" rIns="0" bIns="0" numCol="1" spcCol="0" rtlCol="0" fromWordArt="0" anchor="t" anchorCtr="0" forceAA="0" compatLnSpc="1">
-                      <a:prstTxWarp prst="textNoShape">
-                        <a:avLst/>
-                      </a:prstTxWarp>
-                      <a:spAutoFit/>
-                    </wps:bodyPr>
-                  </wps:wsp>
-                </a:graphicData>
-              </a:graphic>
-            </wp:anchor>
-          </w:drawing>
-        </mc:Choice>
-        <mc:Fallback>
-          <w:pict>
-            <v:shapetype w14:anchorId="1ABA1DDE" id="_x0000_t202" coordsize="21600,21600" o:spt="202" path="m,l,21600r21600,l21600,xe">
-              <v:stroke joinstyle="miter"/>
-              <v:path gradientshapeok="t" o:connecttype="rect"/>
-            </v:shapetype>
-            <v:shape id="Text Box 4" o:spid="_x0000_s1027" type="#_x0000_t202" alt="Classification: Controlled" style="position:absolute;margin-left:0;margin-top:.05pt;width:34.95pt;height:34.95pt;z-index:251660288;visibility:visible;mso-wrap-style:none;mso-wrap-distance-left:0;mso-wrap-distance-top:0;mso-wrap-distance-right:0;mso-wrap-distance-bottom:0;mso-position-horizontal:left;mso-position-horizontal-relative:left-margin-area;mso-position-vertical:absolute;mso-position-vertical-relative:text;v-text-anchor:top" o:gfxdata="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" filled="f" stroked="f">
-              <v:fill o:detectmouseclick="t"/>
-              <v:textbox style="mso-fit-shape-to-text:t" inset="5pt,0,0,0">
-                <w:txbxContent>
-                  <w:p>
-                    <w:pPr>
-                      <w:rPr>
-                        <w:rFonts w:ascii="Calibri" w:eastAsia="Calibri" w:hAnsi="Calibri" w:cs="Calibri"/>
-                        <w:noProof/>
-                        <w:color w:val="FF0000"/>
-                        <w:sz w:val="12"/>
-                        <w:szCs w:val="12"/>
-                      </w:rPr>
-                    </w:pPr>
-                    <w:r>
-                      <w:rPr>
-                        <w:rFonts w:ascii="Calibri" w:eastAsia="Calibri" w:hAnsi="Calibri" w:cs="Calibri"/>
-                        <w:noProof/>
-                        <w:color w:val="FF0000"/>
-                        <w:sz w:val="12"/>
-                        <w:szCs w:val="12"/>
-                      </w:rPr>
-                      <w:t>Classification: Controlled</w:t>
-                    </w:r>
-                  </w:p>
-                </w:txbxContent>
-              </v:textbox>
-              <w10:wrap type="square" anchorx="margin"/>
-            </v:shape>
-          </w:pict>
-        </mc:Fallback>
-      </mc:AlternateContent>
-    </w:r>
   </w:p>
 </w:ftr>
 </file>

</xml_diff>

<commit_message>
CIV-10546 Fix Defendant name
</commit_message>
<xml_diff>
--- a/docker/docmosis/templates/CV-UNS-GAP-ENG-01067.docx
+++ b/docker/docmosis/templates/CV-UNS-GAP-ENG-01067.docx
@@ -162,7 +162,7 @@
       </w:r>
       <w:proofErr w:type="spellStart"/>
       <w:r>
-        <w:t>claimantName</w:t>
+        <w:t>defendantName</w:t>
       </w:r>
       <w:proofErr w:type="spellEnd"/>
       <w:r>
@@ -491,7 +491,6 @@
               <v:path gradientshapeok="t" o:connecttype="rect"/>
             </v:shapetype>
             <v:shape id="Text Box 3" o:spid="_x0000_s1026" type="#_x0000_t202" alt="Classification: Controlled" style="position:absolute;margin-left:0;margin-top:.05pt;width:34.95pt;height:34.95pt;z-index:251659264;visibility:visible;mso-wrap-style:none;mso-wrap-distance-left:0;mso-wrap-distance-top:0;mso-wrap-distance-right:0;mso-wrap-distance-bottom:0;mso-position-horizontal:left;mso-position-horizontal-relative:left-margin-area;mso-position-vertical:absolute;mso-position-vertical-relative:text;v-text-anchor:top" o:gfxdata="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" filled="f" stroked="f">
-              <v:fill o:detectmouseclick="t"/>
               <v:textbox style="mso-fit-shape-to-text:t" inset="5pt,0,0,0">
                 <w:txbxContent>
                   <w:p>
@@ -629,8 +628,7 @@
               <v:stroke joinstyle="miter"/>
               <v:path gradientshapeok="t" o:connecttype="rect"/>
             </v:shapetype>
-            <v:shape id="Text Box 2" o:spid="_x0000_s1028" type="#_x0000_t202" alt="Classification: Controlled" style="position:absolute;margin-left:0;margin-top:.05pt;width:34.95pt;height:34.95pt;z-index:251658240;visibility:visible;mso-wrap-style:none;mso-wrap-distance-left:0;mso-wrap-distance-top:0;mso-wrap-distance-right:0;mso-wrap-distance-bottom:0;mso-position-horizontal:left;mso-position-horizontal-relative:left-margin-area;mso-position-vertical:absolute;mso-position-vertical-relative:text;v-text-anchor:top" o:gfxdata="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" filled="f" stroked="f">
-              <v:fill o:detectmouseclick="t"/>
+            <v:shape id="Text Box 2" o:spid="_x0000_s1027" type="#_x0000_t202" alt="Classification: Controlled" style="position:absolute;margin-left:0;margin-top:.05pt;width:34.95pt;height:34.95pt;z-index:251658240;visibility:visible;mso-wrap-style:none;mso-wrap-distance-left:0;mso-wrap-distance-top:0;mso-wrap-distance-right:0;mso-wrap-distance-bottom:0;mso-position-horizontal:left;mso-position-horizontal-relative:left-margin-area;mso-position-vertical:absolute;mso-position-vertical-relative:text;v-text-anchor:top" o:gfxdata="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" filled="f" stroked="f">
               <v:textbox style="mso-fit-shape-to-text:t" inset="5pt,0,0,0">
                 <w:txbxContent>
                   <w:p>

</xml_diff>

<commit_message>
CIV-10546 Fix Defendant name (#3223)
</commit_message>
<xml_diff>
--- a/docker/docmosis/templates/CV-UNS-GAP-ENG-01067.docx
+++ b/docker/docmosis/templates/CV-UNS-GAP-ENG-01067.docx
@@ -162,7 +162,7 @@
       </w:r>
       <w:proofErr w:type="spellStart"/>
       <w:r>
-        <w:t>claimantName</w:t>
+        <w:t>defendantName</w:t>
       </w:r>
       <w:proofErr w:type="spellEnd"/>
       <w:r>
@@ -491,7 +491,6 @@
               <v:path gradientshapeok="t" o:connecttype="rect"/>
             </v:shapetype>
             <v:shape id="Text Box 3" o:spid="_x0000_s1026" type="#_x0000_t202" alt="Classification: Controlled" style="position:absolute;margin-left:0;margin-top:.05pt;width:34.95pt;height:34.95pt;z-index:251659264;visibility:visible;mso-wrap-style:none;mso-wrap-distance-left:0;mso-wrap-distance-top:0;mso-wrap-distance-right:0;mso-wrap-distance-bottom:0;mso-position-horizontal:left;mso-position-horizontal-relative:left-margin-area;mso-position-vertical:absolute;mso-position-vertical-relative:text;v-text-anchor:top" o:gfxdata="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" filled="f" stroked="f">
-              <v:fill o:detectmouseclick="t"/>
               <v:textbox style="mso-fit-shape-to-text:t" inset="5pt,0,0,0">
                 <w:txbxContent>
                   <w:p>
@@ -629,8 +628,7 @@
               <v:stroke joinstyle="miter"/>
               <v:path gradientshapeok="t" o:connecttype="rect"/>
             </v:shapetype>
-            <v:shape id="Text Box 2" o:spid="_x0000_s1028" type="#_x0000_t202" alt="Classification: Controlled" style="position:absolute;margin-left:0;margin-top:.05pt;width:34.95pt;height:34.95pt;z-index:251658240;visibility:visible;mso-wrap-style:none;mso-wrap-distance-left:0;mso-wrap-distance-top:0;mso-wrap-distance-right:0;mso-wrap-distance-bottom:0;mso-position-horizontal:left;mso-position-horizontal-relative:left-margin-area;mso-position-vertical:absolute;mso-position-vertical-relative:text;v-text-anchor:top" o:gfxdata="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" filled="f" stroked="f">
-              <v:fill o:detectmouseclick="t"/>
+            <v:shape id="Text Box 2" o:spid="_x0000_s1027" type="#_x0000_t202" alt="Classification: Controlled" style="position:absolute;margin-left:0;margin-top:.05pt;width:34.95pt;height:34.95pt;z-index:251658240;visibility:visible;mso-wrap-style:none;mso-wrap-distance-left:0;mso-wrap-distance-top:0;mso-wrap-distance-right:0;mso-wrap-distance-bottom:0;mso-position-horizontal:left;mso-position-horizontal-relative:left-margin-area;mso-position-vertical:absolute;mso-position-vertical-relative:text;v-text-anchor:top" o:gfxdata="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" filled="f" stroked="f">
               <v:textbox style="mso-fit-shape-to-text:t" inset="5pt,0,0,0">
                 <w:txbxContent>
                   <w:p>

</xml_diff>

<commit_message>
CIV-10143 Update GA Dismissal Doc template
</commit_message>
<xml_diff>
--- a/docker/docmosis/templates/CV-UNS-GAP-ENG-01067.docx
+++ b/docker/docmosis/templates/CV-UNS-GAP-ENG-01067.docx
@@ -2,370 +2,809 @@
 <file path=word/document.xml><?xml version="1.0" encoding="utf-8"?>
 <w:document xmlns:wpc="http://schemas.microsoft.com/office/word/2010/wordprocessingCanvas" xmlns:cx="http://schemas.microsoft.com/office/drawing/2014/chartex" xmlns:cx1="http://schemas.microsoft.com/office/drawing/2015/9/8/chartex" xmlns:cx2="http://schemas.microsoft.com/office/drawing/2015/10/21/chartex" xmlns:cx3="http://schemas.microsoft.com/office/drawing/2016/5/9/chartex" xmlns:cx4="http://schemas.microsoft.com/office/drawing/2016/5/10/chartex" xmlns:cx5="http://schemas.microsoft.com/office/drawing/2016/5/11/chartex" xmlns:cx6="http://schemas.microsoft.com/office/drawing/2016/5/12/chartex" xmlns:cx7="http://schemas.microsoft.com/office/drawing/2016/5/13/chartex" xmlns:cx8="http://schemas.microsoft.com/office/drawing/2016/5/14/chartex" xmlns:mc="http://schemas.openxmlformats.org/markup-compatibility/2006" xmlns:aink="http://schemas.microsoft.com/office/drawing/2016/ink" xmlns:am3d="http://schemas.microsoft.com/office/drawing/2017/model3d" xmlns:o="urn:schemas-microsoft-com:office:office" xmlns:oel="http://schemas.microsoft.com/office/2019/extlst" xmlns:r="http://schemas.openxmlformats.org/officeDocument/2006/relationships" xmlns:m="http://schemas.openxmlformats.org/officeDocument/2006/math" xmlns:v="urn:schemas-microsoft-com:vml" xmlns:wp14="http://schemas.microsoft.com/office/word/2010/wordprocessingDrawing" xmlns:wp="http://schemas.openxmlformats.org/drawingml/2006/wordprocessingDrawing" xmlns:w10="urn:schemas-microsoft-com:office:word" xmlns:w="http://schemas.openxmlformats.org/wordprocessingml/2006/main" xmlns:w14="http://schemas.microsoft.com/office/word/2010/wordml" xmlns:w15="http://schemas.microsoft.com/office/word/2012/wordml" xmlns:w16cex="http://schemas.microsoft.com/office/word/2018/wordml/cex" xmlns:w16cid="http://schemas.microsoft.com/office/word/2016/wordml/cid" xmlns:w16="http://schemas.microsoft.com/office/word/2018/wordml" xmlns:w16sdtdh="http://schemas.microsoft.com/office/word/2020/wordml/sdtdatahash" xmlns:w16se="http://schemas.microsoft.com/office/word/2015/wordml/symex" xmlns:wpg="http://schemas.microsoft.com/office/word/2010/wordprocessingGroup" xmlns:wpi="http://schemas.microsoft.com/office/word/2010/wordprocessingInk" xmlns:wne="http://schemas.microsoft.com/office/word/2006/wordml" xmlns:wps="http://schemas.microsoft.com/office/word/2010/wordprocessingShape" mc:Ignorable="w14 w15 w16se w16cid w16 w16cex w16sdtdh wp14">
   <w:body>
+    <w:tbl>
+      <w:tblPr>
+        <w:tblStyle w:val="TableGrid"/>
+        <w:tblW w:w="0" w:type="auto"/>
+        <w:tblLook w:val="04A0" w:firstRow="1" w:lastRow="0" w:firstColumn="1" w:lastColumn="0" w:noHBand="0" w:noVBand="1"/>
+      </w:tblPr>
+      <w:tblGrid>
+        <w:gridCol w:w="1968"/>
+        <w:gridCol w:w="5136"/>
+        <w:gridCol w:w="1922"/>
+      </w:tblGrid>
+      <w:tr>
+        <w:tc>
+          <w:tcPr>
+            <w:tcW w:w="1838" w:type="dxa"/>
+            <w:tcBorders>
+              <w:top w:val="nil"/>
+              <w:left w:val="nil"/>
+              <w:bottom w:val="nil"/>
+              <w:right w:val="nil"/>
+            </w:tcBorders>
+          </w:tcPr>
+          <w:p>
+            <w:pPr>
+              <w:rPr>
+                <w:rFonts w:ascii="GDS Transport Website Light" w:hAnsi="GDS Transport Website Light"/>
+                <w:b/>
+                <w:bCs/>
+              </w:rPr>
+            </w:pPr>
+            <w:r>
+              <w:rPr>
+                <w:rFonts w:ascii="GDS Transport Website Light" w:hAnsi="GDS Transport Website Light"/>
+                <w:b/>
+                <w:bCs/>
+                <w:sz w:val="28"/>
+                <w:szCs w:val="28"/>
+              </w:rPr>
+              <w:t>ORDER</w:t>
+            </w:r>
+          </w:p>
+        </w:tc>
+        <w:tc>
+          <w:tcPr>
+            <w:tcW w:w="5250" w:type="dxa"/>
+            <w:tcBorders>
+              <w:top w:val="nil"/>
+              <w:left w:val="nil"/>
+              <w:bottom w:val="nil"/>
+              <w:right w:val="nil"/>
+            </w:tcBorders>
+          </w:tcPr>
+          <w:p>
+            <w:pPr>
+              <w:jc w:val="center"/>
+              <w:rPr>
+                <w:rFonts w:ascii="GDS Transport Website Light" w:hAnsi="GDS Transport Website Light"/>
+                <w:b/>
+                <w:bCs/>
+              </w:rPr>
+            </w:pPr>
+            <w:r>
+              <w:rPr>
+                <w:rFonts w:ascii="GDS Transport Website Light" w:hAnsi="GDS Transport Website Light"/>
+                <w:b/>
+                <w:bCs/>
+                <w:sz w:val="28"/>
+                <w:szCs w:val="28"/>
+              </w:rPr>
+              <w:t>In the County Court</w:t>
+            </w:r>
+            <w:r>
+              <w:rPr>
+                <w:rFonts w:ascii="GDS Transport Website Light" w:hAnsi="GDS Transport Website Light"/>
+                <w:b/>
+                <w:bCs/>
+                <w:sz w:val="28"/>
+                <w:szCs w:val="28"/>
+              </w:rPr>
+              <w:t xml:space="preserve"> at</w:t>
+            </w:r>
+          </w:p>
+        </w:tc>
+        <w:tc>
+          <w:tcPr>
+            <w:tcW w:w="1928" w:type="dxa"/>
+            <w:tcBorders>
+              <w:top w:val="nil"/>
+              <w:left w:val="nil"/>
+              <w:bottom w:val="nil"/>
+              <w:right w:val="nil"/>
+            </w:tcBorders>
+          </w:tcPr>
+          <w:p>
+            <w:pPr>
+              <w:rPr>
+                <w:rFonts w:ascii="GDS Transport Website Light" w:hAnsi="GDS Transport Website Light"/>
+              </w:rPr>
+            </w:pPr>
+            <w:r>
+              <w:rPr>
+                <w:rFonts w:ascii="GDS Transport Website Light" w:hAnsi="GDS Transport Website Light"/>
+              </w:rPr>
+              <w:t xml:space="preserve">Case number: </w:t>
+            </w:r>
+          </w:p>
+        </w:tc>
+      </w:tr>
+      <w:tr>
+        <w:tc>
+          <w:tcPr>
+            <w:tcW w:w="1838" w:type="dxa"/>
+            <w:tcBorders>
+              <w:top w:val="nil"/>
+              <w:left w:val="nil"/>
+              <w:bottom w:val="nil"/>
+              <w:right w:val="nil"/>
+            </w:tcBorders>
+          </w:tcPr>
+          <w:p>
+            <w:pPr>
+              <w:rPr>
+                <w:rFonts w:ascii="GDS Transport Website Light" w:hAnsi="GDS Transport Website Light"/>
+              </w:rPr>
+            </w:pPr>
+            <w:r>
+              <w:t>&lt;&lt;submittedOn&gt;&gt;</w:t>
+            </w:r>
+          </w:p>
+        </w:tc>
+        <w:tc>
+          <w:tcPr>
+            <w:tcW w:w="5250" w:type="dxa"/>
+            <w:tcBorders>
+              <w:top w:val="nil"/>
+              <w:left w:val="nil"/>
+              <w:bottom w:val="nil"/>
+              <w:right w:val="nil"/>
+            </w:tcBorders>
+          </w:tcPr>
+          <w:p>
+            <w:pPr>
+              <w:jc w:val="center"/>
+              <w:rPr>
+                <w:rFonts w:ascii="GDS Transport Website Light" w:hAnsi="GDS Transport Website Light"/>
+              </w:rPr>
+            </w:pPr>
+            <w:r>
+              <w:rPr>
+                <w:rFonts w:ascii="GDS Transport Website Light" w:hAnsi="GDS Transport Website Light"/>
+                <w:b/>
+                <w:bCs/>
+                <w:sz w:val="28"/>
+                <w:szCs w:val="28"/>
+              </w:rPr>
+              <w:t>&lt;&lt;courtName&gt;&gt;</w:t>
+            </w:r>
+          </w:p>
+        </w:tc>
+        <w:tc>
+          <w:tcPr>
+            <w:tcW w:w="1928" w:type="dxa"/>
+            <w:tcBorders>
+              <w:top w:val="nil"/>
+              <w:left w:val="nil"/>
+              <w:bottom w:val="nil"/>
+              <w:right w:val="nil"/>
+            </w:tcBorders>
+          </w:tcPr>
+          <w:p>
+            <w:pPr>
+              <w:rPr>
+                <w:rFonts w:ascii="Courier New" w:hAnsi="Courier New"/>
+                <w:color w:val="080808"/>
+                <w:kern w:val="0"/>
+                <w14:ligatures w14:val="none"/>
+              </w:rPr>
+            </w:pPr>
+            <w:r>
+              <w:rPr>
+                <w:kern w:val="0"/>
+                <w14:ligatures w14:val="none"/>
+              </w:rPr>
+              <w:t>&lt;&lt;</w:t>
+            </w:r>
+            <w:r>
+              <w:rPr>
+                <w:kern w:val="0"/>
+                <w14:ligatures w14:val="none"/>
+              </w:rPr>
+              <w:t xml:space="preserve"> </w:t>
+            </w:r>
+            <w:r>
+              <w:rPr>
+                <w:kern w:val="0"/>
+                <w14:ligatures w14:val="none"/>
+              </w:rPr>
+              <w:t>claimNumber&gt;&gt;</w:t>
+            </w:r>
+          </w:p>
+        </w:tc>
+      </w:tr>
+      <w:tr>
+        <w:tc>
+          <w:tcPr>
+            <w:tcW w:w="1838" w:type="dxa"/>
+            <w:tcBorders>
+              <w:top w:val="nil"/>
+              <w:left w:val="nil"/>
+              <w:bottom w:val="nil"/>
+              <w:right w:val="nil"/>
+            </w:tcBorders>
+          </w:tcPr>
+          <w:p>
+            <w:pPr>
+              <w:rPr>
+                <w:rFonts w:ascii="GDS Transport Website Light" w:hAnsi="GDS Transport Website Light"/>
+              </w:rPr>
+            </w:pPr>
+          </w:p>
+        </w:tc>
+        <w:tc>
+          <w:tcPr>
+            <w:tcW w:w="5250" w:type="dxa"/>
+            <w:tcBorders>
+              <w:top w:val="nil"/>
+              <w:left w:val="nil"/>
+              <w:bottom w:val="nil"/>
+              <w:right w:val="nil"/>
+            </w:tcBorders>
+          </w:tcPr>
+          <w:p>
+            <w:pPr>
+              <w:rPr>
+                <w:rFonts w:ascii="GDS Transport Website Light" w:hAnsi="GDS Transport Website Light"/>
+              </w:rPr>
+            </w:pPr>
+          </w:p>
+        </w:tc>
+        <w:tc>
+          <w:tcPr>
+            <w:tcW w:w="1928" w:type="dxa"/>
+            <w:tcBorders>
+              <w:top w:val="nil"/>
+              <w:left w:val="nil"/>
+              <w:bottom w:val="nil"/>
+              <w:right w:val="nil"/>
+            </w:tcBorders>
+          </w:tcPr>
+          <w:p>
+            <w:pPr>
+              <w:rPr>
+                <w:rFonts w:ascii="GDS Transport Website Light" w:hAnsi="GDS Transport Website Light"/>
+              </w:rPr>
+            </w:pPr>
+          </w:p>
+        </w:tc>
+      </w:tr>
+      <w:tr>
+        <w:tc>
+          <w:tcPr>
+            <w:tcW w:w="1838" w:type="dxa"/>
+            <w:tcBorders>
+              <w:top w:val="nil"/>
+              <w:left w:val="nil"/>
+              <w:bottom w:val="nil"/>
+              <w:right w:val="nil"/>
+            </w:tcBorders>
+          </w:tcPr>
+          <w:p>
+            <w:pPr>
+              <w:rPr>
+                <w:rFonts w:ascii="GDS Transport Website Light" w:hAnsi="GDS Transport Website Light"/>
+              </w:rPr>
+            </w:pPr>
+          </w:p>
+        </w:tc>
+        <w:tc>
+          <w:tcPr>
+            <w:tcW w:w="5250" w:type="dxa"/>
+            <w:tcBorders>
+              <w:top w:val="nil"/>
+              <w:left w:val="nil"/>
+              <w:bottom w:val="nil"/>
+              <w:right w:val="nil"/>
+            </w:tcBorders>
+          </w:tcPr>
+          <w:p>
+            <w:pPr>
+              <w:jc w:val="center"/>
+              <w:rPr>
+                <w:rFonts w:ascii="GDS Transport Website Light" w:hAnsi="GDS Transport Website Light"/>
+              </w:rPr>
+            </w:pPr>
+          </w:p>
+        </w:tc>
+        <w:tc>
+          <w:tcPr>
+            <w:tcW w:w="1928" w:type="dxa"/>
+            <w:tcBorders>
+              <w:top w:val="nil"/>
+              <w:left w:val="nil"/>
+              <w:bottom w:val="nil"/>
+              <w:right w:val="nil"/>
+            </w:tcBorders>
+          </w:tcPr>
+          <w:p>
+            <w:pPr>
+              <w:jc w:val="right"/>
+              <w:rPr>
+                <w:rFonts w:ascii="GDS Transport Website Light" w:hAnsi="GDS Transport Website Light"/>
+              </w:rPr>
+            </w:pPr>
+            <w:r>
+              <w:rPr>
+                <w:rFonts w:ascii="GDS Transport Website Light" w:hAnsi="GDS Transport Website Light"/>
+                <w:noProof/>
+              </w:rPr>
+              <w:drawing>
+                <wp:inline distT="0" distB="0" distL="0" distR="0" wp14:anchorId="15324547" wp14:editId="44987D8C">
+                  <wp:extent cx="685800" cy="685800"/>
+                  <wp:effectExtent l="0" t="0" r="0" b="0"/>
+                  <wp:docPr id="4" name="Picture 4" descr="A close-up of a logo&#10;&#10;Description automatically generated with medium confidence"/>
+                  <wp:cNvGraphicFramePr>
+                    <a:graphicFrameLocks xmlns:a="http://schemas.openxmlformats.org/drawingml/2006/main" noChangeAspect="1"/>
+                  </wp:cNvGraphicFramePr>
+                  <a:graphic xmlns:a="http://schemas.openxmlformats.org/drawingml/2006/main">
+                    <a:graphicData uri="http://schemas.openxmlformats.org/drawingml/2006/picture">
+                      <pic:pic xmlns:pic="http://schemas.openxmlformats.org/drawingml/2006/picture">
+                        <pic:nvPicPr>
+                          <pic:cNvPr id="2" name="Picture 2" descr="A close-up of a logo&#10;&#10;Description automatically generated with medium confidence"/>
+                          <pic:cNvPicPr/>
+                        </pic:nvPicPr>
+                        <pic:blipFill>
+                          <a:blip r:embed="rId6">
+                            <a:extLst>
+                              <a:ext uri="{28A0092B-C50C-407E-A947-70E740481C1C}">
+                                <a14:useLocalDpi xmlns:a14="http://schemas.microsoft.com/office/drawing/2010/main" val="0"/>
+                              </a:ext>
+                            </a:extLst>
+                          </a:blip>
+                          <a:stretch>
+                            <a:fillRect/>
+                          </a:stretch>
+                        </pic:blipFill>
+                        <pic:spPr>
+                          <a:xfrm>
+                            <a:off x="0" y="0"/>
+                            <a:ext cx="685800" cy="685800"/>
+                          </a:xfrm>
+                          <a:prstGeom prst="rect">
+                            <a:avLst/>
+                          </a:prstGeom>
+                        </pic:spPr>
+                      </pic:pic>
+                    </a:graphicData>
+                  </a:graphic>
+                </wp:inline>
+              </w:drawing>
+            </w:r>
+          </w:p>
+        </w:tc>
+      </w:tr>
+      <w:tr>
+        <w:tc>
+          <w:tcPr>
+            <w:tcW w:w="1838" w:type="dxa"/>
+            <w:tcBorders>
+              <w:top w:val="nil"/>
+              <w:left w:val="nil"/>
+              <w:bottom w:val="single" w:sz="4" w:space="0" w:color="auto"/>
+              <w:right w:val="nil"/>
+            </w:tcBorders>
+          </w:tcPr>
+          <w:p>
+            <w:pPr>
+              <w:rPr>
+                <w:rFonts w:ascii="GDS Transport Website Light" w:hAnsi="GDS Transport Website Light"/>
+              </w:rPr>
+            </w:pPr>
+          </w:p>
+        </w:tc>
+        <w:tc>
+          <w:tcPr>
+            <w:tcW w:w="5250" w:type="dxa"/>
+            <w:tcBorders>
+              <w:top w:val="nil"/>
+              <w:left w:val="nil"/>
+              <w:bottom w:val="single" w:sz="4" w:space="0" w:color="auto"/>
+              <w:right w:val="nil"/>
+            </w:tcBorders>
+          </w:tcPr>
+          <w:p>
+            <w:pPr>
+              <w:jc w:val="center"/>
+              <w:rPr>
+                <w:rFonts w:ascii="GDS Transport Website Light" w:hAnsi="GDS Transport Website Light"/>
+              </w:rPr>
+            </w:pPr>
+          </w:p>
+        </w:tc>
+        <w:tc>
+          <w:tcPr>
+            <w:tcW w:w="1928" w:type="dxa"/>
+            <w:tcBorders>
+              <w:top w:val="nil"/>
+              <w:left w:val="nil"/>
+              <w:bottom w:val="single" w:sz="4" w:space="0" w:color="auto"/>
+              <w:right w:val="nil"/>
+            </w:tcBorders>
+          </w:tcPr>
+          <w:p>
+            <w:pPr>
+              <w:jc w:val="right"/>
+              <w:rPr>
+                <w:rFonts w:ascii="GDS Transport Website Light" w:hAnsi="GDS Transport Website Light"/>
+                <w:noProof/>
+              </w:rPr>
+            </w:pPr>
+          </w:p>
+        </w:tc>
+      </w:tr>
+      <w:tr>
+        <w:tc>
+          <w:tcPr>
+            <w:tcW w:w="1838" w:type="dxa"/>
+            <w:tcBorders>
+              <w:top w:val="single" w:sz="4" w:space="0" w:color="auto"/>
+              <w:left w:val="nil"/>
+              <w:bottom w:val="nil"/>
+              <w:right w:val="nil"/>
+            </w:tcBorders>
+          </w:tcPr>
+          <w:p>
+            <w:pPr>
+              <w:rPr>
+                <w:rFonts w:cstheme="minorHAnsi"/>
+              </w:rPr>
+            </w:pPr>
+            <w:r>
+              <w:rPr>
+                <w:rFonts w:cstheme="minorHAnsi"/>
+              </w:rPr>
+              <w:t>Parties</w:t>
+            </w:r>
+          </w:p>
+        </w:tc>
+        <w:tc>
+          <w:tcPr>
+            <w:tcW w:w="5250" w:type="dxa"/>
+            <w:tcBorders>
+              <w:top w:val="single" w:sz="4" w:space="0" w:color="auto"/>
+              <w:left w:val="nil"/>
+              <w:bottom w:val="nil"/>
+              <w:right w:val="nil"/>
+            </w:tcBorders>
+          </w:tcPr>
+          <w:p>
+            <w:pPr>
+              <w:jc w:val="center"/>
+              <w:rPr>
+                <w:rFonts w:cstheme="minorHAnsi"/>
+              </w:rPr>
+            </w:pPr>
+            <w:r>
+              <w:rPr>
+                <w:rFonts w:cstheme="minorHAnsi"/>
+              </w:rPr>
+              <w:t>&lt;&lt;claimantName&gt;&gt;</w:t>
+            </w:r>
+          </w:p>
+        </w:tc>
+        <w:tc>
+          <w:tcPr>
+            <w:tcW w:w="1928" w:type="dxa"/>
+            <w:tcBorders>
+              <w:top w:val="single" w:sz="4" w:space="0" w:color="auto"/>
+              <w:left w:val="nil"/>
+              <w:bottom w:val="nil"/>
+              <w:right w:val="nil"/>
+            </w:tcBorders>
+          </w:tcPr>
+          <w:p>
+            <w:pPr>
+              <w:jc w:val="right"/>
+              <w:rPr>
+                <w:rFonts w:cstheme="minorHAnsi"/>
+                <w:noProof/>
+              </w:rPr>
+            </w:pPr>
+            <w:r>
+              <w:rPr>
+                <w:rFonts w:cstheme="minorHAnsi"/>
+                <w:noProof/>
+              </w:rPr>
+              <w:t>Claimant</w:t>
+            </w:r>
+          </w:p>
+        </w:tc>
+      </w:tr>
+      <w:tr>
+        <w:tc>
+          <w:tcPr>
+            <w:tcW w:w="1838" w:type="dxa"/>
+            <w:tcBorders>
+              <w:top w:val="nil"/>
+              <w:left w:val="nil"/>
+              <w:right w:val="nil"/>
+            </w:tcBorders>
+          </w:tcPr>
+          <w:p>
+            <w:pPr>
+              <w:rPr>
+                <w:rFonts w:ascii="GDS Transport Website Light" w:hAnsi="GDS Transport Website Light"/>
+              </w:rPr>
+            </w:pPr>
+          </w:p>
+        </w:tc>
+        <w:tc>
+          <w:tcPr>
+            <w:tcW w:w="5250" w:type="dxa"/>
+            <w:tcBorders>
+              <w:top w:val="nil"/>
+              <w:left w:val="nil"/>
+              <w:right w:val="nil"/>
+            </w:tcBorders>
+          </w:tcPr>
+          <w:p>
+            <w:pPr>
+              <w:jc w:val="center"/>
+              <w:rPr>
+                <w:rFonts w:ascii="GDS Transport Website Light" w:hAnsi="GDS Transport Website Light"/>
+              </w:rPr>
+            </w:pPr>
+            <w:r>
+              <w:t>&lt;&lt;defendantName&gt;&gt;</w:t>
+            </w:r>
+          </w:p>
+        </w:tc>
+        <w:tc>
+          <w:tcPr>
+            <w:tcW w:w="1928" w:type="dxa"/>
+            <w:tcBorders>
+              <w:top w:val="nil"/>
+              <w:left w:val="nil"/>
+              <w:right w:val="nil"/>
+            </w:tcBorders>
+          </w:tcPr>
+          <w:p>
+            <w:pPr>
+              <w:jc w:val="right"/>
+              <w:rPr>
+                <w:rFonts w:ascii="GDS Transport Website Light" w:hAnsi="GDS Transport Website Light"/>
+                <w:noProof/>
+              </w:rPr>
+            </w:pPr>
+            <w:r>
+              <w:rPr>
+                <w:rFonts w:cstheme="minorHAnsi"/>
+                <w:noProof/>
+              </w:rPr>
+              <w:t>Defendant</w:t>
+            </w:r>
+          </w:p>
+        </w:tc>
+      </w:tr>
+    </w:tbl>
+    <w:p/>
     <w:p>
       <w:pPr>
         <w:rPr>
-          <w:sz w:val="28"/>
-          <w:szCs w:val="28"/>
+          <w:rFonts w:cstheme="minorHAnsi"/>
         </w:rPr>
       </w:pPr>
       <w:r>
         <w:rPr>
-          <w:sz w:val="32"/>
-          <w:szCs w:val="32"/>
-        </w:rPr>
-        <w:t>In the County Court (Online Civil Claims)</w:t>
-      </w:r>
-      <w:r>
-        <w:rPr>
-          <w:sz w:val="28"/>
-          <w:szCs w:val="28"/>
-        </w:rPr>
-        <w:tab/>
+          <w:rFonts w:cstheme="minorHAnsi"/>
+        </w:rPr>
+        <w:t>This order is made by &lt;&lt;judgeNameTitle&gt;&gt; on &lt;&lt;</w:t>
+      </w:r>
+      <w:r>
+        <w:t>submittedOn</w:t>
+      </w:r>
+      <w:r>
+        <w:rPr>
+          <w:rFonts w:cstheme="minorHAnsi"/>
+        </w:rPr>
+        <w:t>&gt;&gt; at &lt;&lt;courtName&gt;&gt;.</w:t>
       </w:r>
     </w:p>
     <w:p>
       <w:pPr>
-        <w:ind w:left="5040"/>
+        <w:rPr>
+          <w:rFonts w:cstheme="minorHAnsi"/>
+        </w:rPr>
       </w:pPr>
     </w:p>
     <w:p>
       <w:pPr>
-        <w:ind w:left="5040"/>
+        <w:rPr>
+          <w:rFonts w:cstheme="minorHAnsi"/>
+        </w:rPr>
       </w:pPr>
-      <w:r>
-        <w:rPr>
-          <w:noProof/>
-        </w:rPr>
-        <w:drawing>
-          <wp:anchor distT="0" distB="0" distL="114300" distR="114300" simplePos="0" relativeHeight="251658240" behindDoc="0" locked="0" layoutInCell="1" allowOverlap="1" wp14:anchorId="1DB023CD" wp14:editId="38137733">
-            <wp:simplePos x="0" y="0"/>
-            <wp:positionH relativeFrom="column">
-              <wp:posOffset>1871980</wp:posOffset>
-            </wp:positionH>
-            <wp:positionV relativeFrom="paragraph">
-              <wp:posOffset>145959</wp:posOffset>
-            </wp:positionV>
-            <wp:extent cx="1175657" cy="1086083"/>
-            <wp:effectExtent l="0" t="0" r="5715" b="0"/>
-            <wp:wrapNone/>
-            <wp:docPr id="1" name="Picture 1"/>
-            <wp:cNvGraphicFramePr>
-              <a:graphicFrameLocks xmlns:a="http://schemas.openxmlformats.org/drawingml/2006/main" noChangeAspect="1"/>
-            </wp:cNvGraphicFramePr>
-            <a:graphic xmlns:a="http://schemas.openxmlformats.org/drawingml/2006/main">
-              <a:graphicData uri="http://schemas.openxmlformats.org/drawingml/2006/picture">
-                <pic:pic xmlns:pic="http://schemas.openxmlformats.org/drawingml/2006/picture">
-                  <pic:nvPicPr>
-                    <pic:cNvPr id="1" name=""/>
-                    <pic:cNvPicPr/>
-                  </pic:nvPicPr>
-                  <pic:blipFill>
-                    <a:blip r:embed="rId6">
-                      <a:extLst>
-                        <a:ext uri="{28A0092B-C50C-407E-A947-70E740481C1C}">
-                          <a14:useLocalDpi xmlns:a14="http://schemas.microsoft.com/office/drawing/2010/main" val="0"/>
-                        </a:ext>
-                      </a:extLst>
-                    </a:blip>
-                    <a:stretch>
-                      <a:fillRect/>
-                    </a:stretch>
-                  </pic:blipFill>
-                  <pic:spPr>
-                    <a:xfrm>
-                      <a:off x="0" y="0"/>
-                      <a:ext cx="1175657" cy="1086083"/>
-                    </a:xfrm>
-                    <a:prstGeom prst="rect">
-                      <a:avLst/>
-                    </a:prstGeom>
-                  </pic:spPr>
-                </pic:pic>
-              </a:graphicData>
-            </a:graphic>
-            <wp14:sizeRelH relativeFrom="page">
-              <wp14:pctWidth>0</wp14:pctWidth>
-            </wp14:sizeRelH>
-            <wp14:sizeRelV relativeFrom="page">
-              <wp14:pctHeight>0</wp14:pctHeight>
-            </wp14:sizeRelV>
-          </wp:anchor>
-        </w:drawing>
-      </w:r>
-      <w:r>
-        <w:rPr>
+    </w:p>
+    <w:p>
+      <w:pPr>
+        <w:rPr>
+          <w:rFonts w:cstheme="minorHAnsi"/>
           <w:b/>
           <w:bCs/>
         </w:rPr>
-        <w:t>Claim number</w:t>
-      </w:r>
-      <w:r>
-        <w:t xml:space="preserve"> &lt;&lt;</w:t>
-      </w:r>
-      <w:proofErr w:type="spellStart"/>
-      <w:r>
-        <w:t>claimNumber</w:t>
-      </w:r>
-      <w:proofErr w:type="spellEnd"/>
-      <w:r>
+      </w:pPr>
+      <w:r>
+        <w:rPr>
+          <w:rFonts w:cstheme="minorHAnsi"/>
+          <w:b/>
+          <w:bCs/>
+        </w:rPr>
+        <w:t xml:space="preserve">THE COURT RECORDS THAT: </w:t>
+      </w:r>
+    </w:p>
+    <w:p>
+      <w:pPr>
+        <w:rPr>
+          <w:rFonts w:cstheme="minorHAnsi"/>
+          <w:b/>
+          <w:bCs/>
+        </w:rPr>
+      </w:pPr>
+    </w:p>
+    <w:p>
+      <w:pPr>
+        <w:rPr>
+          <w:rFonts w:cstheme="minorHAnsi"/>
+        </w:rPr>
+      </w:pPr>
+      <w:r>
+        <w:rPr>
+          <w:rFonts w:cstheme="minorHAnsi"/>
+        </w:rPr>
+        <w:t>&lt;&lt;</w:t>
+      </w:r>
+      <w:r>
+        <w:t>judgeRecital</w:t>
+      </w:r>
+      <w:r>
+        <w:rPr>
+          <w:rFonts w:cstheme="minorHAnsi"/>
+        </w:rPr>
         <w:t>&gt;&gt;</w:t>
       </w:r>
     </w:p>
-    <w:p/>
-    <w:p/>
-    <w:p/>
-    <w:p/>
-    <w:p/>
-    <w:p/>
-    <w:p/>
     <w:p>
-      <w:r>
-        <w:t xml:space="preserve">Between </w:t>
+      <w:pPr>
+        <w:rPr>
+          <w:rFonts w:cstheme="minorHAnsi"/>
+        </w:rPr>
+      </w:pPr>
+    </w:p>
+    <w:p>
+      <w:pPr>
+        <w:rPr>
+          <w:rFonts w:cstheme="minorHAnsi"/>
+        </w:rPr>
+      </w:pPr>
+    </w:p>
+    <w:p>
+      <w:pPr>
+        <w:rPr>
+          <w:rFonts w:cstheme="minorHAnsi"/>
+          <w:b/>
+          <w:bCs/>
+        </w:rPr>
+      </w:pPr>
+      <w:r>
+        <w:rPr>
+          <w:rFonts w:cstheme="minorHAnsi"/>
+          <w:b/>
+          <w:bCs/>
+        </w:rPr>
+        <w:t xml:space="preserve">THE COURT ORDERS THAT: </w:t>
+      </w:r>
+    </w:p>
+    <w:p>
+      <w:pPr>
+        <w:rPr>
+          <w:rFonts w:cstheme="minorHAnsi"/>
+          <w:b/>
+          <w:bCs/>
+        </w:rPr>
+      </w:pPr>
+    </w:p>
+    <w:p>
+      <w:r>
+        <w:t>&lt;&lt;dismissalOrder&gt;&gt;</w:t>
+      </w:r>
+    </w:p>
+    <w:p>
+      <w:pPr>
+        <w:rPr>
+          <w:rFonts w:cstheme="minorHAnsi"/>
+        </w:rPr>
+      </w:pPr>
+    </w:p>
+    <w:p>
+      <w:r>
+        <w:t>&lt;&lt;</w:t>
+      </w:r>
+      <w:r>
+        <w:t>judicialByCourtsInitiative</w:t>
+      </w:r>
+      <w:r>
+        <w:t>&gt;&gt;</w:t>
       </w:r>
     </w:p>
     <w:p/>
     <w:p/>
     <w:p>
-      <w:r>
-        <w:t>&lt;&lt;</w:t>
-      </w:r>
-      <w:proofErr w:type="spellStart"/>
-      <w:r>
-        <w:t>claimantName</w:t>
-      </w:r>
-      <w:proofErr w:type="spellEnd"/>
-      <w:r>
-        <w:t xml:space="preserve">&gt;&gt; </w:t>
-      </w:r>
-      <w:r>
-        <w:tab/>
-      </w:r>
-      <w:r>
-        <w:tab/>
-      </w:r>
-      <w:r>
-        <w:tab/>
-        <w:t>(the claimant)</w:t>
-      </w:r>
-    </w:p>
-    <w:p/>
-    <w:p>
-      <w:r>
-        <w:t>And</w:t>
-      </w:r>
-    </w:p>
-    <w:p/>
-    <w:p>
-      <w:r>
-        <w:t>&lt;&lt;</w:t>
-      </w:r>
-      <w:proofErr w:type="spellStart"/>
-      <w:r>
-        <w:t>defendantName</w:t>
-      </w:r>
-      <w:proofErr w:type="spellEnd"/>
-      <w:r>
-        <w:t>&gt;&gt;</w:t>
-      </w:r>
-      <w:r>
-        <w:tab/>
-      </w:r>
-      <w:r>
-        <w:tab/>
-      </w:r>
-      <w:r>
-        <w:tab/>
-        <w:t>(the defendant)</w:t>
-      </w:r>
-    </w:p>
-    <w:p/>
-    <w:p>
-      <w:r>
+      <w:pPr>
+        <w:rPr>
+          <w:color w:val="000000"/>
+          <w:sz w:val="27"/>
+          <w:szCs w:val="27"/>
+        </w:rPr>
+      </w:pPr>
+      <w:r>
+        <w:rPr>
+          <w:color w:val="000000"/>
+          <w:sz w:val="27"/>
+          <w:szCs w:val="27"/>
+        </w:rPr>
+        <w:t>&lt;&lt;cs_{</w:t>
+      </w:r>
+      <w:r>
+        <w:rPr>
+          <w:color w:val="000000"/>
+          <w:sz w:val="27"/>
+          <w:szCs w:val="27"/>
+        </w:rPr>
+        <w:t>reasonAvailable</w:t>
+      </w:r>
+      <w:r>
+        <w:rPr>
+          <w:color w:val="000000"/>
+          <w:sz w:val="27"/>
+          <w:szCs w:val="27"/>
+        </w:rPr>
+        <w:t>==’Yes’</w:t>
+      </w:r>
+      <w:r>
+        <w:rPr>
+          <w:color w:val="000000"/>
+          <w:sz w:val="27"/>
+          <w:szCs w:val="27"/>
+        </w:rPr>
         <w:t xml:space="preserve"> </w:t>
+      </w:r>
+      <w:r>
+        <w:rPr>
+          <w:color w:val="000000"/>
+          <w:sz w:val="27"/>
+          <w:szCs w:val="27"/>
+        </w:rPr>
+        <w:t xml:space="preserve">}&gt;&gt; </w:t>
+      </w:r>
+      <w:r>
+        <w:rPr>
+          <w:b/>
+          <w:bCs/>
+          <w:color w:val="000000"/>
+          <w:sz w:val="27"/>
+          <w:szCs w:val="27"/>
+        </w:rPr>
+        <w:t>REASONS:</w:t>
+      </w:r>
+      <w:r>
+        <w:rPr>
+          <w:color w:val="000000"/>
+          <w:sz w:val="27"/>
+          <w:szCs w:val="27"/>
+        </w:rPr>
+        <w:t xml:space="preserve"> &lt;&lt;es_ &gt;&gt;</w:t>
       </w:r>
     </w:p>
     <w:p/>
     <w:p>
       <w:pPr>
-        <w:pBdr>
-          <w:top w:val="single" w:sz="4" w:space="1" w:color="auto"/>
-          <w:bottom w:val="single" w:sz="4" w:space="1" w:color="auto"/>
-        </w:pBdr>
-        <w:jc w:val="center"/>
-        <w:rPr>
-          <w:b/>
-          <w:bCs/>
+        <w:rPr>
+          <w:color w:val="080808"/>
         </w:rPr>
       </w:pPr>
-    </w:p>
-    <w:p>
-      <w:pPr>
-        <w:pBdr>
-          <w:top w:val="single" w:sz="4" w:space="1" w:color="auto"/>
-          <w:bottom w:val="single" w:sz="4" w:space="1" w:color="auto"/>
-        </w:pBdr>
-        <w:jc w:val="center"/>
-        <w:rPr>
-          <w:b/>
-          <w:bCs/>
-        </w:rPr>
-      </w:pPr>
-      <w:r>
-        <w:rPr>
-          <w:b/>
-          <w:bCs/>
-        </w:rPr>
-        <w:t>O</w:t>
-      </w:r>
-      <w:r>
-        <w:rPr>
-          <w:b/>
-          <w:bCs/>
-        </w:rPr>
-        <w:t>rder</w:t>
-      </w:r>
-    </w:p>
-    <w:p>
-      <w:pPr>
-        <w:pBdr>
-          <w:top w:val="single" w:sz="4" w:space="1" w:color="auto"/>
-          <w:bottom w:val="single" w:sz="4" w:space="1" w:color="auto"/>
-        </w:pBdr>
-        <w:jc w:val="center"/>
-        <w:rPr>
-          <w:b/>
-          <w:bCs/>
-        </w:rPr>
-      </w:pPr>
-    </w:p>
-    <w:p>
-      <w:pPr>
-        <w:rPr>
-          <w:b/>
-          <w:bCs/>
-        </w:rPr>
-      </w:pPr>
-    </w:p>
-    <w:p>
-      <w:r>
-        <w:t>Date: &lt;&lt;</w:t>
-      </w:r>
-      <w:proofErr w:type="spellStart"/>
-      <w:r>
-        <w:t>submittedOn</w:t>
-      </w:r>
-      <w:proofErr w:type="spellEnd"/>
+      <w:r>
+        <w:t>&lt;&lt;</w:t>
+      </w:r>
+      <w:r>
+        <w:t>reasonForDecision</w:t>
+      </w:r>
       <w:r>
         <w:t>&gt;&gt;</w:t>
       </w:r>
     </w:p>
     <w:p/>
-    <w:p>
-      <w:r>
-        <w:t>Application type: &lt;&lt;</w:t>
-      </w:r>
-      <w:proofErr w:type="spellStart"/>
-      <w:r>
-        <w:t>applicationType</w:t>
-      </w:r>
-      <w:proofErr w:type="spellEnd"/>
-      <w:r>
-        <w:t>&gt;&gt;</w:t>
-      </w:r>
-    </w:p>
     <w:p/>
-    <w:p>
-      <w:r>
-        <w:t>&lt;&lt;</w:t>
-      </w:r>
-      <w:proofErr w:type="spellStart"/>
-      <w:r>
-        <w:t>judgeRecital</w:t>
-      </w:r>
-      <w:proofErr w:type="spellEnd"/>
-      <w:r>
-        <w:t>&gt;&gt;</w:t>
-      </w:r>
-    </w:p>
-    <w:p/>
-    <w:p>
-      <w:r>
-        <w:t>It is ordered that:</w:t>
-      </w:r>
-    </w:p>
-    <w:p/>
-    <w:p>
-      <w:r>
-        <w:t>&lt;&lt;</w:t>
-      </w:r>
-      <w:proofErr w:type="spellStart"/>
-      <w:r>
-        <w:t>dismissalOrder</w:t>
-      </w:r>
-      <w:proofErr w:type="spellEnd"/>
-      <w:r>
-        <w:t>&gt;&gt;</w:t>
-      </w:r>
-    </w:p>
-    <w:p/>
-    <w:p>
-      <w:pPr>
-        <w:rPr>
-          <w:color w:val="080808"/>
-        </w:rPr>
-      </w:pPr>
-      <w:r>
-        <w:t>&lt;&lt;</w:t>
-      </w:r>
-      <w:proofErr w:type="spellStart"/>
-      <w:r>
-        <w:t>judicialByCourtsInitiative</w:t>
-      </w:r>
-      <w:proofErr w:type="spellEnd"/>
-      <w:r>
-        <w:t>&gt;&gt;</w:t>
-      </w:r>
-    </w:p>
-    <w:p/>
-    <w:p>
-      <w:pPr>
-        <w:rPr>
-          <w:color w:val="080808"/>
-        </w:rPr>
-      </w:pPr>
-      <w:r>
-        <w:t>&lt;&lt;</w:t>
-      </w:r>
-      <w:proofErr w:type="spellStart"/>
-      <w:r>
-        <w:t>reasonForDecision</w:t>
-      </w:r>
-      <w:proofErr w:type="spellEnd"/>
-      <w:r>
-        <w:t>&gt;&gt;</w:t>
-      </w:r>
-    </w:p>
-    <w:p/>
-    <w:p>
-      <w:r>
-        <w:t>Important note:</w:t>
-      </w:r>
-    </w:p>
-    <w:p/>
-    <w:p>
-      <w:r>
-        <w:t>If you cannot comply, you must make an application to the court (and pay the application fee) before the deadline imposed on you. Any application should be made online if it can be made online. Any application that cannot be made online must be made by sending a written application notice to &lt;&lt;</w:t>
-      </w:r>
-      <w:proofErr w:type="spellStart"/>
-      <w:r>
-        <w:t>locationName</w:t>
-      </w:r>
-      <w:proofErr w:type="spellEnd"/>
-      <w:r>
-        <w:t>&gt;&gt;</w:t>
-      </w:r>
-    </w:p>
     <w:sectPr>
       <w:footerReference w:type="even" r:id="rId7"/>
       <w:footerReference w:type="default" r:id="rId8"/>
@@ -1126,6 +1565,73 @@
     <w:uiPriority w:val="99"/>
     <w:rsid w:val="00C779C0"/>
   </w:style>
+  <w:style w:type="table" w:styleId="TableGrid">
+    <w:name w:val="Table Grid"/>
+    <w:basedOn w:val="TableNormal"/>
+    <w:uiPriority w:val="39"/>
+    <w:rsid w:val="009632D7"/>
+    <w:rPr>
+      <w:kern w:val="2"/>
+      <w14:ligatures w14:val="standardContextual"/>
+    </w:rPr>
+    <w:tblPr>
+      <w:tblBorders>
+        <w:top w:val="single" w:sz="4" w:space="0" w:color="auto"/>
+        <w:left w:val="single" w:sz="4" w:space="0" w:color="auto"/>
+        <w:bottom w:val="single" w:sz="4" w:space="0" w:color="auto"/>
+        <w:right w:val="single" w:sz="4" w:space="0" w:color="auto"/>
+        <w:insideH w:val="single" w:sz="4" w:space="0" w:color="auto"/>
+        <w:insideV w:val="single" w:sz="4" w:space="0" w:color="auto"/>
+      </w:tblBorders>
+    </w:tblPr>
+  </w:style>
+  <w:style w:type="paragraph" w:styleId="HTMLPreformatted">
+    <w:name w:val="HTML Preformatted"/>
+    <w:basedOn w:val="Normal"/>
+    <w:link w:val="HTMLPreformattedChar"/>
+    <w:uiPriority w:val="99"/>
+    <w:unhideWhenUsed/>
+    <w:rsid w:val="009632D7"/>
+    <w:pPr>
+      <w:tabs>
+        <w:tab w:val="left" w:pos="916"/>
+        <w:tab w:val="left" w:pos="1832"/>
+        <w:tab w:val="left" w:pos="2748"/>
+        <w:tab w:val="left" w:pos="3664"/>
+        <w:tab w:val="left" w:pos="4580"/>
+        <w:tab w:val="left" w:pos="5496"/>
+        <w:tab w:val="left" w:pos="6412"/>
+        <w:tab w:val="left" w:pos="7328"/>
+        <w:tab w:val="left" w:pos="8244"/>
+        <w:tab w:val="left" w:pos="9160"/>
+        <w:tab w:val="left" w:pos="10076"/>
+        <w:tab w:val="left" w:pos="10992"/>
+        <w:tab w:val="left" w:pos="11908"/>
+        <w:tab w:val="left" w:pos="12824"/>
+        <w:tab w:val="left" w:pos="13740"/>
+        <w:tab w:val="left" w:pos="14656"/>
+      </w:tabs>
+    </w:pPr>
+    <w:rPr>
+      <w:rFonts w:ascii="Courier New" w:eastAsia="Times New Roman" w:hAnsi="Courier New" w:cs="Courier New"/>
+      <w:sz w:val="20"/>
+      <w:szCs w:val="20"/>
+      <w:lang w:eastAsia="en-GB"/>
+    </w:rPr>
+  </w:style>
+  <w:style w:type="character" w:customStyle="1" w:styleId="HTMLPreformattedChar">
+    <w:name w:val="HTML Preformatted Char"/>
+    <w:basedOn w:val="DefaultParagraphFont"/>
+    <w:link w:val="HTMLPreformatted"/>
+    <w:uiPriority w:val="99"/>
+    <w:rsid w:val="009632D7"/>
+    <w:rPr>
+      <w:rFonts w:ascii="Courier New" w:eastAsia="Times New Roman" w:hAnsi="Courier New" w:cs="Courier New"/>
+      <w:sz w:val="20"/>
+      <w:szCs w:val="20"/>
+      <w:lang w:eastAsia="en-GB"/>
+    </w:rPr>
+  </w:style>
 </w:styles>
 </file>
 

</xml_diff>

<commit_message>
Update date in template
</commit_message>
<xml_diff>
--- a/docker/docmosis/templates/CV-UNS-GAP-ENG-01067.docx
+++ b/docker/docmosis/templates/CV-UNS-GAP-ENG-01067.docx
@@ -9,9 +9,9 @@
         <w:tblLook w:val="04A0" w:firstRow="1" w:lastRow="0" w:firstColumn="1" w:lastColumn="0" w:noHBand="0" w:noVBand="1"/>
       </w:tblPr>
       <w:tblGrid>
-        <w:gridCol w:w="1968"/>
-        <w:gridCol w:w="5136"/>
-        <w:gridCol w:w="1922"/>
+        <w:gridCol w:w="2681"/>
+        <w:gridCol w:w="4458"/>
+        <w:gridCol w:w="1887"/>
       </w:tblGrid>
       <w:tr>
         <w:tc>
@@ -128,7 +128,22 @@
               </w:rPr>
             </w:pPr>
             <w:r>
-              <w:t>&lt;&lt;submittedOn&gt;&gt;</w:t>
+              <w:rPr>
+                <w:rFonts w:ascii="GDS Transport Website Light" w:hAnsi="GDS Transport Website Light"/>
+              </w:rPr>
+              <w:t>&lt;&lt;</w:t>
+            </w:r>
+            <w:r>
+              <w:rPr>
+                <w:rFonts w:ascii="GDS Transport Website Light" w:hAnsi="GDS Transport Website Light"/>
+              </w:rPr>
+              <w:t>{dateFormat($nowUTC ,‘d MMMM yyyy’)}</w:t>
+            </w:r>
+            <w:r>
+              <w:rPr>
+                <w:rFonts w:ascii="GDS Transport Website Light" w:hAnsi="GDS Transport Website Light"/>
+              </w:rPr>
+              <w:t>&gt;&gt;</w:t>
             </w:r>
           </w:p>
         </w:tc>
@@ -185,21 +200,7 @@
                 <w:kern w:val="0"/>
                 <w14:ligatures w14:val="none"/>
               </w:rPr>
-              <w:t>&lt;&lt;</w:t>
-            </w:r>
-            <w:r>
-              <w:rPr>
-                <w:kern w:val="0"/>
-                <w14:ligatures w14:val="none"/>
-              </w:rPr>
-              <w:t xml:space="preserve"> </w:t>
-            </w:r>
-            <w:r>
-              <w:rPr>
-                <w:kern w:val="0"/>
-                <w14:ligatures w14:val="none"/>
-              </w:rPr>
-              <w:t>claimNumber&gt;&gt;</w:t>
+              <w:t>&lt;&lt; claimNumber&gt;&gt;</w:t>
             </w:r>
           </w:p>
         </w:tc>
@@ -749,23 +750,7 @@
           <w:sz w:val="27"/>
           <w:szCs w:val="27"/>
         </w:rPr>
-        <w:t>==’Yes’</w:t>
-      </w:r>
-      <w:r>
-        <w:rPr>
-          <w:color w:val="000000"/>
-          <w:sz w:val="27"/>
-          <w:szCs w:val="27"/>
-        </w:rPr>
-        <w:t xml:space="preserve"> </w:t>
-      </w:r>
-      <w:r>
-        <w:rPr>
-          <w:color w:val="000000"/>
-          <w:sz w:val="27"/>
-          <w:szCs w:val="27"/>
-        </w:rPr>
-        <w:t xml:space="preserve">}&gt;&gt; </w:t>
+        <w:t xml:space="preserve">==’Yes’ }&gt;&gt; </w:t>
       </w:r>
       <w:r>
         <w:rPr>

</xml_diff>

<commit_message>
Update GA Dismissal order doc
</commit_message>
<xml_diff>
--- a/docker/docmosis/templates/CV-UNS-GAP-ENG-01067.docx
+++ b/docker/docmosis/templates/CV-UNS-GAP-ENG-01067.docx
@@ -10,8 +10,8 @@
       </w:tblPr>
       <w:tblGrid>
         <w:gridCol w:w="2681"/>
-        <w:gridCol w:w="4458"/>
-        <w:gridCol w:w="1887"/>
+        <w:gridCol w:w="4330"/>
+        <w:gridCol w:w="2015"/>
       </w:tblGrid>
       <w:tr>
         <w:tc>
@@ -131,13 +131,63 @@
               <w:rPr>
                 <w:rFonts w:ascii="GDS Transport Website Light" w:hAnsi="GDS Transport Website Light"/>
               </w:rPr>
-              <w:t>&lt;&lt;</w:t>
-            </w:r>
-            <w:r>
-              <w:rPr>
-                <w:rFonts w:ascii="GDS Transport Website Light" w:hAnsi="GDS Transport Website Light"/>
-              </w:rPr>
-              <w:t>{dateFormat($nowUTC ,‘d MMMM yyyy’)}</w:t>
+              <w:t>&lt;</w:t>
+            </w:r>
+            <w:proofErr w:type="gramStart"/>
+            <w:r>
+              <w:rPr>
+                <w:rFonts w:ascii="GDS Transport Website Light" w:hAnsi="GDS Transport Website Light"/>
+              </w:rPr>
+              <w:t>&lt;</w:t>
+            </w:r>
+            <w:r>
+              <w:rPr>
+                <w:rFonts w:ascii="GDS Transport Website Light" w:hAnsi="GDS Transport Website Light"/>
+              </w:rPr>
+              <w:t>{</w:t>
+            </w:r>
+            <w:proofErr w:type="spellStart"/>
+            <w:proofErr w:type="gramEnd"/>
+            <w:r>
+              <w:rPr>
+                <w:rFonts w:ascii="GDS Transport Website Light" w:hAnsi="GDS Transport Website Light"/>
+              </w:rPr>
+              <w:t>dateFormat</w:t>
+            </w:r>
+            <w:proofErr w:type="spellEnd"/>
+            <w:r>
+              <w:rPr>
+                <w:rFonts w:ascii="GDS Transport Website Light" w:hAnsi="GDS Transport Website Light"/>
+              </w:rPr>
+              <w:t>($</w:t>
+            </w:r>
+            <w:proofErr w:type="spellStart"/>
+            <w:r>
+              <w:rPr>
+                <w:rFonts w:ascii="GDS Transport Website Light" w:hAnsi="GDS Transport Website Light"/>
+              </w:rPr>
+              <w:t>nowUTC</w:t>
+            </w:r>
+            <w:proofErr w:type="spellEnd"/>
+            <w:r>
+              <w:rPr>
+                <w:rFonts w:ascii="GDS Transport Website Light" w:hAnsi="GDS Transport Website Light"/>
+              </w:rPr>
+              <w:t xml:space="preserve"> ,‘d MMMM </w:t>
+            </w:r>
+            <w:proofErr w:type="spellStart"/>
+            <w:r>
+              <w:rPr>
+                <w:rFonts w:ascii="GDS Transport Website Light" w:hAnsi="GDS Transport Website Light"/>
+              </w:rPr>
+              <w:t>yyyy</w:t>
+            </w:r>
+            <w:proofErr w:type="spellEnd"/>
+            <w:r>
+              <w:rPr>
+                <w:rFonts w:ascii="GDS Transport Website Light" w:hAnsi="GDS Transport Website Light"/>
+              </w:rPr>
+              <w:t>’)}</w:t>
             </w:r>
             <w:r>
               <w:rPr>
@@ -172,7 +222,29 @@
                 <w:sz w:val="28"/>
                 <w:szCs w:val="28"/>
               </w:rPr>
-              <w:t>&lt;&lt;courtName&gt;&gt;</w:t>
+              <w:t>&lt;&lt;</w:t>
+            </w:r>
+            <w:proofErr w:type="spellStart"/>
+            <w:r>
+              <w:rPr>
+                <w:rFonts w:ascii="GDS Transport Website Light" w:hAnsi="GDS Transport Website Light"/>
+                <w:b/>
+                <w:bCs/>
+                <w:sz w:val="28"/>
+                <w:szCs w:val="28"/>
+              </w:rPr>
+              <w:t>courtName</w:t>
+            </w:r>
+            <w:proofErr w:type="spellEnd"/>
+            <w:r>
+              <w:rPr>
+                <w:rFonts w:ascii="GDS Transport Website Light" w:hAnsi="GDS Transport Website Light"/>
+                <w:b/>
+                <w:bCs/>
+                <w:sz w:val="28"/>
+                <w:szCs w:val="28"/>
+              </w:rPr>
+              <w:t>&gt;&gt;</w:t>
             </w:r>
           </w:p>
         </w:tc>
@@ -200,7 +272,23 @@
                 <w:kern w:val="0"/>
                 <w14:ligatures w14:val="none"/>
               </w:rPr>
-              <w:t>&lt;&lt; claimNumber&gt;&gt;</w:t>
+              <w:t>&lt;&lt;</w:t>
+            </w:r>
+            <w:proofErr w:type="spellStart"/>
+            <w:r>
+              <w:rPr>
+                <w:kern w:val="0"/>
+                <w14:ligatures w14:val="none"/>
+              </w:rPr>
+              <w:t>claimNumber</w:t>
+            </w:r>
+            <w:proofErr w:type="spellEnd"/>
+            <w:r>
+              <w:rPr>
+                <w:kern w:val="0"/>
+                <w14:ligatures w14:val="none"/>
+              </w:rPr>
+              <w:t>&gt;&gt;</w:t>
             </w:r>
           </w:p>
         </w:tc>
@@ -471,7 +559,21 @@
               <w:rPr>
                 <w:rFonts w:cstheme="minorHAnsi"/>
               </w:rPr>
-              <w:t>&lt;&lt;claimantName&gt;&gt;</w:t>
+              <w:t>&lt;&lt;</w:t>
+            </w:r>
+            <w:proofErr w:type="spellStart"/>
+            <w:r>
+              <w:rPr>
+                <w:rFonts w:cstheme="minorHAnsi"/>
+              </w:rPr>
+              <w:t>claimantName</w:t>
+            </w:r>
+            <w:proofErr w:type="spellEnd"/>
+            <w:r>
+              <w:rPr>
+                <w:rFonts w:cstheme="minorHAnsi"/>
+              </w:rPr>
+              <w:t>&gt;&gt;</w:t>
             </w:r>
           </w:p>
         </w:tc>
@@ -538,7 +640,15 @@
               </w:rPr>
             </w:pPr>
             <w:r>
-              <w:t>&lt;&lt;defendantName&gt;&gt;</w:t>
+              <w:t>&lt;&lt;</w:t>
+            </w:r>
+            <w:proofErr w:type="spellStart"/>
+            <w:r>
+              <w:t>defendantName</w:t>
+            </w:r>
+            <w:proofErr w:type="spellEnd"/>
+            <w:r>
+              <w:t>&gt;&gt;</w:t>
             </w:r>
           </w:p>
         </w:tc>
@@ -581,16 +691,46 @@
         <w:rPr>
           <w:rFonts w:cstheme="minorHAnsi"/>
         </w:rPr>
-        <w:t>This order is made by &lt;&lt;judgeNameTitle&gt;&gt; on &lt;&lt;</w:t>
-      </w:r>
+        <w:t>This order is made by &lt;&lt;</w:t>
+      </w:r>
+      <w:proofErr w:type="spellStart"/>
+      <w:r>
+        <w:rPr>
+          <w:rFonts w:cstheme="minorHAnsi"/>
+        </w:rPr>
+        <w:t>judgeNameTitle</w:t>
+      </w:r>
+      <w:proofErr w:type="spellEnd"/>
+      <w:r>
+        <w:rPr>
+          <w:rFonts w:cstheme="minorHAnsi"/>
+        </w:rPr>
+        <w:t>&gt;&gt; on &lt;&lt;</w:t>
+      </w:r>
+      <w:proofErr w:type="spellStart"/>
       <w:r>
         <w:t>submittedOn</w:t>
       </w:r>
-      <w:r>
-        <w:rPr>
-          <w:rFonts w:cstheme="minorHAnsi"/>
-        </w:rPr>
-        <w:t>&gt;&gt; at &lt;&lt;courtName&gt;&gt;.</w:t>
+      <w:proofErr w:type="spellEnd"/>
+      <w:r>
+        <w:rPr>
+          <w:rFonts w:cstheme="minorHAnsi"/>
+        </w:rPr>
+        <w:t>&gt;&gt; at &lt;&lt;</w:t>
+      </w:r>
+      <w:proofErr w:type="spellStart"/>
+      <w:r>
+        <w:rPr>
+          <w:rFonts w:cstheme="minorHAnsi"/>
+        </w:rPr>
+        <w:t>courtName</w:t>
+      </w:r>
+      <w:proofErr w:type="spellEnd"/>
+      <w:r>
+        <w:rPr>
+          <w:rFonts w:cstheme="minorHAnsi"/>
+        </w:rPr>
+        <w:t>&gt;&gt;.</w:t>
       </w:r>
     </w:p>
     <w:p>
@@ -645,9 +785,11 @@
         </w:rPr>
         <w:t>&lt;&lt;</w:t>
       </w:r>
+      <w:proofErr w:type="spellStart"/>
       <w:r>
         <w:t>judgeRecital</w:t>
       </w:r>
+      <w:proofErr w:type="spellEnd"/>
       <w:r>
         <w:rPr>
           <w:rFonts w:cstheme="minorHAnsi"/>
@@ -697,7 +839,15 @@
     </w:p>
     <w:p>
       <w:r>
-        <w:t>&lt;&lt;dismissalOrder&gt;&gt;</w:t>
+        <w:t>&lt;&lt;</w:t>
+      </w:r>
+      <w:proofErr w:type="spellStart"/>
+      <w:r>
+        <w:t>dismissalOrder</w:t>
+      </w:r>
+      <w:proofErr w:type="spellEnd"/>
+      <w:r>
+        <w:t>&gt;&gt;</w:t>
       </w:r>
     </w:p>
     <w:p>
@@ -711,9 +861,11 @@
       <w:r>
         <w:t>&lt;&lt;</w:t>
       </w:r>
+      <w:proofErr w:type="spellStart"/>
       <w:r>
         <w:t>judicialByCourtsInitiative</w:t>
       </w:r>
+      <w:proofErr w:type="spellEnd"/>
       <w:r>
         <w:t>&gt;&gt;</w:t>
       </w:r>
@@ -734,16 +886,28 @@
           <w:sz w:val="27"/>
           <w:szCs w:val="27"/>
         </w:rPr>
-        <w:t>&lt;&lt;cs_{</w:t>
-      </w:r>
+        <w:t>&lt;&lt;cs</w:t>
+      </w:r>
+      <w:proofErr w:type="gramStart"/>
       <w:r>
         <w:rPr>
           <w:color w:val="000000"/>
           <w:sz w:val="27"/>
           <w:szCs w:val="27"/>
         </w:rPr>
+        <w:t>_{</w:t>
+      </w:r>
+      <w:proofErr w:type="spellStart"/>
+      <w:proofErr w:type="gramEnd"/>
+      <w:r>
+        <w:rPr>
+          <w:color w:val="000000"/>
+          <w:sz w:val="27"/>
+          <w:szCs w:val="27"/>
+        </w:rPr>
         <w:t>reasonAvailable</w:t>
       </w:r>
+      <w:proofErr w:type="spellEnd"/>
       <w:r>
         <w:rPr>
           <w:color w:val="000000"/>
@@ -781,9 +945,11 @@
       <w:r>
         <w:t>&lt;&lt;</w:t>
       </w:r>
+      <w:proofErr w:type="spellStart"/>
       <w:r>
         <w:t>reasonForDecision</w:t>
       </w:r>
+      <w:proofErr w:type="spellEnd"/>
       <w:r>
         <w:t>&gt;&gt;</w:t>
       </w:r>
@@ -792,8 +958,7 @@
     <w:p/>
     <w:sectPr>
       <w:footerReference w:type="even" r:id="rId7"/>
-      <w:footerReference w:type="default" r:id="rId8"/>
-      <w:footerReference w:type="first" r:id="rId9"/>
+      <w:footerReference w:type="first" r:id="rId8"/>
       <w:pgSz w:w="11906" w:h="16838"/>
       <w:pgMar w:top="1440" w:right="1440" w:bottom="1440" w:left="1440" w:header="708" w:footer="708" w:gutter="0"/>
       <w:cols w:space="708"/>
@@ -828,124 +993,6 @@
     <w:pPr>
       <w:pStyle w:val="Footer"/>
     </w:pPr>
-    <w:r>
-      <w:rPr>
-        <w:noProof/>
-      </w:rPr>
-      <mc:AlternateContent>
-        <mc:Choice Requires="wps">
-          <w:drawing>
-            <wp:anchor distT="0" distB="0" distL="0" distR="0" simplePos="0" relativeHeight="251659264" behindDoc="0" locked="0" layoutInCell="1" allowOverlap="1" wp14:anchorId="37EA2821" wp14:editId="507484B6">
-              <wp:simplePos x="635" y="635"/>
-              <wp:positionH relativeFrom="leftMargin">
-                <wp:align>left</wp:align>
-              </wp:positionH>
-              <wp:positionV relativeFrom="paragraph">
-                <wp:posOffset>635</wp:posOffset>
-              </wp:positionV>
-              <wp:extent cx="443865" cy="443865"/>
-              <wp:effectExtent l="0" t="0" r="6350" b="2540"/>
-              <wp:wrapSquare wrapText="bothSides"/>
-              <wp:docPr id="3" name="Text Box 3" descr="Classification: Controlled">
-                <a:extLst xmlns:a="http://schemas.openxmlformats.org/drawingml/2006/main">
-                  <a:ext uri="{5AE41FA2-C0FF-4470-9BD4-5FADCA87CBE2}">
-                    <aclsh:classification xmlns:aclsh="http://schemas.microsoft.com/office/drawing/2020/classificationShape" classificationOutcomeType="ftr"/>
-                  </a:ext>
-                </a:extLst>
-              </wp:docPr>
-              <wp:cNvGraphicFramePr/>
-              <a:graphic xmlns:a="http://schemas.openxmlformats.org/drawingml/2006/main">
-                <a:graphicData uri="http://schemas.microsoft.com/office/word/2010/wordprocessingShape">
-                  <wps:wsp>
-                    <wps:cNvSpPr txBox="1"/>
-                    <wps:spPr>
-                      <a:xfrm>
-                        <a:off x="0" y="0"/>
-                        <a:ext cx="443865" cy="443865"/>
-                      </a:xfrm>
-                      <a:prstGeom prst="rect">
-                        <a:avLst/>
-                      </a:prstGeom>
-                      <a:noFill/>
-                      <a:ln>
-                        <a:noFill/>
-                      </a:ln>
-                    </wps:spPr>
-                    <wps:txbx>
-                      <w:txbxContent>
-                        <w:p>
-                          <w:pPr>
-                            <w:rPr>
-                              <w:rFonts w:ascii="Calibri" w:eastAsia="Calibri" w:hAnsi="Calibri" w:cs="Calibri"/>
-                              <w:noProof/>
-                              <w:color w:val="FF0000"/>
-                              <w:sz w:val="12"/>
-                              <w:szCs w:val="12"/>
-                            </w:rPr>
-                          </w:pPr>
-                          <w:r>
-                            <w:rPr>
-                              <w:rFonts w:ascii="Calibri" w:eastAsia="Calibri" w:hAnsi="Calibri" w:cs="Calibri"/>
-                              <w:noProof/>
-                              <w:color w:val="FF0000"/>
-                              <w:sz w:val="12"/>
-                              <w:szCs w:val="12"/>
-                            </w:rPr>
-                            <w:t>Classification: Controlled</w:t>
-                          </w:r>
-                        </w:p>
-                      </w:txbxContent>
-                    </wps:txbx>
-                    <wps:bodyPr rot="0" spcFirstLastPara="0" vertOverflow="overflow" horzOverflow="overflow" vert="horz" wrap="none" lIns="63500" tIns="0" rIns="0" bIns="0" numCol="1" spcCol="0" rtlCol="0" fromWordArt="0" anchor="t" anchorCtr="0" forceAA="0" compatLnSpc="1">
-                      <a:prstTxWarp prst="textNoShape">
-                        <a:avLst/>
-                      </a:prstTxWarp>
-                      <a:spAutoFit/>
-                    </wps:bodyPr>
-                  </wps:wsp>
-                </a:graphicData>
-              </a:graphic>
-            </wp:anchor>
-          </w:drawing>
-        </mc:Choice>
-        <mc:Fallback>
-          <w:pict>
-            <v:shapetype w14:anchorId="37EA2821" id="_x0000_t202" coordsize="21600,21600" o:spt="202" path="m,l,21600r21600,l21600,xe">
-              <v:stroke joinstyle="miter"/>
-              <v:path gradientshapeok="t" o:connecttype="rect"/>
-            </v:shapetype>
-            <v:shape id="Text Box 3" o:spid="_x0000_s1026" type="#_x0000_t202" alt="Classification: Controlled" style="position:absolute;margin-left:0;margin-top:.05pt;width:34.95pt;height:34.95pt;z-index:251659264;visibility:visible;mso-wrap-style:none;mso-wrap-distance-left:0;mso-wrap-distance-top:0;mso-wrap-distance-right:0;mso-wrap-distance-bottom:0;mso-position-horizontal:left;mso-position-horizontal-relative:left-margin-area;mso-position-vertical:absolute;mso-position-vertical-relative:text;v-text-anchor:top" o:gfxdata="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" filled="f" stroked="f">
-              <v:textbox style="mso-fit-shape-to-text:t" inset="5pt,0,0,0">
-                <w:txbxContent>
-                  <w:p>
-                    <w:pPr>
-                      <w:rPr>
-                        <w:rFonts w:ascii="Calibri" w:eastAsia="Calibri" w:hAnsi="Calibri" w:cs="Calibri"/>
-                        <w:noProof/>
-                        <w:color w:val="FF0000"/>
-                        <w:sz w:val="12"/>
-                        <w:szCs w:val="12"/>
-                      </w:rPr>
-                    </w:pPr>
-                    <w:r>
-                      <w:rPr>
-                        <w:rFonts w:ascii="Calibri" w:eastAsia="Calibri" w:hAnsi="Calibri" w:cs="Calibri"/>
-                        <w:noProof/>
-                        <w:color w:val="FF0000"/>
-                        <w:sz w:val="12"/>
-                        <w:szCs w:val="12"/>
-                      </w:rPr>
-                      <w:t>Classification: Controlled</w:t>
-                    </w:r>
-                  </w:p>
-                </w:txbxContent>
-              </v:textbox>
-              <w10:wrap type="square" anchorx="margin"/>
-            </v:shape>
-          </w:pict>
-        </mc:Fallback>
-      </mc:AlternateContent>
-    </w:r>
   </w:p>
 </w:ftr>
 </file>
@@ -956,134 +1003,6 @@
     <w:pPr>
       <w:pStyle w:val="Footer"/>
     </w:pPr>
-  </w:p>
-</w:ftr>
-</file>
-
-<file path=word/footer3.xml><?xml version="1.0" encoding="utf-8"?>
-<w:ftr xmlns:wpc="http://schemas.microsoft.com/office/word/2010/wordprocessingCanvas" xmlns:cx="http://schemas.microsoft.com/office/drawing/2014/chartex" xmlns:cx1="http://schemas.microsoft.com/office/drawing/2015/9/8/chartex" xmlns:cx2="http://schemas.microsoft.com/office/drawing/2015/10/21/chartex" xmlns:cx3="http://schemas.microsoft.com/office/drawing/2016/5/9/chartex" xmlns:cx4="http://schemas.microsoft.com/office/drawing/2016/5/10/chartex" xmlns:cx5="http://schemas.microsoft.com/office/drawing/2016/5/11/chartex" xmlns:cx6="http://schemas.microsoft.com/office/drawing/2016/5/12/chartex" xmlns:cx7="http://schemas.microsoft.com/office/drawing/2016/5/13/chartex" xmlns:cx8="http://schemas.microsoft.com/office/drawing/2016/5/14/chartex" xmlns:mc="http://schemas.openxmlformats.org/markup-compatibility/2006" xmlns:aink="http://schemas.microsoft.com/office/drawing/2016/ink" xmlns:am3d="http://schemas.microsoft.com/office/drawing/2017/model3d" xmlns:o="urn:schemas-microsoft-com:office:office" xmlns:oel="http://schemas.microsoft.com/office/2019/extlst" xmlns:r="http://schemas.openxmlformats.org/officeDocument/2006/relationships" xmlns:m="http://schemas.openxmlformats.org/officeDocument/2006/math" xmlns:v="urn:schemas-microsoft-com:vml" xmlns:wp14="http://schemas.microsoft.com/office/word/2010/wordprocessingDrawing" xmlns:wp="http://schemas.openxmlformats.org/drawingml/2006/wordprocessingDrawing" xmlns:w10="urn:schemas-microsoft-com:office:word" xmlns:w="http://schemas.openxmlformats.org/wordprocessingml/2006/main" xmlns:w14="http://schemas.microsoft.com/office/word/2010/wordml" xmlns:w15="http://schemas.microsoft.com/office/word/2012/wordml" xmlns:w16cex="http://schemas.microsoft.com/office/word/2018/wordml/cex" xmlns:w16cid="http://schemas.microsoft.com/office/word/2016/wordml/cid" xmlns:w16="http://schemas.microsoft.com/office/word/2018/wordml" xmlns:w16sdtdh="http://schemas.microsoft.com/office/word/2020/wordml/sdtdatahash" xmlns:w16se="http://schemas.microsoft.com/office/word/2015/wordml/symex" xmlns:wpg="http://schemas.microsoft.com/office/word/2010/wordprocessingGroup" xmlns:wpi="http://schemas.microsoft.com/office/word/2010/wordprocessingInk" xmlns:wne="http://schemas.microsoft.com/office/word/2006/wordml" xmlns:wps="http://schemas.microsoft.com/office/word/2010/wordprocessingShape" mc:Ignorable="w14 w15 w16se w16cid w16 w16cex w16sdtdh wp14">
-  <w:p>
-    <w:pPr>
-      <w:pStyle w:val="Footer"/>
-    </w:pPr>
-    <w:r>
-      <w:rPr>
-        <w:noProof/>
-      </w:rPr>
-      <mc:AlternateContent>
-        <mc:Choice Requires="wps">
-          <w:drawing>
-            <wp:anchor distT="0" distB="0" distL="0" distR="0" simplePos="0" relativeHeight="251658240" behindDoc="0" locked="0" layoutInCell="1" allowOverlap="1" wp14:anchorId="3436638E" wp14:editId="2C048A35">
-              <wp:simplePos x="635" y="635"/>
-              <wp:positionH relativeFrom="leftMargin">
-                <wp:align>left</wp:align>
-              </wp:positionH>
-              <wp:positionV relativeFrom="paragraph">
-                <wp:posOffset>635</wp:posOffset>
-              </wp:positionV>
-              <wp:extent cx="443865" cy="443865"/>
-              <wp:effectExtent l="0" t="0" r="6350" b="2540"/>
-              <wp:wrapSquare wrapText="bothSides"/>
-              <wp:docPr id="2" name="Text Box 2" descr="Classification: Controlled">
-                <a:extLst xmlns:a="http://schemas.openxmlformats.org/drawingml/2006/main">
-                  <a:ext uri="{5AE41FA2-C0FF-4470-9BD4-5FADCA87CBE2}">
-                    <aclsh:classification xmlns:aclsh="http://schemas.microsoft.com/office/drawing/2020/classificationShape" classificationOutcomeType="ftr"/>
-                  </a:ext>
-                </a:extLst>
-              </wp:docPr>
-              <wp:cNvGraphicFramePr/>
-              <a:graphic xmlns:a="http://schemas.openxmlformats.org/drawingml/2006/main">
-                <a:graphicData uri="http://schemas.microsoft.com/office/word/2010/wordprocessingShape">
-                  <wps:wsp>
-                    <wps:cNvSpPr txBox="1"/>
-                    <wps:spPr>
-                      <a:xfrm>
-                        <a:off x="0" y="0"/>
-                        <a:ext cx="443865" cy="443865"/>
-                      </a:xfrm>
-                      <a:prstGeom prst="rect">
-                        <a:avLst/>
-                      </a:prstGeom>
-                      <a:noFill/>
-                      <a:ln>
-                        <a:noFill/>
-                      </a:ln>
-                    </wps:spPr>
-                    <wps:txbx>
-                      <w:txbxContent>
-                        <w:p>
-                          <w:pPr>
-                            <w:rPr>
-                              <w:rFonts w:ascii="Calibri" w:eastAsia="Calibri" w:hAnsi="Calibri" w:cs="Calibri"/>
-                              <w:noProof/>
-                              <w:color w:val="FF0000"/>
-                              <w:sz w:val="12"/>
-                              <w:szCs w:val="12"/>
-                            </w:rPr>
-                          </w:pPr>
-                          <w:r>
-                            <w:rPr>
-                              <w:rFonts w:ascii="Calibri" w:eastAsia="Calibri" w:hAnsi="Calibri" w:cs="Calibri"/>
-                              <w:noProof/>
-                              <w:color w:val="FF0000"/>
-                              <w:sz w:val="12"/>
-                              <w:szCs w:val="12"/>
-                            </w:rPr>
-                            <w:t>Classification: Controlled</w:t>
-                          </w:r>
-                        </w:p>
-                      </w:txbxContent>
-                    </wps:txbx>
-                    <wps:bodyPr rot="0" spcFirstLastPara="0" vertOverflow="overflow" horzOverflow="overflow" vert="horz" wrap="none" lIns="63500" tIns="0" rIns="0" bIns="0" numCol="1" spcCol="0" rtlCol="0" fromWordArt="0" anchor="t" anchorCtr="0" forceAA="0" compatLnSpc="1">
-                      <a:prstTxWarp prst="textNoShape">
-                        <a:avLst/>
-                      </a:prstTxWarp>
-                      <a:spAutoFit/>
-                    </wps:bodyPr>
-                  </wps:wsp>
-                </a:graphicData>
-              </a:graphic>
-            </wp:anchor>
-          </w:drawing>
-        </mc:Choice>
-        <mc:Fallback>
-          <w:pict>
-            <v:shapetype w14:anchorId="3436638E" id="_x0000_t202" coordsize="21600,21600" o:spt="202" path="m,l,21600r21600,l21600,xe">
-              <v:stroke joinstyle="miter"/>
-              <v:path gradientshapeok="t" o:connecttype="rect"/>
-            </v:shapetype>
-            <v:shape id="Text Box 2" o:spid="_x0000_s1027" type="#_x0000_t202" alt="Classification: Controlled" style="position:absolute;margin-left:0;margin-top:.05pt;width:34.95pt;height:34.95pt;z-index:251658240;visibility:visible;mso-wrap-style:none;mso-wrap-distance-left:0;mso-wrap-distance-top:0;mso-wrap-distance-right:0;mso-wrap-distance-bottom:0;mso-position-horizontal:left;mso-position-horizontal-relative:left-margin-area;mso-position-vertical:absolute;mso-position-vertical-relative:text;v-text-anchor:top" o:gfxdata="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" filled="f" stroked="f">
-              <v:textbox style="mso-fit-shape-to-text:t" inset="5pt,0,0,0">
-                <w:txbxContent>
-                  <w:p>
-                    <w:pPr>
-                      <w:rPr>
-                        <w:rFonts w:ascii="Calibri" w:eastAsia="Calibri" w:hAnsi="Calibri" w:cs="Calibri"/>
-                        <w:noProof/>
-                        <w:color w:val="FF0000"/>
-                        <w:sz w:val="12"/>
-                        <w:szCs w:val="12"/>
-                      </w:rPr>
-                    </w:pPr>
-                    <w:r>
-                      <w:rPr>
-                        <w:rFonts w:ascii="Calibri" w:eastAsia="Calibri" w:hAnsi="Calibri" w:cs="Calibri"/>
-                        <w:noProof/>
-                        <w:color w:val="FF0000"/>
-                        <w:sz w:val="12"/>
-                        <w:szCs w:val="12"/>
-                      </w:rPr>
-                      <w:t>Classification: Controlled</w:t>
-                    </w:r>
-                  </w:p>
-                </w:txbxContent>
-              </v:textbox>
-              <w10:wrap type="square" anchorx="margin"/>
-            </v:shape>
-          </w:pict>
-        </mc:Fallback>
-      </mc:AlternateContent>
-    </w:r>
   </w:p>
 </w:ftr>
 </file>
@@ -1917,6 +1836,6 @@
 
 <file path=docMetadata/LabelInfo.xml><?xml version="1.0" encoding="utf-8"?>
 <clbl:labelList xmlns:clbl="http://schemas.microsoft.com/office/2020/mipLabelMetadata">
-  <clbl:label id="{95c71a0f-75e1-4c8f-90e2-641c9351dd98}" enabled="1" method="Standard" siteId="{3e0088dc-0629-4ae6-aa8c-813e7a296f50}" contentBits="2" removed="0"/>
+  <clbl:label id="{fa22dce2-39a9-4bf4-a557-7a50b593b56a}" enabled="1" method="Privileged" siteId="{3e0088dc-0629-4ae6-aa8c-813e7a296f50}" contentBits="0" removed="0"/>
 </clbl:labelList>
 </file>
</xml_diff>

<commit_message>
CIV-11262 Update GA Order Document Solicitors Name
</commit_message>
<xml_diff>
--- a/docker/docmosis/templates/CV-UNS-GAP-ENG-01067.docx
+++ b/docker/docmosis/templates/CV-UNS-GAP-ENG-01067.docx
@@ -5,34 +5,31 @@
     <w:tbl>
       <w:tblPr>
         <w:tblStyle w:val="TableGrid"/>
-        <w:tblW w:w="0" w:type="auto"/>
+        <w:tblW w:w="9219" w:type="dxa"/>
+        <w:tblInd w:w="-147" w:type="dxa"/>
+        <w:tblBorders>
+          <w:top w:val="none" w:sz="0" w:space="0" w:color="auto"/>
+          <w:left w:val="none" w:sz="0" w:space="0" w:color="auto"/>
+          <w:bottom w:val="none" w:sz="0" w:space="0" w:color="auto"/>
+          <w:right w:val="none" w:sz="0" w:space="0" w:color="auto"/>
+          <w:insideH w:val="none" w:sz="0" w:space="0" w:color="auto"/>
+          <w:insideV w:val="none" w:sz="0" w:space="0" w:color="auto"/>
+        </w:tblBorders>
+        <w:tblLayout w:type="fixed"/>
         <w:tblLook w:val="04A0" w:firstRow="1" w:lastRow="0" w:firstColumn="1" w:lastColumn="0" w:noHBand="0" w:noVBand="1"/>
       </w:tblPr>
       <w:tblGrid>
-        <w:gridCol w:w="2681"/>
-        <w:gridCol w:w="4330"/>
-        <w:gridCol w:w="2015"/>
+        <w:gridCol w:w="2841"/>
+        <w:gridCol w:w="4252"/>
+        <w:gridCol w:w="2126"/>
       </w:tblGrid>
       <w:tr>
         <w:tc>
           <w:tcPr>
-            <w:tcW w:w="1838" w:type="dxa"/>
-            <w:tcBorders>
-              <w:top w:val="nil"/>
-              <w:left w:val="nil"/>
-              <w:bottom w:val="nil"/>
-              <w:right w:val="nil"/>
-            </w:tcBorders>
-          </w:tcPr>
-          <w:p>
-            <w:pPr>
-              <w:rPr>
-                <w:rFonts w:ascii="GDS Transport Website Light" w:hAnsi="GDS Transport Website Light"/>
-                <w:b/>
-                <w:bCs/>
-              </w:rPr>
-            </w:pPr>
-            <w:r>
+            <w:tcW w:w="2841" w:type="dxa"/>
+          </w:tcPr>
+          <w:p>
+            <w:pPr>
               <w:rPr>
                 <w:rFonts w:ascii="GDS Transport Website Light" w:hAnsi="GDS Transport Website Light"/>
                 <w:b/>
@@ -40,28 +37,6 @@
                 <w:sz w:val="28"/>
                 <w:szCs w:val="28"/>
               </w:rPr>
-              <w:t>ORDER</w:t>
-            </w:r>
-          </w:p>
-        </w:tc>
-        <w:tc>
-          <w:tcPr>
-            <w:tcW w:w="5250" w:type="dxa"/>
-            <w:tcBorders>
-              <w:top w:val="nil"/>
-              <w:left w:val="nil"/>
-              <w:bottom w:val="nil"/>
-              <w:right w:val="nil"/>
-            </w:tcBorders>
-          </w:tcPr>
-          <w:p>
-            <w:pPr>
-              <w:jc w:val="center"/>
-              <w:rPr>
-                <w:rFonts w:ascii="GDS Transport Website Light" w:hAnsi="GDS Transport Website Light"/>
-                <w:b/>
-                <w:bCs/>
-              </w:rPr>
             </w:pPr>
             <w:r>
               <w:rPr>
@@ -71,9 +46,11 @@
                 <w:sz w:val="28"/>
                 <w:szCs w:val="28"/>
               </w:rPr>
-              <w:t>In the County Court</w:t>
-            </w:r>
-            <w:r>
+              <w:t xml:space="preserve">ORDER        </w:t>
+            </w:r>
+          </w:p>
+          <w:p>
+            <w:pPr>
               <w:rPr>
                 <w:rFonts w:ascii="GDS Transport Website Light" w:hAnsi="GDS Transport Website Light"/>
                 <w:b/>
@@ -81,51 +58,6 @@
                 <w:sz w:val="28"/>
                 <w:szCs w:val="28"/>
               </w:rPr>
-              <w:t xml:space="preserve"> at</w:t>
-            </w:r>
-          </w:p>
-        </w:tc>
-        <w:tc>
-          <w:tcPr>
-            <w:tcW w:w="1928" w:type="dxa"/>
-            <w:tcBorders>
-              <w:top w:val="nil"/>
-              <w:left w:val="nil"/>
-              <w:bottom w:val="nil"/>
-              <w:right w:val="nil"/>
-            </w:tcBorders>
-          </w:tcPr>
-          <w:p>
-            <w:pPr>
-              <w:rPr>
-                <w:rFonts w:ascii="GDS Transport Website Light" w:hAnsi="GDS Transport Website Light"/>
-              </w:rPr>
-            </w:pPr>
-            <w:r>
-              <w:rPr>
-                <w:rFonts w:ascii="GDS Transport Website Light" w:hAnsi="GDS Transport Website Light"/>
-              </w:rPr>
-              <w:t xml:space="preserve">Case number: </w:t>
-            </w:r>
-          </w:p>
-        </w:tc>
-      </w:tr>
-      <w:tr>
-        <w:tc>
-          <w:tcPr>
-            <w:tcW w:w="1838" w:type="dxa"/>
-            <w:tcBorders>
-              <w:top w:val="nil"/>
-              <w:left w:val="nil"/>
-              <w:bottom w:val="nil"/>
-              <w:right w:val="nil"/>
-            </w:tcBorders>
-          </w:tcPr>
-          <w:p>
-            <w:pPr>
-              <w:rPr>
-                <w:rFonts w:ascii="GDS Transport Website Light" w:hAnsi="GDS Transport Website Light"/>
-              </w:rPr>
             </w:pPr>
             <w:r>
               <w:rPr>
@@ -138,13 +70,7 @@
               <w:rPr>
                 <w:rFonts w:ascii="GDS Transport Website Light" w:hAnsi="GDS Transport Website Light"/>
               </w:rPr>
-              <w:t>&lt;</w:t>
-            </w:r>
-            <w:r>
-              <w:rPr>
-                <w:rFonts w:ascii="GDS Transport Website Light" w:hAnsi="GDS Transport Website Light"/>
-              </w:rPr>
-              <w:t>{</w:t>
+              <w:t>&lt;{</w:t>
             </w:r>
             <w:proofErr w:type="spellStart"/>
             <w:proofErr w:type="gramEnd"/>
@@ -187,34 +113,17 @@
               <w:rPr>
                 <w:rFonts w:ascii="GDS Transport Website Light" w:hAnsi="GDS Transport Website Light"/>
               </w:rPr>
-              <w:t>’)}</w:t>
-            </w:r>
-            <w:r>
-              <w:rPr>
-                <w:rFonts w:ascii="GDS Transport Website Light" w:hAnsi="GDS Transport Website Light"/>
-              </w:rPr>
-              <w:t>&gt;&gt;</w:t>
-            </w:r>
-          </w:p>
-        </w:tc>
-        <w:tc>
-          <w:tcPr>
-            <w:tcW w:w="5250" w:type="dxa"/>
-            <w:tcBorders>
-              <w:top w:val="nil"/>
-              <w:left w:val="nil"/>
-              <w:bottom w:val="nil"/>
-              <w:right w:val="nil"/>
-            </w:tcBorders>
+              <w:t>’)}&gt;&gt;</w:t>
+            </w:r>
+          </w:p>
+        </w:tc>
+        <w:tc>
+          <w:tcPr>
+            <w:tcW w:w="4252" w:type="dxa"/>
           </w:tcPr>
           <w:p>
             <w:pPr>
               <w:jc w:val="center"/>
-              <w:rPr>
-                <w:rFonts w:ascii="GDS Transport Website Light" w:hAnsi="GDS Transport Website Light"/>
-              </w:rPr>
-            </w:pPr>
-            <w:r>
               <w:rPr>
                 <w:rFonts w:ascii="GDS Transport Website Light" w:hAnsi="GDS Transport Website Light"/>
                 <w:b/>
@@ -222,9 +131,7 @@
                 <w:sz w:val="28"/>
                 <w:szCs w:val="28"/>
               </w:rPr>
-              <w:t>&lt;&lt;</w:t>
-            </w:r>
-            <w:proofErr w:type="spellStart"/>
+            </w:pPr>
             <w:r>
               <w:rPr>
                 <w:rFonts w:ascii="GDS Transport Website Light" w:hAnsi="GDS Transport Website Light"/>
@@ -233,9 +140,8 @@
                 <w:sz w:val="28"/>
                 <w:szCs w:val="28"/>
               </w:rPr>
-              <w:t>courtName</w:t>
-            </w:r>
-            <w:proofErr w:type="spellEnd"/>
+              <w:t>In the County Court at</w:t>
+            </w:r>
             <w:r>
               <w:rPr>
                 <w:rFonts w:ascii="GDS Transport Website Light" w:hAnsi="GDS Transport Website Light"/>
@@ -244,49 +150,106 @@
                 <w:sz w:val="28"/>
                 <w:szCs w:val="28"/>
               </w:rPr>
+              <w:t xml:space="preserve">   </w:t>
+            </w:r>
+            <w:r>
+              <w:rPr>
+                <w:rFonts w:ascii="GDS Transport Website Light" w:hAnsi="GDS Transport Website Light"/>
+                <w:b/>
+                <w:bCs/>
+                <w:sz w:val="28"/>
+                <w:szCs w:val="28"/>
+              </w:rPr>
+              <w:t>&lt;&lt;</w:t>
+            </w:r>
+            <w:proofErr w:type="spellStart"/>
+            <w:r>
+              <w:rPr>
+                <w:rFonts w:ascii="GDS Transport Website Light" w:hAnsi="GDS Transport Website Light"/>
+                <w:b/>
+                <w:bCs/>
+                <w:sz w:val="28"/>
+                <w:szCs w:val="28"/>
+              </w:rPr>
+              <w:t>court</w:t>
+            </w:r>
+            <w:r>
+              <w:rPr>
+                <w:rFonts w:ascii="GDS Transport Website Light" w:hAnsi="GDS Transport Website Light"/>
+                <w:b/>
+                <w:bCs/>
+                <w:sz w:val="28"/>
+                <w:szCs w:val="28"/>
+              </w:rPr>
+              <w:t>Name</w:t>
+            </w:r>
+            <w:proofErr w:type="spellEnd"/>
+            <w:r>
+              <w:rPr>
+                <w:rFonts w:ascii="GDS Transport Website Light" w:hAnsi="GDS Transport Website Light"/>
+                <w:b/>
+                <w:bCs/>
+                <w:sz w:val="28"/>
+                <w:szCs w:val="28"/>
+              </w:rPr>
               <w:t>&gt;&gt;</w:t>
             </w:r>
           </w:p>
         </w:tc>
         <w:tc>
           <w:tcPr>
-            <w:tcW w:w="1928" w:type="dxa"/>
-            <w:tcBorders>
-              <w:top w:val="nil"/>
-              <w:left w:val="nil"/>
-              <w:bottom w:val="nil"/>
-              <w:right w:val="nil"/>
-            </w:tcBorders>
-          </w:tcPr>
-          <w:p>
-            <w:pPr>
-              <w:rPr>
-                <w:rFonts w:ascii="Courier New" w:hAnsi="Courier New"/>
-                <w:color w:val="080808"/>
-                <w:kern w:val="0"/>
-                <w14:ligatures w14:val="none"/>
-              </w:rPr>
-            </w:pPr>
-            <w:r>
-              <w:rPr>
-                <w:kern w:val="0"/>
-                <w14:ligatures w14:val="none"/>
+            <w:tcW w:w="2126" w:type="dxa"/>
+          </w:tcPr>
+          <w:p>
+            <w:pPr>
+              <w:jc w:val="center"/>
+              <w:rPr>
+                <w:rFonts w:ascii="GDS Transport Website Light" w:hAnsi="GDS Transport Website Light"/>
+                <w:sz w:val="28"/>
+                <w:szCs w:val="28"/>
+              </w:rPr>
+            </w:pPr>
+            <w:r>
+              <w:rPr>
+                <w:rFonts w:ascii="GDS Transport Website Light" w:hAnsi="GDS Transport Website Light"/>
+                <w:szCs w:val="22"/>
+              </w:rPr>
+              <w:t xml:space="preserve">Case number: </w:t>
+            </w:r>
+            <w:r>
+              <w:rPr>
+                <w:rFonts w:ascii="GDS Transport Website Light" w:hAnsi="GDS Transport Website Light"/>
+                <w:szCs w:val="22"/>
               </w:rPr>
               <w:t>&lt;&lt;</w:t>
             </w:r>
             <w:proofErr w:type="spellStart"/>
             <w:r>
               <w:rPr>
-                <w:kern w:val="0"/>
-                <w14:ligatures w14:val="none"/>
-              </w:rPr>
-              <w:t>claimNumber</w:t>
+                <w:rFonts w:ascii="GDS Transport Website Light" w:hAnsi="GDS Transport Website Light"/>
+                <w:szCs w:val="22"/>
+              </w:rPr>
+              <w:t>c</w:t>
+            </w:r>
+            <w:r>
+              <w:rPr>
+                <w:rFonts w:ascii="GDS Transport Website Light" w:hAnsi="GDS Transport Website Light"/>
+                <w:szCs w:val="22"/>
+              </w:rPr>
+              <w:t>laim</w:t>
+            </w:r>
+            <w:r>
+              <w:rPr>
+                <w:rFonts w:ascii="GDS Transport Website Light" w:hAnsi="GDS Transport Website Light"/>
+                <w:szCs w:val="22"/>
+              </w:rPr>
+              <w:t>Number</w:t>
             </w:r>
             <w:proofErr w:type="spellEnd"/>
             <w:r>
               <w:rPr>
-                <w:kern w:val="0"/>
-                <w14:ligatures w14:val="none"/>
+                <w:rFonts w:ascii="GDS Transport Website Light" w:hAnsi="GDS Transport Website Light"/>
+                <w:szCs w:val="22"/>
               </w:rPr>
               <w:t>&gt;&gt;</w:t>
             </w:r>
@@ -296,54 +259,47 @@
       <w:tr>
         <w:tc>
           <w:tcPr>
-            <w:tcW w:w="1838" w:type="dxa"/>
-            <w:tcBorders>
-              <w:top w:val="nil"/>
-              <w:left w:val="nil"/>
-              <w:bottom w:val="nil"/>
-              <w:right w:val="nil"/>
-            </w:tcBorders>
-          </w:tcPr>
-          <w:p>
-            <w:pPr>
-              <w:rPr>
-                <w:rFonts w:ascii="GDS Transport Website Light" w:hAnsi="GDS Transport Website Light"/>
-              </w:rPr>
-            </w:pPr>
-          </w:p>
-        </w:tc>
-        <w:tc>
-          <w:tcPr>
-            <w:tcW w:w="5250" w:type="dxa"/>
-            <w:tcBorders>
-              <w:top w:val="nil"/>
-              <w:left w:val="nil"/>
-              <w:bottom w:val="nil"/>
-              <w:right w:val="nil"/>
-            </w:tcBorders>
-          </w:tcPr>
-          <w:p>
-            <w:pPr>
-              <w:rPr>
-                <w:rFonts w:ascii="GDS Transport Website Light" w:hAnsi="GDS Transport Website Light"/>
-              </w:rPr>
-            </w:pPr>
-          </w:p>
-        </w:tc>
-        <w:tc>
-          <w:tcPr>
-            <w:tcW w:w="1928" w:type="dxa"/>
-            <w:tcBorders>
-              <w:top w:val="nil"/>
-              <w:left w:val="nil"/>
-              <w:bottom w:val="nil"/>
-              <w:right w:val="nil"/>
-            </w:tcBorders>
-          </w:tcPr>
-          <w:p>
-            <w:pPr>
-              <w:rPr>
-                <w:rFonts w:ascii="GDS Transport Website Light" w:hAnsi="GDS Transport Website Light"/>
+            <w:tcW w:w="2841" w:type="dxa"/>
+          </w:tcPr>
+          <w:p>
+            <w:pPr>
+              <w:rPr>
+                <w:rFonts w:ascii="GDS Transport Website Light" w:hAnsi="GDS Transport Website Light"/>
+                <w:b/>
+                <w:bCs/>
+                <w:sz w:val="28"/>
+                <w:szCs w:val="28"/>
+              </w:rPr>
+            </w:pPr>
+          </w:p>
+        </w:tc>
+        <w:tc>
+          <w:tcPr>
+            <w:tcW w:w="4252" w:type="dxa"/>
+          </w:tcPr>
+          <w:p>
+            <w:pPr>
+              <w:jc w:val="center"/>
+              <w:rPr>
+                <w:rFonts w:ascii="GDS Transport Website Light" w:hAnsi="GDS Transport Website Light"/>
+                <w:b/>
+                <w:bCs/>
+                <w:sz w:val="28"/>
+                <w:szCs w:val="28"/>
+              </w:rPr>
+            </w:pPr>
+          </w:p>
+        </w:tc>
+        <w:tc>
+          <w:tcPr>
+            <w:tcW w:w="2126" w:type="dxa"/>
+          </w:tcPr>
+          <w:p>
+            <w:pPr>
+              <w:rPr>
+                <w:rFonts w:ascii="GDS Transport Website Light" w:hAnsi="GDS Transport Website Light"/>
+                <w:sz w:val="28"/>
+                <w:szCs w:val="28"/>
               </w:rPr>
             </w:pPr>
           </w:p>
@@ -352,31 +308,19 @@
       <w:tr>
         <w:tc>
           <w:tcPr>
-            <w:tcW w:w="1838" w:type="dxa"/>
-            <w:tcBorders>
-              <w:top w:val="nil"/>
-              <w:left w:val="nil"/>
-              <w:bottom w:val="nil"/>
-              <w:right w:val="nil"/>
-            </w:tcBorders>
-          </w:tcPr>
-          <w:p>
-            <w:pPr>
-              <w:rPr>
-                <w:rFonts w:ascii="GDS Transport Website Light" w:hAnsi="GDS Transport Website Light"/>
-              </w:rPr>
-            </w:pPr>
-          </w:p>
-        </w:tc>
-        <w:tc>
-          <w:tcPr>
-            <w:tcW w:w="5250" w:type="dxa"/>
-            <w:tcBorders>
-              <w:top w:val="nil"/>
-              <w:left w:val="nil"/>
-              <w:bottom w:val="nil"/>
-              <w:right w:val="nil"/>
-            </w:tcBorders>
+            <w:tcW w:w="2841" w:type="dxa"/>
+          </w:tcPr>
+          <w:p>
+            <w:pPr>
+              <w:rPr>
+                <w:rFonts w:ascii="GDS Transport Website Light" w:hAnsi="GDS Transport Website Light"/>
+              </w:rPr>
+            </w:pPr>
+          </w:p>
+        </w:tc>
+        <w:tc>
+          <w:tcPr>
+            <w:tcW w:w="4252" w:type="dxa"/>
           </w:tcPr>
           <w:p>
             <w:pPr>
@@ -389,13 +333,7 @@
         </w:tc>
         <w:tc>
           <w:tcPr>
-            <w:tcW w:w="1928" w:type="dxa"/>
-            <w:tcBorders>
-              <w:top w:val="nil"/>
-              <w:left w:val="nil"/>
-              <w:bottom w:val="nil"/>
-              <w:right w:val="nil"/>
-            </w:tcBorders>
+            <w:tcW w:w="2126" w:type="dxa"/>
           </w:tcPr>
           <w:p>
             <w:pPr>
@@ -410,10 +348,10 @@
                 <w:noProof/>
               </w:rPr>
               <w:drawing>
-                <wp:inline distT="0" distB="0" distL="0" distR="0" wp14:anchorId="15324547" wp14:editId="44987D8C">
+                <wp:inline distT="0" distB="0" distL="0" distR="0" wp14:anchorId="623079F4" wp14:editId="78C363AC">
                   <wp:extent cx="685800" cy="685800"/>
                   <wp:effectExtent l="0" t="0" r="0" b="0"/>
-                  <wp:docPr id="4" name="Picture 4" descr="A close-up of a logo&#10;&#10;Description automatically generated with medium confidence"/>
+                  <wp:docPr id="1" name="Picture 1" descr="A picture containing text, emblem, symbol, logo&#10;&#10;Description automatically generated"/>
                   <wp:cNvGraphicFramePr>
                     <a:graphicFrameLocks xmlns:a="http://schemas.openxmlformats.org/drawingml/2006/main" noChangeAspect="1"/>
                   </wp:cNvGraphicFramePr>
@@ -421,7 +359,7 @@
                     <a:graphicData uri="http://schemas.openxmlformats.org/drawingml/2006/picture">
                       <pic:pic xmlns:pic="http://schemas.openxmlformats.org/drawingml/2006/picture">
                         <pic:nvPicPr>
-                          <pic:cNvPr id="2" name="Picture 2" descr="A close-up of a logo&#10;&#10;Description automatically generated with medium confidence"/>
+                          <pic:cNvPr id="2" name="Picture 2" descr="A picture containing text, emblem, symbol, logo&#10;&#10;Description automatically generated"/>
                           <pic:cNvPicPr/>
                         </pic:nvPicPr>
                         <pic:blipFill>
@@ -439,7 +377,7 @@
                         <pic:spPr>
                           <a:xfrm>
                             <a:off x="0" y="0"/>
-                            <a:ext cx="685800" cy="685800"/>
+                            <a:ext cx="690968" cy="690968"/>
                           </a:xfrm>
                           <a:prstGeom prst="rect">
                             <a:avLst/>
@@ -455,14 +393,14 @@
         </w:tc>
       </w:tr>
       <w:tr>
-        <w:tc>
-          <w:tcPr>
-            <w:tcW w:w="1838" w:type="dxa"/>
+        <w:trPr>
+          <w:trHeight w:val="355"/>
+        </w:trPr>
+        <w:tc>
+          <w:tcPr>
+            <w:tcW w:w="2841" w:type="dxa"/>
             <w:tcBorders>
-              <w:top w:val="nil"/>
-              <w:left w:val="nil"/>
               <w:bottom w:val="single" w:sz="4" w:space="0" w:color="auto"/>
-              <w:right w:val="nil"/>
             </w:tcBorders>
           </w:tcPr>
           <w:p>
@@ -475,12 +413,9 @@
         </w:tc>
         <w:tc>
           <w:tcPr>
-            <w:tcW w:w="5250" w:type="dxa"/>
+            <w:tcW w:w="4252" w:type="dxa"/>
             <w:tcBorders>
-              <w:top w:val="nil"/>
-              <w:left w:val="nil"/>
               <w:bottom w:val="single" w:sz="4" w:space="0" w:color="auto"/>
-              <w:right w:val="nil"/>
             </w:tcBorders>
           </w:tcPr>
           <w:p>
@@ -494,12 +429,9 @@
         </w:tc>
         <w:tc>
           <w:tcPr>
-            <w:tcW w:w="1928" w:type="dxa"/>
+            <w:tcW w:w="2126" w:type="dxa"/>
             <w:tcBorders>
-              <w:top w:val="nil"/>
-              <w:left w:val="nil"/>
               <w:bottom w:val="single" w:sz="4" w:space="0" w:color="auto"/>
-              <w:right w:val="nil"/>
             </w:tcBorders>
           </w:tcPr>
           <w:p>
@@ -516,166 +448,1102 @@
       <w:tr>
         <w:tc>
           <w:tcPr>
-            <w:tcW w:w="1838" w:type="dxa"/>
+            <w:tcW w:w="2841" w:type="dxa"/>
             <w:tcBorders>
               <w:top w:val="single" w:sz="4" w:space="0" w:color="auto"/>
-              <w:left w:val="nil"/>
-              <w:bottom w:val="nil"/>
-              <w:right w:val="nil"/>
             </w:tcBorders>
           </w:tcPr>
           <w:p>
             <w:pPr>
               <w:rPr>
-                <w:rFonts w:cstheme="minorHAnsi"/>
-              </w:rPr>
-            </w:pPr>
-            <w:r>
-              <w:rPr>
-                <w:rFonts w:cstheme="minorHAnsi"/>
-              </w:rPr>
-              <w:t>Parties</w:t>
-            </w:r>
-          </w:p>
-        </w:tc>
-        <w:tc>
-          <w:tcPr>
-            <w:tcW w:w="5250" w:type="dxa"/>
+                <w:rFonts w:ascii="GDS Transport Website Light" w:hAnsi="GDS Transport Website Light"/>
+                <w:sz w:val="26"/>
+              </w:rPr>
+            </w:pPr>
+          </w:p>
+        </w:tc>
+        <w:tc>
+          <w:tcPr>
+            <w:tcW w:w="4252" w:type="dxa"/>
             <w:tcBorders>
               <w:top w:val="single" w:sz="4" w:space="0" w:color="auto"/>
-              <w:left w:val="nil"/>
-              <w:bottom w:val="nil"/>
-              <w:right w:val="nil"/>
             </w:tcBorders>
           </w:tcPr>
           <w:p>
             <w:pPr>
               <w:jc w:val="center"/>
               <w:rPr>
-                <w:rFonts w:cstheme="minorHAnsi"/>
-              </w:rPr>
-            </w:pPr>
-            <w:r>
-              <w:rPr>
-                <w:rFonts w:cstheme="minorHAnsi"/>
-              </w:rPr>
-              <w:t>&lt;&lt;</w:t>
-            </w:r>
-            <w:proofErr w:type="spellStart"/>
-            <w:r>
-              <w:rPr>
-                <w:rFonts w:cstheme="minorHAnsi"/>
-              </w:rPr>
-              <w:t>claimantName</w:t>
-            </w:r>
-            <w:proofErr w:type="spellEnd"/>
-            <w:r>
-              <w:rPr>
-                <w:rFonts w:cstheme="minorHAnsi"/>
-              </w:rPr>
-              <w:t>&gt;&gt;</w:t>
-            </w:r>
-          </w:p>
-        </w:tc>
-        <w:tc>
-          <w:tcPr>
-            <w:tcW w:w="1928" w:type="dxa"/>
+                <w:rFonts w:ascii="GDS Transport Website Light" w:hAnsi="GDS Transport Website Light"/>
+                <w:sz w:val="26"/>
+              </w:rPr>
+            </w:pPr>
+          </w:p>
+        </w:tc>
+        <w:tc>
+          <w:tcPr>
+            <w:tcW w:w="2126" w:type="dxa"/>
             <w:tcBorders>
               <w:top w:val="single" w:sz="4" w:space="0" w:color="auto"/>
-              <w:left w:val="nil"/>
-              <w:bottom w:val="nil"/>
-              <w:right w:val="nil"/>
             </w:tcBorders>
           </w:tcPr>
           <w:p>
             <w:pPr>
               <w:jc w:val="right"/>
               <w:rPr>
-                <w:rFonts w:cstheme="minorHAnsi"/>
-                <w:noProof/>
-              </w:rPr>
-            </w:pPr>
-            <w:r>
-              <w:rPr>
-                <w:rFonts w:cstheme="minorHAnsi"/>
-                <w:noProof/>
-              </w:rPr>
-              <w:t>Claimant</w:t>
-            </w:r>
+                <w:rFonts w:ascii="GDS Transport Website Light" w:hAnsi="GDS Transport Website Light"/>
+                <w:sz w:val="26"/>
+              </w:rPr>
+            </w:pPr>
           </w:p>
         </w:tc>
       </w:tr>
       <w:tr>
         <w:tc>
           <w:tcPr>
-            <w:tcW w:w="1838" w:type="dxa"/>
+            <w:tcW w:w="2841" w:type="dxa"/>
+          </w:tcPr>
+          <w:p>
+            <w:pPr>
+              <w:rPr>
+                <w:rFonts w:ascii="GDS Transport Website Light" w:hAnsi="GDS Transport Website Light"/>
+                <w:sz w:val="26"/>
+              </w:rPr>
+            </w:pPr>
+            <w:r>
+              <w:rPr>
+                <w:rFonts w:ascii="GDS Transport Website Light" w:hAnsi="GDS Transport Website Light"/>
+                <w:sz w:val="26"/>
+              </w:rPr>
+              <w:t>&lt;&lt;</w:t>
+            </w:r>
+            <w:proofErr w:type="spellStart"/>
+            <w:r>
+              <w:rPr>
+                <w:rFonts w:ascii="GDS Transport Website Light" w:hAnsi="GDS Transport Website Light"/>
+                <w:sz w:val="26"/>
+              </w:rPr>
+              <w:t>cr</w:t>
+            </w:r>
+            <w:proofErr w:type="spellEnd"/>
+            <w:r>
+              <w:rPr>
+                <w:rFonts w:ascii="GDS Transport Website Light" w:hAnsi="GDS Transport Website Light"/>
+                <w:sz w:val="26"/>
+              </w:rPr>
+              <w:t>_{</w:t>
+            </w:r>
+            <w:proofErr w:type="spellStart"/>
+            <w:r>
+              <w:rPr>
+                <w:rFonts w:ascii="GDS Transport Website Light" w:hAnsi="GDS Transport Website Light"/>
+                <w:sz w:val="26"/>
+              </w:rPr>
+              <w:t>isMultiParty</w:t>
+            </w:r>
+            <w:proofErr w:type="spellEnd"/>
+            <w:r>
+              <w:rPr>
+                <w:rFonts w:ascii="GDS Transport Website Light" w:hAnsi="GDS Transport Website Light"/>
+                <w:sz w:val="26"/>
+              </w:rPr>
+              <w:t>=</w:t>
+            </w:r>
+            <w:r>
+              <w:rPr>
+                <w:rFonts w:ascii="GDS Transport Website Light" w:hAnsi="GDS Transport Website Light"/>
+                <w:sz w:val="26"/>
+              </w:rPr>
+              <w:t>=</w:t>
+            </w:r>
+            <w:r>
+              <w:rPr>
+                <w:rFonts w:ascii="GDS Transport Website Light" w:hAnsi="GDS Transport Website Light"/>
+                <w:sz w:val="26"/>
+              </w:rPr>
+              <w:t>'No'</w:t>
+            </w:r>
+            <w:r>
+              <w:rPr>
+                <w:rFonts w:ascii="GDS Transport Website Light" w:hAnsi="GDS Transport Website Light"/>
+                <w:sz w:val="26"/>
+              </w:rPr>
+              <w:t>}&gt;&gt;</w:t>
+            </w:r>
+          </w:p>
+        </w:tc>
+        <w:tc>
+          <w:tcPr>
+            <w:tcW w:w="4252" w:type="dxa"/>
+          </w:tcPr>
+          <w:p>
+            <w:pPr>
+              <w:jc w:val="center"/>
+              <w:rPr>
+                <w:rFonts w:ascii="GDS Transport Website Light" w:hAnsi="GDS Transport Website Light"/>
+                <w:sz w:val="26"/>
+              </w:rPr>
+            </w:pPr>
+          </w:p>
+        </w:tc>
+        <w:tc>
+          <w:tcPr>
+            <w:tcW w:w="2126" w:type="dxa"/>
+          </w:tcPr>
+          <w:p>
+            <w:pPr>
+              <w:jc w:val="right"/>
+              <w:rPr>
+                <w:rFonts w:ascii="GDS Transport Website Light" w:hAnsi="GDS Transport Website Light"/>
+                <w:sz w:val="26"/>
+              </w:rPr>
+            </w:pPr>
+          </w:p>
+        </w:tc>
+      </w:tr>
+      <w:tr>
+        <w:tc>
+          <w:tcPr>
+            <w:tcW w:w="2841" w:type="dxa"/>
+          </w:tcPr>
+          <w:p>
+            <w:pPr>
+              <w:rPr>
+                <w:rFonts w:ascii="GDS Transport Website Light" w:hAnsi="GDS Transport Website Light"/>
+                <w:sz w:val="26"/>
+              </w:rPr>
+            </w:pPr>
+            <w:r>
+              <w:rPr>
+                <w:rFonts w:ascii="GDS Transport Website Light" w:hAnsi="GDS Transport Website Light"/>
+                <w:sz w:val="26"/>
+              </w:rPr>
+              <w:t>Parties</w:t>
+            </w:r>
+          </w:p>
+        </w:tc>
+        <w:tc>
+          <w:tcPr>
+            <w:tcW w:w="4252" w:type="dxa"/>
+          </w:tcPr>
+          <w:p>
+            <w:pPr>
+              <w:jc w:val="center"/>
+              <w:rPr>
+                <w:rFonts w:ascii="GDS Transport Website Light" w:hAnsi="GDS Transport Website Light"/>
+                <w:sz w:val="26"/>
+              </w:rPr>
+            </w:pPr>
+            <w:r>
+              <w:rPr>
+                <w:rFonts w:ascii="GDS Transport Website Light" w:hAnsi="GDS Transport Website Light"/>
+                <w:sz w:val="26"/>
+              </w:rPr>
+              <w:t>&lt;&lt;claimant1Name&gt;&gt;</w:t>
+            </w:r>
+          </w:p>
+        </w:tc>
+        <w:tc>
+          <w:tcPr>
+            <w:tcW w:w="2126" w:type="dxa"/>
+          </w:tcPr>
+          <w:p>
+            <w:pPr>
+              <w:jc w:val="right"/>
+              <w:rPr>
+                <w:rFonts w:ascii="GDS Transport Website Light" w:hAnsi="GDS Transport Website Light"/>
+                <w:sz w:val="26"/>
+              </w:rPr>
+            </w:pPr>
+            <w:r>
+              <w:rPr>
+                <w:rFonts w:ascii="GDS Transport Website Light" w:hAnsi="GDS Transport Website Light"/>
+                <w:sz w:val="26"/>
+              </w:rPr>
+              <w:t>Claimant</w:t>
+            </w:r>
+          </w:p>
+        </w:tc>
+      </w:tr>
+      <w:tr>
+        <w:tc>
+          <w:tcPr>
+            <w:tcW w:w="2841" w:type="dxa"/>
+          </w:tcPr>
+          <w:p>
+            <w:pPr>
+              <w:rPr>
+                <w:rFonts w:ascii="GDS Transport Website Light" w:hAnsi="GDS Transport Website Light"/>
+                <w:sz w:val="26"/>
+              </w:rPr>
+            </w:pPr>
+          </w:p>
+        </w:tc>
+        <w:tc>
+          <w:tcPr>
+            <w:tcW w:w="4252" w:type="dxa"/>
+          </w:tcPr>
+          <w:p>
+            <w:pPr>
+              <w:jc w:val="center"/>
+              <w:rPr>
+                <w:rFonts w:ascii="GDS Transport Website Light" w:hAnsi="GDS Transport Website Light"/>
+                <w:sz w:val="26"/>
+              </w:rPr>
+            </w:pPr>
+            <w:r>
+              <w:rPr>
+                <w:rFonts w:ascii="GDS Transport Website Light" w:hAnsi="GDS Transport Website Light"/>
+                <w:sz w:val="26"/>
+              </w:rPr>
+              <w:t>&lt;&lt;defendant1Name&gt;&gt;</w:t>
+            </w:r>
+          </w:p>
+        </w:tc>
+        <w:tc>
+          <w:tcPr>
+            <w:tcW w:w="2126" w:type="dxa"/>
+          </w:tcPr>
+          <w:p>
+            <w:pPr>
+              <w:jc w:val="right"/>
+              <w:rPr>
+                <w:rFonts w:ascii="GDS Transport Website Light" w:hAnsi="GDS Transport Website Light"/>
+                <w:sz w:val="26"/>
+              </w:rPr>
+            </w:pPr>
+            <w:r>
+              <w:rPr>
+                <w:rFonts w:ascii="GDS Transport Website Light" w:hAnsi="GDS Transport Website Light"/>
+                <w:sz w:val="26"/>
+              </w:rPr>
+              <w:t>Defendant</w:t>
+            </w:r>
+          </w:p>
+        </w:tc>
+      </w:tr>
+      <w:tr>
+        <w:tc>
+          <w:tcPr>
+            <w:tcW w:w="2841" w:type="dxa"/>
+          </w:tcPr>
+          <w:p>
+            <w:pPr>
+              <w:rPr>
+                <w:rFonts w:ascii="GDS Transport Website Light" w:hAnsi="GDS Transport Website Light"/>
+                <w:sz w:val="26"/>
+              </w:rPr>
+            </w:pPr>
+            <w:r>
+              <w:rPr>
+                <w:rFonts w:ascii="GDS Transport Website Light" w:hAnsi="GDS Transport Website Light"/>
+                <w:sz w:val="26"/>
+              </w:rPr>
+              <w:t>&lt;&lt;er_&gt;&gt;</w:t>
+            </w:r>
+          </w:p>
+        </w:tc>
+        <w:tc>
+          <w:tcPr>
+            <w:tcW w:w="4252" w:type="dxa"/>
+          </w:tcPr>
+          <w:p>
+            <w:pPr>
+              <w:jc w:val="center"/>
+              <w:rPr>
+                <w:rFonts w:ascii="GDS Transport Website Light" w:hAnsi="GDS Transport Website Light"/>
+                <w:sz w:val="26"/>
+              </w:rPr>
+            </w:pPr>
+          </w:p>
+        </w:tc>
+        <w:tc>
+          <w:tcPr>
+            <w:tcW w:w="2126" w:type="dxa"/>
+          </w:tcPr>
+          <w:p>
+            <w:pPr>
+              <w:jc w:val="right"/>
+              <w:rPr>
+                <w:rFonts w:ascii="GDS Transport Website Light" w:hAnsi="GDS Transport Website Light"/>
+                <w:sz w:val="26"/>
+              </w:rPr>
+            </w:pPr>
+          </w:p>
+        </w:tc>
+      </w:tr>
+      <w:tr>
+        <w:tc>
+          <w:tcPr>
+            <w:tcW w:w="2841" w:type="dxa"/>
+          </w:tcPr>
+          <w:p>
+            <w:pPr>
+              <w:rPr>
+                <w:rFonts w:ascii="GDS Transport Website Light" w:hAnsi="GDS Transport Website Light"/>
+                <w:sz w:val="26"/>
+              </w:rPr>
+            </w:pPr>
+          </w:p>
+        </w:tc>
+        <w:tc>
+          <w:tcPr>
+            <w:tcW w:w="4252" w:type="dxa"/>
+          </w:tcPr>
+          <w:p>
+            <w:pPr>
+              <w:jc w:val="center"/>
+              <w:rPr>
+                <w:rFonts w:ascii="GDS Transport Website Light" w:hAnsi="GDS Transport Website Light"/>
+                <w:sz w:val="26"/>
+              </w:rPr>
+            </w:pPr>
+          </w:p>
+        </w:tc>
+        <w:tc>
+          <w:tcPr>
+            <w:tcW w:w="2126" w:type="dxa"/>
+          </w:tcPr>
+          <w:p>
+            <w:pPr>
+              <w:jc w:val="right"/>
+              <w:rPr>
+                <w:rFonts w:ascii="GDS Transport Website Light" w:hAnsi="GDS Transport Website Light"/>
+                <w:sz w:val="26"/>
+              </w:rPr>
+            </w:pPr>
+          </w:p>
+        </w:tc>
+      </w:tr>
+      <w:tr>
+        <w:tc>
+          <w:tcPr>
+            <w:tcW w:w="9219" w:type="dxa"/>
+            <w:gridSpan w:val="3"/>
+          </w:tcPr>
+          <w:p>
+            <w:pPr>
+              <w:rPr>
+                <w:rFonts w:ascii="GDS Transport Website Light" w:hAnsi="GDS Transport Website Light"/>
+                <w:sz w:val="26"/>
+              </w:rPr>
+            </w:pPr>
+            <w:r>
+              <w:rPr>
+                <w:rFonts w:ascii="GDS Transport Website Light" w:hAnsi="GDS Transport Website Light"/>
+                <w:sz w:val="26"/>
+              </w:rPr>
+              <w:t>&lt;&lt;</w:t>
+            </w:r>
+            <w:proofErr w:type="spellStart"/>
+            <w:r>
+              <w:rPr>
+                <w:rFonts w:ascii="GDS Transport Website Light" w:hAnsi="GDS Transport Website Light"/>
+                <w:sz w:val="26"/>
+              </w:rPr>
+              <w:t>cr</w:t>
+            </w:r>
+            <w:proofErr w:type="spellEnd"/>
+            <w:r>
+              <w:rPr>
+                <w:rFonts w:ascii="GDS Transport Website Light" w:hAnsi="GDS Transport Website Light"/>
+                <w:sz w:val="26"/>
+              </w:rPr>
+              <w:t>_{</w:t>
+            </w:r>
+            <w:proofErr w:type="spellStart"/>
+            <w:r>
+              <w:rPr>
+                <w:rFonts w:ascii="GDS Transport Website Light" w:hAnsi="GDS Transport Website Light"/>
+                <w:sz w:val="26"/>
+              </w:rPr>
+              <w:t>isMultiParty</w:t>
+            </w:r>
+            <w:proofErr w:type="spellEnd"/>
+            <w:r>
+              <w:rPr>
+                <w:rFonts w:ascii="GDS Transport Website Light" w:hAnsi="GDS Transport Website Light"/>
+                <w:sz w:val="26"/>
+              </w:rPr>
+              <w:t>=</w:t>
+            </w:r>
+            <w:r>
+              <w:rPr>
+                <w:rFonts w:ascii="GDS Transport Website Light" w:hAnsi="GDS Transport Website Light"/>
+                <w:sz w:val="26"/>
+              </w:rPr>
+              <w:t>=</w:t>
+            </w:r>
+            <w:r>
+              <w:rPr>
+                <w:rFonts w:ascii="GDS Transport Website Light" w:hAnsi="GDS Transport Website Light"/>
+                <w:sz w:val="26"/>
+              </w:rPr>
+              <w:t>'Yes'</w:t>
+            </w:r>
+            <w:r>
+              <w:rPr>
+                <w:rFonts w:ascii="GDS Transport Website Light" w:hAnsi="GDS Transport Website Light"/>
+                <w:sz w:val="26"/>
+              </w:rPr>
+              <w:t>}&gt;&gt;</w:t>
+            </w:r>
+          </w:p>
+        </w:tc>
+      </w:tr>
+      <w:tr>
+        <w:tc>
+          <w:tcPr>
+            <w:tcW w:w="2841" w:type="dxa"/>
+          </w:tcPr>
+          <w:p>
+            <w:pPr>
+              <w:rPr>
+                <w:rFonts w:ascii="GDS Transport Website Light" w:hAnsi="GDS Transport Website Light"/>
+                <w:sz w:val="26"/>
+              </w:rPr>
+            </w:pPr>
+            <w:r>
+              <w:rPr>
+                <w:rFonts w:ascii="GDS Transport Website Light" w:hAnsi="GDS Transport Website Light"/>
+                <w:sz w:val="26"/>
+              </w:rPr>
+              <w:t>Parties</w:t>
+            </w:r>
+          </w:p>
+        </w:tc>
+        <w:tc>
+          <w:tcPr>
+            <w:tcW w:w="4252" w:type="dxa"/>
+          </w:tcPr>
+          <w:p>
+            <w:pPr>
+              <w:jc w:val="center"/>
+              <w:rPr>
+                <w:rFonts w:ascii="GDS Transport Website Light" w:hAnsi="GDS Transport Website Light"/>
+                <w:sz w:val="26"/>
+              </w:rPr>
+            </w:pPr>
+            <w:r>
+              <w:rPr>
+                <w:rFonts w:ascii="GDS Transport Website Light" w:hAnsi="GDS Transport Website Light"/>
+                <w:sz w:val="26"/>
+              </w:rPr>
+              <w:t>&lt;&lt;claimant1Name&gt;&gt;</w:t>
+            </w:r>
+          </w:p>
+        </w:tc>
+        <w:tc>
+          <w:tcPr>
+            <w:tcW w:w="2126" w:type="dxa"/>
+          </w:tcPr>
+          <w:p>
+            <w:pPr>
+              <w:jc w:val="right"/>
+              <w:rPr>
+                <w:rFonts w:ascii="GDS Transport Website Light" w:hAnsi="GDS Transport Website Light"/>
+                <w:sz w:val="26"/>
+              </w:rPr>
+            </w:pPr>
+            <w:r>
+              <w:rPr>
+                <w:rFonts w:ascii="GDS Transport Website Light" w:hAnsi="GDS Transport Website Light"/>
+                <w:sz w:val="26"/>
+              </w:rPr>
+              <w:t>Claimant 1</w:t>
+            </w:r>
+          </w:p>
+        </w:tc>
+      </w:tr>
+      <w:tr>
+        <w:tc>
+          <w:tcPr>
+            <w:tcW w:w="2841" w:type="dxa"/>
+          </w:tcPr>
+          <w:p>
+            <w:pPr>
+              <w:rPr>
+                <w:rFonts w:ascii="GDS Transport Website Light" w:hAnsi="GDS Transport Website Light"/>
+                <w:sz w:val="26"/>
+              </w:rPr>
+            </w:pPr>
+            <w:r>
+              <w:rPr>
+                <w:rFonts w:ascii="GDS Transport Website Light" w:hAnsi="GDS Transport Website Light"/>
+                <w:sz w:val="26"/>
+              </w:rPr>
+              <w:t>&lt;&lt;</w:t>
+            </w:r>
+            <w:proofErr w:type="spellStart"/>
+            <w:r>
+              <w:rPr>
+                <w:rFonts w:ascii="GDS Transport Website Light" w:hAnsi="GDS Transport Website Light"/>
+                <w:sz w:val="26"/>
+              </w:rPr>
+              <w:t>cr</w:t>
+            </w:r>
+            <w:proofErr w:type="spellEnd"/>
+            <w:proofErr w:type="gramStart"/>
+            <w:r>
+              <w:rPr>
+                <w:rFonts w:ascii="GDS Transport Website Light" w:hAnsi="GDS Transport Website Light"/>
+                <w:sz w:val="26"/>
+              </w:rPr>
+              <w:t>_{ claimant</w:t>
+            </w:r>
+            <w:proofErr w:type="gramEnd"/>
+            <w:r>
+              <w:rPr>
+                <w:rFonts w:ascii="GDS Transport Website Light" w:hAnsi="GDS Transport Website Light"/>
+                <w:sz w:val="26"/>
+              </w:rPr>
+              <w:t>2</w:t>
+            </w:r>
+            <w:r>
+              <w:rPr>
+                <w:rFonts w:ascii="GDS Transport Website Light" w:hAnsi="GDS Transport Website Light"/>
+                <w:sz w:val="26"/>
+              </w:rPr>
+              <w:t>Name</w:t>
+            </w:r>
+            <w:r>
+              <w:rPr>
+                <w:rFonts w:ascii="GDS Transport Website Light" w:hAnsi="GDS Transport Website Light"/>
+                <w:sz w:val="26"/>
+              </w:rPr>
+              <w:t xml:space="preserve"> !</w:t>
+            </w:r>
+            <w:r>
+              <w:rPr>
+                <w:rFonts w:ascii="GDS Transport Website Light" w:hAnsi="GDS Transport Website Light"/>
+                <w:sz w:val="26"/>
+              </w:rPr>
+              <w:t>=</w:t>
+            </w:r>
+            <w:r>
+              <w:rPr>
+                <w:rFonts w:ascii="GDS Transport Website Light" w:hAnsi="GDS Transport Website Light"/>
+                <w:sz w:val="26"/>
+              </w:rPr>
+              <w:t>null</w:t>
+            </w:r>
+            <w:r>
+              <w:rPr>
+                <w:rFonts w:ascii="GDS Transport Website Light" w:hAnsi="GDS Transport Website Light"/>
+                <w:sz w:val="26"/>
+              </w:rPr>
+              <w:t>}&gt;&gt;</w:t>
+            </w:r>
+          </w:p>
+        </w:tc>
+        <w:tc>
+          <w:tcPr>
+            <w:tcW w:w="4252" w:type="dxa"/>
+          </w:tcPr>
+          <w:p>
+            <w:pPr>
+              <w:jc w:val="center"/>
+              <w:rPr>
+                <w:rFonts w:ascii="GDS Transport Website Light" w:hAnsi="GDS Transport Website Light"/>
+                <w:sz w:val="26"/>
+              </w:rPr>
+            </w:pPr>
+          </w:p>
+        </w:tc>
+        <w:tc>
+          <w:tcPr>
+            <w:tcW w:w="2126" w:type="dxa"/>
+          </w:tcPr>
+          <w:p>
+            <w:pPr>
+              <w:jc w:val="right"/>
+              <w:rPr>
+                <w:rFonts w:ascii="GDS Transport Website Light" w:hAnsi="GDS Transport Website Light"/>
+                <w:sz w:val="26"/>
+              </w:rPr>
+            </w:pPr>
+          </w:p>
+        </w:tc>
+      </w:tr>
+      <w:tr>
+        <w:tc>
+          <w:tcPr>
+            <w:tcW w:w="2841" w:type="dxa"/>
+          </w:tcPr>
+          <w:p>
+            <w:pPr>
+              <w:rPr>
+                <w:rFonts w:ascii="GDS Transport Website Light" w:hAnsi="GDS Transport Website Light"/>
+                <w:sz w:val="26"/>
+              </w:rPr>
+            </w:pPr>
+          </w:p>
+        </w:tc>
+        <w:tc>
+          <w:tcPr>
+            <w:tcW w:w="4252" w:type="dxa"/>
+          </w:tcPr>
+          <w:p>
+            <w:pPr>
+              <w:jc w:val="center"/>
+              <w:rPr>
+                <w:rFonts w:ascii="GDS Transport Website Light" w:hAnsi="GDS Transport Website Light"/>
+                <w:sz w:val="26"/>
+              </w:rPr>
+            </w:pPr>
+            <w:r>
+              <w:rPr>
+                <w:rFonts w:ascii="GDS Transport Website Light" w:hAnsi="GDS Transport Website Light"/>
+                <w:sz w:val="26"/>
+              </w:rPr>
+              <w:t>&lt;&lt;claimant</w:t>
+            </w:r>
+            <w:r>
+              <w:rPr>
+                <w:rFonts w:ascii="GDS Transport Website Light" w:hAnsi="GDS Transport Website Light"/>
+                <w:sz w:val="26"/>
+              </w:rPr>
+              <w:t>2</w:t>
+            </w:r>
+            <w:r>
+              <w:rPr>
+                <w:rFonts w:ascii="GDS Transport Website Light" w:hAnsi="GDS Transport Website Light"/>
+                <w:sz w:val="26"/>
+              </w:rPr>
+              <w:t>Name&gt;&gt;</w:t>
+            </w:r>
+          </w:p>
+        </w:tc>
+        <w:tc>
+          <w:tcPr>
+            <w:tcW w:w="2126" w:type="dxa"/>
+          </w:tcPr>
+          <w:p>
+            <w:pPr>
+              <w:jc w:val="right"/>
+              <w:rPr>
+                <w:rFonts w:ascii="GDS Transport Website Light" w:hAnsi="GDS Transport Website Light"/>
+                <w:sz w:val="26"/>
+              </w:rPr>
+            </w:pPr>
+            <w:r>
+              <w:rPr>
+                <w:rFonts w:ascii="GDS Transport Website Light" w:hAnsi="GDS Transport Website Light"/>
+                <w:sz w:val="26"/>
+              </w:rPr>
+              <w:t>Claimant 2</w:t>
+            </w:r>
+          </w:p>
+        </w:tc>
+      </w:tr>
+      <w:tr>
+        <w:tc>
+          <w:tcPr>
+            <w:tcW w:w="2841" w:type="dxa"/>
+          </w:tcPr>
+          <w:p>
+            <w:pPr>
+              <w:rPr>
+                <w:rFonts w:ascii="GDS Transport Website Light" w:hAnsi="GDS Transport Website Light"/>
+                <w:sz w:val="26"/>
+              </w:rPr>
+            </w:pPr>
+            <w:r>
+              <w:rPr>
+                <w:rFonts w:ascii="GDS Transport Website Light" w:hAnsi="GDS Transport Website Light"/>
+                <w:sz w:val="26"/>
+              </w:rPr>
+              <w:t>&lt;&lt;er_&gt;&gt;</w:t>
+            </w:r>
+          </w:p>
+        </w:tc>
+        <w:tc>
+          <w:tcPr>
+            <w:tcW w:w="4252" w:type="dxa"/>
+          </w:tcPr>
+          <w:p>
+            <w:pPr>
+              <w:jc w:val="center"/>
+              <w:rPr>
+                <w:rFonts w:ascii="GDS Transport Website Light" w:hAnsi="GDS Transport Website Light"/>
+                <w:sz w:val="26"/>
+              </w:rPr>
+            </w:pPr>
+          </w:p>
+        </w:tc>
+        <w:tc>
+          <w:tcPr>
+            <w:tcW w:w="2126" w:type="dxa"/>
+          </w:tcPr>
+          <w:p>
+            <w:pPr>
+              <w:jc w:val="right"/>
+              <w:rPr>
+                <w:rFonts w:ascii="GDS Transport Website Light" w:hAnsi="GDS Transport Website Light"/>
+                <w:sz w:val="26"/>
+              </w:rPr>
+            </w:pPr>
+          </w:p>
+        </w:tc>
+      </w:tr>
+      <w:tr>
+        <w:tc>
+          <w:tcPr>
+            <w:tcW w:w="2841" w:type="dxa"/>
+          </w:tcPr>
+          <w:p>
+            <w:pPr>
+              <w:rPr>
+                <w:rFonts w:ascii="GDS Transport Website Light" w:hAnsi="GDS Transport Website Light"/>
+                <w:sz w:val="26"/>
+              </w:rPr>
+            </w:pPr>
+          </w:p>
+        </w:tc>
+        <w:tc>
+          <w:tcPr>
+            <w:tcW w:w="4252" w:type="dxa"/>
+          </w:tcPr>
+          <w:p>
+            <w:pPr>
+              <w:jc w:val="center"/>
+              <w:rPr>
+                <w:rFonts w:ascii="GDS Transport Website Light" w:hAnsi="GDS Transport Website Light"/>
+                <w:sz w:val="26"/>
+              </w:rPr>
+            </w:pPr>
+            <w:r>
+              <w:rPr>
+                <w:rFonts w:ascii="GDS Transport Website Light" w:hAnsi="GDS Transport Website Light"/>
+                <w:sz w:val="26"/>
+              </w:rPr>
+              <w:t>&lt;&lt;defendant</w:t>
+            </w:r>
+            <w:r>
+              <w:rPr>
+                <w:rFonts w:ascii="GDS Transport Website Light" w:hAnsi="GDS Transport Website Light"/>
+                <w:sz w:val="26"/>
+              </w:rPr>
+              <w:t>1</w:t>
+            </w:r>
+            <w:r>
+              <w:rPr>
+                <w:rFonts w:ascii="GDS Transport Website Light" w:hAnsi="GDS Transport Website Light"/>
+                <w:sz w:val="26"/>
+              </w:rPr>
+              <w:t>Name&gt;&gt;</w:t>
+            </w:r>
+          </w:p>
+        </w:tc>
+        <w:tc>
+          <w:tcPr>
+            <w:tcW w:w="2126" w:type="dxa"/>
+          </w:tcPr>
+          <w:p>
+            <w:pPr>
+              <w:jc w:val="right"/>
+              <w:rPr>
+                <w:rFonts w:ascii="GDS Transport Website Light" w:hAnsi="GDS Transport Website Light"/>
+                <w:sz w:val="26"/>
+              </w:rPr>
+            </w:pPr>
+            <w:r>
+              <w:rPr>
+                <w:rFonts w:ascii="GDS Transport Website Light" w:hAnsi="GDS Transport Website Light"/>
+                <w:sz w:val="26"/>
+              </w:rPr>
+              <w:t>Defendant</w:t>
+            </w:r>
+            <w:r>
+              <w:rPr>
+                <w:rFonts w:ascii="GDS Transport Website Light" w:hAnsi="GDS Transport Website Light"/>
+                <w:sz w:val="26"/>
+              </w:rPr>
+              <w:t xml:space="preserve"> 1</w:t>
+            </w:r>
+          </w:p>
+        </w:tc>
+      </w:tr>
+      <w:tr>
+        <w:tc>
+          <w:tcPr>
+            <w:tcW w:w="2841" w:type="dxa"/>
+          </w:tcPr>
+          <w:p>
+            <w:pPr>
+              <w:rPr>
+                <w:rFonts w:ascii="GDS Transport Website Light" w:hAnsi="GDS Transport Website Light"/>
+                <w:sz w:val="26"/>
+              </w:rPr>
+            </w:pPr>
+            <w:r>
+              <w:rPr>
+                <w:rFonts w:ascii="GDS Transport Website Light" w:hAnsi="GDS Transport Website Light"/>
+                <w:sz w:val="26"/>
+              </w:rPr>
+              <w:t>&lt;&lt;</w:t>
+            </w:r>
+            <w:proofErr w:type="spellStart"/>
+            <w:r>
+              <w:rPr>
+                <w:rFonts w:ascii="GDS Transport Website Light" w:hAnsi="GDS Transport Website Light"/>
+                <w:sz w:val="26"/>
+              </w:rPr>
+              <w:t>cr</w:t>
+            </w:r>
+            <w:proofErr w:type="spellEnd"/>
+            <w:proofErr w:type="gramStart"/>
+            <w:r>
+              <w:rPr>
+                <w:rFonts w:ascii="GDS Transport Website Light" w:hAnsi="GDS Transport Website Light"/>
+                <w:sz w:val="26"/>
+              </w:rPr>
+              <w:t>_{ defendant</w:t>
+            </w:r>
+            <w:proofErr w:type="gramEnd"/>
+            <w:r>
+              <w:rPr>
+                <w:rFonts w:ascii="GDS Transport Website Light" w:hAnsi="GDS Transport Website Light"/>
+                <w:sz w:val="26"/>
+              </w:rPr>
+              <w:t>2Name</w:t>
+            </w:r>
+            <w:r>
+              <w:rPr>
+                <w:rFonts w:ascii="GDS Transport Website Light" w:hAnsi="GDS Transport Website Light"/>
+                <w:sz w:val="26"/>
+              </w:rPr>
+              <w:t>!</w:t>
+            </w:r>
+            <w:r>
+              <w:rPr>
+                <w:rFonts w:ascii="GDS Transport Website Light" w:hAnsi="GDS Transport Website Light"/>
+                <w:sz w:val="26"/>
+              </w:rPr>
+              <w:t>=</w:t>
+            </w:r>
+            <w:r>
+              <w:rPr>
+                <w:rFonts w:ascii="GDS Transport Website Light" w:hAnsi="GDS Transport Website Light"/>
+                <w:sz w:val="26"/>
+              </w:rPr>
+              <w:t>null</w:t>
+            </w:r>
+            <w:r>
+              <w:rPr>
+                <w:rFonts w:ascii="GDS Transport Website Light" w:hAnsi="GDS Transport Website Light"/>
+                <w:sz w:val="26"/>
+              </w:rPr>
+              <w:t>}&gt;&gt;</w:t>
+            </w:r>
+          </w:p>
+        </w:tc>
+        <w:tc>
+          <w:tcPr>
+            <w:tcW w:w="4252" w:type="dxa"/>
+          </w:tcPr>
+          <w:p>
+            <w:pPr>
+              <w:rPr>
+                <w:rFonts w:ascii="GDS Transport Website Light" w:hAnsi="GDS Transport Website Light"/>
+                <w:sz w:val="26"/>
+              </w:rPr>
+            </w:pPr>
+          </w:p>
+        </w:tc>
+        <w:tc>
+          <w:tcPr>
+            <w:tcW w:w="2126" w:type="dxa"/>
+          </w:tcPr>
+          <w:p>
+            <w:pPr>
+              <w:rPr>
+                <w:rFonts w:ascii="GDS Transport Website Light" w:hAnsi="GDS Transport Website Light"/>
+                <w:sz w:val="26"/>
+              </w:rPr>
+            </w:pPr>
+          </w:p>
+        </w:tc>
+      </w:tr>
+      <w:tr>
+        <w:tc>
+          <w:tcPr>
+            <w:tcW w:w="2841" w:type="dxa"/>
+          </w:tcPr>
+          <w:p>
+            <w:pPr>
+              <w:rPr>
+                <w:rFonts w:ascii="GDS Transport Website Light" w:hAnsi="GDS Transport Website Light"/>
+                <w:sz w:val="26"/>
+              </w:rPr>
+            </w:pPr>
+          </w:p>
+        </w:tc>
+        <w:tc>
+          <w:tcPr>
+            <w:tcW w:w="4252" w:type="dxa"/>
+          </w:tcPr>
+          <w:p>
+            <w:pPr>
+              <w:jc w:val="center"/>
+              <w:rPr>
+                <w:rFonts w:ascii="GDS Transport Website Light" w:hAnsi="GDS Transport Website Light"/>
+                <w:sz w:val="26"/>
+              </w:rPr>
+            </w:pPr>
+            <w:r>
+              <w:rPr>
+                <w:rFonts w:ascii="GDS Transport Website Light" w:hAnsi="GDS Transport Website Light"/>
+                <w:sz w:val="26"/>
+              </w:rPr>
+              <w:t>&lt;&lt;defendant2Name&gt;&gt;</w:t>
+            </w:r>
+          </w:p>
+        </w:tc>
+        <w:tc>
+          <w:tcPr>
+            <w:tcW w:w="2126" w:type="dxa"/>
+          </w:tcPr>
+          <w:p>
+            <w:pPr>
+              <w:jc w:val="right"/>
+              <w:rPr>
+                <w:rFonts w:ascii="GDS Transport Website Light" w:hAnsi="GDS Transport Website Light"/>
+                <w:sz w:val="26"/>
+              </w:rPr>
+            </w:pPr>
+            <w:r>
+              <w:rPr>
+                <w:rFonts w:ascii="GDS Transport Website Light" w:hAnsi="GDS Transport Website Light"/>
+                <w:sz w:val="26"/>
+              </w:rPr>
+              <w:t>Defendant</w:t>
+            </w:r>
+            <w:r>
+              <w:rPr>
+                <w:rFonts w:ascii="GDS Transport Website Light" w:hAnsi="GDS Transport Website Light"/>
+                <w:sz w:val="26"/>
+              </w:rPr>
+              <w:t xml:space="preserve"> 2</w:t>
+            </w:r>
+          </w:p>
+        </w:tc>
+      </w:tr>
+      <w:tr>
+        <w:tc>
+          <w:tcPr>
+            <w:tcW w:w="2841" w:type="dxa"/>
+          </w:tcPr>
+          <w:p>
+            <w:pPr>
+              <w:rPr>
+                <w:rFonts w:ascii="GDS Transport Website Light" w:hAnsi="GDS Transport Website Light"/>
+                <w:sz w:val="26"/>
+              </w:rPr>
+            </w:pPr>
+            <w:r>
+              <w:rPr>
+                <w:rFonts w:ascii="GDS Transport Website Light" w:hAnsi="GDS Transport Website Light"/>
+                <w:sz w:val="26"/>
+              </w:rPr>
+              <w:t>&lt;&lt;er_&gt;&gt;</w:t>
+            </w:r>
+          </w:p>
+        </w:tc>
+        <w:tc>
+          <w:tcPr>
+            <w:tcW w:w="4252" w:type="dxa"/>
+          </w:tcPr>
+          <w:p>
+            <w:pPr>
+              <w:jc w:val="center"/>
+              <w:rPr>
+                <w:rFonts w:ascii="GDS Transport Website Light" w:hAnsi="GDS Transport Website Light"/>
+                <w:sz w:val="26"/>
+              </w:rPr>
+            </w:pPr>
+          </w:p>
+        </w:tc>
+        <w:tc>
+          <w:tcPr>
+            <w:tcW w:w="2126" w:type="dxa"/>
+          </w:tcPr>
+          <w:p>
+            <w:pPr>
+              <w:jc w:val="right"/>
+              <w:rPr>
+                <w:rFonts w:ascii="GDS Transport Website Light" w:hAnsi="GDS Transport Website Light"/>
+                <w:sz w:val="26"/>
+              </w:rPr>
+            </w:pPr>
+          </w:p>
+        </w:tc>
+      </w:tr>
+      <w:tr>
+        <w:tc>
+          <w:tcPr>
+            <w:tcW w:w="2841" w:type="dxa"/>
+          </w:tcPr>
+          <w:p>
+            <w:pPr>
+              <w:rPr>
+                <w:rFonts w:ascii="GDS Transport Website Light" w:hAnsi="GDS Transport Website Light"/>
+                <w:sz w:val="26"/>
+              </w:rPr>
+            </w:pPr>
+            <w:r>
+              <w:rPr>
+                <w:rFonts w:ascii="GDS Transport Website Light" w:hAnsi="GDS Transport Website Light"/>
+                <w:sz w:val="26"/>
+              </w:rPr>
+              <w:t>&lt;&lt;er_&gt;&gt;</w:t>
+            </w:r>
+          </w:p>
+        </w:tc>
+        <w:tc>
+          <w:tcPr>
+            <w:tcW w:w="4252" w:type="dxa"/>
+          </w:tcPr>
+          <w:p>
+            <w:pPr>
+              <w:jc w:val="center"/>
+              <w:rPr>
+                <w:rFonts w:ascii="GDS Transport Website Light" w:hAnsi="GDS Transport Website Light"/>
+                <w:sz w:val="26"/>
+              </w:rPr>
+            </w:pPr>
+          </w:p>
+        </w:tc>
+        <w:tc>
+          <w:tcPr>
+            <w:tcW w:w="2126" w:type="dxa"/>
+          </w:tcPr>
+          <w:p>
+            <w:pPr>
+              <w:jc w:val="right"/>
+              <w:rPr>
+                <w:rFonts w:ascii="GDS Transport Website Light" w:hAnsi="GDS Transport Website Light"/>
+                <w:sz w:val="26"/>
+              </w:rPr>
+            </w:pPr>
+          </w:p>
+        </w:tc>
+      </w:tr>
+      <w:tr>
+        <w:tc>
+          <w:tcPr>
+            <w:tcW w:w="9219" w:type="dxa"/>
+            <w:gridSpan w:val="3"/>
             <w:tcBorders>
-              <w:top w:val="nil"/>
-              <w:left w:val="nil"/>
-              <w:right w:val="nil"/>
+              <w:bottom w:val="single" w:sz="4" w:space="0" w:color="auto"/>
             </w:tcBorders>
           </w:tcPr>
           <w:p>
             <w:pPr>
               <w:rPr>
                 <w:rFonts w:ascii="GDS Transport Website Light" w:hAnsi="GDS Transport Website Light"/>
-              </w:rPr>
-            </w:pPr>
-          </w:p>
-        </w:tc>
-        <w:tc>
-          <w:tcPr>
-            <w:tcW w:w="5250" w:type="dxa"/>
-            <w:tcBorders>
-              <w:top w:val="nil"/>
-              <w:left w:val="nil"/>
-              <w:right w:val="nil"/>
-            </w:tcBorders>
-          </w:tcPr>
-          <w:p>
-            <w:pPr>
-              <w:jc w:val="center"/>
-              <w:rPr>
-                <w:rFonts w:ascii="GDS Transport Website Light" w:hAnsi="GDS Transport Website Light"/>
-              </w:rPr>
-            </w:pPr>
-            <w:r>
-              <w:t>&lt;&lt;</w:t>
-            </w:r>
-            <w:proofErr w:type="spellStart"/>
-            <w:r>
-              <w:t>defendantName</w:t>
-            </w:r>
-            <w:proofErr w:type="spellEnd"/>
-            <w:r>
-              <w:t>&gt;&gt;</w:t>
-            </w:r>
-          </w:p>
-        </w:tc>
-        <w:tc>
-          <w:tcPr>
-            <w:tcW w:w="1928" w:type="dxa"/>
-            <w:tcBorders>
-              <w:top w:val="nil"/>
-              <w:left w:val="nil"/>
-              <w:right w:val="nil"/>
-            </w:tcBorders>
-          </w:tcPr>
-          <w:p>
-            <w:pPr>
-              <w:jc w:val="right"/>
-              <w:rPr>
-                <w:rFonts w:ascii="GDS Transport Website Light" w:hAnsi="GDS Transport Website Light"/>
-                <w:noProof/>
-              </w:rPr>
-            </w:pPr>
-            <w:r>
-              <w:rPr>
-                <w:rFonts w:cstheme="minorHAnsi"/>
-                <w:noProof/>
-              </w:rPr>
-              <w:t>Defendant</w:t>
-            </w:r>
+                <w:szCs w:val="22"/>
+              </w:rPr>
+            </w:pPr>
           </w:p>
         </w:tc>
       </w:tr>

</xml_diff>

<commit_message>
CIV-11262 Set sensitivity to public
</commit_message>
<xml_diff>
--- a/docker/docmosis/templates/CV-UNS-GAP-ENG-01067.docx
+++ b/docker/docmosis/templates/CV-UNS-GAP-ENG-01067.docx
@@ -1826,7 +1826,8 @@
     <w:p/>
     <w:sectPr>
       <w:footerReference w:type="even" r:id="rId7"/>
-      <w:footerReference w:type="first" r:id="rId8"/>
+      <w:footerReference w:type="default" r:id="rId8"/>
+      <w:footerReference w:type="first" r:id="rId9"/>
       <w:pgSz w:w="11906" w:h="16838"/>
       <w:pgMar w:top="1440" w:right="1440" w:bottom="1440" w:left="1440" w:header="708" w:footer="708" w:gutter="0"/>
       <w:cols w:space="708"/>
@@ -1866,6 +1867,16 @@
 </file>
 
 <file path=word/footer2.xml><?xml version="1.0" encoding="utf-8"?>
+<w:ftr xmlns:wpc="http://schemas.microsoft.com/office/word/2010/wordprocessingCanvas" xmlns:cx="http://schemas.microsoft.com/office/drawing/2014/chartex" xmlns:cx1="http://schemas.microsoft.com/office/drawing/2015/9/8/chartex" xmlns:cx2="http://schemas.microsoft.com/office/drawing/2015/10/21/chartex" xmlns:cx3="http://schemas.microsoft.com/office/drawing/2016/5/9/chartex" xmlns:cx4="http://schemas.microsoft.com/office/drawing/2016/5/10/chartex" xmlns:cx5="http://schemas.microsoft.com/office/drawing/2016/5/11/chartex" xmlns:cx6="http://schemas.microsoft.com/office/drawing/2016/5/12/chartex" xmlns:cx7="http://schemas.microsoft.com/office/drawing/2016/5/13/chartex" xmlns:cx8="http://schemas.microsoft.com/office/drawing/2016/5/14/chartex" xmlns:mc="http://schemas.openxmlformats.org/markup-compatibility/2006" xmlns:aink="http://schemas.microsoft.com/office/drawing/2016/ink" xmlns:am3d="http://schemas.microsoft.com/office/drawing/2017/model3d" xmlns:o="urn:schemas-microsoft-com:office:office" xmlns:oel="http://schemas.microsoft.com/office/2019/extlst" xmlns:r="http://schemas.openxmlformats.org/officeDocument/2006/relationships" xmlns:m="http://schemas.openxmlformats.org/officeDocument/2006/math" xmlns:v="urn:schemas-microsoft-com:vml" xmlns:wp14="http://schemas.microsoft.com/office/word/2010/wordprocessingDrawing" xmlns:wp="http://schemas.openxmlformats.org/drawingml/2006/wordprocessingDrawing" xmlns:w10="urn:schemas-microsoft-com:office:word" xmlns:w="http://schemas.openxmlformats.org/wordprocessingml/2006/main" xmlns:w14="http://schemas.microsoft.com/office/word/2010/wordml" xmlns:w15="http://schemas.microsoft.com/office/word/2012/wordml" xmlns:w16cex="http://schemas.microsoft.com/office/word/2018/wordml/cex" xmlns:w16cid="http://schemas.microsoft.com/office/word/2016/wordml/cid" xmlns:w16="http://schemas.microsoft.com/office/word/2018/wordml" xmlns:w16sdtdh="http://schemas.microsoft.com/office/word/2020/wordml/sdtdatahash" xmlns:w16se="http://schemas.microsoft.com/office/word/2015/wordml/symex" xmlns:wpg="http://schemas.microsoft.com/office/word/2010/wordprocessingGroup" xmlns:wpi="http://schemas.microsoft.com/office/word/2010/wordprocessingInk" xmlns:wne="http://schemas.microsoft.com/office/word/2006/wordml" xmlns:wps="http://schemas.microsoft.com/office/word/2010/wordprocessingShape" mc:Ignorable="w14 w15 w16se w16cid w16 w16cex w16sdtdh wp14">
+  <w:p>
+    <w:pPr>
+      <w:pStyle w:val="Footer"/>
+    </w:pPr>
+  </w:p>
+</w:ftr>
+</file>
+
+<file path=word/footer3.xml><?xml version="1.0" encoding="utf-8"?>
 <w:ftr xmlns:wpc="http://schemas.microsoft.com/office/word/2010/wordprocessingCanvas" xmlns:cx="http://schemas.microsoft.com/office/drawing/2014/chartex" xmlns:cx1="http://schemas.microsoft.com/office/drawing/2015/9/8/chartex" xmlns:cx2="http://schemas.microsoft.com/office/drawing/2015/10/21/chartex" xmlns:cx3="http://schemas.microsoft.com/office/drawing/2016/5/9/chartex" xmlns:cx4="http://schemas.microsoft.com/office/drawing/2016/5/10/chartex" xmlns:cx5="http://schemas.microsoft.com/office/drawing/2016/5/11/chartex" xmlns:cx6="http://schemas.microsoft.com/office/drawing/2016/5/12/chartex" xmlns:cx7="http://schemas.microsoft.com/office/drawing/2016/5/13/chartex" xmlns:cx8="http://schemas.microsoft.com/office/drawing/2016/5/14/chartex" xmlns:mc="http://schemas.openxmlformats.org/markup-compatibility/2006" xmlns:aink="http://schemas.microsoft.com/office/drawing/2016/ink" xmlns:am3d="http://schemas.microsoft.com/office/drawing/2017/model3d" xmlns:o="urn:schemas-microsoft-com:office:office" xmlns:oel="http://schemas.microsoft.com/office/2019/extlst" xmlns:r="http://schemas.openxmlformats.org/officeDocument/2006/relationships" xmlns:m="http://schemas.openxmlformats.org/officeDocument/2006/math" xmlns:v="urn:schemas-microsoft-com:vml" xmlns:wp14="http://schemas.microsoft.com/office/word/2010/wordprocessingDrawing" xmlns:wp="http://schemas.openxmlformats.org/drawingml/2006/wordprocessingDrawing" xmlns:w10="urn:schemas-microsoft-com:office:word" xmlns:w="http://schemas.openxmlformats.org/wordprocessingml/2006/main" xmlns:w14="http://schemas.microsoft.com/office/word/2010/wordml" xmlns:w15="http://schemas.microsoft.com/office/word/2012/wordml" xmlns:w16cex="http://schemas.microsoft.com/office/word/2018/wordml/cex" xmlns:w16cid="http://schemas.microsoft.com/office/word/2016/wordml/cid" xmlns:w16="http://schemas.microsoft.com/office/word/2018/wordml" xmlns:w16sdtdh="http://schemas.microsoft.com/office/word/2020/wordml/sdtdatahash" xmlns:w16se="http://schemas.microsoft.com/office/word/2015/wordml/symex" xmlns:wpg="http://schemas.microsoft.com/office/word/2010/wordprocessingGroup" xmlns:wpi="http://schemas.microsoft.com/office/word/2010/wordprocessingInk" xmlns:wne="http://schemas.microsoft.com/office/word/2006/wordml" xmlns:wps="http://schemas.microsoft.com/office/word/2010/wordprocessingShape" mc:Ignorable="w14 w15 w16se w16cid w16 w16cex w16sdtdh wp14">
   <w:p>
     <w:pPr>

</xml_diff>

<commit_message>
CIV-11262 Judge Order and direction doc (#3521)
* CIV-11262 Judge Order and direction doc

* CIV-11262 Update GA Order Document Solicitors Name

* CIV-11262 Consent order document

* CIV-11261 Update Assisted order document cost wording

* CIV-11036 Update label to bold

* CIV-11308 Show recital text GA assisted order

* CIV-11262 Set sensitivity to public

* update free form order
</commit_message>
<xml_diff>
--- a/docker/docmosis/templates/CV-UNS-GAP-ENG-01067.docx
+++ b/docker/docmosis/templates/CV-UNS-GAP-ENG-01067.docx
@@ -5,34 +5,31 @@
     <w:tbl>
       <w:tblPr>
         <w:tblStyle w:val="TableGrid"/>
-        <w:tblW w:w="0" w:type="auto"/>
+        <w:tblW w:w="9219" w:type="dxa"/>
+        <w:tblInd w:w="-147" w:type="dxa"/>
+        <w:tblBorders>
+          <w:top w:val="none" w:sz="0" w:space="0" w:color="auto"/>
+          <w:left w:val="none" w:sz="0" w:space="0" w:color="auto"/>
+          <w:bottom w:val="none" w:sz="0" w:space="0" w:color="auto"/>
+          <w:right w:val="none" w:sz="0" w:space="0" w:color="auto"/>
+          <w:insideH w:val="none" w:sz="0" w:space="0" w:color="auto"/>
+          <w:insideV w:val="none" w:sz="0" w:space="0" w:color="auto"/>
+        </w:tblBorders>
+        <w:tblLayout w:type="fixed"/>
         <w:tblLook w:val="04A0" w:firstRow="1" w:lastRow="0" w:firstColumn="1" w:lastColumn="0" w:noHBand="0" w:noVBand="1"/>
       </w:tblPr>
       <w:tblGrid>
-        <w:gridCol w:w="2681"/>
-        <w:gridCol w:w="4330"/>
-        <w:gridCol w:w="2015"/>
+        <w:gridCol w:w="2841"/>
+        <w:gridCol w:w="4252"/>
+        <w:gridCol w:w="2126"/>
       </w:tblGrid>
       <w:tr>
         <w:tc>
           <w:tcPr>
-            <w:tcW w:w="1838" w:type="dxa"/>
-            <w:tcBorders>
-              <w:top w:val="nil"/>
-              <w:left w:val="nil"/>
-              <w:bottom w:val="nil"/>
-              <w:right w:val="nil"/>
-            </w:tcBorders>
-          </w:tcPr>
-          <w:p>
-            <w:pPr>
-              <w:rPr>
-                <w:rFonts w:ascii="GDS Transport Website Light" w:hAnsi="GDS Transport Website Light"/>
-                <w:b/>
-                <w:bCs/>
-              </w:rPr>
-            </w:pPr>
-            <w:r>
+            <w:tcW w:w="2841" w:type="dxa"/>
+          </w:tcPr>
+          <w:p>
+            <w:pPr>
               <w:rPr>
                 <w:rFonts w:ascii="GDS Transport Website Light" w:hAnsi="GDS Transport Website Light"/>
                 <w:b/>
@@ -40,28 +37,6 @@
                 <w:sz w:val="28"/>
                 <w:szCs w:val="28"/>
               </w:rPr>
-              <w:t>ORDER</w:t>
-            </w:r>
-          </w:p>
-        </w:tc>
-        <w:tc>
-          <w:tcPr>
-            <w:tcW w:w="5250" w:type="dxa"/>
-            <w:tcBorders>
-              <w:top w:val="nil"/>
-              <w:left w:val="nil"/>
-              <w:bottom w:val="nil"/>
-              <w:right w:val="nil"/>
-            </w:tcBorders>
-          </w:tcPr>
-          <w:p>
-            <w:pPr>
-              <w:jc w:val="center"/>
-              <w:rPr>
-                <w:rFonts w:ascii="GDS Transport Website Light" w:hAnsi="GDS Transport Website Light"/>
-                <w:b/>
-                <w:bCs/>
-              </w:rPr>
             </w:pPr>
             <w:r>
               <w:rPr>
@@ -71,9 +46,11 @@
                 <w:sz w:val="28"/>
                 <w:szCs w:val="28"/>
               </w:rPr>
-              <w:t>In the County Court</w:t>
-            </w:r>
-            <w:r>
+              <w:t xml:space="preserve">ORDER        </w:t>
+            </w:r>
+          </w:p>
+          <w:p>
+            <w:pPr>
               <w:rPr>
                 <w:rFonts w:ascii="GDS Transport Website Light" w:hAnsi="GDS Transport Website Light"/>
                 <w:b/>
@@ -81,51 +58,6 @@
                 <w:sz w:val="28"/>
                 <w:szCs w:val="28"/>
               </w:rPr>
-              <w:t xml:space="preserve"> at</w:t>
-            </w:r>
-          </w:p>
-        </w:tc>
-        <w:tc>
-          <w:tcPr>
-            <w:tcW w:w="1928" w:type="dxa"/>
-            <w:tcBorders>
-              <w:top w:val="nil"/>
-              <w:left w:val="nil"/>
-              <w:bottom w:val="nil"/>
-              <w:right w:val="nil"/>
-            </w:tcBorders>
-          </w:tcPr>
-          <w:p>
-            <w:pPr>
-              <w:rPr>
-                <w:rFonts w:ascii="GDS Transport Website Light" w:hAnsi="GDS Transport Website Light"/>
-              </w:rPr>
-            </w:pPr>
-            <w:r>
-              <w:rPr>
-                <w:rFonts w:ascii="GDS Transport Website Light" w:hAnsi="GDS Transport Website Light"/>
-              </w:rPr>
-              <w:t xml:space="preserve">Case number: </w:t>
-            </w:r>
-          </w:p>
-        </w:tc>
-      </w:tr>
-      <w:tr>
-        <w:tc>
-          <w:tcPr>
-            <w:tcW w:w="1838" w:type="dxa"/>
-            <w:tcBorders>
-              <w:top w:val="nil"/>
-              <w:left w:val="nil"/>
-              <w:bottom w:val="nil"/>
-              <w:right w:val="nil"/>
-            </w:tcBorders>
-          </w:tcPr>
-          <w:p>
-            <w:pPr>
-              <w:rPr>
-                <w:rFonts w:ascii="GDS Transport Website Light" w:hAnsi="GDS Transport Website Light"/>
-              </w:rPr>
             </w:pPr>
             <w:r>
               <w:rPr>
@@ -138,13 +70,7 @@
               <w:rPr>
                 <w:rFonts w:ascii="GDS Transport Website Light" w:hAnsi="GDS Transport Website Light"/>
               </w:rPr>
-              <w:t>&lt;</w:t>
-            </w:r>
-            <w:r>
-              <w:rPr>
-                <w:rFonts w:ascii="GDS Transport Website Light" w:hAnsi="GDS Transport Website Light"/>
-              </w:rPr>
-              <w:t>{</w:t>
+              <w:t>&lt;{</w:t>
             </w:r>
             <w:proofErr w:type="spellStart"/>
             <w:proofErr w:type="gramEnd"/>
@@ -187,34 +113,17 @@
               <w:rPr>
                 <w:rFonts w:ascii="GDS Transport Website Light" w:hAnsi="GDS Transport Website Light"/>
               </w:rPr>
-              <w:t>’)}</w:t>
-            </w:r>
-            <w:r>
-              <w:rPr>
-                <w:rFonts w:ascii="GDS Transport Website Light" w:hAnsi="GDS Transport Website Light"/>
-              </w:rPr>
-              <w:t>&gt;&gt;</w:t>
-            </w:r>
-          </w:p>
-        </w:tc>
-        <w:tc>
-          <w:tcPr>
-            <w:tcW w:w="5250" w:type="dxa"/>
-            <w:tcBorders>
-              <w:top w:val="nil"/>
-              <w:left w:val="nil"/>
-              <w:bottom w:val="nil"/>
-              <w:right w:val="nil"/>
-            </w:tcBorders>
+              <w:t>’)}&gt;&gt;</w:t>
+            </w:r>
+          </w:p>
+        </w:tc>
+        <w:tc>
+          <w:tcPr>
+            <w:tcW w:w="4252" w:type="dxa"/>
           </w:tcPr>
           <w:p>
             <w:pPr>
               <w:jc w:val="center"/>
-              <w:rPr>
-                <w:rFonts w:ascii="GDS Transport Website Light" w:hAnsi="GDS Transport Website Light"/>
-              </w:rPr>
-            </w:pPr>
-            <w:r>
               <w:rPr>
                 <w:rFonts w:ascii="GDS Transport Website Light" w:hAnsi="GDS Transport Website Light"/>
                 <w:b/>
@@ -222,9 +131,7 @@
                 <w:sz w:val="28"/>
                 <w:szCs w:val="28"/>
               </w:rPr>
-              <w:t>&lt;&lt;</w:t>
-            </w:r>
-            <w:proofErr w:type="spellStart"/>
+            </w:pPr>
             <w:r>
               <w:rPr>
                 <w:rFonts w:ascii="GDS Transport Website Light" w:hAnsi="GDS Transport Website Light"/>
@@ -233,9 +140,8 @@
                 <w:sz w:val="28"/>
                 <w:szCs w:val="28"/>
               </w:rPr>
-              <w:t>courtName</w:t>
-            </w:r>
-            <w:proofErr w:type="spellEnd"/>
+              <w:t>In the County Court at</w:t>
+            </w:r>
             <w:r>
               <w:rPr>
                 <w:rFonts w:ascii="GDS Transport Website Light" w:hAnsi="GDS Transport Website Light"/>
@@ -244,49 +150,106 @@
                 <w:sz w:val="28"/>
                 <w:szCs w:val="28"/>
               </w:rPr>
+              <w:t xml:space="preserve">   </w:t>
+            </w:r>
+            <w:r>
+              <w:rPr>
+                <w:rFonts w:ascii="GDS Transport Website Light" w:hAnsi="GDS Transport Website Light"/>
+                <w:b/>
+                <w:bCs/>
+                <w:sz w:val="28"/>
+                <w:szCs w:val="28"/>
+              </w:rPr>
+              <w:t>&lt;&lt;</w:t>
+            </w:r>
+            <w:proofErr w:type="spellStart"/>
+            <w:r>
+              <w:rPr>
+                <w:rFonts w:ascii="GDS Transport Website Light" w:hAnsi="GDS Transport Website Light"/>
+                <w:b/>
+                <w:bCs/>
+                <w:sz w:val="28"/>
+                <w:szCs w:val="28"/>
+              </w:rPr>
+              <w:t>court</w:t>
+            </w:r>
+            <w:r>
+              <w:rPr>
+                <w:rFonts w:ascii="GDS Transport Website Light" w:hAnsi="GDS Transport Website Light"/>
+                <w:b/>
+                <w:bCs/>
+                <w:sz w:val="28"/>
+                <w:szCs w:val="28"/>
+              </w:rPr>
+              <w:t>Name</w:t>
+            </w:r>
+            <w:proofErr w:type="spellEnd"/>
+            <w:r>
+              <w:rPr>
+                <w:rFonts w:ascii="GDS Transport Website Light" w:hAnsi="GDS Transport Website Light"/>
+                <w:b/>
+                <w:bCs/>
+                <w:sz w:val="28"/>
+                <w:szCs w:val="28"/>
+              </w:rPr>
               <w:t>&gt;&gt;</w:t>
             </w:r>
           </w:p>
         </w:tc>
         <w:tc>
           <w:tcPr>
-            <w:tcW w:w="1928" w:type="dxa"/>
-            <w:tcBorders>
-              <w:top w:val="nil"/>
-              <w:left w:val="nil"/>
-              <w:bottom w:val="nil"/>
-              <w:right w:val="nil"/>
-            </w:tcBorders>
-          </w:tcPr>
-          <w:p>
-            <w:pPr>
-              <w:rPr>
-                <w:rFonts w:ascii="Courier New" w:hAnsi="Courier New"/>
-                <w:color w:val="080808"/>
-                <w:kern w:val="0"/>
-                <w14:ligatures w14:val="none"/>
-              </w:rPr>
-            </w:pPr>
-            <w:r>
-              <w:rPr>
-                <w:kern w:val="0"/>
-                <w14:ligatures w14:val="none"/>
+            <w:tcW w:w="2126" w:type="dxa"/>
+          </w:tcPr>
+          <w:p>
+            <w:pPr>
+              <w:jc w:val="center"/>
+              <w:rPr>
+                <w:rFonts w:ascii="GDS Transport Website Light" w:hAnsi="GDS Transport Website Light"/>
+                <w:sz w:val="28"/>
+                <w:szCs w:val="28"/>
+              </w:rPr>
+            </w:pPr>
+            <w:r>
+              <w:rPr>
+                <w:rFonts w:ascii="GDS Transport Website Light" w:hAnsi="GDS Transport Website Light"/>
+                <w:szCs w:val="22"/>
+              </w:rPr>
+              <w:t xml:space="preserve">Case number: </w:t>
+            </w:r>
+            <w:r>
+              <w:rPr>
+                <w:rFonts w:ascii="GDS Transport Website Light" w:hAnsi="GDS Transport Website Light"/>
+                <w:szCs w:val="22"/>
               </w:rPr>
               <w:t>&lt;&lt;</w:t>
             </w:r>
             <w:proofErr w:type="spellStart"/>
             <w:r>
               <w:rPr>
-                <w:kern w:val="0"/>
-                <w14:ligatures w14:val="none"/>
-              </w:rPr>
-              <w:t>claimNumber</w:t>
+                <w:rFonts w:ascii="GDS Transport Website Light" w:hAnsi="GDS Transport Website Light"/>
+                <w:szCs w:val="22"/>
+              </w:rPr>
+              <w:t>c</w:t>
+            </w:r>
+            <w:r>
+              <w:rPr>
+                <w:rFonts w:ascii="GDS Transport Website Light" w:hAnsi="GDS Transport Website Light"/>
+                <w:szCs w:val="22"/>
+              </w:rPr>
+              <w:t>laim</w:t>
+            </w:r>
+            <w:r>
+              <w:rPr>
+                <w:rFonts w:ascii="GDS Transport Website Light" w:hAnsi="GDS Transport Website Light"/>
+                <w:szCs w:val="22"/>
+              </w:rPr>
+              <w:t>Number</w:t>
             </w:r>
             <w:proofErr w:type="spellEnd"/>
             <w:r>
               <w:rPr>
-                <w:kern w:val="0"/>
-                <w14:ligatures w14:val="none"/>
+                <w:rFonts w:ascii="GDS Transport Website Light" w:hAnsi="GDS Transport Website Light"/>
+                <w:szCs w:val="22"/>
               </w:rPr>
               <w:t>&gt;&gt;</w:t>
             </w:r>
@@ -296,54 +259,47 @@
       <w:tr>
         <w:tc>
           <w:tcPr>
-            <w:tcW w:w="1838" w:type="dxa"/>
-            <w:tcBorders>
-              <w:top w:val="nil"/>
-              <w:left w:val="nil"/>
-              <w:bottom w:val="nil"/>
-              <w:right w:val="nil"/>
-            </w:tcBorders>
-          </w:tcPr>
-          <w:p>
-            <w:pPr>
-              <w:rPr>
-                <w:rFonts w:ascii="GDS Transport Website Light" w:hAnsi="GDS Transport Website Light"/>
-              </w:rPr>
-            </w:pPr>
-          </w:p>
-        </w:tc>
-        <w:tc>
-          <w:tcPr>
-            <w:tcW w:w="5250" w:type="dxa"/>
-            <w:tcBorders>
-              <w:top w:val="nil"/>
-              <w:left w:val="nil"/>
-              <w:bottom w:val="nil"/>
-              <w:right w:val="nil"/>
-            </w:tcBorders>
-          </w:tcPr>
-          <w:p>
-            <w:pPr>
-              <w:rPr>
-                <w:rFonts w:ascii="GDS Transport Website Light" w:hAnsi="GDS Transport Website Light"/>
-              </w:rPr>
-            </w:pPr>
-          </w:p>
-        </w:tc>
-        <w:tc>
-          <w:tcPr>
-            <w:tcW w:w="1928" w:type="dxa"/>
-            <w:tcBorders>
-              <w:top w:val="nil"/>
-              <w:left w:val="nil"/>
-              <w:bottom w:val="nil"/>
-              <w:right w:val="nil"/>
-            </w:tcBorders>
-          </w:tcPr>
-          <w:p>
-            <w:pPr>
-              <w:rPr>
-                <w:rFonts w:ascii="GDS Transport Website Light" w:hAnsi="GDS Transport Website Light"/>
+            <w:tcW w:w="2841" w:type="dxa"/>
+          </w:tcPr>
+          <w:p>
+            <w:pPr>
+              <w:rPr>
+                <w:rFonts w:ascii="GDS Transport Website Light" w:hAnsi="GDS Transport Website Light"/>
+                <w:b/>
+                <w:bCs/>
+                <w:sz w:val="28"/>
+                <w:szCs w:val="28"/>
+              </w:rPr>
+            </w:pPr>
+          </w:p>
+        </w:tc>
+        <w:tc>
+          <w:tcPr>
+            <w:tcW w:w="4252" w:type="dxa"/>
+          </w:tcPr>
+          <w:p>
+            <w:pPr>
+              <w:jc w:val="center"/>
+              <w:rPr>
+                <w:rFonts w:ascii="GDS Transport Website Light" w:hAnsi="GDS Transport Website Light"/>
+                <w:b/>
+                <w:bCs/>
+                <w:sz w:val="28"/>
+                <w:szCs w:val="28"/>
+              </w:rPr>
+            </w:pPr>
+          </w:p>
+        </w:tc>
+        <w:tc>
+          <w:tcPr>
+            <w:tcW w:w="2126" w:type="dxa"/>
+          </w:tcPr>
+          <w:p>
+            <w:pPr>
+              <w:rPr>
+                <w:rFonts w:ascii="GDS Transport Website Light" w:hAnsi="GDS Transport Website Light"/>
+                <w:sz w:val="28"/>
+                <w:szCs w:val="28"/>
               </w:rPr>
             </w:pPr>
           </w:p>
@@ -352,31 +308,19 @@
       <w:tr>
         <w:tc>
           <w:tcPr>
-            <w:tcW w:w="1838" w:type="dxa"/>
-            <w:tcBorders>
-              <w:top w:val="nil"/>
-              <w:left w:val="nil"/>
-              <w:bottom w:val="nil"/>
-              <w:right w:val="nil"/>
-            </w:tcBorders>
-          </w:tcPr>
-          <w:p>
-            <w:pPr>
-              <w:rPr>
-                <w:rFonts w:ascii="GDS Transport Website Light" w:hAnsi="GDS Transport Website Light"/>
-              </w:rPr>
-            </w:pPr>
-          </w:p>
-        </w:tc>
-        <w:tc>
-          <w:tcPr>
-            <w:tcW w:w="5250" w:type="dxa"/>
-            <w:tcBorders>
-              <w:top w:val="nil"/>
-              <w:left w:val="nil"/>
-              <w:bottom w:val="nil"/>
-              <w:right w:val="nil"/>
-            </w:tcBorders>
+            <w:tcW w:w="2841" w:type="dxa"/>
+          </w:tcPr>
+          <w:p>
+            <w:pPr>
+              <w:rPr>
+                <w:rFonts w:ascii="GDS Transport Website Light" w:hAnsi="GDS Transport Website Light"/>
+              </w:rPr>
+            </w:pPr>
+          </w:p>
+        </w:tc>
+        <w:tc>
+          <w:tcPr>
+            <w:tcW w:w="4252" w:type="dxa"/>
           </w:tcPr>
           <w:p>
             <w:pPr>
@@ -389,13 +333,7 @@
         </w:tc>
         <w:tc>
           <w:tcPr>
-            <w:tcW w:w="1928" w:type="dxa"/>
-            <w:tcBorders>
-              <w:top w:val="nil"/>
-              <w:left w:val="nil"/>
-              <w:bottom w:val="nil"/>
-              <w:right w:val="nil"/>
-            </w:tcBorders>
+            <w:tcW w:w="2126" w:type="dxa"/>
           </w:tcPr>
           <w:p>
             <w:pPr>
@@ -410,10 +348,10 @@
                 <w:noProof/>
               </w:rPr>
               <w:drawing>
-                <wp:inline distT="0" distB="0" distL="0" distR="0" wp14:anchorId="15324547" wp14:editId="44987D8C">
+                <wp:inline distT="0" distB="0" distL="0" distR="0" wp14:anchorId="623079F4" wp14:editId="78C363AC">
                   <wp:extent cx="685800" cy="685800"/>
                   <wp:effectExtent l="0" t="0" r="0" b="0"/>
-                  <wp:docPr id="4" name="Picture 4" descr="A close-up of a logo&#10;&#10;Description automatically generated with medium confidence"/>
+                  <wp:docPr id="1" name="Picture 1" descr="A picture containing text, emblem, symbol, logo&#10;&#10;Description automatically generated"/>
                   <wp:cNvGraphicFramePr>
                     <a:graphicFrameLocks xmlns:a="http://schemas.openxmlformats.org/drawingml/2006/main" noChangeAspect="1"/>
                   </wp:cNvGraphicFramePr>
@@ -421,7 +359,7 @@
                     <a:graphicData uri="http://schemas.openxmlformats.org/drawingml/2006/picture">
                       <pic:pic xmlns:pic="http://schemas.openxmlformats.org/drawingml/2006/picture">
                         <pic:nvPicPr>
-                          <pic:cNvPr id="2" name="Picture 2" descr="A close-up of a logo&#10;&#10;Description automatically generated with medium confidence"/>
+                          <pic:cNvPr id="2" name="Picture 2" descr="A picture containing text, emblem, symbol, logo&#10;&#10;Description automatically generated"/>
                           <pic:cNvPicPr/>
                         </pic:nvPicPr>
                         <pic:blipFill>
@@ -439,7 +377,7 @@
                         <pic:spPr>
                           <a:xfrm>
                             <a:off x="0" y="0"/>
-                            <a:ext cx="685800" cy="685800"/>
+                            <a:ext cx="690968" cy="690968"/>
                           </a:xfrm>
                           <a:prstGeom prst="rect">
                             <a:avLst/>
@@ -455,14 +393,14 @@
         </w:tc>
       </w:tr>
       <w:tr>
-        <w:tc>
-          <w:tcPr>
-            <w:tcW w:w="1838" w:type="dxa"/>
+        <w:trPr>
+          <w:trHeight w:val="355"/>
+        </w:trPr>
+        <w:tc>
+          <w:tcPr>
+            <w:tcW w:w="2841" w:type="dxa"/>
             <w:tcBorders>
-              <w:top w:val="nil"/>
-              <w:left w:val="nil"/>
               <w:bottom w:val="single" w:sz="4" w:space="0" w:color="auto"/>
-              <w:right w:val="nil"/>
             </w:tcBorders>
           </w:tcPr>
           <w:p>
@@ -475,12 +413,9 @@
         </w:tc>
         <w:tc>
           <w:tcPr>
-            <w:tcW w:w="5250" w:type="dxa"/>
+            <w:tcW w:w="4252" w:type="dxa"/>
             <w:tcBorders>
-              <w:top w:val="nil"/>
-              <w:left w:val="nil"/>
               <w:bottom w:val="single" w:sz="4" w:space="0" w:color="auto"/>
-              <w:right w:val="nil"/>
             </w:tcBorders>
           </w:tcPr>
           <w:p>
@@ -494,12 +429,9 @@
         </w:tc>
         <w:tc>
           <w:tcPr>
-            <w:tcW w:w="1928" w:type="dxa"/>
+            <w:tcW w:w="2126" w:type="dxa"/>
             <w:tcBorders>
-              <w:top w:val="nil"/>
-              <w:left w:val="nil"/>
               <w:bottom w:val="single" w:sz="4" w:space="0" w:color="auto"/>
-              <w:right w:val="nil"/>
             </w:tcBorders>
           </w:tcPr>
           <w:p>
@@ -516,166 +448,1102 @@
       <w:tr>
         <w:tc>
           <w:tcPr>
-            <w:tcW w:w="1838" w:type="dxa"/>
+            <w:tcW w:w="2841" w:type="dxa"/>
             <w:tcBorders>
               <w:top w:val="single" w:sz="4" w:space="0" w:color="auto"/>
-              <w:left w:val="nil"/>
-              <w:bottom w:val="nil"/>
-              <w:right w:val="nil"/>
             </w:tcBorders>
           </w:tcPr>
           <w:p>
             <w:pPr>
               <w:rPr>
-                <w:rFonts w:cstheme="minorHAnsi"/>
-              </w:rPr>
-            </w:pPr>
-            <w:r>
-              <w:rPr>
-                <w:rFonts w:cstheme="minorHAnsi"/>
-              </w:rPr>
-              <w:t>Parties</w:t>
-            </w:r>
-          </w:p>
-        </w:tc>
-        <w:tc>
-          <w:tcPr>
-            <w:tcW w:w="5250" w:type="dxa"/>
+                <w:rFonts w:ascii="GDS Transport Website Light" w:hAnsi="GDS Transport Website Light"/>
+                <w:sz w:val="26"/>
+              </w:rPr>
+            </w:pPr>
+          </w:p>
+        </w:tc>
+        <w:tc>
+          <w:tcPr>
+            <w:tcW w:w="4252" w:type="dxa"/>
             <w:tcBorders>
               <w:top w:val="single" w:sz="4" w:space="0" w:color="auto"/>
-              <w:left w:val="nil"/>
-              <w:bottom w:val="nil"/>
-              <w:right w:val="nil"/>
             </w:tcBorders>
           </w:tcPr>
           <w:p>
             <w:pPr>
               <w:jc w:val="center"/>
               <w:rPr>
-                <w:rFonts w:cstheme="minorHAnsi"/>
-              </w:rPr>
-            </w:pPr>
-            <w:r>
-              <w:rPr>
-                <w:rFonts w:cstheme="minorHAnsi"/>
-              </w:rPr>
-              <w:t>&lt;&lt;</w:t>
-            </w:r>
-            <w:proofErr w:type="spellStart"/>
-            <w:r>
-              <w:rPr>
-                <w:rFonts w:cstheme="minorHAnsi"/>
-              </w:rPr>
-              <w:t>claimantName</w:t>
-            </w:r>
-            <w:proofErr w:type="spellEnd"/>
-            <w:r>
-              <w:rPr>
-                <w:rFonts w:cstheme="minorHAnsi"/>
-              </w:rPr>
-              <w:t>&gt;&gt;</w:t>
-            </w:r>
-          </w:p>
-        </w:tc>
-        <w:tc>
-          <w:tcPr>
-            <w:tcW w:w="1928" w:type="dxa"/>
+                <w:rFonts w:ascii="GDS Transport Website Light" w:hAnsi="GDS Transport Website Light"/>
+                <w:sz w:val="26"/>
+              </w:rPr>
+            </w:pPr>
+          </w:p>
+        </w:tc>
+        <w:tc>
+          <w:tcPr>
+            <w:tcW w:w="2126" w:type="dxa"/>
             <w:tcBorders>
               <w:top w:val="single" w:sz="4" w:space="0" w:color="auto"/>
-              <w:left w:val="nil"/>
-              <w:bottom w:val="nil"/>
-              <w:right w:val="nil"/>
             </w:tcBorders>
           </w:tcPr>
           <w:p>
             <w:pPr>
               <w:jc w:val="right"/>
               <w:rPr>
-                <w:rFonts w:cstheme="minorHAnsi"/>
-                <w:noProof/>
-              </w:rPr>
-            </w:pPr>
-            <w:r>
-              <w:rPr>
-                <w:rFonts w:cstheme="minorHAnsi"/>
-                <w:noProof/>
-              </w:rPr>
-              <w:t>Claimant</w:t>
-            </w:r>
+                <w:rFonts w:ascii="GDS Transport Website Light" w:hAnsi="GDS Transport Website Light"/>
+                <w:sz w:val="26"/>
+              </w:rPr>
+            </w:pPr>
           </w:p>
         </w:tc>
       </w:tr>
       <w:tr>
         <w:tc>
           <w:tcPr>
-            <w:tcW w:w="1838" w:type="dxa"/>
+            <w:tcW w:w="2841" w:type="dxa"/>
+          </w:tcPr>
+          <w:p>
+            <w:pPr>
+              <w:rPr>
+                <w:rFonts w:ascii="GDS Transport Website Light" w:hAnsi="GDS Transport Website Light"/>
+                <w:sz w:val="26"/>
+              </w:rPr>
+            </w:pPr>
+            <w:r>
+              <w:rPr>
+                <w:rFonts w:ascii="GDS Transport Website Light" w:hAnsi="GDS Transport Website Light"/>
+                <w:sz w:val="26"/>
+              </w:rPr>
+              <w:t>&lt;&lt;</w:t>
+            </w:r>
+            <w:proofErr w:type="spellStart"/>
+            <w:r>
+              <w:rPr>
+                <w:rFonts w:ascii="GDS Transport Website Light" w:hAnsi="GDS Transport Website Light"/>
+                <w:sz w:val="26"/>
+              </w:rPr>
+              <w:t>cr</w:t>
+            </w:r>
+            <w:proofErr w:type="spellEnd"/>
+            <w:r>
+              <w:rPr>
+                <w:rFonts w:ascii="GDS Transport Website Light" w:hAnsi="GDS Transport Website Light"/>
+                <w:sz w:val="26"/>
+              </w:rPr>
+              <w:t>_{</w:t>
+            </w:r>
+            <w:proofErr w:type="spellStart"/>
+            <w:r>
+              <w:rPr>
+                <w:rFonts w:ascii="GDS Transport Website Light" w:hAnsi="GDS Transport Website Light"/>
+                <w:sz w:val="26"/>
+              </w:rPr>
+              <w:t>isMultiParty</w:t>
+            </w:r>
+            <w:proofErr w:type="spellEnd"/>
+            <w:r>
+              <w:rPr>
+                <w:rFonts w:ascii="GDS Transport Website Light" w:hAnsi="GDS Transport Website Light"/>
+                <w:sz w:val="26"/>
+              </w:rPr>
+              <w:t>=</w:t>
+            </w:r>
+            <w:r>
+              <w:rPr>
+                <w:rFonts w:ascii="GDS Transport Website Light" w:hAnsi="GDS Transport Website Light"/>
+                <w:sz w:val="26"/>
+              </w:rPr>
+              <w:t>=</w:t>
+            </w:r>
+            <w:r>
+              <w:rPr>
+                <w:rFonts w:ascii="GDS Transport Website Light" w:hAnsi="GDS Transport Website Light"/>
+                <w:sz w:val="26"/>
+              </w:rPr>
+              <w:t>'No'</w:t>
+            </w:r>
+            <w:r>
+              <w:rPr>
+                <w:rFonts w:ascii="GDS Transport Website Light" w:hAnsi="GDS Transport Website Light"/>
+                <w:sz w:val="26"/>
+              </w:rPr>
+              <w:t>}&gt;&gt;</w:t>
+            </w:r>
+          </w:p>
+        </w:tc>
+        <w:tc>
+          <w:tcPr>
+            <w:tcW w:w="4252" w:type="dxa"/>
+          </w:tcPr>
+          <w:p>
+            <w:pPr>
+              <w:jc w:val="center"/>
+              <w:rPr>
+                <w:rFonts w:ascii="GDS Transport Website Light" w:hAnsi="GDS Transport Website Light"/>
+                <w:sz w:val="26"/>
+              </w:rPr>
+            </w:pPr>
+          </w:p>
+        </w:tc>
+        <w:tc>
+          <w:tcPr>
+            <w:tcW w:w="2126" w:type="dxa"/>
+          </w:tcPr>
+          <w:p>
+            <w:pPr>
+              <w:jc w:val="right"/>
+              <w:rPr>
+                <w:rFonts w:ascii="GDS Transport Website Light" w:hAnsi="GDS Transport Website Light"/>
+                <w:sz w:val="26"/>
+              </w:rPr>
+            </w:pPr>
+          </w:p>
+        </w:tc>
+      </w:tr>
+      <w:tr>
+        <w:tc>
+          <w:tcPr>
+            <w:tcW w:w="2841" w:type="dxa"/>
+          </w:tcPr>
+          <w:p>
+            <w:pPr>
+              <w:rPr>
+                <w:rFonts w:ascii="GDS Transport Website Light" w:hAnsi="GDS Transport Website Light"/>
+                <w:sz w:val="26"/>
+              </w:rPr>
+            </w:pPr>
+            <w:r>
+              <w:rPr>
+                <w:rFonts w:ascii="GDS Transport Website Light" w:hAnsi="GDS Transport Website Light"/>
+                <w:sz w:val="26"/>
+              </w:rPr>
+              <w:t>Parties</w:t>
+            </w:r>
+          </w:p>
+        </w:tc>
+        <w:tc>
+          <w:tcPr>
+            <w:tcW w:w="4252" w:type="dxa"/>
+          </w:tcPr>
+          <w:p>
+            <w:pPr>
+              <w:jc w:val="center"/>
+              <w:rPr>
+                <w:rFonts w:ascii="GDS Transport Website Light" w:hAnsi="GDS Transport Website Light"/>
+                <w:sz w:val="26"/>
+              </w:rPr>
+            </w:pPr>
+            <w:r>
+              <w:rPr>
+                <w:rFonts w:ascii="GDS Transport Website Light" w:hAnsi="GDS Transport Website Light"/>
+                <w:sz w:val="26"/>
+              </w:rPr>
+              <w:t>&lt;&lt;claimant1Name&gt;&gt;</w:t>
+            </w:r>
+          </w:p>
+        </w:tc>
+        <w:tc>
+          <w:tcPr>
+            <w:tcW w:w="2126" w:type="dxa"/>
+          </w:tcPr>
+          <w:p>
+            <w:pPr>
+              <w:jc w:val="right"/>
+              <w:rPr>
+                <w:rFonts w:ascii="GDS Transport Website Light" w:hAnsi="GDS Transport Website Light"/>
+                <w:sz w:val="26"/>
+              </w:rPr>
+            </w:pPr>
+            <w:r>
+              <w:rPr>
+                <w:rFonts w:ascii="GDS Transport Website Light" w:hAnsi="GDS Transport Website Light"/>
+                <w:sz w:val="26"/>
+              </w:rPr>
+              <w:t>Claimant</w:t>
+            </w:r>
+          </w:p>
+        </w:tc>
+      </w:tr>
+      <w:tr>
+        <w:tc>
+          <w:tcPr>
+            <w:tcW w:w="2841" w:type="dxa"/>
+          </w:tcPr>
+          <w:p>
+            <w:pPr>
+              <w:rPr>
+                <w:rFonts w:ascii="GDS Transport Website Light" w:hAnsi="GDS Transport Website Light"/>
+                <w:sz w:val="26"/>
+              </w:rPr>
+            </w:pPr>
+          </w:p>
+        </w:tc>
+        <w:tc>
+          <w:tcPr>
+            <w:tcW w:w="4252" w:type="dxa"/>
+          </w:tcPr>
+          <w:p>
+            <w:pPr>
+              <w:jc w:val="center"/>
+              <w:rPr>
+                <w:rFonts w:ascii="GDS Transport Website Light" w:hAnsi="GDS Transport Website Light"/>
+                <w:sz w:val="26"/>
+              </w:rPr>
+            </w:pPr>
+            <w:r>
+              <w:rPr>
+                <w:rFonts w:ascii="GDS Transport Website Light" w:hAnsi="GDS Transport Website Light"/>
+                <w:sz w:val="26"/>
+              </w:rPr>
+              <w:t>&lt;&lt;defendant1Name&gt;&gt;</w:t>
+            </w:r>
+          </w:p>
+        </w:tc>
+        <w:tc>
+          <w:tcPr>
+            <w:tcW w:w="2126" w:type="dxa"/>
+          </w:tcPr>
+          <w:p>
+            <w:pPr>
+              <w:jc w:val="right"/>
+              <w:rPr>
+                <w:rFonts w:ascii="GDS Transport Website Light" w:hAnsi="GDS Transport Website Light"/>
+                <w:sz w:val="26"/>
+              </w:rPr>
+            </w:pPr>
+            <w:r>
+              <w:rPr>
+                <w:rFonts w:ascii="GDS Transport Website Light" w:hAnsi="GDS Transport Website Light"/>
+                <w:sz w:val="26"/>
+              </w:rPr>
+              <w:t>Defendant</w:t>
+            </w:r>
+          </w:p>
+        </w:tc>
+      </w:tr>
+      <w:tr>
+        <w:tc>
+          <w:tcPr>
+            <w:tcW w:w="2841" w:type="dxa"/>
+          </w:tcPr>
+          <w:p>
+            <w:pPr>
+              <w:rPr>
+                <w:rFonts w:ascii="GDS Transport Website Light" w:hAnsi="GDS Transport Website Light"/>
+                <w:sz w:val="26"/>
+              </w:rPr>
+            </w:pPr>
+            <w:r>
+              <w:rPr>
+                <w:rFonts w:ascii="GDS Transport Website Light" w:hAnsi="GDS Transport Website Light"/>
+                <w:sz w:val="26"/>
+              </w:rPr>
+              <w:t>&lt;&lt;er_&gt;&gt;</w:t>
+            </w:r>
+          </w:p>
+        </w:tc>
+        <w:tc>
+          <w:tcPr>
+            <w:tcW w:w="4252" w:type="dxa"/>
+          </w:tcPr>
+          <w:p>
+            <w:pPr>
+              <w:jc w:val="center"/>
+              <w:rPr>
+                <w:rFonts w:ascii="GDS Transport Website Light" w:hAnsi="GDS Transport Website Light"/>
+                <w:sz w:val="26"/>
+              </w:rPr>
+            </w:pPr>
+          </w:p>
+        </w:tc>
+        <w:tc>
+          <w:tcPr>
+            <w:tcW w:w="2126" w:type="dxa"/>
+          </w:tcPr>
+          <w:p>
+            <w:pPr>
+              <w:jc w:val="right"/>
+              <w:rPr>
+                <w:rFonts w:ascii="GDS Transport Website Light" w:hAnsi="GDS Transport Website Light"/>
+                <w:sz w:val="26"/>
+              </w:rPr>
+            </w:pPr>
+          </w:p>
+        </w:tc>
+      </w:tr>
+      <w:tr>
+        <w:tc>
+          <w:tcPr>
+            <w:tcW w:w="2841" w:type="dxa"/>
+          </w:tcPr>
+          <w:p>
+            <w:pPr>
+              <w:rPr>
+                <w:rFonts w:ascii="GDS Transport Website Light" w:hAnsi="GDS Transport Website Light"/>
+                <w:sz w:val="26"/>
+              </w:rPr>
+            </w:pPr>
+          </w:p>
+        </w:tc>
+        <w:tc>
+          <w:tcPr>
+            <w:tcW w:w="4252" w:type="dxa"/>
+          </w:tcPr>
+          <w:p>
+            <w:pPr>
+              <w:jc w:val="center"/>
+              <w:rPr>
+                <w:rFonts w:ascii="GDS Transport Website Light" w:hAnsi="GDS Transport Website Light"/>
+                <w:sz w:val="26"/>
+              </w:rPr>
+            </w:pPr>
+          </w:p>
+        </w:tc>
+        <w:tc>
+          <w:tcPr>
+            <w:tcW w:w="2126" w:type="dxa"/>
+          </w:tcPr>
+          <w:p>
+            <w:pPr>
+              <w:jc w:val="right"/>
+              <w:rPr>
+                <w:rFonts w:ascii="GDS Transport Website Light" w:hAnsi="GDS Transport Website Light"/>
+                <w:sz w:val="26"/>
+              </w:rPr>
+            </w:pPr>
+          </w:p>
+        </w:tc>
+      </w:tr>
+      <w:tr>
+        <w:tc>
+          <w:tcPr>
+            <w:tcW w:w="9219" w:type="dxa"/>
+            <w:gridSpan w:val="3"/>
+          </w:tcPr>
+          <w:p>
+            <w:pPr>
+              <w:rPr>
+                <w:rFonts w:ascii="GDS Transport Website Light" w:hAnsi="GDS Transport Website Light"/>
+                <w:sz w:val="26"/>
+              </w:rPr>
+            </w:pPr>
+            <w:r>
+              <w:rPr>
+                <w:rFonts w:ascii="GDS Transport Website Light" w:hAnsi="GDS Transport Website Light"/>
+                <w:sz w:val="26"/>
+              </w:rPr>
+              <w:t>&lt;&lt;</w:t>
+            </w:r>
+            <w:proofErr w:type="spellStart"/>
+            <w:r>
+              <w:rPr>
+                <w:rFonts w:ascii="GDS Transport Website Light" w:hAnsi="GDS Transport Website Light"/>
+                <w:sz w:val="26"/>
+              </w:rPr>
+              <w:t>cr</w:t>
+            </w:r>
+            <w:proofErr w:type="spellEnd"/>
+            <w:r>
+              <w:rPr>
+                <w:rFonts w:ascii="GDS Transport Website Light" w:hAnsi="GDS Transport Website Light"/>
+                <w:sz w:val="26"/>
+              </w:rPr>
+              <w:t>_{</w:t>
+            </w:r>
+            <w:proofErr w:type="spellStart"/>
+            <w:r>
+              <w:rPr>
+                <w:rFonts w:ascii="GDS Transport Website Light" w:hAnsi="GDS Transport Website Light"/>
+                <w:sz w:val="26"/>
+              </w:rPr>
+              <w:t>isMultiParty</w:t>
+            </w:r>
+            <w:proofErr w:type="spellEnd"/>
+            <w:r>
+              <w:rPr>
+                <w:rFonts w:ascii="GDS Transport Website Light" w:hAnsi="GDS Transport Website Light"/>
+                <w:sz w:val="26"/>
+              </w:rPr>
+              <w:t>=</w:t>
+            </w:r>
+            <w:r>
+              <w:rPr>
+                <w:rFonts w:ascii="GDS Transport Website Light" w:hAnsi="GDS Transport Website Light"/>
+                <w:sz w:val="26"/>
+              </w:rPr>
+              <w:t>=</w:t>
+            </w:r>
+            <w:r>
+              <w:rPr>
+                <w:rFonts w:ascii="GDS Transport Website Light" w:hAnsi="GDS Transport Website Light"/>
+                <w:sz w:val="26"/>
+              </w:rPr>
+              <w:t>'Yes'</w:t>
+            </w:r>
+            <w:r>
+              <w:rPr>
+                <w:rFonts w:ascii="GDS Transport Website Light" w:hAnsi="GDS Transport Website Light"/>
+                <w:sz w:val="26"/>
+              </w:rPr>
+              <w:t>}&gt;&gt;</w:t>
+            </w:r>
+          </w:p>
+        </w:tc>
+      </w:tr>
+      <w:tr>
+        <w:tc>
+          <w:tcPr>
+            <w:tcW w:w="2841" w:type="dxa"/>
+          </w:tcPr>
+          <w:p>
+            <w:pPr>
+              <w:rPr>
+                <w:rFonts w:ascii="GDS Transport Website Light" w:hAnsi="GDS Transport Website Light"/>
+                <w:sz w:val="26"/>
+              </w:rPr>
+            </w:pPr>
+            <w:r>
+              <w:rPr>
+                <w:rFonts w:ascii="GDS Transport Website Light" w:hAnsi="GDS Transport Website Light"/>
+                <w:sz w:val="26"/>
+              </w:rPr>
+              <w:t>Parties</w:t>
+            </w:r>
+          </w:p>
+        </w:tc>
+        <w:tc>
+          <w:tcPr>
+            <w:tcW w:w="4252" w:type="dxa"/>
+          </w:tcPr>
+          <w:p>
+            <w:pPr>
+              <w:jc w:val="center"/>
+              <w:rPr>
+                <w:rFonts w:ascii="GDS Transport Website Light" w:hAnsi="GDS Transport Website Light"/>
+                <w:sz w:val="26"/>
+              </w:rPr>
+            </w:pPr>
+            <w:r>
+              <w:rPr>
+                <w:rFonts w:ascii="GDS Transport Website Light" w:hAnsi="GDS Transport Website Light"/>
+                <w:sz w:val="26"/>
+              </w:rPr>
+              <w:t>&lt;&lt;claimant1Name&gt;&gt;</w:t>
+            </w:r>
+          </w:p>
+        </w:tc>
+        <w:tc>
+          <w:tcPr>
+            <w:tcW w:w="2126" w:type="dxa"/>
+          </w:tcPr>
+          <w:p>
+            <w:pPr>
+              <w:jc w:val="right"/>
+              <w:rPr>
+                <w:rFonts w:ascii="GDS Transport Website Light" w:hAnsi="GDS Transport Website Light"/>
+                <w:sz w:val="26"/>
+              </w:rPr>
+            </w:pPr>
+            <w:r>
+              <w:rPr>
+                <w:rFonts w:ascii="GDS Transport Website Light" w:hAnsi="GDS Transport Website Light"/>
+                <w:sz w:val="26"/>
+              </w:rPr>
+              <w:t>Claimant 1</w:t>
+            </w:r>
+          </w:p>
+        </w:tc>
+      </w:tr>
+      <w:tr>
+        <w:tc>
+          <w:tcPr>
+            <w:tcW w:w="2841" w:type="dxa"/>
+          </w:tcPr>
+          <w:p>
+            <w:pPr>
+              <w:rPr>
+                <w:rFonts w:ascii="GDS Transport Website Light" w:hAnsi="GDS Transport Website Light"/>
+                <w:sz w:val="26"/>
+              </w:rPr>
+            </w:pPr>
+            <w:r>
+              <w:rPr>
+                <w:rFonts w:ascii="GDS Transport Website Light" w:hAnsi="GDS Transport Website Light"/>
+                <w:sz w:val="26"/>
+              </w:rPr>
+              <w:t>&lt;&lt;</w:t>
+            </w:r>
+            <w:proofErr w:type="spellStart"/>
+            <w:r>
+              <w:rPr>
+                <w:rFonts w:ascii="GDS Transport Website Light" w:hAnsi="GDS Transport Website Light"/>
+                <w:sz w:val="26"/>
+              </w:rPr>
+              <w:t>cr</w:t>
+            </w:r>
+            <w:proofErr w:type="spellEnd"/>
+            <w:proofErr w:type="gramStart"/>
+            <w:r>
+              <w:rPr>
+                <w:rFonts w:ascii="GDS Transport Website Light" w:hAnsi="GDS Transport Website Light"/>
+                <w:sz w:val="26"/>
+              </w:rPr>
+              <w:t>_{ claimant</w:t>
+            </w:r>
+            <w:proofErr w:type="gramEnd"/>
+            <w:r>
+              <w:rPr>
+                <w:rFonts w:ascii="GDS Transport Website Light" w:hAnsi="GDS Transport Website Light"/>
+                <w:sz w:val="26"/>
+              </w:rPr>
+              <w:t>2</w:t>
+            </w:r>
+            <w:r>
+              <w:rPr>
+                <w:rFonts w:ascii="GDS Transport Website Light" w:hAnsi="GDS Transport Website Light"/>
+                <w:sz w:val="26"/>
+              </w:rPr>
+              <w:t>Name</w:t>
+            </w:r>
+            <w:r>
+              <w:rPr>
+                <w:rFonts w:ascii="GDS Transport Website Light" w:hAnsi="GDS Transport Website Light"/>
+                <w:sz w:val="26"/>
+              </w:rPr>
+              <w:t xml:space="preserve"> !</w:t>
+            </w:r>
+            <w:r>
+              <w:rPr>
+                <w:rFonts w:ascii="GDS Transport Website Light" w:hAnsi="GDS Transport Website Light"/>
+                <w:sz w:val="26"/>
+              </w:rPr>
+              <w:t>=</w:t>
+            </w:r>
+            <w:r>
+              <w:rPr>
+                <w:rFonts w:ascii="GDS Transport Website Light" w:hAnsi="GDS Transport Website Light"/>
+                <w:sz w:val="26"/>
+              </w:rPr>
+              <w:t>null</w:t>
+            </w:r>
+            <w:r>
+              <w:rPr>
+                <w:rFonts w:ascii="GDS Transport Website Light" w:hAnsi="GDS Transport Website Light"/>
+                <w:sz w:val="26"/>
+              </w:rPr>
+              <w:t>}&gt;&gt;</w:t>
+            </w:r>
+          </w:p>
+        </w:tc>
+        <w:tc>
+          <w:tcPr>
+            <w:tcW w:w="4252" w:type="dxa"/>
+          </w:tcPr>
+          <w:p>
+            <w:pPr>
+              <w:jc w:val="center"/>
+              <w:rPr>
+                <w:rFonts w:ascii="GDS Transport Website Light" w:hAnsi="GDS Transport Website Light"/>
+                <w:sz w:val="26"/>
+              </w:rPr>
+            </w:pPr>
+          </w:p>
+        </w:tc>
+        <w:tc>
+          <w:tcPr>
+            <w:tcW w:w="2126" w:type="dxa"/>
+          </w:tcPr>
+          <w:p>
+            <w:pPr>
+              <w:jc w:val="right"/>
+              <w:rPr>
+                <w:rFonts w:ascii="GDS Transport Website Light" w:hAnsi="GDS Transport Website Light"/>
+                <w:sz w:val="26"/>
+              </w:rPr>
+            </w:pPr>
+          </w:p>
+        </w:tc>
+      </w:tr>
+      <w:tr>
+        <w:tc>
+          <w:tcPr>
+            <w:tcW w:w="2841" w:type="dxa"/>
+          </w:tcPr>
+          <w:p>
+            <w:pPr>
+              <w:rPr>
+                <w:rFonts w:ascii="GDS Transport Website Light" w:hAnsi="GDS Transport Website Light"/>
+                <w:sz w:val="26"/>
+              </w:rPr>
+            </w:pPr>
+          </w:p>
+        </w:tc>
+        <w:tc>
+          <w:tcPr>
+            <w:tcW w:w="4252" w:type="dxa"/>
+          </w:tcPr>
+          <w:p>
+            <w:pPr>
+              <w:jc w:val="center"/>
+              <w:rPr>
+                <w:rFonts w:ascii="GDS Transport Website Light" w:hAnsi="GDS Transport Website Light"/>
+                <w:sz w:val="26"/>
+              </w:rPr>
+            </w:pPr>
+            <w:r>
+              <w:rPr>
+                <w:rFonts w:ascii="GDS Transport Website Light" w:hAnsi="GDS Transport Website Light"/>
+                <w:sz w:val="26"/>
+              </w:rPr>
+              <w:t>&lt;&lt;claimant</w:t>
+            </w:r>
+            <w:r>
+              <w:rPr>
+                <w:rFonts w:ascii="GDS Transport Website Light" w:hAnsi="GDS Transport Website Light"/>
+                <w:sz w:val="26"/>
+              </w:rPr>
+              <w:t>2</w:t>
+            </w:r>
+            <w:r>
+              <w:rPr>
+                <w:rFonts w:ascii="GDS Transport Website Light" w:hAnsi="GDS Transport Website Light"/>
+                <w:sz w:val="26"/>
+              </w:rPr>
+              <w:t>Name&gt;&gt;</w:t>
+            </w:r>
+          </w:p>
+        </w:tc>
+        <w:tc>
+          <w:tcPr>
+            <w:tcW w:w="2126" w:type="dxa"/>
+          </w:tcPr>
+          <w:p>
+            <w:pPr>
+              <w:jc w:val="right"/>
+              <w:rPr>
+                <w:rFonts w:ascii="GDS Transport Website Light" w:hAnsi="GDS Transport Website Light"/>
+                <w:sz w:val="26"/>
+              </w:rPr>
+            </w:pPr>
+            <w:r>
+              <w:rPr>
+                <w:rFonts w:ascii="GDS Transport Website Light" w:hAnsi="GDS Transport Website Light"/>
+                <w:sz w:val="26"/>
+              </w:rPr>
+              <w:t>Claimant 2</w:t>
+            </w:r>
+          </w:p>
+        </w:tc>
+      </w:tr>
+      <w:tr>
+        <w:tc>
+          <w:tcPr>
+            <w:tcW w:w="2841" w:type="dxa"/>
+          </w:tcPr>
+          <w:p>
+            <w:pPr>
+              <w:rPr>
+                <w:rFonts w:ascii="GDS Transport Website Light" w:hAnsi="GDS Transport Website Light"/>
+                <w:sz w:val="26"/>
+              </w:rPr>
+            </w:pPr>
+            <w:r>
+              <w:rPr>
+                <w:rFonts w:ascii="GDS Transport Website Light" w:hAnsi="GDS Transport Website Light"/>
+                <w:sz w:val="26"/>
+              </w:rPr>
+              <w:t>&lt;&lt;er_&gt;&gt;</w:t>
+            </w:r>
+          </w:p>
+        </w:tc>
+        <w:tc>
+          <w:tcPr>
+            <w:tcW w:w="4252" w:type="dxa"/>
+          </w:tcPr>
+          <w:p>
+            <w:pPr>
+              <w:jc w:val="center"/>
+              <w:rPr>
+                <w:rFonts w:ascii="GDS Transport Website Light" w:hAnsi="GDS Transport Website Light"/>
+                <w:sz w:val="26"/>
+              </w:rPr>
+            </w:pPr>
+          </w:p>
+        </w:tc>
+        <w:tc>
+          <w:tcPr>
+            <w:tcW w:w="2126" w:type="dxa"/>
+          </w:tcPr>
+          <w:p>
+            <w:pPr>
+              <w:jc w:val="right"/>
+              <w:rPr>
+                <w:rFonts w:ascii="GDS Transport Website Light" w:hAnsi="GDS Transport Website Light"/>
+                <w:sz w:val="26"/>
+              </w:rPr>
+            </w:pPr>
+          </w:p>
+        </w:tc>
+      </w:tr>
+      <w:tr>
+        <w:tc>
+          <w:tcPr>
+            <w:tcW w:w="2841" w:type="dxa"/>
+          </w:tcPr>
+          <w:p>
+            <w:pPr>
+              <w:rPr>
+                <w:rFonts w:ascii="GDS Transport Website Light" w:hAnsi="GDS Transport Website Light"/>
+                <w:sz w:val="26"/>
+              </w:rPr>
+            </w:pPr>
+          </w:p>
+        </w:tc>
+        <w:tc>
+          <w:tcPr>
+            <w:tcW w:w="4252" w:type="dxa"/>
+          </w:tcPr>
+          <w:p>
+            <w:pPr>
+              <w:jc w:val="center"/>
+              <w:rPr>
+                <w:rFonts w:ascii="GDS Transport Website Light" w:hAnsi="GDS Transport Website Light"/>
+                <w:sz w:val="26"/>
+              </w:rPr>
+            </w:pPr>
+            <w:r>
+              <w:rPr>
+                <w:rFonts w:ascii="GDS Transport Website Light" w:hAnsi="GDS Transport Website Light"/>
+                <w:sz w:val="26"/>
+              </w:rPr>
+              <w:t>&lt;&lt;defendant</w:t>
+            </w:r>
+            <w:r>
+              <w:rPr>
+                <w:rFonts w:ascii="GDS Transport Website Light" w:hAnsi="GDS Transport Website Light"/>
+                <w:sz w:val="26"/>
+              </w:rPr>
+              <w:t>1</w:t>
+            </w:r>
+            <w:r>
+              <w:rPr>
+                <w:rFonts w:ascii="GDS Transport Website Light" w:hAnsi="GDS Transport Website Light"/>
+                <w:sz w:val="26"/>
+              </w:rPr>
+              <w:t>Name&gt;&gt;</w:t>
+            </w:r>
+          </w:p>
+        </w:tc>
+        <w:tc>
+          <w:tcPr>
+            <w:tcW w:w="2126" w:type="dxa"/>
+          </w:tcPr>
+          <w:p>
+            <w:pPr>
+              <w:jc w:val="right"/>
+              <w:rPr>
+                <w:rFonts w:ascii="GDS Transport Website Light" w:hAnsi="GDS Transport Website Light"/>
+                <w:sz w:val="26"/>
+              </w:rPr>
+            </w:pPr>
+            <w:r>
+              <w:rPr>
+                <w:rFonts w:ascii="GDS Transport Website Light" w:hAnsi="GDS Transport Website Light"/>
+                <w:sz w:val="26"/>
+              </w:rPr>
+              <w:t>Defendant</w:t>
+            </w:r>
+            <w:r>
+              <w:rPr>
+                <w:rFonts w:ascii="GDS Transport Website Light" w:hAnsi="GDS Transport Website Light"/>
+                <w:sz w:val="26"/>
+              </w:rPr>
+              <w:t xml:space="preserve"> 1</w:t>
+            </w:r>
+          </w:p>
+        </w:tc>
+      </w:tr>
+      <w:tr>
+        <w:tc>
+          <w:tcPr>
+            <w:tcW w:w="2841" w:type="dxa"/>
+          </w:tcPr>
+          <w:p>
+            <w:pPr>
+              <w:rPr>
+                <w:rFonts w:ascii="GDS Transport Website Light" w:hAnsi="GDS Transport Website Light"/>
+                <w:sz w:val="26"/>
+              </w:rPr>
+            </w:pPr>
+            <w:r>
+              <w:rPr>
+                <w:rFonts w:ascii="GDS Transport Website Light" w:hAnsi="GDS Transport Website Light"/>
+                <w:sz w:val="26"/>
+              </w:rPr>
+              <w:t>&lt;&lt;</w:t>
+            </w:r>
+            <w:proofErr w:type="spellStart"/>
+            <w:r>
+              <w:rPr>
+                <w:rFonts w:ascii="GDS Transport Website Light" w:hAnsi="GDS Transport Website Light"/>
+                <w:sz w:val="26"/>
+              </w:rPr>
+              <w:t>cr</w:t>
+            </w:r>
+            <w:proofErr w:type="spellEnd"/>
+            <w:proofErr w:type="gramStart"/>
+            <w:r>
+              <w:rPr>
+                <w:rFonts w:ascii="GDS Transport Website Light" w:hAnsi="GDS Transport Website Light"/>
+                <w:sz w:val="26"/>
+              </w:rPr>
+              <w:t>_{ defendant</w:t>
+            </w:r>
+            <w:proofErr w:type="gramEnd"/>
+            <w:r>
+              <w:rPr>
+                <w:rFonts w:ascii="GDS Transport Website Light" w:hAnsi="GDS Transport Website Light"/>
+                <w:sz w:val="26"/>
+              </w:rPr>
+              <w:t>2Name</w:t>
+            </w:r>
+            <w:r>
+              <w:rPr>
+                <w:rFonts w:ascii="GDS Transport Website Light" w:hAnsi="GDS Transport Website Light"/>
+                <w:sz w:val="26"/>
+              </w:rPr>
+              <w:t>!</w:t>
+            </w:r>
+            <w:r>
+              <w:rPr>
+                <w:rFonts w:ascii="GDS Transport Website Light" w:hAnsi="GDS Transport Website Light"/>
+                <w:sz w:val="26"/>
+              </w:rPr>
+              <w:t>=</w:t>
+            </w:r>
+            <w:r>
+              <w:rPr>
+                <w:rFonts w:ascii="GDS Transport Website Light" w:hAnsi="GDS Transport Website Light"/>
+                <w:sz w:val="26"/>
+              </w:rPr>
+              <w:t>null</w:t>
+            </w:r>
+            <w:r>
+              <w:rPr>
+                <w:rFonts w:ascii="GDS Transport Website Light" w:hAnsi="GDS Transport Website Light"/>
+                <w:sz w:val="26"/>
+              </w:rPr>
+              <w:t>}&gt;&gt;</w:t>
+            </w:r>
+          </w:p>
+        </w:tc>
+        <w:tc>
+          <w:tcPr>
+            <w:tcW w:w="4252" w:type="dxa"/>
+          </w:tcPr>
+          <w:p>
+            <w:pPr>
+              <w:rPr>
+                <w:rFonts w:ascii="GDS Transport Website Light" w:hAnsi="GDS Transport Website Light"/>
+                <w:sz w:val="26"/>
+              </w:rPr>
+            </w:pPr>
+          </w:p>
+        </w:tc>
+        <w:tc>
+          <w:tcPr>
+            <w:tcW w:w="2126" w:type="dxa"/>
+          </w:tcPr>
+          <w:p>
+            <w:pPr>
+              <w:rPr>
+                <w:rFonts w:ascii="GDS Transport Website Light" w:hAnsi="GDS Transport Website Light"/>
+                <w:sz w:val="26"/>
+              </w:rPr>
+            </w:pPr>
+          </w:p>
+        </w:tc>
+      </w:tr>
+      <w:tr>
+        <w:tc>
+          <w:tcPr>
+            <w:tcW w:w="2841" w:type="dxa"/>
+          </w:tcPr>
+          <w:p>
+            <w:pPr>
+              <w:rPr>
+                <w:rFonts w:ascii="GDS Transport Website Light" w:hAnsi="GDS Transport Website Light"/>
+                <w:sz w:val="26"/>
+              </w:rPr>
+            </w:pPr>
+          </w:p>
+        </w:tc>
+        <w:tc>
+          <w:tcPr>
+            <w:tcW w:w="4252" w:type="dxa"/>
+          </w:tcPr>
+          <w:p>
+            <w:pPr>
+              <w:jc w:val="center"/>
+              <w:rPr>
+                <w:rFonts w:ascii="GDS Transport Website Light" w:hAnsi="GDS Transport Website Light"/>
+                <w:sz w:val="26"/>
+              </w:rPr>
+            </w:pPr>
+            <w:r>
+              <w:rPr>
+                <w:rFonts w:ascii="GDS Transport Website Light" w:hAnsi="GDS Transport Website Light"/>
+                <w:sz w:val="26"/>
+              </w:rPr>
+              <w:t>&lt;&lt;defendant2Name&gt;&gt;</w:t>
+            </w:r>
+          </w:p>
+        </w:tc>
+        <w:tc>
+          <w:tcPr>
+            <w:tcW w:w="2126" w:type="dxa"/>
+          </w:tcPr>
+          <w:p>
+            <w:pPr>
+              <w:jc w:val="right"/>
+              <w:rPr>
+                <w:rFonts w:ascii="GDS Transport Website Light" w:hAnsi="GDS Transport Website Light"/>
+                <w:sz w:val="26"/>
+              </w:rPr>
+            </w:pPr>
+            <w:r>
+              <w:rPr>
+                <w:rFonts w:ascii="GDS Transport Website Light" w:hAnsi="GDS Transport Website Light"/>
+                <w:sz w:val="26"/>
+              </w:rPr>
+              <w:t>Defendant</w:t>
+            </w:r>
+            <w:r>
+              <w:rPr>
+                <w:rFonts w:ascii="GDS Transport Website Light" w:hAnsi="GDS Transport Website Light"/>
+                <w:sz w:val="26"/>
+              </w:rPr>
+              <w:t xml:space="preserve"> 2</w:t>
+            </w:r>
+          </w:p>
+        </w:tc>
+      </w:tr>
+      <w:tr>
+        <w:tc>
+          <w:tcPr>
+            <w:tcW w:w="2841" w:type="dxa"/>
+          </w:tcPr>
+          <w:p>
+            <w:pPr>
+              <w:rPr>
+                <w:rFonts w:ascii="GDS Transport Website Light" w:hAnsi="GDS Transport Website Light"/>
+                <w:sz w:val="26"/>
+              </w:rPr>
+            </w:pPr>
+            <w:r>
+              <w:rPr>
+                <w:rFonts w:ascii="GDS Transport Website Light" w:hAnsi="GDS Transport Website Light"/>
+                <w:sz w:val="26"/>
+              </w:rPr>
+              <w:t>&lt;&lt;er_&gt;&gt;</w:t>
+            </w:r>
+          </w:p>
+        </w:tc>
+        <w:tc>
+          <w:tcPr>
+            <w:tcW w:w="4252" w:type="dxa"/>
+          </w:tcPr>
+          <w:p>
+            <w:pPr>
+              <w:jc w:val="center"/>
+              <w:rPr>
+                <w:rFonts w:ascii="GDS Transport Website Light" w:hAnsi="GDS Transport Website Light"/>
+                <w:sz w:val="26"/>
+              </w:rPr>
+            </w:pPr>
+          </w:p>
+        </w:tc>
+        <w:tc>
+          <w:tcPr>
+            <w:tcW w:w="2126" w:type="dxa"/>
+          </w:tcPr>
+          <w:p>
+            <w:pPr>
+              <w:jc w:val="right"/>
+              <w:rPr>
+                <w:rFonts w:ascii="GDS Transport Website Light" w:hAnsi="GDS Transport Website Light"/>
+                <w:sz w:val="26"/>
+              </w:rPr>
+            </w:pPr>
+          </w:p>
+        </w:tc>
+      </w:tr>
+      <w:tr>
+        <w:tc>
+          <w:tcPr>
+            <w:tcW w:w="2841" w:type="dxa"/>
+          </w:tcPr>
+          <w:p>
+            <w:pPr>
+              <w:rPr>
+                <w:rFonts w:ascii="GDS Transport Website Light" w:hAnsi="GDS Transport Website Light"/>
+                <w:sz w:val="26"/>
+              </w:rPr>
+            </w:pPr>
+            <w:r>
+              <w:rPr>
+                <w:rFonts w:ascii="GDS Transport Website Light" w:hAnsi="GDS Transport Website Light"/>
+                <w:sz w:val="26"/>
+              </w:rPr>
+              <w:t>&lt;&lt;er_&gt;&gt;</w:t>
+            </w:r>
+          </w:p>
+        </w:tc>
+        <w:tc>
+          <w:tcPr>
+            <w:tcW w:w="4252" w:type="dxa"/>
+          </w:tcPr>
+          <w:p>
+            <w:pPr>
+              <w:jc w:val="center"/>
+              <w:rPr>
+                <w:rFonts w:ascii="GDS Transport Website Light" w:hAnsi="GDS Transport Website Light"/>
+                <w:sz w:val="26"/>
+              </w:rPr>
+            </w:pPr>
+          </w:p>
+        </w:tc>
+        <w:tc>
+          <w:tcPr>
+            <w:tcW w:w="2126" w:type="dxa"/>
+          </w:tcPr>
+          <w:p>
+            <w:pPr>
+              <w:jc w:val="right"/>
+              <w:rPr>
+                <w:rFonts w:ascii="GDS Transport Website Light" w:hAnsi="GDS Transport Website Light"/>
+                <w:sz w:val="26"/>
+              </w:rPr>
+            </w:pPr>
+          </w:p>
+        </w:tc>
+      </w:tr>
+      <w:tr>
+        <w:tc>
+          <w:tcPr>
+            <w:tcW w:w="9219" w:type="dxa"/>
+            <w:gridSpan w:val="3"/>
             <w:tcBorders>
-              <w:top w:val="nil"/>
-              <w:left w:val="nil"/>
-              <w:right w:val="nil"/>
+              <w:bottom w:val="single" w:sz="4" w:space="0" w:color="auto"/>
             </w:tcBorders>
           </w:tcPr>
           <w:p>
             <w:pPr>
               <w:rPr>
                 <w:rFonts w:ascii="GDS Transport Website Light" w:hAnsi="GDS Transport Website Light"/>
-              </w:rPr>
-            </w:pPr>
-          </w:p>
-        </w:tc>
-        <w:tc>
-          <w:tcPr>
-            <w:tcW w:w="5250" w:type="dxa"/>
-            <w:tcBorders>
-              <w:top w:val="nil"/>
-              <w:left w:val="nil"/>
-              <w:right w:val="nil"/>
-            </w:tcBorders>
-          </w:tcPr>
-          <w:p>
-            <w:pPr>
-              <w:jc w:val="center"/>
-              <w:rPr>
-                <w:rFonts w:ascii="GDS Transport Website Light" w:hAnsi="GDS Transport Website Light"/>
-              </w:rPr>
-            </w:pPr>
-            <w:r>
-              <w:t>&lt;&lt;</w:t>
-            </w:r>
-            <w:proofErr w:type="spellStart"/>
-            <w:r>
-              <w:t>defendantName</w:t>
-            </w:r>
-            <w:proofErr w:type="spellEnd"/>
-            <w:r>
-              <w:t>&gt;&gt;</w:t>
-            </w:r>
-          </w:p>
-        </w:tc>
-        <w:tc>
-          <w:tcPr>
-            <w:tcW w:w="1928" w:type="dxa"/>
-            <w:tcBorders>
-              <w:top w:val="nil"/>
-              <w:left w:val="nil"/>
-              <w:right w:val="nil"/>
-            </w:tcBorders>
-          </w:tcPr>
-          <w:p>
-            <w:pPr>
-              <w:jc w:val="right"/>
-              <w:rPr>
-                <w:rFonts w:ascii="GDS Transport Website Light" w:hAnsi="GDS Transport Website Light"/>
-                <w:noProof/>
-              </w:rPr>
-            </w:pPr>
-            <w:r>
-              <w:rPr>
-                <w:rFonts w:cstheme="minorHAnsi"/>
-                <w:noProof/>
-              </w:rPr>
-              <w:t>Defendant</w:t>
-            </w:r>
+                <w:szCs w:val="22"/>
+              </w:rPr>
+            </w:pPr>
           </w:p>
         </w:tc>
       </w:tr>
@@ -958,7 +1826,8 @@
     <w:p/>
     <w:sectPr>
       <w:footerReference w:type="even" r:id="rId7"/>
-      <w:footerReference w:type="first" r:id="rId8"/>
+      <w:footerReference w:type="default" r:id="rId8"/>
+      <w:footerReference w:type="first" r:id="rId9"/>
       <w:pgSz w:w="11906" w:h="16838"/>
       <w:pgMar w:top="1440" w:right="1440" w:bottom="1440" w:left="1440" w:header="708" w:footer="708" w:gutter="0"/>
       <w:cols w:space="708"/>
@@ -998,6 +1867,16 @@
 </file>
 
 <file path=word/footer2.xml><?xml version="1.0" encoding="utf-8"?>
+<w:ftr xmlns:wpc="http://schemas.microsoft.com/office/word/2010/wordprocessingCanvas" xmlns:cx="http://schemas.microsoft.com/office/drawing/2014/chartex" xmlns:cx1="http://schemas.microsoft.com/office/drawing/2015/9/8/chartex" xmlns:cx2="http://schemas.microsoft.com/office/drawing/2015/10/21/chartex" xmlns:cx3="http://schemas.microsoft.com/office/drawing/2016/5/9/chartex" xmlns:cx4="http://schemas.microsoft.com/office/drawing/2016/5/10/chartex" xmlns:cx5="http://schemas.microsoft.com/office/drawing/2016/5/11/chartex" xmlns:cx6="http://schemas.microsoft.com/office/drawing/2016/5/12/chartex" xmlns:cx7="http://schemas.microsoft.com/office/drawing/2016/5/13/chartex" xmlns:cx8="http://schemas.microsoft.com/office/drawing/2016/5/14/chartex" xmlns:mc="http://schemas.openxmlformats.org/markup-compatibility/2006" xmlns:aink="http://schemas.microsoft.com/office/drawing/2016/ink" xmlns:am3d="http://schemas.microsoft.com/office/drawing/2017/model3d" xmlns:o="urn:schemas-microsoft-com:office:office" xmlns:oel="http://schemas.microsoft.com/office/2019/extlst" xmlns:r="http://schemas.openxmlformats.org/officeDocument/2006/relationships" xmlns:m="http://schemas.openxmlformats.org/officeDocument/2006/math" xmlns:v="urn:schemas-microsoft-com:vml" xmlns:wp14="http://schemas.microsoft.com/office/word/2010/wordprocessingDrawing" xmlns:wp="http://schemas.openxmlformats.org/drawingml/2006/wordprocessingDrawing" xmlns:w10="urn:schemas-microsoft-com:office:word" xmlns:w="http://schemas.openxmlformats.org/wordprocessingml/2006/main" xmlns:w14="http://schemas.microsoft.com/office/word/2010/wordml" xmlns:w15="http://schemas.microsoft.com/office/word/2012/wordml" xmlns:w16cex="http://schemas.microsoft.com/office/word/2018/wordml/cex" xmlns:w16cid="http://schemas.microsoft.com/office/word/2016/wordml/cid" xmlns:w16="http://schemas.microsoft.com/office/word/2018/wordml" xmlns:w16sdtdh="http://schemas.microsoft.com/office/word/2020/wordml/sdtdatahash" xmlns:w16se="http://schemas.microsoft.com/office/word/2015/wordml/symex" xmlns:wpg="http://schemas.microsoft.com/office/word/2010/wordprocessingGroup" xmlns:wpi="http://schemas.microsoft.com/office/word/2010/wordprocessingInk" xmlns:wne="http://schemas.microsoft.com/office/word/2006/wordml" xmlns:wps="http://schemas.microsoft.com/office/word/2010/wordprocessingShape" mc:Ignorable="w14 w15 w16se w16cid w16 w16cex w16sdtdh wp14">
+  <w:p>
+    <w:pPr>
+      <w:pStyle w:val="Footer"/>
+    </w:pPr>
+  </w:p>
+</w:ftr>
+</file>
+
+<file path=word/footer3.xml><?xml version="1.0" encoding="utf-8"?>
 <w:ftr xmlns:wpc="http://schemas.microsoft.com/office/word/2010/wordprocessingCanvas" xmlns:cx="http://schemas.microsoft.com/office/drawing/2014/chartex" xmlns:cx1="http://schemas.microsoft.com/office/drawing/2015/9/8/chartex" xmlns:cx2="http://schemas.microsoft.com/office/drawing/2015/10/21/chartex" xmlns:cx3="http://schemas.microsoft.com/office/drawing/2016/5/9/chartex" xmlns:cx4="http://schemas.microsoft.com/office/drawing/2016/5/10/chartex" xmlns:cx5="http://schemas.microsoft.com/office/drawing/2016/5/11/chartex" xmlns:cx6="http://schemas.microsoft.com/office/drawing/2016/5/12/chartex" xmlns:cx7="http://schemas.microsoft.com/office/drawing/2016/5/13/chartex" xmlns:cx8="http://schemas.microsoft.com/office/drawing/2016/5/14/chartex" xmlns:mc="http://schemas.openxmlformats.org/markup-compatibility/2006" xmlns:aink="http://schemas.microsoft.com/office/drawing/2016/ink" xmlns:am3d="http://schemas.microsoft.com/office/drawing/2017/model3d" xmlns:o="urn:schemas-microsoft-com:office:office" xmlns:oel="http://schemas.microsoft.com/office/2019/extlst" xmlns:r="http://schemas.openxmlformats.org/officeDocument/2006/relationships" xmlns:m="http://schemas.openxmlformats.org/officeDocument/2006/math" xmlns:v="urn:schemas-microsoft-com:vml" xmlns:wp14="http://schemas.microsoft.com/office/word/2010/wordprocessingDrawing" xmlns:wp="http://schemas.openxmlformats.org/drawingml/2006/wordprocessingDrawing" xmlns:w10="urn:schemas-microsoft-com:office:word" xmlns:w="http://schemas.openxmlformats.org/wordprocessingml/2006/main" xmlns:w14="http://schemas.microsoft.com/office/word/2010/wordml" xmlns:w15="http://schemas.microsoft.com/office/word/2012/wordml" xmlns:w16cex="http://schemas.microsoft.com/office/word/2018/wordml/cex" xmlns:w16cid="http://schemas.microsoft.com/office/word/2016/wordml/cid" xmlns:w16="http://schemas.microsoft.com/office/word/2018/wordml" xmlns:w16sdtdh="http://schemas.microsoft.com/office/word/2020/wordml/sdtdatahash" xmlns:w16se="http://schemas.microsoft.com/office/word/2015/wordml/symex" xmlns:wpg="http://schemas.microsoft.com/office/word/2010/wordprocessingGroup" xmlns:wpi="http://schemas.microsoft.com/office/word/2010/wordprocessingInk" xmlns:wne="http://schemas.microsoft.com/office/word/2006/wordml" xmlns:wps="http://schemas.microsoft.com/office/word/2010/wordprocessingShape" mc:Ignorable="w14 w15 w16se w16cid w16 w16cex w16sdtdh wp14">
   <w:p>
     <w:pPr>

</xml_diff>

<commit_message>
CIV-11205 Unit tests covered for location update
</commit_message>
<xml_diff>
--- a/docker/docmosis/templates/CV-UNS-GAP-ENG-01067.docx
+++ b/docker/docmosis/templates/CV-UNS-GAP-ENG-01067.docx
@@ -723,14 +723,26 @@
         <w:rPr>
           <w:rFonts w:cstheme="minorHAnsi"/>
         </w:rPr>
-        <w:t>courtName</w:t>
+        <w:t>siteName</w:t>
       </w:r>
       <w:proofErr w:type="spellEnd"/>
       <w:r>
         <w:rPr>
           <w:rFonts w:cstheme="minorHAnsi"/>
         </w:rPr>
-        <w:t>&gt;&gt;.</w:t>
+        <w:t>&gt;&gt;</w:t>
+      </w:r>
+      <w:r>
+        <w:rPr>
+          <w:rFonts w:cstheme="minorHAnsi"/>
+        </w:rPr>
+        <w:t xml:space="preserve"> - &lt;&lt;address&gt;&gt; - &lt;&lt;postcode&gt;&gt;</w:t>
+      </w:r>
+      <w:r>
+        <w:rPr>
+          <w:rFonts w:cstheme="minorHAnsi"/>
+        </w:rPr>
+        <w:t>.</w:t>
       </w:r>
     </w:p>
     <w:p>

</xml_diff>

<commit_message>
CIV-11205 updated templates with court full address
</commit_message>
<xml_diff>
--- a/docker/docmosis/templates/CV-UNS-GAP-ENG-01067.docx
+++ b/docker/docmosis/templates/CV-UNS-GAP-ENG-01067.docx
@@ -1584,21 +1584,45 @@
         <w:rPr>
           <w:rFonts w:cstheme="minorHAnsi"/>
         </w:rPr>
-        <w:t>&gt;&gt; at &lt;&lt;</w:t>
+        <w:t>&gt;&gt; at</w:t>
+      </w:r>
+      <w:r>
+        <w:rPr>
+          <w:rFonts w:cstheme="minorHAnsi"/>
+        </w:rPr>
+        <w:t xml:space="preserve"> </w:t>
+      </w:r>
+      <w:r>
+        <w:rPr>
+          <w:rFonts w:cstheme="minorHAnsi"/>
+        </w:rPr>
+        <w:t>&lt;&lt;</w:t>
       </w:r>
       <w:proofErr w:type="spellStart"/>
       <w:r>
         <w:rPr>
           <w:rFonts w:cstheme="minorHAnsi"/>
         </w:rPr>
-        <w:t>courtName</w:t>
+        <w:t>siteName</w:t>
       </w:r>
       <w:proofErr w:type="spellEnd"/>
       <w:r>
         <w:rPr>
           <w:rFonts w:cstheme="minorHAnsi"/>
         </w:rPr>
-        <w:t>&gt;&gt;.</w:t>
+        <w:t>&gt;&gt;</w:t>
+      </w:r>
+      <w:r>
+        <w:rPr>
+          <w:rFonts w:cstheme="minorHAnsi"/>
+        </w:rPr>
+        <w:t xml:space="preserve"> - &lt;&lt;address&gt;&gt; - &lt;&lt;postcode&gt;&gt;</w:t>
+      </w:r>
+      <w:r>
+        <w:rPr>
+          <w:rFonts w:cstheme="minorHAnsi"/>
+        </w:rPr>
+        <w:t>.</w:t>
       </w:r>
     </w:p>
     <w:p>

</xml_diff>

<commit_message>
CIV-11205 Add new fields in GA to store court address and postcode (#3557)
* CIV-11205 populated full address for after sdo scenarios

* CIV-11205 update TriggerGenApp to  update address

* CIV-11205 Updated address during TriggerLocationUpdate Event

* CIV-11205 Unit tests covered for location update

* CIV-11205 updated templates with court full address

* CIV-11205 Code smell corrected
</commit_message>
<xml_diff>
--- a/docker/docmosis/templates/CV-UNS-GAP-ENG-01067.docx
+++ b/docker/docmosis/templates/CV-UNS-GAP-ENG-01067.docx
@@ -1584,21 +1584,45 @@
         <w:rPr>
           <w:rFonts w:cstheme="minorHAnsi"/>
         </w:rPr>
-        <w:t>&gt;&gt; at &lt;&lt;</w:t>
+        <w:t>&gt;&gt; at</w:t>
+      </w:r>
+      <w:r>
+        <w:rPr>
+          <w:rFonts w:cstheme="minorHAnsi"/>
+        </w:rPr>
+        <w:t xml:space="preserve"> </w:t>
+      </w:r>
+      <w:r>
+        <w:rPr>
+          <w:rFonts w:cstheme="minorHAnsi"/>
+        </w:rPr>
+        <w:t>&lt;&lt;</w:t>
       </w:r>
       <w:proofErr w:type="spellStart"/>
       <w:r>
         <w:rPr>
           <w:rFonts w:cstheme="minorHAnsi"/>
         </w:rPr>
-        <w:t>courtName</w:t>
+        <w:t>siteName</w:t>
       </w:r>
       <w:proofErr w:type="spellEnd"/>
       <w:r>
         <w:rPr>
           <w:rFonts w:cstheme="minorHAnsi"/>
         </w:rPr>
-        <w:t>&gt;&gt;.</w:t>
+        <w:t>&gt;&gt;</w:t>
+      </w:r>
+      <w:r>
+        <w:rPr>
+          <w:rFonts w:cstheme="minorHAnsi"/>
+        </w:rPr>
+        <w:t xml:space="preserve"> - &lt;&lt;address&gt;&gt; - &lt;&lt;postcode&gt;&gt;</w:t>
+      </w:r>
+      <w:r>
+        <w:rPr>
+          <w:rFonts w:cstheme="minorHAnsi"/>
+        </w:rPr>
+        <w:t>.</w:t>
       </w:r>
     </w:p>
     <w:p>

</xml_diff>

<commit_message>
add the queen's seal
</commit_message>
<xml_diff>
--- a/docker/docmosis/templates/CV-UNS-GAP-ENG-01067.docx
+++ b/docker/docmosis/templates/CV-UNS-GAP-ENG-01067.docx
@@ -1,6 +1,6 @@
 
 <file path=word/document.xml><?xml version="1.0" encoding="utf-8"?>
-<w:document xmlns:wpc="http://schemas.microsoft.com/office/word/2010/wordprocessingCanvas" xmlns:cx="http://schemas.microsoft.com/office/drawing/2014/chartex" xmlns:cx1="http://schemas.microsoft.com/office/drawing/2015/9/8/chartex" xmlns:cx2="http://schemas.microsoft.com/office/drawing/2015/10/21/chartex" xmlns:cx3="http://schemas.microsoft.com/office/drawing/2016/5/9/chartex" xmlns:cx4="http://schemas.microsoft.com/office/drawing/2016/5/10/chartex" xmlns:cx5="http://schemas.microsoft.com/office/drawing/2016/5/11/chartex" xmlns:cx6="http://schemas.microsoft.com/office/drawing/2016/5/12/chartex" xmlns:cx7="http://schemas.microsoft.com/office/drawing/2016/5/13/chartex" xmlns:cx8="http://schemas.microsoft.com/office/drawing/2016/5/14/chartex" xmlns:mc="http://schemas.openxmlformats.org/markup-compatibility/2006" xmlns:aink="http://schemas.microsoft.com/office/drawing/2016/ink" xmlns:am3d="http://schemas.microsoft.com/office/drawing/2017/model3d" xmlns:o="urn:schemas-microsoft-com:office:office" xmlns:oel="http://schemas.microsoft.com/office/2019/extlst" xmlns:r="http://schemas.openxmlformats.org/officeDocument/2006/relationships" xmlns:m="http://schemas.openxmlformats.org/officeDocument/2006/math" xmlns:v="urn:schemas-microsoft-com:vml" xmlns:wp14="http://schemas.microsoft.com/office/word/2010/wordprocessingDrawing" xmlns:wp="http://schemas.openxmlformats.org/drawingml/2006/wordprocessingDrawing" xmlns:w10="urn:schemas-microsoft-com:office:word" xmlns:w="http://schemas.openxmlformats.org/wordprocessingml/2006/main" xmlns:w14="http://schemas.microsoft.com/office/word/2010/wordml" xmlns:w15="http://schemas.microsoft.com/office/word/2012/wordml" xmlns:w16cex="http://schemas.microsoft.com/office/word/2018/wordml/cex" xmlns:w16cid="http://schemas.microsoft.com/office/word/2016/wordml/cid" xmlns:w16="http://schemas.microsoft.com/office/word/2018/wordml" xmlns:w16sdtdh="http://schemas.microsoft.com/office/word/2020/wordml/sdtdatahash" xmlns:w16se="http://schemas.microsoft.com/office/word/2015/wordml/symex" xmlns:wpg="http://schemas.microsoft.com/office/word/2010/wordprocessingGroup" xmlns:wpi="http://schemas.microsoft.com/office/word/2010/wordprocessingInk" xmlns:wne="http://schemas.microsoft.com/office/word/2006/wordml" xmlns:wps="http://schemas.microsoft.com/office/word/2010/wordprocessingShape" mc:Ignorable="w14 w15 w16se w16cid w16 w16cex w16sdtdh wp14">
+<w:document xmlns:wpc="http://schemas.microsoft.com/office/word/2010/wordprocessingCanvas" xmlns:cx="http://schemas.microsoft.com/office/drawing/2014/chartex" xmlns:cx1="http://schemas.microsoft.com/office/drawing/2015/9/8/chartex" xmlns:cx2="http://schemas.microsoft.com/office/drawing/2015/10/21/chartex" xmlns:cx3="http://schemas.microsoft.com/office/drawing/2016/5/9/chartex" xmlns:cx4="http://schemas.microsoft.com/office/drawing/2016/5/10/chartex" xmlns:cx5="http://schemas.microsoft.com/office/drawing/2016/5/11/chartex" xmlns:cx6="http://schemas.microsoft.com/office/drawing/2016/5/12/chartex" xmlns:cx7="http://schemas.microsoft.com/office/drawing/2016/5/13/chartex" xmlns:cx8="http://schemas.microsoft.com/office/drawing/2016/5/14/chartex" xmlns:mc="http://schemas.openxmlformats.org/markup-compatibility/2006" xmlns:aink="http://schemas.microsoft.com/office/drawing/2016/ink" xmlns:am3d="http://schemas.microsoft.com/office/drawing/2017/model3d" xmlns:o="urn:schemas-microsoft-com:office:office" xmlns:oel="http://schemas.microsoft.com/office/2019/extlst" xmlns:r="http://schemas.openxmlformats.org/officeDocument/2006/relationships" xmlns:m="http://schemas.openxmlformats.org/officeDocument/2006/math" xmlns:v="urn:schemas-microsoft-com:vml" xmlns:wp14="http://schemas.microsoft.com/office/word/2010/wordprocessingDrawing" xmlns:wp="http://schemas.openxmlformats.org/drawingml/2006/wordprocessingDrawing" xmlns:w10="urn:schemas-microsoft-com:office:word" xmlns:w="http://schemas.openxmlformats.org/wordprocessingml/2006/main" xmlns:w14="http://schemas.microsoft.com/office/word/2010/wordml" xmlns:w15="http://schemas.microsoft.com/office/word/2012/wordml" xmlns:w16cex="http://schemas.microsoft.com/office/word/2018/wordml/cex" xmlns:w16cid="http://schemas.microsoft.com/office/word/2016/wordml/cid" xmlns:w16="http://schemas.microsoft.com/office/word/2018/wordml" xmlns:w16du="http://schemas.microsoft.com/office/word/2023/wordml/word16du" xmlns:w16sdtdh="http://schemas.microsoft.com/office/word/2020/wordml/sdtdatahash" xmlns:w16sdtfl="http://schemas.microsoft.com/office/word/2024/wordml/sdtformatlock" xmlns:w16se="http://schemas.microsoft.com/office/word/2015/wordml/symex" xmlns:wpg="http://schemas.microsoft.com/office/word/2010/wordprocessingGroup" xmlns:wpi="http://schemas.microsoft.com/office/word/2010/wordprocessingInk" xmlns:wne="http://schemas.microsoft.com/office/word/2006/wordml" xmlns:wps="http://schemas.microsoft.com/office/word/2010/wordprocessingShape" mc:Ignorable="w14 w15 w16se w16cid w16 w16cex w16sdtdh w16sdtfl w16du wp14">
   <w:body>
     <w:tbl>
       <w:tblPr>
@@ -348,10 +348,10 @@
                 <w:noProof/>
               </w:rPr>
               <w:drawing>
-                <wp:inline distT="0" distB="0" distL="0" distR="0" wp14:anchorId="623079F4" wp14:editId="78C363AC">
-                  <wp:extent cx="685800" cy="685800"/>
-                  <wp:effectExtent l="0" t="0" r="0" b="0"/>
-                  <wp:docPr id="1" name="Picture 1" descr="A picture containing text, emblem, symbol, logo&#10;&#10;Description automatically generated"/>
+                <wp:inline distT="0" distB="0" distL="0" distR="0" wp14:anchorId="0CCC9CDF" wp14:editId="359188A2">
+                  <wp:extent cx="697842" cy="640642"/>
+                  <wp:effectExtent l="0" t="0" r="7620" b="7620"/>
+                  <wp:docPr id="1025609493" name="Picture 1"/>
                   <wp:cNvGraphicFramePr>
                     <a:graphicFrameLocks xmlns:a="http://schemas.openxmlformats.org/drawingml/2006/main" noChangeAspect="1"/>
                   </wp:cNvGraphicFramePr>
@@ -359,8 +359,10 @@
                     <a:graphicData uri="http://schemas.openxmlformats.org/drawingml/2006/picture">
                       <pic:pic xmlns:pic="http://schemas.openxmlformats.org/drawingml/2006/picture">
                         <pic:nvPicPr>
-                          <pic:cNvPr id="2" name="Picture 2" descr="A picture containing text, emblem, symbol, logo&#10;&#10;Description automatically generated"/>
-                          <pic:cNvPicPr/>
+                          <pic:cNvPr id="1025609493" name="Picture 1"/>
+                          <pic:cNvPicPr>
+                            <a:picLocks noChangeAspect="1" noChangeArrowheads="1"/>
+                          </pic:cNvPicPr>
                         </pic:nvPicPr>
                         <pic:blipFill>
                           <a:blip r:embed="rId6">
@@ -374,14 +376,18 @@
                             <a:fillRect/>
                           </a:stretch>
                         </pic:blipFill>
-                        <pic:spPr>
+                        <pic:spPr bwMode="auto">
                           <a:xfrm>
                             <a:off x="0" y="0"/>
-                            <a:ext cx="690968" cy="690968"/>
+                            <a:ext cx="697842" cy="640642"/>
                           </a:xfrm>
                           <a:prstGeom prst="rect">
                             <a:avLst/>
                           </a:prstGeom>
+                          <a:noFill/>
+                          <a:ln>
+                            <a:noFill/>
+                          </a:ln>
                         </pic:spPr>
                       </pic:pic>
                     </a:graphicData>
@@ -1862,7 +1868,7 @@
 </file>
 
 <file path=word/endnotes.xml><?xml version="1.0" encoding="utf-8"?>
-<w:endnotes xmlns:wpc="http://schemas.microsoft.com/office/word/2010/wordprocessingCanvas" xmlns:cx="http://schemas.microsoft.com/office/drawing/2014/chartex" xmlns:cx1="http://schemas.microsoft.com/office/drawing/2015/9/8/chartex" xmlns:cx2="http://schemas.microsoft.com/office/drawing/2015/10/21/chartex" xmlns:cx3="http://schemas.microsoft.com/office/drawing/2016/5/9/chartex" xmlns:cx4="http://schemas.microsoft.com/office/drawing/2016/5/10/chartex" xmlns:cx5="http://schemas.microsoft.com/office/drawing/2016/5/11/chartex" xmlns:cx6="http://schemas.microsoft.com/office/drawing/2016/5/12/chartex" xmlns:cx7="http://schemas.microsoft.com/office/drawing/2016/5/13/chartex" xmlns:cx8="http://schemas.microsoft.com/office/drawing/2016/5/14/chartex" xmlns:mc="http://schemas.openxmlformats.org/markup-compatibility/2006" xmlns:aink="http://schemas.microsoft.com/office/drawing/2016/ink" xmlns:am3d="http://schemas.microsoft.com/office/drawing/2017/model3d" xmlns:o="urn:schemas-microsoft-com:office:office" xmlns:oel="http://schemas.microsoft.com/office/2019/extlst" xmlns:r="http://schemas.openxmlformats.org/officeDocument/2006/relationships" xmlns:m="http://schemas.openxmlformats.org/officeDocument/2006/math" xmlns:v="urn:schemas-microsoft-com:vml" xmlns:wp14="http://schemas.microsoft.com/office/word/2010/wordprocessingDrawing" xmlns:wp="http://schemas.openxmlformats.org/drawingml/2006/wordprocessingDrawing" xmlns:w10="urn:schemas-microsoft-com:office:word" xmlns:w="http://schemas.openxmlformats.org/wordprocessingml/2006/main" xmlns:w14="http://schemas.microsoft.com/office/word/2010/wordml" xmlns:w15="http://schemas.microsoft.com/office/word/2012/wordml" xmlns:w16cex="http://schemas.microsoft.com/office/word/2018/wordml/cex" xmlns:w16cid="http://schemas.microsoft.com/office/word/2016/wordml/cid" xmlns:w16="http://schemas.microsoft.com/office/word/2018/wordml" xmlns:w16sdtdh="http://schemas.microsoft.com/office/word/2020/wordml/sdtdatahash" xmlns:w16se="http://schemas.microsoft.com/office/word/2015/wordml/symex" xmlns:wpg="http://schemas.microsoft.com/office/word/2010/wordprocessingGroup" xmlns:wpi="http://schemas.microsoft.com/office/word/2010/wordprocessingInk" xmlns:wne="http://schemas.microsoft.com/office/word/2006/wordml" xmlns:wps="http://schemas.microsoft.com/office/word/2010/wordprocessingShape" mc:Ignorable="w14 w15 w16se w16cid w16 w16cex w16sdtdh wp14">
+<w:endnotes xmlns:wpc="http://schemas.microsoft.com/office/word/2010/wordprocessingCanvas" xmlns:cx="http://schemas.microsoft.com/office/drawing/2014/chartex" xmlns:cx1="http://schemas.microsoft.com/office/drawing/2015/9/8/chartex" xmlns:cx2="http://schemas.microsoft.com/office/drawing/2015/10/21/chartex" xmlns:cx3="http://schemas.microsoft.com/office/drawing/2016/5/9/chartex" xmlns:cx4="http://schemas.microsoft.com/office/drawing/2016/5/10/chartex" xmlns:cx5="http://schemas.microsoft.com/office/drawing/2016/5/11/chartex" xmlns:cx6="http://schemas.microsoft.com/office/drawing/2016/5/12/chartex" xmlns:cx7="http://schemas.microsoft.com/office/drawing/2016/5/13/chartex" xmlns:cx8="http://schemas.microsoft.com/office/drawing/2016/5/14/chartex" xmlns:mc="http://schemas.openxmlformats.org/markup-compatibility/2006" xmlns:aink="http://schemas.microsoft.com/office/drawing/2016/ink" xmlns:am3d="http://schemas.microsoft.com/office/drawing/2017/model3d" xmlns:o="urn:schemas-microsoft-com:office:office" xmlns:oel="http://schemas.microsoft.com/office/2019/extlst" xmlns:r="http://schemas.openxmlformats.org/officeDocument/2006/relationships" xmlns:m="http://schemas.openxmlformats.org/officeDocument/2006/math" xmlns:v="urn:schemas-microsoft-com:vml" xmlns:wp14="http://schemas.microsoft.com/office/word/2010/wordprocessingDrawing" xmlns:wp="http://schemas.openxmlformats.org/drawingml/2006/wordprocessingDrawing" xmlns:w10="urn:schemas-microsoft-com:office:word" xmlns:w="http://schemas.openxmlformats.org/wordprocessingml/2006/main" xmlns:w14="http://schemas.microsoft.com/office/word/2010/wordml" xmlns:w15="http://schemas.microsoft.com/office/word/2012/wordml" xmlns:w16cex="http://schemas.microsoft.com/office/word/2018/wordml/cex" xmlns:w16cid="http://schemas.microsoft.com/office/word/2016/wordml/cid" xmlns:w16="http://schemas.microsoft.com/office/word/2018/wordml" xmlns:w16du="http://schemas.microsoft.com/office/word/2023/wordml/word16du" xmlns:w16sdtdh="http://schemas.microsoft.com/office/word/2020/wordml/sdtdatahash" xmlns:w16sdtfl="http://schemas.microsoft.com/office/word/2024/wordml/sdtformatlock" xmlns:w16se="http://schemas.microsoft.com/office/word/2015/wordml/symex" xmlns:wpg="http://schemas.microsoft.com/office/word/2010/wordprocessingGroup" xmlns:wpi="http://schemas.microsoft.com/office/word/2010/wordprocessingInk" xmlns:wne="http://schemas.microsoft.com/office/word/2006/wordml" xmlns:wps="http://schemas.microsoft.com/office/word/2010/wordprocessingShape" mc:Ignorable="w14 w15 w16se w16cid w16 w16cex w16sdtdh w16sdtfl w16du wp14">
   <w:endnote w:type="separator" w:id="-1">
     <w:p>
       <w:r>
@@ -1881,7 +1887,7 @@
 </file>
 
 <file path=word/footer1.xml><?xml version="1.0" encoding="utf-8"?>
-<w:ftr xmlns:wpc="http://schemas.microsoft.com/office/word/2010/wordprocessingCanvas" xmlns:cx="http://schemas.microsoft.com/office/drawing/2014/chartex" xmlns:cx1="http://schemas.microsoft.com/office/drawing/2015/9/8/chartex" xmlns:cx2="http://schemas.microsoft.com/office/drawing/2015/10/21/chartex" xmlns:cx3="http://schemas.microsoft.com/office/drawing/2016/5/9/chartex" xmlns:cx4="http://schemas.microsoft.com/office/drawing/2016/5/10/chartex" xmlns:cx5="http://schemas.microsoft.com/office/drawing/2016/5/11/chartex" xmlns:cx6="http://schemas.microsoft.com/office/drawing/2016/5/12/chartex" xmlns:cx7="http://schemas.microsoft.com/office/drawing/2016/5/13/chartex" xmlns:cx8="http://schemas.microsoft.com/office/drawing/2016/5/14/chartex" xmlns:mc="http://schemas.openxmlformats.org/markup-compatibility/2006" xmlns:aink="http://schemas.microsoft.com/office/drawing/2016/ink" xmlns:am3d="http://schemas.microsoft.com/office/drawing/2017/model3d" xmlns:o="urn:schemas-microsoft-com:office:office" xmlns:oel="http://schemas.microsoft.com/office/2019/extlst" xmlns:r="http://schemas.openxmlformats.org/officeDocument/2006/relationships" xmlns:m="http://schemas.openxmlformats.org/officeDocument/2006/math" xmlns:v="urn:schemas-microsoft-com:vml" xmlns:wp14="http://schemas.microsoft.com/office/word/2010/wordprocessingDrawing" xmlns:wp="http://schemas.openxmlformats.org/drawingml/2006/wordprocessingDrawing" xmlns:w10="urn:schemas-microsoft-com:office:word" xmlns:w="http://schemas.openxmlformats.org/wordprocessingml/2006/main" xmlns:w14="http://schemas.microsoft.com/office/word/2010/wordml" xmlns:w15="http://schemas.microsoft.com/office/word/2012/wordml" xmlns:w16cex="http://schemas.microsoft.com/office/word/2018/wordml/cex" xmlns:w16cid="http://schemas.microsoft.com/office/word/2016/wordml/cid" xmlns:w16="http://schemas.microsoft.com/office/word/2018/wordml" xmlns:w16sdtdh="http://schemas.microsoft.com/office/word/2020/wordml/sdtdatahash" xmlns:w16se="http://schemas.microsoft.com/office/word/2015/wordml/symex" xmlns:wpg="http://schemas.microsoft.com/office/word/2010/wordprocessingGroup" xmlns:wpi="http://schemas.microsoft.com/office/word/2010/wordprocessingInk" xmlns:wne="http://schemas.microsoft.com/office/word/2006/wordml" xmlns:wps="http://schemas.microsoft.com/office/word/2010/wordprocessingShape" mc:Ignorable="w14 w15 w16se w16cid w16 w16cex w16sdtdh wp14">
+<w:ftr xmlns:wpc="http://schemas.microsoft.com/office/word/2010/wordprocessingCanvas" xmlns:cx="http://schemas.microsoft.com/office/drawing/2014/chartex" xmlns:cx1="http://schemas.microsoft.com/office/drawing/2015/9/8/chartex" xmlns:cx2="http://schemas.microsoft.com/office/drawing/2015/10/21/chartex" xmlns:cx3="http://schemas.microsoft.com/office/drawing/2016/5/9/chartex" xmlns:cx4="http://schemas.microsoft.com/office/drawing/2016/5/10/chartex" xmlns:cx5="http://schemas.microsoft.com/office/drawing/2016/5/11/chartex" xmlns:cx6="http://schemas.microsoft.com/office/drawing/2016/5/12/chartex" xmlns:cx7="http://schemas.microsoft.com/office/drawing/2016/5/13/chartex" xmlns:cx8="http://schemas.microsoft.com/office/drawing/2016/5/14/chartex" xmlns:mc="http://schemas.openxmlformats.org/markup-compatibility/2006" xmlns:aink="http://schemas.microsoft.com/office/drawing/2016/ink" xmlns:am3d="http://schemas.microsoft.com/office/drawing/2017/model3d" xmlns:o="urn:schemas-microsoft-com:office:office" xmlns:oel="http://schemas.microsoft.com/office/2019/extlst" xmlns:r="http://schemas.openxmlformats.org/officeDocument/2006/relationships" xmlns:m="http://schemas.openxmlformats.org/officeDocument/2006/math" xmlns:v="urn:schemas-microsoft-com:vml" xmlns:wp14="http://schemas.microsoft.com/office/word/2010/wordprocessingDrawing" xmlns:wp="http://schemas.openxmlformats.org/drawingml/2006/wordprocessingDrawing" xmlns:w10="urn:schemas-microsoft-com:office:word" xmlns:w="http://schemas.openxmlformats.org/wordprocessingml/2006/main" xmlns:w14="http://schemas.microsoft.com/office/word/2010/wordml" xmlns:w15="http://schemas.microsoft.com/office/word/2012/wordml" xmlns:w16cex="http://schemas.microsoft.com/office/word/2018/wordml/cex" xmlns:w16cid="http://schemas.microsoft.com/office/word/2016/wordml/cid" xmlns:w16="http://schemas.microsoft.com/office/word/2018/wordml" xmlns:w16du="http://schemas.microsoft.com/office/word/2023/wordml/word16du" xmlns:w16sdtdh="http://schemas.microsoft.com/office/word/2020/wordml/sdtdatahash" xmlns:w16sdtfl="http://schemas.microsoft.com/office/word/2024/wordml/sdtformatlock" xmlns:w16se="http://schemas.microsoft.com/office/word/2015/wordml/symex" xmlns:wpg="http://schemas.microsoft.com/office/word/2010/wordprocessingGroup" xmlns:wpi="http://schemas.microsoft.com/office/word/2010/wordprocessingInk" xmlns:wne="http://schemas.microsoft.com/office/word/2006/wordml" xmlns:wps="http://schemas.microsoft.com/office/word/2010/wordprocessingShape" mc:Ignorable="w14 w15 w16se w16cid w16 w16cex w16sdtdh w16sdtfl w16du wp14">
   <w:p>
     <w:pPr>
       <w:pStyle w:val="Footer"/>
@@ -1891,7 +1897,7 @@
 </file>
 
 <file path=word/footer2.xml><?xml version="1.0" encoding="utf-8"?>
-<w:ftr xmlns:wpc="http://schemas.microsoft.com/office/word/2010/wordprocessingCanvas" xmlns:cx="http://schemas.microsoft.com/office/drawing/2014/chartex" xmlns:cx1="http://schemas.microsoft.com/office/drawing/2015/9/8/chartex" xmlns:cx2="http://schemas.microsoft.com/office/drawing/2015/10/21/chartex" xmlns:cx3="http://schemas.microsoft.com/office/drawing/2016/5/9/chartex" xmlns:cx4="http://schemas.microsoft.com/office/drawing/2016/5/10/chartex" xmlns:cx5="http://schemas.microsoft.com/office/drawing/2016/5/11/chartex" xmlns:cx6="http://schemas.microsoft.com/office/drawing/2016/5/12/chartex" xmlns:cx7="http://schemas.microsoft.com/office/drawing/2016/5/13/chartex" xmlns:cx8="http://schemas.microsoft.com/office/drawing/2016/5/14/chartex" xmlns:mc="http://schemas.openxmlformats.org/markup-compatibility/2006" xmlns:aink="http://schemas.microsoft.com/office/drawing/2016/ink" xmlns:am3d="http://schemas.microsoft.com/office/drawing/2017/model3d" xmlns:o="urn:schemas-microsoft-com:office:office" xmlns:oel="http://schemas.microsoft.com/office/2019/extlst" xmlns:r="http://schemas.openxmlformats.org/officeDocument/2006/relationships" xmlns:m="http://schemas.openxmlformats.org/officeDocument/2006/math" xmlns:v="urn:schemas-microsoft-com:vml" xmlns:wp14="http://schemas.microsoft.com/office/word/2010/wordprocessingDrawing" xmlns:wp="http://schemas.openxmlformats.org/drawingml/2006/wordprocessingDrawing" xmlns:w10="urn:schemas-microsoft-com:office:word" xmlns:w="http://schemas.openxmlformats.org/wordprocessingml/2006/main" xmlns:w14="http://schemas.microsoft.com/office/word/2010/wordml" xmlns:w15="http://schemas.microsoft.com/office/word/2012/wordml" xmlns:w16cex="http://schemas.microsoft.com/office/word/2018/wordml/cex" xmlns:w16cid="http://schemas.microsoft.com/office/word/2016/wordml/cid" xmlns:w16="http://schemas.microsoft.com/office/word/2018/wordml" xmlns:w16sdtdh="http://schemas.microsoft.com/office/word/2020/wordml/sdtdatahash" xmlns:w16se="http://schemas.microsoft.com/office/word/2015/wordml/symex" xmlns:wpg="http://schemas.microsoft.com/office/word/2010/wordprocessingGroup" xmlns:wpi="http://schemas.microsoft.com/office/word/2010/wordprocessingInk" xmlns:wne="http://schemas.microsoft.com/office/word/2006/wordml" xmlns:wps="http://schemas.microsoft.com/office/word/2010/wordprocessingShape" mc:Ignorable="w14 w15 w16se w16cid w16 w16cex w16sdtdh wp14">
+<w:ftr xmlns:wpc="http://schemas.microsoft.com/office/word/2010/wordprocessingCanvas" xmlns:cx="http://schemas.microsoft.com/office/drawing/2014/chartex" xmlns:cx1="http://schemas.microsoft.com/office/drawing/2015/9/8/chartex" xmlns:cx2="http://schemas.microsoft.com/office/drawing/2015/10/21/chartex" xmlns:cx3="http://schemas.microsoft.com/office/drawing/2016/5/9/chartex" xmlns:cx4="http://schemas.microsoft.com/office/drawing/2016/5/10/chartex" xmlns:cx5="http://schemas.microsoft.com/office/drawing/2016/5/11/chartex" xmlns:cx6="http://schemas.microsoft.com/office/drawing/2016/5/12/chartex" xmlns:cx7="http://schemas.microsoft.com/office/drawing/2016/5/13/chartex" xmlns:cx8="http://schemas.microsoft.com/office/drawing/2016/5/14/chartex" xmlns:mc="http://schemas.openxmlformats.org/markup-compatibility/2006" xmlns:aink="http://schemas.microsoft.com/office/drawing/2016/ink" xmlns:am3d="http://schemas.microsoft.com/office/drawing/2017/model3d" xmlns:o="urn:schemas-microsoft-com:office:office" xmlns:oel="http://schemas.microsoft.com/office/2019/extlst" xmlns:r="http://schemas.openxmlformats.org/officeDocument/2006/relationships" xmlns:m="http://schemas.openxmlformats.org/officeDocument/2006/math" xmlns:v="urn:schemas-microsoft-com:vml" xmlns:wp14="http://schemas.microsoft.com/office/word/2010/wordprocessingDrawing" xmlns:wp="http://schemas.openxmlformats.org/drawingml/2006/wordprocessingDrawing" xmlns:w10="urn:schemas-microsoft-com:office:word" xmlns:w="http://schemas.openxmlformats.org/wordprocessingml/2006/main" xmlns:w14="http://schemas.microsoft.com/office/word/2010/wordml" xmlns:w15="http://schemas.microsoft.com/office/word/2012/wordml" xmlns:w16cex="http://schemas.microsoft.com/office/word/2018/wordml/cex" xmlns:w16cid="http://schemas.microsoft.com/office/word/2016/wordml/cid" xmlns:w16="http://schemas.microsoft.com/office/word/2018/wordml" xmlns:w16du="http://schemas.microsoft.com/office/word/2023/wordml/word16du" xmlns:w16sdtdh="http://schemas.microsoft.com/office/word/2020/wordml/sdtdatahash" xmlns:w16sdtfl="http://schemas.microsoft.com/office/word/2024/wordml/sdtformatlock" xmlns:w16se="http://schemas.microsoft.com/office/word/2015/wordml/symex" xmlns:wpg="http://schemas.microsoft.com/office/word/2010/wordprocessingGroup" xmlns:wpi="http://schemas.microsoft.com/office/word/2010/wordprocessingInk" xmlns:wne="http://schemas.microsoft.com/office/word/2006/wordml" xmlns:wps="http://schemas.microsoft.com/office/word/2010/wordprocessingShape" mc:Ignorable="w14 w15 w16se w16cid w16 w16cex w16sdtdh w16sdtfl w16du wp14">
   <w:p>
     <w:pPr>
       <w:pStyle w:val="Footer"/>
@@ -1901,7 +1907,7 @@
 </file>
 
 <file path=word/footer3.xml><?xml version="1.0" encoding="utf-8"?>
-<w:ftr xmlns:wpc="http://schemas.microsoft.com/office/word/2010/wordprocessingCanvas" xmlns:cx="http://schemas.microsoft.com/office/drawing/2014/chartex" xmlns:cx1="http://schemas.microsoft.com/office/drawing/2015/9/8/chartex" xmlns:cx2="http://schemas.microsoft.com/office/drawing/2015/10/21/chartex" xmlns:cx3="http://schemas.microsoft.com/office/drawing/2016/5/9/chartex" xmlns:cx4="http://schemas.microsoft.com/office/drawing/2016/5/10/chartex" xmlns:cx5="http://schemas.microsoft.com/office/drawing/2016/5/11/chartex" xmlns:cx6="http://schemas.microsoft.com/office/drawing/2016/5/12/chartex" xmlns:cx7="http://schemas.microsoft.com/office/drawing/2016/5/13/chartex" xmlns:cx8="http://schemas.microsoft.com/office/drawing/2016/5/14/chartex" xmlns:mc="http://schemas.openxmlformats.org/markup-compatibility/2006" xmlns:aink="http://schemas.microsoft.com/office/drawing/2016/ink" xmlns:am3d="http://schemas.microsoft.com/office/drawing/2017/model3d" xmlns:o="urn:schemas-microsoft-com:office:office" xmlns:oel="http://schemas.microsoft.com/office/2019/extlst" xmlns:r="http://schemas.openxmlformats.org/officeDocument/2006/relationships" xmlns:m="http://schemas.openxmlformats.org/officeDocument/2006/math" xmlns:v="urn:schemas-microsoft-com:vml" xmlns:wp14="http://schemas.microsoft.com/office/word/2010/wordprocessingDrawing" xmlns:wp="http://schemas.openxmlformats.org/drawingml/2006/wordprocessingDrawing" xmlns:w10="urn:schemas-microsoft-com:office:word" xmlns:w="http://schemas.openxmlformats.org/wordprocessingml/2006/main" xmlns:w14="http://schemas.microsoft.com/office/word/2010/wordml" xmlns:w15="http://schemas.microsoft.com/office/word/2012/wordml" xmlns:w16cex="http://schemas.microsoft.com/office/word/2018/wordml/cex" xmlns:w16cid="http://schemas.microsoft.com/office/word/2016/wordml/cid" xmlns:w16="http://schemas.microsoft.com/office/word/2018/wordml" xmlns:w16sdtdh="http://schemas.microsoft.com/office/word/2020/wordml/sdtdatahash" xmlns:w16se="http://schemas.microsoft.com/office/word/2015/wordml/symex" xmlns:wpg="http://schemas.microsoft.com/office/word/2010/wordprocessingGroup" xmlns:wpi="http://schemas.microsoft.com/office/word/2010/wordprocessingInk" xmlns:wne="http://schemas.microsoft.com/office/word/2006/wordml" xmlns:wps="http://schemas.microsoft.com/office/word/2010/wordprocessingShape" mc:Ignorable="w14 w15 w16se w16cid w16 w16cex w16sdtdh wp14">
+<w:ftr xmlns:wpc="http://schemas.microsoft.com/office/word/2010/wordprocessingCanvas" xmlns:cx="http://schemas.microsoft.com/office/drawing/2014/chartex" xmlns:cx1="http://schemas.microsoft.com/office/drawing/2015/9/8/chartex" xmlns:cx2="http://schemas.microsoft.com/office/drawing/2015/10/21/chartex" xmlns:cx3="http://schemas.microsoft.com/office/drawing/2016/5/9/chartex" xmlns:cx4="http://schemas.microsoft.com/office/drawing/2016/5/10/chartex" xmlns:cx5="http://schemas.microsoft.com/office/drawing/2016/5/11/chartex" xmlns:cx6="http://schemas.microsoft.com/office/drawing/2016/5/12/chartex" xmlns:cx7="http://schemas.microsoft.com/office/drawing/2016/5/13/chartex" xmlns:cx8="http://schemas.microsoft.com/office/drawing/2016/5/14/chartex" xmlns:mc="http://schemas.openxmlformats.org/markup-compatibility/2006" xmlns:aink="http://schemas.microsoft.com/office/drawing/2016/ink" xmlns:am3d="http://schemas.microsoft.com/office/drawing/2017/model3d" xmlns:o="urn:schemas-microsoft-com:office:office" xmlns:oel="http://schemas.microsoft.com/office/2019/extlst" xmlns:r="http://schemas.openxmlformats.org/officeDocument/2006/relationships" xmlns:m="http://schemas.openxmlformats.org/officeDocument/2006/math" xmlns:v="urn:schemas-microsoft-com:vml" xmlns:wp14="http://schemas.microsoft.com/office/word/2010/wordprocessingDrawing" xmlns:wp="http://schemas.openxmlformats.org/drawingml/2006/wordprocessingDrawing" xmlns:w10="urn:schemas-microsoft-com:office:word" xmlns:w="http://schemas.openxmlformats.org/wordprocessingml/2006/main" xmlns:w14="http://schemas.microsoft.com/office/word/2010/wordml" xmlns:w15="http://schemas.microsoft.com/office/word/2012/wordml" xmlns:w16cex="http://schemas.microsoft.com/office/word/2018/wordml/cex" xmlns:w16cid="http://schemas.microsoft.com/office/word/2016/wordml/cid" xmlns:w16="http://schemas.microsoft.com/office/word/2018/wordml" xmlns:w16du="http://schemas.microsoft.com/office/word/2023/wordml/word16du" xmlns:w16sdtdh="http://schemas.microsoft.com/office/word/2020/wordml/sdtdatahash" xmlns:w16sdtfl="http://schemas.microsoft.com/office/word/2024/wordml/sdtformatlock" xmlns:w16se="http://schemas.microsoft.com/office/word/2015/wordml/symex" xmlns:wpg="http://schemas.microsoft.com/office/word/2010/wordprocessingGroup" xmlns:wpi="http://schemas.microsoft.com/office/word/2010/wordprocessingInk" xmlns:wne="http://schemas.microsoft.com/office/word/2006/wordml" xmlns:wps="http://schemas.microsoft.com/office/word/2010/wordprocessingShape" mc:Ignorable="w14 w15 w16se w16cid w16 w16cex w16sdtdh w16sdtfl w16du wp14">
   <w:p>
     <w:pPr>
       <w:pStyle w:val="Footer"/>
@@ -1911,7 +1917,7 @@
 </file>
 
 <file path=word/footnotes.xml><?xml version="1.0" encoding="utf-8"?>
-<w:footnotes xmlns:wpc="http://schemas.microsoft.com/office/word/2010/wordprocessingCanvas" xmlns:cx="http://schemas.microsoft.com/office/drawing/2014/chartex" xmlns:cx1="http://schemas.microsoft.com/office/drawing/2015/9/8/chartex" xmlns:cx2="http://schemas.microsoft.com/office/drawing/2015/10/21/chartex" xmlns:cx3="http://schemas.microsoft.com/office/drawing/2016/5/9/chartex" xmlns:cx4="http://schemas.microsoft.com/office/drawing/2016/5/10/chartex" xmlns:cx5="http://schemas.microsoft.com/office/drawing/2016/5/11/chartex" xmlns:cx6="http://schemas.microsoft.com/office/drawing/2016/5/12/chartex" xmlns:cx7="http://schemas.microsoft.com/office/drawing/2016/5/13/chartex" xmlns:cx8="http://schemas.microsoft.com/office/drawing/2016/5/14/chartex" xmlns:mc="http://schemas.openxmlformats.org/markup-compatibility/2006" xmlns:aink="http://schemas.microsoft.com/office/drawing/2016/ink" xmlns:am3d="http://schemas.microsoft.com/office/drawing/2017/model3d" xmlns:o="urn:schemas-microsoft-com:office:office" xmlns:oel="http://schemas.microsoft.com/office/2019/extlst" xmlns:r="http://schemas.openxmlformats.org/officeDocument/2006/relationships" xmlns:m="http://schemas.openxmlformats.org/officeDocument/2006/math" xmlns:v="urn:schemas-microsoft-com:vml" xmlns:wp14="http://schemas.microsoft.com/office/word/2010/wordprocessingDrawing" xmlns:wp="http://schemas.openxmlformats.org/drawingml/2006/wordprocessingDrawing" xmlns:w10="urn:schemas-microsoft-com:office:word" xmlns:w="http://schemas.openxmlformats.org/wordprocessingml/2006/main" xmlns:w14="http://schemas.microsoft.com/office/word/2010/wordml" xmlns:w15="http://schemas.microsoft.com/office/word/2012/wordml" xmlns:w16cex="http://schemas.microsoft.com/office/word/2018/wordml/cex" xmlns:w16cid="http://schemas.microsoft.com/office/word/2016/wordml/cid" xmlns:w16="http://schemas.microsoft.com/office/word/2018/wordml" xmlns:w16sdtdh="http://schemas.microsoft.com/office/word/2020/wordml/sdtdatahash" xmlns:w16se="http://schemas.microsoft.com/office/word/2015/wordml/symex" xmlns:wpg="http://schemas.microsoft.com/office/word/2010/wordprocessingGroup" xmlns:wpi="http://schemas.microsoft.com/office/word/2010/wordprocessingInk" xmlns:wne="http://schemas.microsoft.com/office/word/2006/wordml" xmlns:wps="http://schemas.microsoft.com/office/word/2010/wordprocessingShape" mc:Ignorable="w14 w15 w16se w16cid w16 w16cex w16sdtdh wp14">
+<w:footnotes xmlns:wpc="http://schemas.microsoft.com/office/word/2010/wordprocessingCanvas" xmlns:cx="http://schemas.microsoft.com/office/drawing/2014/chartex" xmlns:cx1="http://schemas.microsoft.com/office/drawing/2015/9/8/chartex" xmlns:cx2="http://schemas.microsoft.com/office/drawing/2015/10/21/chartex" xmlns:cx3="http://schemas.microsoft.com/office/drawing/2016/5/9/chartex" xmlns:cx4="http://schemas.microsoft.com/office/drawing/2016/5/10/chartex" xmlns:cx5="http://schemas.microsoft.com/office/drawing/2016/5/11/chartex" xmlns:cx6="http://schemas.microsoft.com/office/drawing/2016/5/12/chartex" xmlns:cx7="http://schemas.microsoft.com/office/drawing/2016/5/13/chartex" xmlns:cx8="http://schemas.microsoft.com/office/drawing/2016/5/14/chartex" xmlns:mc="http://schemas.openxmlformats.org/markup-compatibility/2006" xmlns:aink="http://schemas.microsoft.com/office/drawing/2016/ink" xmlns:am3d="http://schemas.microsoft.com/office/drawing/2017/model3d" xmlns:o="urn:schemas-microsoft-com:office:office" xmlns:oel="http://schemas.microsoft.com/office/2019/extlst" xmlns:r="http://schemas.openxmlformats.org/officeDocument/2006/relationships" xmlns:m="http://schemas.openxmlformats.org/officeDocument/2006/math" xmlns:v="urn:schemas-microsoft-com:vml" xmlns:wp14="http://schemas.microsoft.com/office/word/2010/wordprocessingDrawing" xmlns:wp="http://schemas.openxmlformats.org/drawingml/2006/wordprocessingDrawing" xmlns:w10="urn:schemas-microsoft-com:office:word" xmlns:w="http://schemas.openxmlformats.org/wordprocessingml/2006/main" xmlns:w14="http://schemas.microsoft.com/office/word/2010/wordml" xmlns:w15="http://schemas.microsoft.com/office/word/2012/wordml" xmlns:w16cex="http://schemas.microsoft.com/office/word/2018/wordml/cex" xmlns:w16cid="http://schemas.microsoft.com/office/word/2016/wordml/cid" xmlns:w16="http://schemas.microsoft.com/office/word/2018/wordml" xmlns:w16du="http://schemas.microsoft.com/office/word/2023/wordml/word16du" xmlns:w16sdtdh="http://schemas.microsoft.com/office/word/2020/wordml/sdtdatahash" xmlns:w16sdtfl="http://schemas.microsoft.com/office/word/2024/wordml/sdtformatlock" xmlns:w16se="http://schemas.microsoft.com/office/word/2015/wordml/symex" xmlns:wpg="http://schemas.microsoft.com/office/word/2010/wordprocessingGroup" xmlns:wpi="http://schemas.microsoft.com/office/word/2010/wordprocessingInk" xmlns:wne="http://schemas.microsoft.com/office/word/2006/wordml" xmlns:wps="http://schemas.microsoft.com/office/word/2010/wordprocessingShape" mc:Ignorable="w14 w15 w16se w16cid w16 w16cex w16sdtdh w16sdtfl w16du wp14">
   <w:footnote w:type="separator" w:id="-1">
     <w:p>
       <w:r>
@@ -1930,7 +1936,7 @@
 </file>
 
 <file path=word/styles.xml><?xml version="1.0" encoding="utf-8"?>
-<w:styles xmlns:mc="http://schemas.openxmlformats.org/markup-compatibility/2006" xmlns:r="http://schemas.openxmlformats.org/officeDocument/2006/relationships" xmlns:w="http://schemas.openxmlformats.org/wordprocessingml/2006/main" xmlns:w14="http://schemas.microsoft.com/office/word/2010/wordml" xmlns:w15="http://schemas.microsoft.com/office/word/2012/wordml" xmlns:w16cex="http://schemas.microsoft.com/office/word/2018/wordml/cex" xmlns:w16cid="http://schemas.microsoft.com/office/word/2016/wordml/cid" xmlns:w16="http://schemas.microsoft.com/office/word/2018/wordml" xmlns:w16sdtdh="http://schemas.microsoft.com/office/word/2020/wordml/sdtdatahash" xmlns:w16se="http://schemas.microsoft.com/office/word/2015/wordml/symex" mc:Ignorable="w14 w15 w16se w16cid w16 w16cex w16sdtdh">
+<w:styles xmlns:mc="http://schemas.openxmlformats.org/markup-compatibility/2006" xmlns:r="http://schemas.openxmlformats.org/officeDocument/2006/relationships" xmlns:w="http://schemas.openxmlformats.org/wordprocessingml/2006/main" xmlns:w14="http://schemas.microsoft.com/office/word/2010/wordml" xmlns:w15="http://schemas.microsoft.com/office/word/2012/wordml" xmlns:w16cex="http://schemas.microsoft.com/office/word/2018/wordml/cex" xmlns:w16cid="http://schemas.microsoft.com/office/word/2016/wordml/cid" xmlns:w16="http://schemas.microsoft.com/office/word/2018/wordml" xmlns:w16du="http://schemas.microsoft.com/office/word/2023/wordml/word16du" xmlns:w16sdtdh="http://schemas.microsoft.com/office/word/2020/wordml/sdtdatahash" xmlns:w16sdtfl="http://schemas.microsoft.com/office/word/2024/wordml/sdtformatlock" xmlns:w16se="http://schemas.microsoft.com/office/word/2015/wordml/symex" mc:Ignorable="w14 w15 w16se w16cid w16 w16cex w16sdtdh w16sdtfl w16du">
   <w:docDefaults>
     <w:rPrDefault>
       <w:rPr>

</xml_diff>

<commit_message>
CIV-16580 added condition for recital section
</commit_message>
<xml_diff>
--- a/docker/docmosis/templates/CV-UNS-GAP-ENG-01067.docx
+++ b/docker/docmosis/templates/CV-UNS-GAP-ENG-01067.docx
@@ -1,6 +1,6 @@
 
 <file path=word/document.xml><?xml version="1.0" encoding="utf-8"?>
-<w:document xmlns:wpc="http://schemas.microsoft.com/office/word/2010/wordprocessingCanvas" xmlns:cx="http://schemas.microsoft.com/office/drawing/2014/chartex" xmlns:cx1="http://schemas.microsoft.com/office/drawing/2015/9/8/chartex" xmlns:cx2="http://schemas.microsoft.com/office/drawing/2015/10/21/chartex" xmlns:cx3="http://schemas.microsoft.com/office/drawing/2016/5/9/chartex" xmlns:cx4="http://schemas.microsoft.com/office/drawing/2016/5/10/chartex" xmlns:cx5="http://schemas.microsoft.com/office/drawing/2016/5/11/chartex" xmlns:cx6="http://schemas.microsoft.com/office/drawing/2016/5/12/chartex" xmlns:cx7="http://schemas.microsoft.com/office/drawing/2016/5/13/chartex" xmlns:cx8="http://schemas.microsoft.com/office/drawing/2016/5/14/chartex" xmlns:mc="http://schemas.openxmlformats.org/markup-compatibility/2006" xmlns:aink="http://schemas.microsoft.com/office/drawing/2016/ink" xmlns:am3d="http://schemas.microsoft.com/office/drawing/2017/model3d" xmlns:o="urn:schemas-microsoft-com:office:office" xmlns:oel="http://schemas.microsoft.com/office/2019/extlst" xmlns:r="http://schemas.openxmlformats.org/officeDocument/2006/relationships" xmlns:m="http://schemas.openxmlformats.org/officeDocument/2006/math" xmlns:v="urn:schemas-microsoft-com:vml" xmlns:wp14="http://schemas.microsoft.com/office/word/2010/wordprocessingDrawing" xmlns:wp="http://schemas.openxmlformats.org/drawingml/2006/wordprocessingDrawing" xmlns:w10="urn:schemas-microsoft-com:office:word" xmlns:w="http://schemas.openxmlformats.org/wordprocessingml/2006/main" xmlns:w14="http://schemas.microsoft.com/office/word/2010/wordml" xmlns:w15="http://schemas.microsoft.com/office/word/2012/wordml" xmlns:w16cex="http://schemas.microsoft.com/office/word/2018/wordml/cex" xmlns:w16cid="http://schemas.microsoft.com/office/word/2016/wordml/cid" xmlns:w16="http://schemas.microsoft.com/office/word/2018/wordml" xmlns:w16sdtdh="http://schemas.microsoft.com/office/word/2020/wordml/sdtdatahash" xmlns:w16se="http://schemas.microsoft.com/office/word/2015/wordml/symex" xmlns:wpg="http://schemas.microsoft.com/office/word/2010/wordprocessingGroup" xmlns:wpi="http://schemas.microsoft.com/office/word/2010/wordprocessingInk" xmlns:wne="http://schemas.microsoft.com/office/word/2006/wordml" xmlns:wps="http://schemas.microsoft.com/office/word/2010/wordprocessingShape" mc:Ignorable="w14 w15 w16se w16cid w16 w16cex w16sdtdh wp14">
+<w:document xmlns:wpc="http://schemas.microsoft.com/office/word/2010/wordprocessingCanvas" xmlns:cx="http://schemas.microsoft.com/office/drawing/2014/chartex" xmlns:cx1="http://schemas.microsoft.com/office/drawing/2015/9/8/chartex" xmlns:cx2="http://schemas.microsoft.com/office/drawing/2015/10/21/chartex" xmlns:cx3="http://schemas.microsoft.com/office/drawing/2016/5/9/chartex" xmlns:cx4="http://schemas.microsoft.com/office/drawing/2016/5/10/chartex" xmlns:cx5="http://schemas.microsoft.com/office/drawing/2016/5/11/chartex" xmlns:cx6="http://schemas.microsoft.com/office/drawing/2016/5/12/chartex" xmlns:cx7="http://schemas.microsoft.com/office/drawing/2016/5/13/chartex" xmlns:cx8="http://schemas.microsoft.com/office/drawing/2016/5/14/chartex" xmlns:mc="http://schemas.openxmlformats.org/markup-compatibility/2006" xmlns:aink="http://schemas.microsoft.com/office/drawing/2016/ink" xmlns:am3d="http://schemas.microsoft.com/office/drawing/2017/model3d" xmlns:o="urn:schemas-microsoft-com:office:office" xmlns:oel="http://schemas.microsoft.com/office/2019/extlst" xmlns:r="http://schemas.openxmlformats.org/officeDocument/2006/relationships" xmlns:m="http://schemas.openxmlformats.org/officeDocument/2006/math" xmlns:v="urn:schemas-microsoft-com:vml" xmlns:wp14="http://schemas.microsoft.com/office/word/2010/wordprocessingDrawing" xmlns:wp="http://schemas.openxmlformats.org/drawingml/2006/wordprocessingDrawing" xmlns:w10="urn:schemas-microsoft-com:office:word" xmlns:w="http://schemas.openxmlformats.org/wordprocessingml/2006/main" xmlns:w14="http://schemas.microsoft.com/office/word/2010/wordml" xmlns:w15="http://schemas.microsoft.com/office/word/2012/wordml" xmlns:w16cex="http://schemas.microsoft.com/office/word/2018/wordml/cex" xmlns:w16cid="http://schemas.microsoft.com/office/word/2016/wordml/cid" xmlns:w16="http://schemas.microsoft.com/office/word/2018/wordml" xmlns:w16du="http://schemas.microsoft.com/office/word/2023/wordml/word16du" xmlns:w16sdtdh="http://schemas.microsoft.com/office/word/2020/wordml/sdtdatahash" xmlns:w16sdtfl="http://schemas.microsoft.com/office/word/2024/wordml/sdtformatlock" xmlns:w16se="http://schemas.microsoft.com/office/word/2015/wordml/symex" xmlns:wpg="http://schemas.microsoft.com/office/word/2010/wordprocessingGroup" xmlns:wpi="http://schemas.microsoft.com/office/word/2010/wordprocessingInk" xmlns:wne="http://schemas.microsoft.com/office/word/2006/wordml" xmlns:wps="http://schemas.microsoft.com/office/word/2010/wordprocessingShape" mc:Ignorable="w14 w15 w16se w16cid w16 w16cex w16sdtdh w16sdtfl w16du wp14">
   <w:body>
     <w:tbl>
       <w:tblPr>
@@ -1638,30 +1638,66 @@
           <w:rFonts w:cstheme="minorHAnsi"/>
         </w:rPr>
       </w:pPr>
+      <w:bookmarkStart w:id="0" w:name="_Hlk190295020"/>
+      <w:r>
+        <w:rPr>
+          <w:rFonts w:ascii="Arial" w:hAnsi="Arial" w:cs="Arial"/>
+          <w:sz w:val="16"/>
+          <w:szCs w:val="16"/>
+        </w:rPr>
+        <w:t>&lt;&lt;cs</w:t>
+      </w:r>
+      <w:proofErr w:type="gramStart"/>
+      <w:r>
+        <w:rPr>
+          <w:rFonts w:ascii="Arial" w:hAnsi="Arial" w:cs="Arial"/>
+          <w:sz w:val="16"/>
+          <w:szCs w:val="16"/>
+        </w:rPr>
+        <w:t>_</w:t>
+      </w:r>
+      <w:r>
+        <w:rPr>
+          <w:rFonts w:ascii="Arial" w:hAnsi="Arial" w:cs="Arial"/>
+          <w:sz w:val="16"/>
+          <w:szCs w:val="16"/>
+        </w:rPr>
+        <w:t>{</w:t>
+      </w:r>
+      <w:r>
+        <w:rPr>
+          <w:rFonts w:cstheme="minorHAnsi"/>
+        </w:rPr>
+        <w:t xml:space="preserve"> </w:t>
+      </w:r>
+      <w:proofErr w:type="spellStart"/>
+      <w:r>
+        <w:t>judgeRecital</w:t>
+      </w:r>
+      <w:proofErr w:type="spellEnd"/>
+      <w:proofErr w:type="gramEnd"/>
+      <w:r>
+        <w:rPr>
+          <w:rFonts w:ascii="Arial" w:hAnsi="Arial" w:cs="Arial"/>
+          <w:sz w:val="16"/>
+          <w:szCs w:val="16"/>
+        </w:rPr>
+        <w:t>!= null}</w:t>
+      </w:r>
+      <w:r>
+        <w:rPr>
+          <w:rFonts w:ascii="Arial" w:hAnsi="Arial" w:cs="Arial"/>
+          <w:sz w:val="16"/>
+          <w:szCs w:val="16"/>
+        </w:rPr>
+        <w:t>&gt;&gt;</w:t>
+      </w:r>
     </w:p>
+    <w:bookmarkEnd w:id="0"/>
     <w:p>
       <w:pPr>
         <w:rPr>
           <w:rFonts w:cstheme="minorHAnsi"/>
-          <w:b/>
-          <w:bCs/>
-        </w:rPr>
-      </w:pPr>
-      <w:r>
-        <w:rPr>
-          <w:rFonts w:cstheme="minorHAnsi"/>
-          <w:b/>
-          <w:bCs/>
-        </w:rPr>
-        <w:t xml:space="preserve">THE COURT RECORDS THAT: </w:t>
-      </w:r>
-    </w:p>
-    <w:p>
-      <w:pPr>
-        <w:rPr>
-          <w:rFonts w:cstheme="minorHAnsi"/>
-          <w:b/>
-          <w:bCs/>
         </w:rPr>
       </w:pPr>
     </w:p>
@@ -1669,30 +1705,25 @@
       <w:pPr>
         <w:rPr>
           <w:rFonts w:cstheme="minorHAnsi"/>
+          <w:b/>
+          <w:bCs/>
         </w:rPr>
       </w:pPr>
       <w:r>
         <w:rPr>
           <w:rFonts w:cstheme="minorHAnsi"/>
-        </w:rPr>
-        <w:t>&lt;&lt;</w:t>
-      </w:r>
-      <w:proofErr w:type="spellStart"/>
-      <w:r>
-        <w:t>judgeRecital</w:t>
-      </w:r>
-      <w:proofErr w:type="spellEnd"/>
-      <w:r>
-        <w:rPr>
-          <w:rFonts w:cstheme="minorHAnsi"/>
-        </w:rPr>
-        <w:t>&gt;&gt;</w:t>
+          <w:b/>
+          <w:bCs/>
+        </w:rPr>
+        <w:t xml:space="preserve">THE COURT RECORDS THAT: </w:t>
       </w:r>
     </w:p>
     <w:p>
       <w:pPr>
         <w:rPr>
           <w:rFonts w:cstheme="minorHAnsi"/>
+          <w:b/>
+          <w:bCs/>
         </w:rPr>
       </w:pPr>
     </w:p>
@@ -1702,21 +1733,60 @@
           <w:rFonts w:cstheme="minorHAnsi"/>
         </w:rPr>
       </w:pPr>
+      <w:r>
+        <w:rPr>
+          <w:rFonts w:cstheme="minorHAnsi"/>
+        </w:rPr>
+        <w:t>&lt;&lt;</w:t>
+      </w:r>
+      <w:bookmarkStart w:id="1" w:name="_Hlk190295000"/>
+      <w:proofErr w:type="spellStart"/>
+      <w:r>
+        <w:t>judgeRecital</w:t>
+      </w:r>
+      <w:bookmarkEnd w:id="1"/>
+      <w:proofErr w:type="spellEnd"/>
+      <w:r>
+        <w:rPr>
+          <w:rFonts w:cstheme="minorHAnsi"/>
+        </w:rPr>
+        <w:t>&gt;&gt;</w:t>
+      </w:r>
     </w:p>
     <w:p>
       <w:pPr>
         <w:rPr>
           <w:rFonts w:cstheme="minorHAnsi"/>
-          <w:b/>
-          <w:bCs/>
         </w:rPr>
       </w:pPr>
       <w:r>
+        <w:rPr>
+          <w:rFonts w:cstheme="minorHAnsi"/>
+        </w:rPr>
+        <w:t>&lt;&lt;es_&gt;&gt;</w:t>
+      </w:r>
+    </w:p>
+    <w:p>
+      <w:pPr>
+        <w:rPr>
+          <w:rFonts w:cstheme="minorHAnsi"/>
+        </w:rPr>
+      </w:pPr>
+    </w:p>
+    <w:p>
+      <w:pPr>
         <w:rPr>
           <w:rFonts w:cstheme="minorHAnsi"/>
           <w:b/>
           <w:bCs/>
         </w:rPr>
+      </w:pPr>
+      <w:r>
+        <w:rPr>
+          <w:rFonts w:cstheme="minorHAnsi"/>
+          <w:b/>
+          <w:bCs/>
+        </w:rPr>
         <w:t xml:space="preserve">THE COURT ORDERS THAT: </w:t>
       </w:r>
     </w:p>
@@ -1751,6 +1821,7 @@
     </w:p>
     <w:p>
       <w:r>
+        <w:lastRenderedPageBreak/>
         <w:t>&lt;&lt;</w:t>
       </w:r>
       <w:proofErr w:type="spellStart"/>
@@ -1862,7 +1933,7 @@
 </file>
 
 <file path=word/endnotes.xml><?xml version="1.0" encoding="utf-8"?>
-<w:endnotes xmlns:wpc="http://schemas.microsoft.com/office/word/2010/wordprocessingCanvas" xmlns:cx="http://schemas.microsoft.com/office/drawing/2014/chartex" xmlns:cx1="http://schemas.microsoft.com/office/drawing/2015/9/8/chartex" xmlns:cx2="http://schemas.microsoft.com/office/drawing/2015/10/21/chartex" xmlns:cx3="http://schemas.microsoft.com/office/drawing/2016/5/9/chartex" xmlns:cx4="http://schemas.microsoft.com/office/drawing/2016/5/10/chartex" xmlns:cx5="http://schemas.microsoft.com/office/drawing/2016/5/11/chartex" xmlns:cx6="http://schemas.microsoft.com/office/drawing/2016/5/12/chartex" xmlns:cx7="http://schemas.microsoft.com/office/drawing/2016/5/13/chartex" xmlns:cx8="http://schemas.microsoft.com/office/drawing/2016/5/14/chartex" xmlns:mc="http://schemas.openxmlformats.org/markup-compatibility/2006" xmlns:aink="http://schemas.microsoft.com/office/drawing/2016/ink" xmlns:am3d="http://schemas.microsoft.com/office/drawing/2017/model3d" xmlns:o="urn:schemas-microsoft-com:office:office" xmlns:oel="http://schemas.microsoft.com/office/2019/extlst" xmlns:r="http://schemas.openxmlformats.org/officeDocument/2006/relationships" xmlns:m="http://schemas.openxmlformats.org/officeDocument/2006/math" xmlns:v="urn:schemas-microsoft-com:vml" xmlns:wp14="http://schemas.microsoft.com/office/word/2010/wordprocessingDrawing" xmlns:wp="http://schemas.openxmlformats.org/drawingml/2006/wordprocessingDrawing" xmlns:w10="urn:schemas-microsoft-com:office:word" xmlns:w="http://schemas.openxmlformats.org/wordprocessingml/2006/main" xmlns:w14="http://schemas.microsoft.com/office/word/2010/wordml" xmlns:w15="http://schemas.microsoft.com/office/word/2012/wordml" xmlns:w16cex="http://schemas.microsoft.com/office/word/2018/wordml/cex" xmlns:w16cid="http://schemas.microsoft.com/office/word/2016/wordml/cid" xmlns:w16="http://schemas.microsoft.com/office/word/2018/wordml" xmlns:w16sdtdh="http://schemas.microsoft.com/office/word/2020/wordml/sdtdatahash" xmlns:w16se="http://schemas.microsoft.com/office/word/2015/wordml/symex" xmlns:wpg="http://schemas.microsoft.com/office/word/2010/wordprocessingGroup" xmlns:wpi="http://schemas.microsoft.com/office/word/2010/wordprocessingInk" xmlns:wne="http://schemas.microsoft.com/office/word/2006/wordml" xmlns:wps="http://schemas.microsoft.com/office/word/2010/wordprocessingShape" mc:Ignorable="w14 w15 w16se w16cid w16 w16cex w16sdtdh wp14">
+<w:endnotes xmlns:wpc="http://schemas.microsoft.com/office/word/2010/wordprocessingCanvas" xmlns:cx="http://schemas.microsoft.com/office/drawing/2014/chartex" xmlns:cx1="http://schemas.microsoft.com/office/drawing/2015/9/8/chartex" xmlns:cx2="http://schemas.microsoft.com/office/drawing/2015/10/21/chartex" xmlns:cx3="http://schemas.microsoft.com/office/drawing/2016/5/9/chartex" xmlns:cx4="http://schemas.microsoft.com/office/drawing/2016/5/10/chartex" xmlns:cx5="http://schemas.microsoft.com/office/drawing/2016/5/11/chartex" xmlns:cx6="http://schemas.microsoft.com/office/drawing/2016/5/12/chartex" xmlns:cx7="http://schemas.microsoft.com/office/drawing/2016/5/13/chartex" xmlns:cx8="http://schemas.microsoft.com/office/drawing/2016/5/14/chartex" xmlns:mc="http://schemas.openxmlformats.org/markup-compatibility/2006" xmlns:aink="http://schemas.microsoft.com/office/drawing/2016/ink" xmlns:am3d="http://schemas.microsoft.com/office/drawing/2017/model3d" xmlns:o="urn:schemas-microsoft-com:office:office" xmlns:oel="http://schemas.microsoft.com/office/2019/extlst" xmlns:r="http://schemas.openxmlformats.org/officeDocument/2006/relationships" xmlns:m="http://schemas.openxmlformats.org/officeDocument/2006/math" xmlns:v="urn:schemas-microsoft-com:vml" xmlns:wp14="http://schemas.microsoft.com/office/word/2010/wordprocessingDrawing" xmlns:wp="http://schemas.openxmlformats.org/drawingml/2006/wordprocessingDrawing" xmlns:w10="urn:schemas-microsoft-com:office:word" xmlns:w="http://schemas.openxmlformats.org/wordprocessingml/2006/main" xmlns:w14="http://schemas.microsoft.com/office/word/2010/wordml" xmlns:w15="http://schemas.microsoft.com/office/word/2012/wordml" xmlns:w16cex="http://schemas.microsoft.com/office/word/2018/wordml/cex" xmlns:w16cid="http://schemas.microsoft.com/office/word/2016/wordml/cid" xmlns:w16="http://schemas.microsoft.com/office/word/2018/wordml" xmlns:w16du="http://schemas.microsoft.com/office/word/2023/wordml/word16du" xmlns:w16sdtdh="http://schemas.microsoft.com/office/word/2020/wordml/sdtdatahash" xmlns:w16sdtfl="http://schemas.microsoft.com/office/word/2024/wordml/sdtformatlock" xmlns:w16se="http://schemas.microsoft.com/office/word/2015/wordml/symex" xmlns:wpg="http://schemas.microsoft.com/office/word/2010/wordprocessingGroup" xmlns:wpi="http://schemas.microsoft.com/office/word/2010/wordprocessingInk" xmlns:wne="http://schemas.microsoft.com/office/word/2006/wordml" xmlns:wps="http://schemas.microsoft.com/office/word/2010/wordprocessingShape" mc:Ignorable="w14 w15 w16se w16cid w16 w16cex w16sdtdh w16sdtfl w16du wp14">
   <w:endnote w:type="separator" w:id="-1">
     <w:p>
       <w:r>
@@ -1881,7 +1952,7 @@
 </file>
 
 <file path=word/footer1.xml><?xml version="1.0" encoding="utf-8"?>
-<w:ftr xmlns:wpc="http://schemas.microsoft.com/office/word/2010/wordprocessingCanvas" xmlns:cx="http://schemas.microsoft.com/office/drawing/2014/chartex" xmlns:cx1="http://schemas.microsoft.com/office/drawing/2015/9/8/chartex" xmlns:cx2="http://schemas.microsoft.com/office/drawing/2015/10/21/chartex" xmlns:cx3="http://schemas.microsoft.com/office/drawing/2016/5/9/chartex" xmlns:cx4="http://schemas.microsoft.com/office/drawing/2016/5/10/chartex" xmlns:cx5="http://schemas.microsoft.com/office/drawing/2016/5/11/chartex" xmlns:cx6="http://schemas.microsoft.com/office/drawing/2016/5/12/chartex" xmlns:cx7="http://schemas.microsoft.com/office/drawing/2016/5/13/chartex" xmlns:cx8="http://schemas.microsoft.com/office/drawing/2016/5/14/chartex" xmlns:mc="http://schemas.openxmlformats.org/markup-compatibility/2006" xmlns:aink="http://schemas.microsoft.com/office/drawing/2016/ink" xmlns:am3d="http://schemas.microsoft.com/office/drawing/2017/model3d" xmlns:o="urn:schemas-microsoft-com:office:office" xmlns:oel="http://schemas.microsoft.com/office/2019/extlst" xmlns:r="http://schemas.openxmlformats.org/officeDocument/2006/relationships" xmlns:m="http://schemas.openxmlformats.org/officeDocument/2006/math" xmlns:v="urn:schemas-microsoft-com:vml" xmlns:wp14="http://schemas.microsoft.com/office/word/2010/wordprocessingDrawing" xmlns:wp="http://schemas.openxmlformats.org/drawingml/2006/wordprocessingDrawing" xmlns:w10="urn:schemas-microsoft-com:office:word" xmlns:w="http://schemas.openxmlformats.org/wordprocessingml/2006/main" xmlns:w14="http://schemas.microsoft.com/office/word/2010/wordml" xmlns:w15="http://schemas.microsoft.com/office/word/2012/wordml" xmlns:w16cex="http://schemas.microsoft.com/office/word/2018/wordml/cex" xmlns:w16cid="http://schemas.microsoft.com/office/word/2016/wordml/cid" xmlns:w16="http://schemas.microsoft.com/office/word/2018/wordml" xmlns:w16sdtdh="http://schemas.microsoft.com/office/word/2020/wordml/sdtdatahash" xmlns:w16se="http://schemas.microsoft.com/office/word/2015/wordml/symex" xmlns:wpg="http://schemas.microsoft.com/office/word/2010/wordprocessingGroup" xmlns:wpi="http://schemas.microsoft.com/office/word/2010/wordprocessingInk" xmlns:wne="http://schemas.microsoft.com/office/word/2006/wordml" xmlns:wps="http://schemas.microsoft.com/office/word/2010/wordprocessingShape" mc:Ignorable="w14 w15 w16se w16cid w16 w16cex w16sdtdh wp14">
+<w:ftr xmlns:wpc="http://schemas.microsoft.com/office/word/2010/wordprocessingCanvas" xmlns:cx="http://schemas.microsoft.com/office/drawing/2014/chartex" xmlns:cx1="http://schemas.microsoft.com/office/drawing/2015/9/8/chartex" xmlns:cx2="http://schemas.microsoft.com/office/drawing/2015/10/21/chartex" xmlns:cx3="http://schemas.microsoft.com/office/drawing/2016/5/9/chartex" xmlns:cx4="http://schemas.microsoft.com/office/drawing/2016/5/10/chartex" xmlns:cx5="http://schemas.microsoft.com/office/drawing/2016/5/11/chartex" xmlns:cx6="http://schemas.microsoft.com/office/drawing/2016/5/12/chartex" xmlns:cx7="http://schemas.microsoft.com/office/drawing/2016/5/13/chartex" xmlns:cx8="http://schemas.microsoft.com/office/drawing/2016/5/14/chartex" xmlns:mc="http://schemas.openxmlformats.org/markup-compatibility/2006" xmlns:aink="http://schemas.microsoft.com/office/drawing/2016/ink" xmlns:am3d="http://schemas.microsoft.com/office/drawing/2017/model3d" xmlns:o="urn:schemas-microsoft-com:office:office" xmlns:oel="http://schemas.microsoft.com/office/2019/extlst" xmlns:r="http://schemas.openxmlformats.org/officeDocument/2006/relationships" xmlns:m="http://schemas.openxmlformats.org/officeDocument/2006/math" xmlns:v="urn:schemas-microsoft-com:vml" xmlns:wp14="http://schemas.microsoft.com/office/word/2010/wordprocessingDrawing" xmlns:wp="http://schemas.openxmlformats.org/drawingml/2006/wordprocessingDrawing" xmlns:w10="urn:schemas-microsoft-com:office:word" xmlns:w="http://schemas.openxmlformats.org/wordprocessingml/2006/main" xmlns:w14="http://schemas.microsoft.com/office/word/2010/wordml" xmlns:w15="http://schemas.microsoft.com/office/word/2012/wordml" xmlns:w16cex="http://schemas.microsoft.com/office/word/2018/wordml/cex" xmlns:w16cid="http://schemas.microsoft.com/office/word/2016/wordml/cid" xmlns:w16="http://schemas.microsoft.com/office/word/2018/wordml" xmlns:w16du="http://schemas.microsoft.com/office/word/2023/wordml/word16du" xmlns:w16sdtdh="http://schemas.microsoft.com/office/word/2020/wordml/sdtdatahash" xmlns:w16sdtfl="http://schemas.microsoft.com/office/word/2024/wordml/sdtformatlock" xmlns:w16se="http://schemas.microsoft.com/office/word/2015/wordml/symex" xmlns:wpg="http://schemas.microsoft.com/office/word/2010/wordprocessingGroup" xmlns:wpi="http://schemas.microsoft.com/office/word/2010/wordprocessingInk" xmlns:wne="http://schemas.microsoft.com/office/word/2006/wordml" xmlns:wps="http://schemas.microsoft.com/office/word/2010/wordprocessingShape" mc:Ignorable="w14 w15 w16se w16cid w16 w16cex w16sdtdh w16sdtfl w16du wp14">
   <w:p>
     <w:pPr>
       <w:pStyle w:val="Footer"/>
@@ -1891,7 +1962,7 @@
 </file>
 
 <file path=word/footer2.xml><?xml version="1.0" encoding="utf-8"?>
-<w:ftr xmlns:wpc="http://schemas.microsoft.com/office/word/2010/wordprocessingCanvas" xmlns:cx="http://schemas.microsoft.com/office/drawing/2014/chartex" xmlns:cx1="http://schemas.microsoft.com/office/drawing/2015/9/8/chartex" xmlns:cx2="http://schemas.microsoft.com/office/drawing/2015/10/21/chartex" xmlns:cx3="http://schemas.microsoft.com/office/drawing/2016/5/9/chartex" xmlns:cx4="http://schemas.microsoft.com/office/drawing/2016/5/10/chartex" xmlns:cx5="http://schemas.microsoft.com/office/drawing/2016/5/11/chartex" xmlns:cx6="http://schemas.microsoft.com/office/drawing/2016/5/12/chartex" xmlns:cx7="http://schemas.microsoft.com/office/drawing/2016/5/13/chartex" xmlns:cx8="http://schemas.microsoft.com/office/drawing/2016/5/14/chartex" xmlns:mc="http://schemas.openxmlformats.org/markup-compatibility/2006" xmlns:aink="http://schemas.microsoft.com/office/drawing/2016/ink" xmlns:am3d="http://schemas.microsoft.com/office/drawing/2017/model3d" xmlns:o="urn:schemas-microsoft-com:office:office" xmlns:oel="http://schemas.microsoft.com/office/2019/extlst" xmlns:r="http://schemas.openxmlformats.org/officeDocument/2006/relationships" xmlns:m="http://schemas.openxmlformats.org/officeDocument/2006/math" xmlns:v="urn:schemas-microsoft-com:vml" xmlns:wp14="http://schemas.microsoft.com/office/word/2010/wordprocessingDrawing" xmlns:wp="http://schemas.openxmlformats.org/drawingml/2006/wordprocessingDrawing" xmlns:w10="urn:schemas-microsoft-com:office:word" xmlns:w="http://schemas.openxmlformats.org/wordprocessingml/2006/main" xmlns:w14="http://schemas.microsoft.com/office/word/2010/wordml" xmlns:w15="http://schemas.microsoft.com/office/word/2012/wordml" xmlns:w16cex="http://schemas.microsoft.com/office/word/2018/wordml/cex" xmlns:w16cid="http://schemas.microsoft.com/office/word/2016/wordml/cid" xmlns:w16="http://schemas.microsoft.com/office/word/2018/wordml" xmlns:w16sdtdh="http://schemas.microsoft.com/office/word/2020/wordml/sdtdatahash" xmlns:w16se="http://schemas.microsoft.com/office/word/2015/wordml/symex" xmlns:wpg="http://schemas.microsoft.com/office/word/2010/wordprocessingGroup" xmlns:wpi="http://schemas.microsoft.com/office/word/2010/wordprocessingInk" xmlns:wne="http://schemas.microsoft.com/office/word/2006/wordml" xmlns:wps="http://schemas.microsoft.com/office/word/2010/wordprocessingShape" mc:Ignorable="w14 w15 w16se w16cid w16 w16cex w16sdtdh wp14">
+<w:ftr xmlns:wpc="http://schemas.microsoft.com/office/word/2010/wordprocessingCanvas" xmlns:cx="http://schemas.microsoft.com/office/drawing/2014/chartex" xmlns:cx1="http://schemas.microsoft.com/office/drawing/2015/9/8/chartex" xmlns:cx2="http://schemas.microsoft.com/office/drawing/2015/10/21/chartex" xmlns:cx3="http://schemas.microsoft.com/office/drawing/2016/5/9/chartex" xmlns:cx4="http://schemas.microsoft.com/office/drawing/2016/5/10/chartex" xmlns:cx5="http://schemas.microsoft.com/office/drawing/2016/5/11/chartex" xmlns:cx6="http://schemas.microsoft.com/office/drawing/2016/5/12/chartex" xmlns:cx7="http://schemas.microsoft.com/office/drawing/2016/5/13/chartex" xmlns:cx8="http://schemas.microsoft.com/office/drawing/2016/5/14/chartex" xmlns:mc="http://schemas.openxmlformats.org/markup-compatibility/2006" xmlns:aink="http://schemas.microsoft.com/office/drawing/2016/ink" xmlns:am3d="http://schemas.microsoft.com/office/drawing/2017/model3d" xmlns:o="urn:schemas-microsoft-com:office:office" xmlns:oel="http://schemas.microsoft.com/office/2019/extlst" xmlns:r="http://schemas.openxmlformats.org/officeDocument/2006/relationships" xmlns:m="http://schemas.openxmlformats.org/officeDocument/2006/math" xmlns:v="urn:schemas-microsoft-com:vml" xmlns:wp14="http://schemas.microsoft.com/office/word/2010/wordprocessingDrawing" xmlns:wp="http://schemas.openxmlformats.org/drawingml/2006/wordprocessingDrawing" xmlns:w10="urn:schemas-microsoft-com:office:word" xmlns:w="http://schemas.openxmlformats.org/wordprocessingml/2006/main" xmlns:w14="http://schemas.microsoft.com/office/word/2010/wordml" xmlns:w15="http://schemas.microsoft.com/office/word/2012/wordml" xmlns:w16cex="http://schemas.microsoft.com/office/word/2018/wordml/cex" xmlns:w16cid="http://schemas.microsoft.com/office/word/2016/wordml/cid" xmlns:w16="http://schemas.microsoft.com/office/word/2018/wordml" xmlns:w16du="http://schemas.microsoft.com/office/word/2023/wordml/word16du" xmlns:w16sdtdh="http://schemas.microsoft.com/office/word/2020/wordml/sdtdatahash" xmlns:w16sdtfl="http://schemas.microsoft.com/office/word/2024/wordml/sdtformatlock" xmlns:w16se="http://schemas.microsoft.com/office/word/2015/wordml/symex" xmlns:wpg="http://schemas.microsoft.com/office/word/2010/wordprocessingGroup" xmlns:wpi="http://schemas.microsoft.com/office/word/2010/wordprocessingInk" xmlns:wne="http://schemas.microsoft.com/office/word/2006/wordml" xmlns:wps="http://schemas.microsoft.com/office/word/2010/wordprocessingShape" mc:Ignorable="w14 w15 w16se w16cid w16 w16cex w16sdtdh w16sdtfl w16du wp14">
   <w:p>
     <w:pPr>
       <w:pStyle w:val="Footer"/>
@@ -1901,7 +1972,7 @@
 </file>
 
 <file path=word/footer3.xml><?xml version="1.0" encoding="utf-8"?>
-<w:ftr xmlns:wpc="http://schemas.microsoft.com/office/word/2010/wordprocessingCanvas" xmlns:cx="http://schemas.microsoft.com/office/drawing/2014/chartex" xmlns:cx1="http://schemas.microsoft.com/office/drawing/2015/9/8/chartex" xmlns:cx2="http://schemas.microsoft.com/office/drawing/2015/10/21/chartex" xmlns:cx3="http://schemas.microsoft.com/office/drawing/2016/5/9/chartex" xmlns:cx4="http://schemas.microsoft.com/office/drawing/2016/5/10/chartex" xmlns:cx5="http://schemas.microsoft.com/office/drawing/2016/5/11/chartex" xmlns:cx6="http://schemas.microsoft.com/office/drawing/2016/5/12/chartex" xmlns:cx7="http://schemas.microsoft.com/office/drawing/2016/5/13/chartex" xmlns:cx8="http://schemas.microsoft.com/office/drawing/2016/5/14/chartex" xmlns:mc="http://schemas.openxmlformats.org/markup-compatibility/2006" xmlns:aink="http://schemas.microsoft.com/office/drawing/2016/ink" xmlns:am3d="http://schemas.microsoft.com/office/drawing/2017/model3d" xmlns:o="urn:schemas-microsoft-com:office:office" xmlns:oel="http://schemas.microsoft.com/office/2019/extlst" xmlns:r="http://schemas.openxmlformats.org/officeDocument/2006/relationships" xmlns:m="http://schemas.openxmlformats.org/officeDocument/2006/math" xmlns:v="urn:schemas-microsoft-com:vml" xmlns:wp14="http://schemas.microsoft.com/office/word/2010/wordprocessingDrawing" xmlns:wp="http://schemas.openxmlformats.org/drawingml/2006/wordprocessingDrawing" xmlns:w10="urn:schemas-microsoft-com:office:word" xmlns:w="http://schemas.openxmlformats.org/wordprocessingml/2006/main" xmlns:w14="http://schemas.microsoft.com/office/word/2010/wordml" xmlns:w15="http://schemas.microsoft.com/office/word/2012/wordml" xmlns:w16cex="http://schemas.microsoft.com/office/word/2018/wordml/cex" xmlns:w16cid="http://schemas.microsoft.com/office/word/2016/wordml/cid" xmlns:w16="http://schemas.microsoft.com/office/word/2018/wordml" xmlns:w16sdtdh="http://schemas.microsoft.com/office/word/2020/wordml/sdtdatahash" xmlns:w16se="http://schemas.microsoft.com/office/word/2015/wordml/symex" xmlns:wpg="http://schemas.microsoft.com/office/word/2010/wordprocessingGroup" xmlns:wpi="http://schemas.microsoft.com/office/word/2010/wordprocessingInk" xmlns:wne="http://schemas.microsoft.com/office/word/2006/wordml" xmlns:wps="http://schemas.microsoft.com/office/word/2010/wordprocessingShape" mc:Ignorable="w14 w15 w16se w16cid w16 w16cex w16sdtdh wp14">
+<w:ftr xmlns:wpc="http://schemas.microsoft.com/office/word/2010/wordprocessingCanvas" xmlns:cx="http://schemas.microsoft.com/office/drawing/2014/chartex" xmlns:cx1="http://schemas.microsoft.com/office/drawing/2015/9/8/chartex" xmlns:cx2="http://schemas.microsoft.com/office/drawing/2015/10/21/chartex" xmlns:cx3="http://schemas.microsoft.com/office/drawing/2016/5/9/chartex" xmlns:cx4="http://schemas.microsoft.com/office/drawing/2016/5/10/chartex" xmlns:cx5="http://schemas.microsoft.com/office/drawing/2016/5/11/chartex" xmlns:cx6="http://schemas.microsoft.com/office/drawing/2016/5/12/chartex" xmlns:cx7="http://schemas.microsoft.com/office/drawing/2016/5/13/chartex" xmlns:cx8="http://schemas.microsoft.com/office/drawing/2016/5/14/chartex" xmlns:mc="http://schemas.openxmlformats.org/markup-compatibility/2006" xmlns:aink="http://schemas.microsoft.com/office/drawing/2016/ink" xmlns:am3d="http://schemas.microsoft.com/office/drawing/2017/model3d" xmlns:o="urn:schemas-microsoft-com:office:office" xmlns:oel="http://schemas.microsoft.com/office/2019/extlst" xmlns:r="http://schemas.openxmlformats.org/officeDocument/2006/relationships" xmlns:m="http://schemas.openxmlformats.org/officeDocument/2006/math" xmlns:v="urn:schemas-microsoft-com:vml" xmlns:wp14="http://schemas.microsoft.com/office/word/2010/wordprocessingDrawing" xmlns:wp="http://schemas.openxmlformats.org/drawingml/2006/wordprocessingDrawing" xmlns:w10="urn:schemas-microsoft-com:office:word" xmlns:w="http://schemas.openxmlformats.org/wordprocessingml/2006/main" xmlns:w14="http://schemas.microsoft.com/office/word/2010/wordml" xmlns:w15="http://schemas.microsoft.com/office/word/2012/wordml" xmlns:w16cex="http://schemas.microsoft.com/office/word/2018/wordml/cex" xmlns:w16cid="http://schemas.microsoft.com/office/word/2016/wordml/cid" xmlns:w16="http://schemas.microsoft.com/office/word/2018/wordml" xmlns:w16du="http://schemas.microsoft.com/office/word/2023/wordml/word16du" xmlns:w16sdtdh="http://schemas.microsoft.com/office/word/2020/wordml/sdtdatahash" xmlns:w16sdtfl="http://schemas.microsoft.com/office/word/2024/wordml/sdtformatlock" xmlns:w16se="http://schemas.microsoft.com/office/word/2015/wordml/symex" xmlns:wpg="http://schemas.microsoft.com/office/word/2010/wordprocessingGroup" xmlns:wpi="http://schemas.microsoft.com/office/word/2010/wordprocessingInk" xmlns:wne="http://schemas.microsoft.com/office/word/2006/wordml" xmlns:wps="http://schemas.microsoft.com/office/word/2010/wordprocessingShape" mc:Ignorable="w14 w15 w16se w16cid w16 w16cex w16sdtdh w16sdtfl w16du wp14">
   <w:p>
     <w:pPr>
       <w:pStyle w:val="Footer"/>
@@ -1911,7 +1982,7 @@
 </file>
 
 <file path=word/footnotes.xml><?xml version="1.0" encoding="utf-8"?>
-<w:footnotes xmlns:wpc="http://schemas.microsoft.com/office/word/2010/wordprocessingCanvas" xmlns:cx="http://schemas.microsoft.com/office/drawing/2014/chartex" xmlns:cx1="http://schemas.microsoft.com/office/drawing/2015/9/8/chartex" xmlns:cx2="http://schemas.microsoft.com/office/drawing/2015/10/21/chartex" xmlns:cx3="http://schemas.microsoft.com/office/drawing/2016/5/9/chartex" xmlns:cx4="http://schemas.microsoft.com/office/drawing/2016/5/10/chartex" xmlns:cx5="http://schemas.microsoft.com/office/drawing/2016/5/11/chartex" xmlns:cx6="http://schemas.microsoft.com/office/drawing/2016/5/12/chartex" xmlns:cx7="http://schemas.microsoft.com/office/drawing/2016/5/13/chartex" xmlns:cx8="http://schemas.microsoft.com/office/drawing/2016/5/14/chartex" xmlns:mc="http://schemas.openxmlformats.org/markup-compatibility/2006" xmlns:aink="http://schemas.microsoft.com/office/drawing/2016/ink" xmlns:am3d="http://schemas.microsoft.com/office/drawing/2017/model3d" xmlns:o="urn:schemas-microsoft-com:office:office" xmlns:oel="http://schemas.microsoft.com/office/2019/extlst" xmlns:r="http://schemas.openxmlformats.org/officeDocument/2006/relationships" xmlns:m="http://schemas.openxmlformats.org/officeDocument/2006/math" xmlns:v="urn:schemas-microsoft-com:vml" xmlns:wp14="http://schemas.microsoft.com/office/word/2010/wordprocessingDrawing" xmlns:wp="http://schemas.openxmlformats.org/drawingml/2006/wordprocessingDrawing" xmlns:w10="urn:schemas-microsoft-com:office:word" xmlns:w="http://schemas.openxmlformats.org/wordprocessingml/2006/main" xmlns:w14="http://schemas.microsoft.com/office/word/2010/wordml" xmlns:w15="http://schemas.microsoft.com/office/word/2012/wordml" xmlns:w16cex="http://schemas.microsoft.com/office/word/2018/wordml/cex" xmlns:w16cid="http://schemas.microsoft.com/office/word/2016/wordml/cid" xmlns:w16="http://schemas.microsoft.com/office/word/2018/wordml" xmlns:w16sdtdh="http://schemas.microsoft.com/office/word/2020/wordml/sdtdatahash" xmlns:w16se="http://schemas.microsoft.com/office/word/2015/wordml/symex" xmlns:wpg="http://schemas.microsoft.com/office/word/2010/wordprocessingGroup" xmlns:wpi="http://schemas.microsoft.com/office/word/2010/wordprocessingInk" xmlns:wne="http://schemas.microsoft.com/office/word/2006/wordml" xmlns:wps="http://schemas.microsoft.com/office/word/2010/wordprocessingShape" mc:Ignorable="w14 w15 w16se w16cid w16 w16cex w16sdtdh wp14">
+<w:footnotes xmlns:wpc="http://schemas.microsoft.com/office/word/2010/wordprocessingCanvas" xmlns:cx="http://schemas.microsoft.com/office/drawing/2014/chartex" xmlns:cx1="http://schemas.microsoft.com/office/drawing/2015/9/8/chartex" xmlns:cx2="http://schemas.microsoft.com/office/drawing/2015/10/21/chartex" xmlns:cx3="http://schemas.microsoft.com/office/drawing/2016/5/9/chartex" xmlns:cx4="http://schemas.microsoft.com/office/drawing/2016/5/10/chartex" xmlns:cx5="http://schemas.microsoft.com/office/drawing/2016/5/11/chartex" xmlns:cx6="http://schemas.microsoft.com/office/drawing/2016/5/12/chartex" xmlns:cx7="http://schemas.microsoft.com/office/drawing/2016/5/13/chartex" xmlns:cx8="http://schemas.microsoft.com/office/drawing/2016/5/14/chartex" xmlns:mc="http://schemas.openxmlformats.org/markup-compatibility/2006" xmlns:aink="http://schemas.microsoft.com/office/drawing/2016/ink" xmlns:am3d="http://schemas.microsoft.com/office/drawing/2017/model3d" xmlns:o="urn:schemas-microsoft-com:office:office" xmlns:oel="http://schemas.microsoft.com/office/2019/extlst" xmlns:r="http://schemas.openxmlformats.org/officeDocument/2006/relationships" xmlns:m="http://schemas.openxmlformats.org/officeDocument/2006/math" xmlns:v="urn:schemas-microsoft-com:vml" xmlns:wp14="http://schemas.microsoft.com/office/word/2010/wordprocessingDrawing" xmlns:wp="http://schemas.openxmlformats.org/drawingml/2006/wordprocessingDrawing" xmlns:w10="urn:schemas-microsoft-com:office:word" xmlns:w="http://schemas.openxmlformats.org/wordprocessingml/2006/main" xmlns:w14="http://schemas.microsoft.com/office/word/2010/wordml" xmlns:w15="http://schemas.microsoft.com/office/word/2012/wordml" xmlns:w16cex="http://schemas.microsoft.com/office/word/2018/wordml/cex" xmlns:w16cid="http://schemas.microsoft.com/office/word/2016/wordml/cid" xmlns:w16="http://schemas.microsoft.com/office/word/2018/wordml" xmlns:w16du="http://schemas.microsoft.com/office/word/2023/wordml/word16du" xmlns:w16sdtdh="http://schemas.microsoft.com/office/word/2020/wordml/sdtdatahash" xmlns:w16sdtfl="http://schemas.microsoft.com/office/word/2024/wordml/sdtformatlock" xmlns:w16se="http://schemas.microsoft.com/office/word/2015/wordml/symex" xmlns:wpg="http://schemas.microsoft.com/office/word/2010/wordprocessingGroup" xmlns:wpi="http://schemas.microsoft.com/office/word/2010/wordprocessingInk" xmlns:wne="http://schemas.microsoft.com/office/word/2006/wordml" xmlns:wps="http://schemas.microsoft.com/office/word/2010/wordprocessingShape" mc:Ignorable="w14 w15 w16se w16cid w16 w16cex w16sdtdh w16sdtfl w16du wp14">
   <w:footnote w:type="separator" w:id="-1">
     <w:p>
       <w:r>
@@ -1930,7 +2001,7 @@
 </file>
 
 <file path=word/styles.xml><?xml version="1.0" encoding="utf-8"?>
-<w:styles xmlns:mc="http://schemas.openxmlformats.org/markup-compatibility/2006" xmlns:r="http://schemas.openxmlformats.org/officeDocument/2006/relationships" xmlns:w="http://schemas.openxmlformats.org/wordprocessingml/2006/main" xmlns:w14="http://schemas.microsoft.com/office/word/2010/wordml" xmlns:w15="http://schemas.microsoft.com/office/word/2012/wordml" xmlns:w16cex="http://schemas.microsoft.com/office/word/2018/wordml/cex" xmlns:w16cid="http://schemas.microsoft.com/office/word/2016/wordml/cid" xmlns:w16="http://schemas.microsoft.com/office/word/2018/wordml" xmlns:w16sdtdh="http://schemas.microsoft.com/office/word/2020/wordml/sdtdatahash" xmlns:w16se="http://schemas.microsoft.com/office/word/2015/wordml/symex" mc:Ignorable="w14 w15 w16se w16cid w16 w16cex w16sdtdh">
+<w:styles xmlns:mc="http://schemas.openxmlformats.org/markup-compatibility/2006" xmlns:r="http://schemas.openxmlformats.org/officeDocument/2006/relationships" xmlns:w="http://schemas.openxmlformats.org/wordprocessingml/2006/main" xmlns:w14="http://schemas.microsoft.com/office/word/2010/wordml" xmlns:w15="http://schemas.microsoft.com/office/word/2012/wordml" xmlns:w16cex="http://schemas.microsoft.com/office/word/2018/wordml/cex" xmlns:w16cid="http://schemas.microsoft.com/office/word/2016/wordml/cid" xmlns:w16="http://schemas.microsoft.com/office/word/2018/wordml" xmlns:w16du="http://schemas.microsoft.com/office/word/2023/wordml/word16du" xmlns:w16sdtdh="http://schemas.microsoft.com/office/word/2020/wordml/sdtdatahash" xmlns:w16sdtfl="http://schemas.microsoft.com/office/word/2024/wordml/sdtformatlock" xmlns:w16se="http://schemas.microsoft.com/office/word/2015/wordml/symex" mc:Ignorable="w14 w15 w16se w16cid w16 w16cex w16sdtdh w16sdtfl w16du">
   <w:docDefaults>
     <w:rPrDefault>
       <w:rPr>

</xml_diff>

<commit_message>
CIV-16395 add the queen's seal (#6119)
* add the queen's seal

* add seals

---------

Co-authored-by: CourtneySuhr-Solirius <courtney.suhr@solirius.com>
</commit_message>
<xml_diff>
--- a/docker/docmosis/templates/CV-UNS-GAP-ENG-01067.docx
+++ b/docker/docmosis/templates/CV-UNS-GAP-ENG-01067.docx
@@ -1,6 +1,6 @@
 
 <file path=word/document.xml><?xml version="1.0" encoding="utf-8"?>
-<w:document xmlns:wpc="http://schemas.microsoft.com/office/word/2010/wordprocessingCanvas" xmlns:cx="http://schemas.microsoft.com/office/drawing/2014/chartex" xmlns:cx1="http://schemas.microsoft.com/office/drawing/2015/9/8/chartex" xmlns:cx2="http://schemas.microsoft.com/office/drawing/2015/10/21/chartex" xmlns:cx3="http://schemas.microsoft.com/office/drawing/2016/5/9/chartex" xmlns:cx4="http://schemas.microsoft.com/office/drawing/2016/5/10/chartex" xmlns:cx5="http://schemas.microsoft.com/office/drawing/2016/5/11/chartex" xmlns:cx6="http://schemas.microsoft.com/office/drawing/2016/5/12/chartex" xmlns:cx7="http://schemas.microsoft.com/office/drawing/2016/5/13/chartex" xmlns:cx8="http://schemas.microsoft.com/office/drawing/2016/5/14/chartex" xmlns:mc="http://schemas.openxmlformats.org/markup-compatibility/2006" xmlns:aink="http://schemas.microsoft.com/office/drawing/2016/ink" xmlns:am3d="http://schemas.microsoft.com/office/drawing/2017/model3d" xmlns:o="urn:schemas-microsoft-com:office:office" xmlns:oel="http://schemas.microsoft.com/office/2019/extlst" xmlns:r="http://schemas.openxmlformats.org/officeDocument/2006/relationships" xmlns:m="http://schemas.openxmlformats.org/officeDocument/2006/math" xmlns:v="urn:schemas-microsoft-com:vml" xmlns:wp14="http://schemas.microsoft.com/office/word/2010/wordprocessingDrawing" xmlns:wp="http://schemas.openxmlformats.org/drawingml/2006/wordprocessingDrawing" xmlns:w10="urn:schemas-microsoft-com:office:word" xmlns:w="http://schemas.openxmlformats.org/wordprocessingml/2006/main" xmlns:w14="http://schemas.microsoft.com/office/word/2010/wordml" xmlns:w15="http://schemas.microsoft.com/office/word/2012/wordml" xmlns:w16cex="http://schemas.microsoft.com/office/word/2018/wordml/cex" xmlns:w16cid="http://schemas.microsoft.com/office/word/2016/wordml/cid" xmlns:w16="http://schemas.microsoft.com/office/word/2018/wordml" xmlns:w16sdtdh="http://schemas.microsoft.com/office/word/2020/wordml/sdtdatahash" xmlns:w16se="http://schemas.microsoft.com/office/word/2015/wordml/symex" xmlns:wpg="http://schemas.microsoft.com/office/word/2010/wordprocessingGroup" xmlns:wpi="http://schemas.microsoft.com/office/word/2010/wordprocessingInk" xmlns:wne="http://schemas.microsoft.com/office/word/2006/wordml" xmlns:wps="http://schemas.microsoft.com/office/word/2010/wordprocessingShape" mc:Ignorable="w14 w15 w16se w16cid w16 w16cex w16sdtdh wp14">
+<w:document xmlns:wpc="http://schemas.microsoft.com/office/word/2010/wordprocessingCanvas" xmlns:cx="http://schemas.microsoft.com/office/drawing/2014/chartex" xmlns:cx1="http://schemas.microsoft.com/office/drawing/2015/9/8/chartex" xmlns:cx2="http://schemas.microsoft.com/office/drawing/2015/10/21/chartex" xmlns:cx3="http://schemas.microsoft.com/office/drawing/2016/5/9/chartex" xmlns:cx4="http://schemas.microsoft.com/office/drawing/2016/5/10/chartex" xmlns:cx5="http://schemas.microsoft.com/office/drawing/2016/5/11/chartex" xmlns:cx6="http://schemas.microsoft.com/office/drawing/2016/5/12/chartex" xmlns:cx7="http://schemas.microsoft.com/office/drawing/2016/5/13/chartex" xmlns:cx8="http://schemas.microsoft.com/office/drawing/2016/5/14/chartex" xmlns:mc="http://schemas.openxmlformats.org/markup-compatibility/2006" xmlns:aink="http://schemas.microsoft.com/office/drawing/2016/ink" xmlns:am3d="http://schemas.microsoft.com/office/drawing/2017/model3d" xmlns:o="urn:schemas-microsoft-com:office:office" xmlns:oel="http://schemas.microsoft.com/office/2019/extlst" xmlns:r="http://schemas.openxmlformats.org/officeDocument/2006/relationships" xmlns:m="http://schemas.openxmlformats.org/officeDocument/2006/math" xmlns:v="urn:schemas-microsoft-com:vml" xmlns:wp14="http://schemas.microsoft.com/office/word/2010/wordprocessingDrawing" xmlns:wp="http://schemas.openxmlformats.org/drawingml/2006/wordprocessingDrawing" xmlns:w10="urn:schemas-microsoft-com:office:word" xmlns:w="http://schemas.openxmlformats.org/wordprocessingml/2006/main" xmlns:w14="http://schemas.microsoft.com/office/word/2010/wordml" xmlns:w15="http://schemas.microsoft.com/office/word/2012/wordml" xmlns:w16cex="http://schemas.microsoft.com/office/word/2018/wordml/cex" xmlns:w16cid="http://schemas.microsoft.com/office/word/2016/wordml/cid" xmlns:w16="http://schemas.microsoft.com/office/word/2018/wordml" xmlns:w16du="http://schemas.microsoft.com/office/word/2023/wordml/word16du" xmlns:w16sdtdh="http://schemas.microsoft.com/office/word/2020/wordml/sdtdatahash" xmlns:w16sdtfl="http://schemas.microsoft.com/office/word/2024/wordml/sdtformatlock" xmlns:w16se="http://schemas.microsoft.com/office/word/2015/wordml/symex" xmlns:wpg="http://schemas.microsoft.com/office/word/2010/wordprocessingGroup" xmlns:wpi="http://schemas.microsoft.com/office/word/2010/wordprocessingInk" xmlns:wne="http://schemas.microsoft.com/office/word/2006/wordml" xmlns:wps="http://schemas.microsoft.com/office/word/2010/wordprocessingShape" mc:Ignorable="w14 w15 w16se w16cid w16 w16cex w16sdtdh w16sdtfl w16du wp14">
   <w:body>
     <w:tbl>
       <w:tblPr>
@@ -348,10 +348,10 @@
                 <w:noProof/>
               </w:rPr>
               <w:drawing>
-                <wp:inline distT="0" distB="0" distL="0" distR="0" wp14:anchorId="623079F4" wp14:editId="78C363AC">
-                  <wp:extent cx="685800" cy="685800"/>
+                <wp:inline distT="0" distB="0" distL="0" distR="0" wp14:anchorId="623079F4" wp14:editId="39D700CD">
+                  <wp:extent cx="690968" cy="634331"/>
                   <wp:effectExtent l="0" t="0" r="0" b="0"/>
-                  <wp:docPr id="1" name="Picture 1" descr="A picture containing text, emblem, symbol, logo&#10;&#10;Description automatically generated"/>
+                  <wp:docPr id="1" name="Picture 1"/>
                   <wp:cNvGraphicFramePr>
                     <a:graphicFrameLocks xmlns:a="http://schemas.openxmlformats.org/drawingml/2006/main" noChangeAspect="1"/>
                   </wp:cNvGraphicFramePr>
@@ -359,7 +359,7 @@
                     <a:graphicData uri="http://schemas.openxmlformats.org/drawingml/2006/picture">
                       <pic:pic xmlns:pic="http://schemas.openxmlformats.org/drawingml/2006/picture">
                         <pic:nvPicPr>
-                          <pic:cNvPr id="2" name="Picture 2" descr="A picture containing text, emblem, symbol, logo&#10;&#10;Description automatically generated"/>
+                          <pic:cNvPr id="1" name="Picture 1"/>
                           <pic:cNvPicPr/>
                         </pic:nvPicPr>
                         <pic:blipFill>
@@ -377,7 +377,7 @@
                         <pic:spPr>
                           <a:xfrm>
                             <a:off x="0" y="0"/>
-                            <a:ext cx="690968" cy="690968"/>
+                            <a:ext cx="690968" cy="634331"/>
                           </a:xfrm>
                           <a:prstGeom prst="rect">
                             <a:avLst/>
@@ -1862,7 +1862,7 @@
 </file>
 
 <file path=word/endnotes.xml><?xml version="1.0" encoding="utf-8"?>
-<w:endnotes xmlns:wpc="http://schemas.microsoft.com/office/word/2010/wordprocessingCanvas" xmlns:cx="http://schemas.microsoft.com/office/drawing/2014/chartex" xmlns:cx1="http://schemas.microsoft.com/office/drawing/2015/9/8/chartex" xmlns:cx2="http://schemas.microsoft.com/office/drawing/2015/10/21/chartex" xmlns:cx3="http://schemas.microsoft.com/office/drawing/2016/5/9/chartex" xmlns:cx4="http://schemas.microsoft.com/office/drawing/2016/5/10/chartex" xmlns:cx5="http://schemas.microsoft.com/office/drawing/2016/5/11/chartex" xmlns:cx6="http://schemas.microsoft.com/office/drawing/2016/5/12/chartex" xmlns:cx7="http://schemas.microsoft.com/office/drawing/2016/5/13/chartex" xmlns:cx8="http://schemas.microsoft.com/office/drawing/2016/5/14/chartex" xmlns:mc="http://schemas.openxmlformats.org/markup-compatibility/2006" xmlns:aink="http://schemas.microsoft.com/office/drawing/2016/ink" xmlns:am3d="http://schemas.microsoft.com/office/drawing/2017/model3d" xmlns:o="urn:schemas-microsoft-com:office:office" xmlns:oel="http://schemas.microsoft.com/office/2019/extlst" xmlns:r="http://schemas.openxmlformats.org/officeDocument/2006/relationships" xmlns:m="http://schemas.openxmlformats.org/officeDocument/2006/math" xmlns:v="urn:schemas-microsoft-com:vml" xmlns:wp14="http://schemas.microsoft.com/office/word/2010/wordprocessingDrawing" xmlns:wp="http://schemas.openxmlformats.org/drawingml/2006/wordprocessingDrawing" xmlns:w10="urn:schemas-microsoft-com:office:word" xmlns:w="http://schemas.openxmlformats.org/wordprocessingml/2006/main" xmlns:w14="http://schemas.microsoft.com/office/word/2010/wordml" xmlns:w15="http://schemas.microsoft.com/office/word/2012/wordml" xmlns:w16cex="http://schemas.microsoft.com/office/word/2018/wordml/cex" xmlns:w16cid="http://schemas.microsoft.com/office/word/2016/wordml/cid" xmlns:w16="http://schemas.microsoft.com/office/word/2018/wordml" xmlns:w16sdtdh="http://schemas.microsoft.com/office/word/2020/wordml/sdtdatahash" xmlns:w16se="http://schemas.microsoft.com/office/word/2015/wordml/symex" xmlns:wpg="http://schemas.microsoft.com/office/word/2010/wordprocessingGroup" xmlns:wpi="http://schemas.microsoft.com/office/word/2010/wordprocessingInk" xmlns:wne="http://schemas.microsoft.com/office/word/2006/wordml" xmlns:wps="http://schemas.microsoft.com/office/word/2010/wordprocessingShape" mc:Ignorable="w14 w15 w16se w16cid w16 w16cex w16sdtdh wp14">
+<w:endnotes xmlns:wpc="http://schemas.microsoft.com/office/word/2010/wordprocessingCanvas" xmlns:cx="http://schemas.microsoft.com/office/drawing/2014/chartex" xmlns:cx1="http://schemas.microsoft.com/office/drawing/2015/9/8/chartex" xmlns:cx2="http://schemas.microsoft.com/office/drawing/2015/10/21/chartex" xmlns:cx3="http://schemas.microsoft.com/office/drawing/2016/5/9/chartex" xmlns:cx4="http://schemas.microsoft.com/office/drawing/2016/5/10/chartex" xmlns:cx5="http://schemas.microsoft.com/office/drawing/2016/5/11/chartex" xmlns:cx6="http://schemas.microsoft.com/office/drawing/2016/5/12/chartex" xmlns:cx7="http://schemas.microsoft.com/office/drawing/2016/5/13/chartex" xmlns:cx8="http://schemas.microsoft.com/office/drawing/2016/5/14/chartex" xmlns:mc="http://schemas.openxmlformats.org/markup-compatibility/2006" xmlns:aink="http://schemas.microsoft.com/office/drawing/2016/ink" xmlns:am3d="http://schemas.microsoft.com/office/drawing/2017/model3d" xmlns:o="urn:schemas-microsoft-com:office:office" xmlns:oel="http://schemas.microsoft.com/office/2019/extlst" xmlns:r="http://schemas.openxmlformats.org/officeDocument/2006/relationships" xmlns:m="http://schemas.openxmlformats.org/officeDocument/2006/math" xmlns:v="urn:schemas-microsoft-com:vml" xmlns:wp14="http://schemas.microsoft.com/office/word/2010/wordprocessingDrawing" xmlns:wp="http://schemas.openxmlformats.org/drawingml/2006/wordprocessingDrawing" xmlns:w10="urn:schemas-microsoft-com:office:word" xmlns:w="http://schemas.openxmlformats.org/wordprocessingml/2006/main" xmlns:w14="http://schemas.microsoft.com/office/word/2010/wordml" xmlns:w15="http://schemas.microsoft.com/office/word/2012/wordml" xmlns:w16cex="http://schemas.microsoft.com/office/word/2018/wordml/cex" xmlns:w16cid="http://schemas.microsoft.com/office/word/2016/wordml/cid" xmlns:w16="http://schemas.microsoft.com/office/word/2018/wordml" xmlns:w16du="http://schemas.microsoft.com/office/word/2023/wordml/word16du" xmlns:w16sdtdh="http://schemas.microsoft.com/office/word/2020/wordml/sdtdatahash" xmlns:w16sdtfl="http://schemas.microsoft.com/office/word/2024/wordml/sdtformatlock" xmlns:w16se="http://schemas.microsoft.com/office/word/2015/wordml/symex" xmlns:wpg="http://schemas.microsoft.com/office/word/2010/wordprocessingGroup" xmlns:wpi="http://schemas.microsoft.com/office/word/2010/wordprocessingInk" xmlns:wne="http://schemas.microsoft.com/office/word/2006/wordml" xmlns:wps="http://schemas.microsoft.com/office/word/2010/wordprocessingShape" mc:Ignorable="w14 w15 w16se w16cid w16 w16cex w16sdtdh w16sdtfl w16du wp14">
   <w:endnote w:type="separator" w:id="-1">
     <w:p>
       <w:r>
@@ -1881,7 +1881,7 @@
 </file>
 
 <file path=word/footer1.xml><?xml version="1.0" encoding="utf-8"?>
-<w:ftr xmlns:wpc="http://schemas.microsoft.com/office/word/2010/wordprocessingCanvas" xmlns:cx="http://schemas.microsoft.com/office/drawing/2014/chartex" xmlns:cx1="http://schemas.microsoft.com/office/drawing/2015/9/8/chartex" xmlns:cx2="http://schemas.microsoft.com/office/drawing/2015/10/21/chartex" xmlns:cx3="http://schemas.microsoft.com/office/drawing/2016/5/9/chartex" xmlns:cx4="http://schemas.microsoft.com/office/drawing/2016/5/10/chartex" xmlns:cx5="http://schemas.microsoft.com/office/drawing/2016/5/11/chartex" xmlns:cx6="http://schemas.microsoft.com/office/drawing/2016/5/12/chartex" xmlns:cx7="http://schemas.microsoft.com/office/drawing/2016/5/13/chartex" xmlns:cx8="http://schemas.microsoft.com/office/drawing/2016/5/14/chartex" xmlns:mc="http://schemas.openxmlformats.org/markup-compatibility/2006" xmlns:aink="http://schemas.microsoft.com/office/drawing/2016/ink" xmlns:am3d="http://schemas.microsoft.com/office/drawing/2017/model3d" xmlns:o="urn:schemas-microsoft-com:office:office" xmlns:oel="http://schemas.microsoft.com/office/2019/extlst" xmlns:r="http://schemas.openxmlformats.org/officeDocument/2006/relationships" xmlns:m="http://schemas.openxmlformats.org/officeDocument/2006/math" xmlns:v="urn:schemas-microsoft-com:vml" xmlns:wp14="http://schemas.microsoft.com/office/word/2010/wordprocessingDrawing" xmlns:wp="http://schemas.openxmlformats.org/drawingml/2006/wordprocessingDrawing" xmlns:w10="urn:schemas-microsoft-com:office:word" xmlns:w="http://schemas.openxmlformats.org/wordprocessingml/2006/main" xmlns:w14="http://schemas.microsoft.com/office/word/2010/wordml" xmlns:w15="http://schemas.microsoft.com/office/word/2012/wordml" xmlns:w16cex="http://schemas.microsoft.com/office/word/2018/wordml/cex" xmlns:w16cid="http://schemas.microsoft.com/office/word/2016/wordml/cid" xmlns:w16="http://schemas.microsoft.com/office/word/2018/wordml" xmlns:w16sdtdh="http://schemas.microsoft.com/office/word/2020/wordml/sdtdatahash" xmlns:w16se="http://schemas.microsoft.com/office/word/2015/wordml/symex" xmlns:wpg="http://schemas.microsoft.com/office/word/2010/wordprocessingGroup" xmlns:wpi="http://schemas.microsoft.com/office/word/2010/wordprocessingInk" xmlns:wne="http://schemas.microsoft.com/office/word/2006/wordml" xmlns:wps="http://schemas.microsoft.com/office/word/2010/wordprocessingShape" mc:Ignorable="w14 w15 w16se w16cid w16 w16cex w16sdtdh wp14">
+<w:ftr xmlns:wpc="http://schemas.microsoft.com/office/word/2010/wordprocessingCanvas" xmlns:cx="http://schemas.microsoft.com/office/drawing/2014/chartex" xmlns:cx1="http://schemas.microsoft.com/office/drawing/2015/9/8/chartex" xmlns:cx2="http://schemas.microsoft.com/office/drawing/2015/10/21/chartex" xmlns:cx3="http://schemas.microsoft.com/office/drawing/2016/5/9/chartex" xmlns:cx4="http://schemas.microsoft.com/office/drawing/2016/5/10/chartex" xmlns:cx5="http://schemas.microsoft.com/office/drawing/2016/5/11/chartex" xmlns:cx6="http://schemas.microsoft.com/office/drawing/2016/5/12/chartex" xmlns:cx7="http://schemas.microsoft.com/office/drawing/2016/5/13/chartex" xmlns:cx8="http://schemas.microsoft.com/office/drawing/2016/5/14/chartex" xmlns:mc="http://schemas.openxmlformats.org/markup-compatibility/2006" xmlns:aink="http://schemas.microsoft.com/office/drawing/2016/ink" xmlns:am3d="http://schemas.microsoft.com/office/drawing/2017/model3d" xmlns:o="urn:schemas-microsoft-com:office:office" xmlns:oel="http://schemas.microsoft.com/office/2019/extlst" xmlns:r="http://schemas.openxmlformats.org/officeDocument/2006/relationships" xmlns:m="http://schemas.openxmlformats.org/officeDocument/2006/math" xmlns:v="urn:schemas-microsoft-com:vml" xmlns:wp14="http://schemas.microsoft.com/office/word/2010/wordprocessingDrawing" xmlns:wp="http://schemas.openxmlformats.org/drawingml/2006/wordprocessingDrawing" xmlns:w10="urn:schemas-microsoft-com:office:word" xmlns:w="http://schemas.openxmlformats.org/wordprocessingml/2006/main" xmlns:w14="http://schemas.microsoft.com/office/word/2010/wordml" xmlns:w15="http://schemas.microsoft.com/office/word/2012/wordml" xmlns:w16cex="http://schemas.microsoft.com/office/word/2018/wordml/cex" xmlns:w16cid="http://schemas.microsoft.com/office/word/2016/wordml/cid" xmlns:w16="http://schemas.microsoft.com/office/word/2018/wordml" xmlns:w16du="http://schemas.microsoft.com/office/word/2023/wordml/word16du" xmlns:w16sdtdh="http://schemas.microsoft.com/office/word/2020/wordml/sdtdatahash" xmlns:w16sdtfl="http://schemas.microsoft.com/office/word/2024/wordml/sdtformatlock" xmlns:w16se="http://schemas.microsoft.com/office/word/2015/wordml/symex" xmlns:wpg="http://schemas.microsoft.com/office/word/2010/wordprocessingGroup" xmlns:wpi="http://schemas.microsoft.com/office/word/2010/wordprocessingInk" xmlns:wne="http://schemas.microsoft.com/office/word/2006/wordml" xmlns:wps="http://schemas.microsoft.com/office/word/2010/wordprocessingShape" mc:Ignorable="w14 w15 w16se w16cid w16 w16cex w16sdtdh w16sdtfl w16du wp14">
   <w:p>
     <w:pPr>
       <w:pStyle w:val="Footer"/>
@@ -1891,7 +1891,7 @@
 </file>
 
 <file path=word/footer2.xml><?xml version="1.0" encoding="utf-8"?>
-<w:ftr xmlns:wpc="http://schemas.microsoft.com/office/word/2010/wordprocessingCanvas" xmlns:cx="http://schemas.microsoft.com/office/drawing/2014/chartex" xmlns:cx1="http://schemas.microsoft.com/office/drawing/2015/9/8/chartex" xmlns:cx2="http://schemas.microsoft.com/office/drawing/2015/10/21/chartex" xmlns:cx3="http://schemas.microsoft.com/office/drawing/2016/5/9/chartex" xmlns:cx4="http://schemas.microsoft.com/office/drawing/2016/5/10/chartex" xmlns:cx5="http://schemas.microsoft.com/office/drawing/2016/5/11/chartex" xmlns:cx6="http://schemas.microsoft.com/office/drawing/2016/5/12/chartex" xmlns:cx7="http://schemas.microsoft.com/office/drawing/2016/5/13/chartex" xmlns:cx8="http://schemas.microsoft.com/office/drawing/2016/5/14/chartex" xmlns:mc="http://schemas.openxmlformats.org/markup-compatibility/2006" xmlns:aink="http://schemas.microsoft.com/office/drawing/2016/ink" xmlns:am3d="http://schemas.microsoft.com/office/drawing/2017/model3d" xmlns:o="urn:schemas-microsoft-com:office:office" xmlns:oel="http://schemas.microsoft.com/office/2019/extlst" xmlns:r="http://schemas.openxmlformats.org/officeDocument/2006/relationships" xmlns:m="http://schemas.openxmlformats.org/officeDocument/2006/math" xmlns:v="urn:schemas-microsoft-com:vml" xmlns:wp14="http://schemas.microsoft.com/office/word/2010/wordprocessingDrawing" xmlns:wp="http://schemas.openxmlformats.org/drawingml/2006/wordprocessingDrawing" xmlns:w10="urn:schemas-microsoft-com:office:word" xmlns:w="http://schemas.openxmlformats.org/wordprocessingml/2006/main" xmlns:w14="http://schemas.microsoft.com/office/word/2010/wordml" xmlns:w15="http://schemas.microsoft.com/office/word/2012/wordml" xmlns:w16cex="http://schemas.microsoft.com/office/word/2018/wordml/cex" xmlns:w16cid="http://schemas.microsoft.com/office/word/2016/wordml/cid" xmlns:w16="http://schemas.microsoft.com/office/word/2018/wordml" xmlns:w16sdtdh="http://schemas.microsoft.com/office/word/2020/wordml/sdtdatahash" xmlns:w16se="http://schemas.microsoft.com/office/word/2015/wordml/symex" xmlns:wpg="http://schemas.microsoft.com/office/word/2010/wordprocessingGroup" xmlns:wpi="http://schemas.microsoft.com/office/word/2010/wordprocessingInk" xmlns:wne="http://schemas.microsoft.com/office/word/2006/wordml" xmlns:wps="http://schemas.microsoft.com/office/word/2010/wordprocessingShape" mc:Ignorable="w14 w15 w16se w16cid w16 w16cex w16sdtdh wp14">
+<w:ftr xmlns:wpc="http://schemas.microsoft.com/office/word/2010/wordprocessingCanvas" xmlns:cx="http://schemas.microsoft.com/office/drawing/2014/chartex" xmlns:cx1="http://schemas.microsoft.com/office/drawing/2015/9/8/chartex" xmlns:cx2="http://schemas.microsoft.com/office/drawing/2015/10/21/chartex" xmlns:cx3="http://schemas.microsoft.com/office/drawing/2016/5/9/chartex" xmlns:cx4="http://schemas.microsoft.com/office/drawing/2016/5/10/chartex" xmlns:cx5="http://schemas.microsoft.com/office/drawing/2016/5/11/chartex" xmlns:cx6="http://schemas.microsoft.com/office/drawing/2016/5/12/chartex" xmlns:cx7="http://schemas.microsoft.com/office/drawing/2016/5/13/chartex" xmlns:cx8="http://schemas.microsoft.com/office/drawing/2016/5/14/chartex" xmlns:mc="http://schemas.openxmlformats.org/markup-compatibility/2006" xmlns:aink="http://schemas.microsoft.com/office/drawing/2016/ink" xmlns:am3d="http://schemas.microsoft.com/office/drawing/2017/model3d" xmlns:o="urn:schemas-microsoft-com:office:office" xmlns:oel="http://schemas.microsoft.com/office/2019/extlst" xmlns:r="http://schemas.openxmlformats.org/officeDocument/2006/relationships" xmlns:m="http://schemas.openxmlformats.org/officeDocument/2006/math" xmlns:v="urn:schemas-microsoft-com:vml" xmlns:wp14="http://schemas.microsoft.com/office/word/2010/wordprocessingDrawing" xmlns:wp="http://schemas.openxmlformats.org/drawingml/2006/wordprocessingDrawing" xmlns:w10="urn:schemas-microsoft-com:office:word" xmlns:w="http://schemas.openxmlformats.org/wordprocessingml/2006/main" xmlns:w14="http://schemas.microsoft.com/office/word/2010/wordml" xmlns:w15="http://schemas.microsoft.com/office/word/2012/wordml" xmlns:w16cex="http://schemas.microsoft.com/office/word/2018/wordml/cex" xmlns:w16cid="http://schemas.microsoft.com/office/word/2016/wordml/cid" xmlns:w16="http://schemas.microsoft.com/office/word/2018/wordml" xmlns:w16du="http://schemas.microsoft.com/office/word/2023/wordml/word16du" xmlns:w16sdtdh="http://schemas.microsoft.com/office/word/2020/wordml/sdtdatahash" xmlns:w16sdtfl="http://schemas.microsoft.com/office/word/2024/wordml/sdtformatlock" xmlns:w16se="http://schemas.microsoft.com/office/word/2015/wordml/symex" xmlns:wpg="http://schemas.microsoft.com/office/word/2010/wordprocessingGroup" xmlns:wpi="http://schemas.microsoft.com/office/word/2010/wordprocessingInk" xmlns:wne="http://schemas.microsoft.com/office/word/2006/wordml" xmlns:wps="http://schemas.microsoft.com/office/word/2010/wordprocessingShape" mc:Ignorable="w14 w15 w16se w16cid w16 w16cex w16sdtdh w16sdtfl w16du wp14">
   <w:p>
     <w:pPr>
       <w:pStyle w:val="Footer"/>
@@ -1901,7 +1901,7 @@
 </file>
 
 <file path=word/footer3.xml><?xml version="1.0" encoding="utf-8"?>
-<w:ftr xmlns:wpc="http://schemas.microsoft.com/office/word/2010/wordprocessingCanvas" xmlns:cx="http://schemas.microsoft.com/office/drawing/2014/chartex" xmlns:cx1="http://schemas.microsoft.com/office/drawing/2015/9/8/chartex" xmlns:cx2="http://schemas.microsoft.com/office/drawing/2015/10/21/chartex" xmlns:cx3="http://schemas.microsoft.com/office/drawing/2016/5/9/chartex" xmlns:cx4="http://schemas.microsoft.com/office/drawing/2016/5/10/chartex" xmlns:cx5="http://schemas.microsoft.com/office/drawing/2016/5/11/chartex" xmlns:cx6="http://schemas.microsoft.com/office/drawing/2016/5/12/chartex" xmlns:cx7="http://schemas.microsoft.com/office/drawing/2016/5/13/chartex" xmlns:cx8="http://schemas.microsoft.com/office/drawing/2016/5/14/chartex" xmlns:mc="http://schemas.openxmlformats.org/markup-compatibility/2006" xmlns:aink="http://schemas.microsoft.com/office/drawing/2016/ink" xmlns:am3d="http://schemas.microsoft.com/office/drawing/2017/model3d" xmlns:o="urn:schemas-microsoft-com:office:office" xmlns:oel="http://schemas.microsoft.com/office/2019/extlst" xmlns:r="http://schemas.openxmlformats.org/officeDocument/2006/relationships" xmlns:m="http://schemas.openxmlformats.org/officeDocument/2006/math" xmlns:v="urn:schemas-microsoft-com:vml" xmlns:wp14="http://schemas.microsoft.com/office/word/2010/wordprocessingDrawing" xmlns:wp="http://schemas.openxmlformats.org/drawingml/2006/wordprocessingDrawing" xmlns:w10="urn:schemas-microsoft-com:office:word" xmlns:w="http://schemas.openxmlformats.org/wordprocessingml/2006/main" xmlns:w14="http://schemas.microsoft.com/office/word/2010/wordml" xmlns:w15="http://schemas.microsoft.com/office/word/2012/wordml" xmlns:w16cex="http://schemas.microsoft.com/office/word/2018/wordml/cex" xmlns:w16cid="http://schemas.microsoft.com/office/word/2016/wordml/cid" xmlns:w16="http://schemas.microsoft.com/office/word/2018/wordml" xmlns:w16sdtdh="http://schemas.microsoft.com/office/word/2020/wordml/sdtdatahash" xmlns:w16se="http://schemas.microsoft.com/office/word/2015/wordml/symex" xmlns:wpg="http://schemas.microsoft.com/office/word/2010/wordprocessingGroup" xmlns:wpi="http://schemas.microsoft.com/office/word/2010/wordprocessingInk" xmlns:wne="http://schemas.microsoft.com/office/word/2006/wordml" xmlns:wps="http://schemas.microsoft.com/office/word/2010/wordprocessingShape" mc:Ignorable="w14 w15 w16se w16cid w16 w16cex w16sdtdh wp14">
+<w:ftr xmlns:wpc="http://schemas.microsoft.com/office/word/2010/wordprocessingCanvas" xmlns:cx="http://schemas.microsoft.com/office/drawing/2014/chartex" xmlns:cx1="http://schemas.microsoft.com/office/drawing/2015/9/8/chartex" xmlns:cx2="http://schemas.microsoft.com/office/drawing/2015/10/21/chartex" xmlns:cx3="http://schemas.microsoft.com/office/drawing/2016/5/9/chartex" xmlns:cx4="http://schemas.microsoft.com/office/drawing/2016/5/10/chartex" xmlns:cx5="http://schemas.microsoft.com/office/drawing/2016/5/11/chartex" xmlns:cx6="http://schemas.microsoft.com/office/drawing/2016/5/12/chartex" xmlns:cx7="http://schemas.microsoft.com/office/drawing/2016/5/13/chartex" xmlns:cx8="http://schemas.microsoft.com/office/drawing/2016/5/14/chartex" xmlns:mc="http://schemas.openxmlformats.org/markup-compatibility/2006" xmlns:aink="http://schemas.microsoft.com/office/drawing/2016/ink" xmlns:am3d="http://schemas.microsoft.com/office/drawing/2017/model3d" xmlns:o="urn:schemas-microsoft-com:office:office" xmlns:oel="http://schemas.microsoft.com/office/2019/extlst" xmlns:r="http://schemas.openxmlformats.org/officeDocument/2006/relationships" xmlns:m="http://schemas.openxmlformats.org/officeDocument/2006/math" xmlns:v="urn:schemas-microsoft-com:vml" xmlns:wp14="http://schemas.microsoft.com/office/word/2010/wordprocessingDrawing" xmlns:wp="http://schemas.openxmlformats.org/drawingml/2006/wordprocessingDrawing" xmlns:w10="urn:schemas-microsoft-com:office:word" xmlns:w="http://schemas.openxmlformats.org/wordprocessingml/2006/main" xmlns:w14="http://schemas.microsoft.com/office/word/2010/wordml" xmlns:w15="http://schemas.microsoft.com/office/word/2012/wordml" xmlns:w16cex="http://schemas.microsoft.com/office/word/2018/wordml/cex" xmlns:w16cid="http://schemas.microsoft.com/office/word/2016/wordml/cid" xmlns:w16="http://schemas.microsoft.com/office/word/2018/wordml" xmlns:w16du="http://schemas.microsoft.com/office/word/2023/wordml/word16du" xmlns:w16sdtdh="http://schemas.microsoft.com/office/word/2020/wordml/sdtdatahash" xmlns:w16sdtfl="http://schemas.microsoft.com/office/word/2024/wordml/sdtformatlock" xmlns:w16se="http://schemas.microsoft.com/office/word/2015/wordml/symex" xmlns:wpg="http://schemas.microsoft.com/office/word/2010/wordprocessingGroup" xmlns:wpi="http://schemas.microsoft.com/office/word/2010/wordprocessingInk" xmlns:wne="http://schemas.microsoft.com/office/word/2006/wordml" xmlns:wps="http://schemas.microsoft.com/office/word/2010/wordprocessingShape" mc:Ignorable="w14 w15 w16se w16cid w16 w16cex w16sdtdh w16sdtfl w16du wp14">
   <w:p>
     <w:pPr>
       <w:pStyle w:val="Footer"/>
@@ -1911,7 +1911,7 @@
 </file>
 
 <file path=word/footnotes.xml><?xml version="1.0" encoding="utf-8"?>
-<w:footnotes xmlns:wpc="http://schemas.microsoft.com/office/word/2010/wordprocessingCanvas" xmlns:cx="http://schemas.microsoft.com/office/drawing/2014/chartex" xmlns:cx1="http://schemas.microsoft.com/office/drawing/2015/9/8/chartex" xmlns:cx2="http://schemas.microsoft.com/office/drawing/2015/10/21/chartex" xmlns:cx3="http://schemas.microsoft.com/office/drawing/2016/5/9/chartex" xmlns:cx4="http://schemas.microsoft.com/office/drawing/2016/5/10/chartex" xmlns:cx5="http://schemas.microsoft.com/office/drawing/2016/5/11/chartex" xmlns:cx6="http://schemas.microsoft.com/office/drawing/2016/5/12/chartex" xmlns:cx7="http://schemas.microsoft.com/office/drawing/2016/5/13/chartex" xmlns:cx8="http://schemas.microsoft.com/office/drawing/2016/5/14/chartex" xmlns:mc="http://schemas.openxmlformats.org/markup-compatibility/2006" xmlns:aink="http://schemas.microsoft.com/office/drawing/2016/ink" xmlns:am3d="http://schemas.microsoft.com/office/drawing/2017/model3d" xmlns:o="urn:schemas-microsoft-com:office:office" xmlns:oel="http://schemas.microsoft.com/office/2019/extlst" xmlns:r="http://schemas.openxmlformats.org/officeDocument/2006/relationships" xmlns:m="http://schemas.openxmlformats.org/officeDocument/2006/math" xmlns:v="urn:schemas-microsoft-com:vml" xmlns:wp14="http://schemas.microsoft.com/office/word/2010/wordprocessingDrawing" xmlns:wp="http://schemas.openxmlformats.org/drawingml/2006/wordprocessingDrawing" xmlns:w10="urn:schemas-microsoft-com:office:word" xmlns:w="http://schemas.openxmlformats.org/wordprocessingml/2006/main" xmlns:w14="http://schemas.microsoft.com/office/word/2010/wordml" xmlns:w15="http://schemas.microsoft.com/office/word/2012/wordml" xmlns:w16cex="http://schemas.microsoft.com/office/word/2018/wordml/cex" xmlns:w16cid="http://schemas.microsoft.com/office/word/2016/wordml/cid" xmlns:w16="http://schemas.microsoft.com/office/word/2018/wordml" xmlns:w16sdtdh="http://schemas.microsoft.com/office/word/2020/wordml/sdtdatahash" xmlns:w16se="http://schemas.microsoft.com/office/word/2015/wordml/symex" xmlns:wpg="http://schemas.microsoft.com/office/word/2010/wordprocessingGroup" xmlns:wpi="http://schemas.microsoft.com/office/word/2010/wordprocessingInk" xmlns:wne="http://schemas.microsoft.com/office/word/2006/wordml" xmlns:wps="http://schemas.microsoft.com/office/word/2010/wordprocessingShape" mc:Ignorable="w14 w15 w16se w16cid w16 w16cex w16sdtdh wp14">
+<w:footnotes xmlns:wpc="http://schemas.microsoft.com/office/word/2010/wordprocessingCanvas" xmlns:cx="http://schemas.microsoft.com/office/drawing/2014/chartex" xmlns:cx1="http://schemas.microsoft.com/office/drawing/2015/9/8/chartex" xmlns:cx2="http://schemas.microsoft.com/office/drawing/2015/10/21/chartex" xmlns:cx3="http://schemas.microsoft.com/office/drawing/2016/5/9/chartex" xmlns:cx4="http://schemas.microsoft.com/office/drawing/2016/5/10/chartex" xmlns:cx5="http://schemas.microsoft.com/office/drawing/2016/5/11/chartex" xmlns:cx6="http://schemas.microsoft.com/office/drawing/2016/5/12/chartex" xmlns:cx7="http://schemas.microsoft.com/office/drawing/2016/5/13/chartex" xmlns:cx8="http://schemas.microsoft.com/office/drawing/2016/5/14/chartex" xmlns:mc="http://schemas.openxmlformats.org/markup-compatibility/2006" xmlns:aink="http://schemas.microsoft.com/office/drawing/2016/ink" xmlns:am3d="http://schemas.microsoft.com/office/drawing/2017/model3d" xmlns:o="urn:schemas-microsoft-com:office:office" xmlns:oel="http://schemas.microsoft.com/office/2019/extlst" xmlns:r="http://schemas.openxmlformats.org/officeDocument/2006/relationships" xmlns:m="http://schemas.openxmlformats.org/officeDocument/2006/math" xmlns:v="urn:schemas-microsoft-com:vml" xmlns:wp14="http://schemas.microsoft.com/office/word/2010/wordprocessingDrawing" xmlns:wp="http://schemas.openxmlformats.org/drawingml/2006/wordprocessingDrawing" xmlns:w10="urn:schemas-microsoft-com:office:word" xmlns:w="http://schemas.openxmlformats.org/wordprocessingml/2006/main" xmlns:w14="http://schemas.microsoft.com/office/word/2010/wordml" xmlns:w15="http://schemas.microsoft.com/office/word/2012/wordml" xmlns:w16cex="http://schemas.microsoft.com/office/word/2018/wordml/cex" xmlns:w16cid="http://schemas.microsoft.com/office/word/2016/wordml/cid" xmlns:w16="http://schemas.microsoft.com/office/word/2018/wordml" xmlns:w16du="http://schemas.microsoft.com/office/word/2023/wordml/word16du" xmlns:w16sdtdh="http://schemas.microsoft.com/office/word/2020/wordml/sdtdatahash" xmlns:w16sdtfl="http://schemas.microsoft.com/office/word/2024/wordml/sdtformatlock" xmlns:w16se="http://schemas.microsoft.com/office/word/2015/wordml/symex" xmlns:wpg="http://schemas.microsoft.com/office/word/2010/wordprocessingGroup" xmlns:wpi="http://schemas.microsoft.com/office/word/2010/wordprocessingInk" xmlns:wne="http://schemas.microsoft.com/office/word/2006/wordml" xmlns:wps="http://schemas.microsoft.com/office/word/2010/wordprocessingShape" mc:Ignorable="w14 w15 w16se w16cid w16 w16cex w16sdtdh w16sdtfl w16du wp14">
   <w:footnote w:type="separator" w:id="-1">
     <w:p>
       <w:r>
@@ -1930,7 +1930,7 @@
 </file>
 
 <file path=word/styles.xml><?xml version="1.0" encoding="utf-8"?>
-<w:styles xmlns:mc="http://schemas.openxmlformats.org/markup-compatibility/2006" xmlns:r="http://schemas.openxmlformats.org/officeDocument/2006/relationships" xmlns:w="http://schemas.openxmlformats.org/wordprocessingml/2006/main" xmlns:w14="http://schemas.microsoft.com/office/word/2010/wordml" xmlns:w15="http://schemas.microsoft.com/office/word/2012/wordml" xmlns:w16cex="http://schemas.microsoft.com/office/word/2018/wordml/cex" xmlns:w16cid="http://schemas.microsoft.com/office/word/2016/wordml/cid" xmlns:w16="http://schemas.microsoft.com/office/word/2018/wordml" xmlns:w16sdtdh="http://schemas.microsoft.com/office/word/2020/wordml/sdtdatahash" xmlns:w16se="http://schemas.microsoft.com/office/word/2015/wordml/symex" mc:Ignorable="w14 w15 w16se w16cid w16 w16cex w16sdtdh">
+<w:styles xmlns:mc="http://schemas.openxmlformats.org/markup-compatibility/2006" xmlns:r="http://schemas.openxmlformats.org/officeDocument/2006/relationships" xmlns:w="http://schemas.openxmlformats.org/wordprocessingml/2006/main" xmlns:w14="http://schemas.microsoft.com/office/word/2010/wordml" xmlns:w15="http://schemas.microsoft.com/office/word/2012/wordml" xmlns:w16cex="http://schemas.microsoft.com/office/word/2018/wordml/cex" xmlns:w16cid="http://schemas.microsoft.com/office/word/2016/wordml/cid" xmlns:w16="http://schemas.microsoft.com/office/word/2018/wordml" xmlns:w16du="http://schemas.microsoft.com/office/word/2023/wordml/word16du" xmlns:w16sdtdh="http://schemas.microsoft.com/office/word/2020/wordml/sdtdatahash" xmlns:w16sdtfl="http://schemas.microsoft.com/office/word/2024/wordml/sdtformatlock" xmlns:w16se="http://schemas.microsoft.com/office/word/2015/wordml/symex" mc:Ignorable="w14 w15 w16se w16cid w16 w16cex w16sdtdh w16sdtfl w16du">
   <w:docDefaults>
     <w:rPrDefault>
       <w:rPr>

</xml_diff>

<commit_message>
CIV-16580 Added missing rectital order condition
</commit_message>
<xml_diff>
--- a/docker/docmosis/templates/CV-UNS-GAP-ENG-01067.docx
+++ b/docker/docmosis/templates/CV-UNS-GAP-ENG-01067.docx
@@ -63,17 +63,9 @@
               <w:rPr>
                 <w:rFonts w:ascii="GDS Transport Website Light" w:hAnsi="GDS Transport Website Light"/>
               </w:rPr>
-              <w:t>&lt;</w:t>
-            </w:r>
-            <w:proofErr w:type="gramStart"/>
-            <w:r>
-              <w:rPr>
-                <w:rFonts w:ascii="GDS Transport Website Light" w:hAnsi="GDS Transport Website Light"/>
-              </w:rPr>
-              <w:t>&lt;{</w:t>
+              <w:t>&lt;&lt;{</w:t>
             </w:r>
             <w:proofErr w:type="spellStart"/>
-            <w:proofErr w:type="gramEnd"/>
             <w:r>
               <w:rPr>
                 <w:rFonts w:ascii="GDS Transport Website Light" w:hAnsi="GDS Transport Website Light"/>
@@ -982,7 +974,6 @@
               <w:t>cr</w:t>
             </w:r>
             <w:proofErr w:type="spellEnd"/>
-            <w:proofErr w:type="gramStart"/>
             <w:r>
               <w:rPr>
                 <w:rFonts w:ascii="GDS Transport Website Light" w:hAnsi="GDS Transport Website Light"/>
@@ -990,7 +981,6 @@
               </w:rPr>
               <w:t>_{ claimant</w:t>
             </w:r>
-            <w:proofErr w:type="gramEnd"/>
             <w:r>
               <w:rPr>
                 <w:rFonts w:ascii="GDS Transport Website Light" w:hAnsi="GDS Transport Website Light"/>
@@ -1291,21 +1281,12 @@
               <w:t>cr</w:t>
             </w:r>
             <w:proofErr w:type="spellEnd"/>
-            <w:proofErr w:type="gramStart"/>
-            <w:r>
-              <w:rPr>
-                <w:rFonts w:ascii="GDS Transport Website Light" w:hAnsi="GDS Transport Website Light"/>
-                <w:sz w:val="26"/>
-              </w:rPr>
-              <w:t>_{ defendant</w:t>
-            </w:r>
-            <w:proofErr w:type="gramEnd"/>
-            <w:r>
-              <w:rPr>
-                <w:rFonts w:ascii="GDS Transport Website Light" w:hAnsi="GDS Transport Website Light"/>
-                <w:sz w:val="26"/>
-              </w:rPr>
-              <w:t>2Name</w:t>
+            <w:r>
+              <w:rPr>
+                <w:rFonts w:ascii="GDS Transport Website Light" w:hAnsi="GDS Transport Website Light"/>
+                <w:sz w:val="26"/>
+              </w:rPr>
+              <w:t>_{ defendant2Name</w:t>
             </w:r>
             <w:r>
               <w:rPr>
@@ -1638,30 +1619,56 @@
           <w:rFonts w:cstheme="minorHAnsi"/>
         </w:rPr>
       </w:pPr>
+      <w:bookmarkStart w:id="0" w:name="_Hlk190295020"/>
+      <w:r>
+        <w:rPr>
+          <w:rFonts w:ascii="Arial" w:hAnsi="Arial" w:cs="Arial"/>
+          <w:sz w:val="16"/>
+          <w:szCs w:val="16"/>
+        </w:rPr>
+        <w:t>&lt;&lt;cs_</w:t>
+      </w:r>
+      <w:r>
+        <w:rPr>
+          <w:rFonts w:ascii="Arial" w:hAnsi="Arial" w:cs="Arial"/>
+          <w:sz w:val="16"/>
+          <w:szCs w:val="16"/>
+        </w:rPr>
+        <w:t>{</w:t>
+      </w:r>
+      <w:r>
+        <w:rPr>
+          <w:rFonts w:cstheme="minorHAnsi"/>
+        </w:rPr>
+        <w:t xml:space="preserve"> </w:t>
+      </w:r>
+      <w:proofErr w:type="spellStart"/>
+      <w:r>
+        <w:t>judgeRecital</w:t>
+      </w:r>
+      <w:proofErr w:type="spellEnd"/>
+      <w:r>
+        <w:rPr>
+          <w:rFonts w:ascii="Arial" w:hAnsi="Arial" w:cs="Arial"/>
+          <w:sz w:val="16"/>
+          <w:szCs w:val="16"/>
+        </w:rPr>
+        <w:t>!= null}</w:t>
+      </w:r>
+      <w:r>
+        <w:rPr>
+          <w:rFonts w:ascii="Arial" w:hAnsi="Arial" w:cs="Arial"/>
+          <w:sz w:val="16"/>
+          <w:szCs w:val="16"/>
+        </w:rPr>
+        <w:t>&gt;&gt;</w:t>
+      </w:r>
     </w:p>
+    <w:bookmarkEnd w:id="0"/>
     <w:p>
       <w:pPr>
         <w:rPr>
           <w:rFonts w:cstheme="minorHAnsi"/>
-          <w:b/>
-          <w:bCs/>
-        </w:rPr>
-      </w:pPr>
-      <w:r>
-        <w:rPr>
-          <w:rFonts w:cstheme="minorHAnsi"/>
-          <w:b/>
-          <w:bCs/>
-        </w:rPr>
-        <w:t xml:space="preserve">THE COURT RECORDS THAT: </w:t>
-      </w:r>
-    </w:p>
-    <w:p>
-      <w:pPr>
-        <w:rPr>
-          <w:rFonts w:cstheme="minorHAnsi"/>
-          <w:b/>
-          <w:bCs/>
         </w:rPr>
       </w:pPr>
     </w:p>
@@ -1669,11 +1676,37 @@
       <w:pPr>
         <w:rPr>
           <w:rFonts w:cstheme="minorHAnsi"/>
+          <w:b/>
+          <w:bCs/>
         </w:rPr>
       </w:pPr>
       <w:r>
         <w:rPr>
           <w:rFonts w:cstheme="minorHAnsi"/>
+          <w:b/>
+          <w:bCs/>
+        </w:rPr>
+        <w:t xml:space="preserve">THE COURT RECORDS THAT: </w:t>
+      </w:r>
+    </w:p>
+    <w:p>
+      <w:pPr>
+        <w:rPr>
+          <w:rFonts w:cstheme="minorHAnsi"/>
+          <w:b/>
+          <w:bCs/>
+        </w:rPr>
+      </w:pPr>
+    </w:p>
+    <w:p>
+      <w:pPr>
+        <w:rPr>
+          <w:rFonts w:cstheme="minorHAnsi"/>
+        </w:rPr>
+      </w:pPr>
+      <w:r>
+        <w:rPr>
+          <w:rFonts w:cstheme="minorHAnsi"/>
         </w:rPr>
         <w:t>&lt;&lt;</w:t>
       </w:r>
@@ -1687,6 +1720,19 @@
           <w:rFonts w:cstheme="minorHAnsi"/>
         </w:rPr>
         <w:t>&gt;&gt;</w:t>
+      </w:r>
+    </w:p>
+    <w:p>
+      <w:pPr>
+        <w:rPr>
+          <w:rFonts w:cstheme="minorHAnsi"/>
+        </w:rPr>
+      </w:pPr>
+      <w:r>
+        <w:rPr>
+          <w:rFonts w:cstheme="minorHAnsi"/>
+        </w:rPr>
+        <w:t>&lt;&lt;es_&gt;&gt;</w:t>
       </w:r>
     </w:p>
     <w:p>
@@ -1778,19 +1824,9 @@
           <w:sz w:val="27"/>
           <w:szCs w:val="27"/>
         </w:rPr>
-        <w:t>&lt;&lt;cs</w:t>
-      </w:r>
-      <w:proofErr w:type="gramStart"/>
-      <w:r>
-        <w:rPr>
-          <w:color w:val="000000"/>
-          <w:sz w:val="27"/>
-          <w:szCs w:val="27"/>
-        </w:rPr>
-        <w:t>_{</w:t>
+        <w:t>&lt;&lt;cs_{</w:t>
       </w:r>
       <w:proofErr w:type="spellStart"/>
-      <w:proofErr w:type="gramEnd"/>
       <w:r>
         <w:rPr>
           <w:color w:val="000000"/>

</xml_diff>

<commit_message>
CIV-16580 Added missing rectital order condition (#6309)
</commit_message>
<xml_diff>
--- a/docker/docmosis/templates/CV-UNS-GAP-ENG-01067.docx
+++ b/docker/docmosis/templates/CV-UNS-GAP-ENG-01067.docx
@@ -63,17 +63,9 @@
               <w:rPr>
                 <w:rFonts w:ascii="GDS Transport Website Light" w:hAnsi="GDS Transport Website Light"/>
               </w:rPr>
-              <w:t>&lt;</w:t>
-            </w:r>
-            <w:proofErr w:type="gramStart"/>
-            <w:r>
-              <w:rPr>
-                <w:rFonts w:ascii="GDS Transport Website Light" w:hAnsi="GDS Transport Website Light"/>
-              </w:rPr>
-              <w:t>&lt;{</w:t>
+              <w:t>&lt;&lt;{</w:t>
             </w:r>
             <w:proofErr w:type="spellStart"/>
-            <w:proofErr w:type="gramEnd"/>
             <w:r>
               <w:rPr>
                 <w:rFonts w:ascii="GDS Transport Website Light" w:hAnsi="GDS Transport Website Light"/>
@@ -982,7 +974,6 @@
               <w:t>cr</w:t>
             </w:r>
             <w:proofErr w:type="spellEnd"/>
-            <w:proofErr w:type="gramStart"/>
             <w:r>
               <w:rPr>
                 <w:rFonts w:ascii="GDS Transport Website Light" w:hAnsi="GDS Transport Website Light"/>
@@ -990,7 +981,6 @@
               </w:rPr>
               <w:t>_{ claimant</w:t>
             </w:r>
-            <w:proofErr w:type="gramEnd"/>
             <w:r>
               <w:rPr>
                 <w:rFonts w:ascii="GDS Transport Website Light" w:hAnsi="GDS Transport Website Light"/>
@@ -1291,21 +1281,12 @@
               <w:t>cr</w:t>
             </w:r>
             <w:proofErr w:type="spellEnd"/>
-            <w:proofErr w:type="gramStart"/>
-            <w:r>
-              <w:rPr>
-                <w:rFonts w:ascii="GDS Transport Website Light" w:hAnsi="GDS Transport Website Light"/>
-                <w:sz w:val="26"/>
-              </w:rPr>
-              <w:t>_{ defendant</w:t>
-            </w:r>
-            <w:proofErr w:type="gramEnd"/>
-            <w:r>
-              <w:rPr>
-                <w:rFonts w:ascii="GDS Transport Website Light" w:hAnsi="GDS Transport Website Light"/>
-                <w:sz w:val="26"/>
-              </w:rPr>
-              <w:t>2Name</w:t>
+            <w:r>
+              <w:rPr>
+                <w:rFonts w:ascii="GDS Transport Website Light" w:hAnsi="GDS Transport Website Light"/>
+                <w:sz w:val="26"/>
+              </w:rPr>
+              <w:t>_{ defendant2Name</w:t>
             </w:r>
             <w:r>
               <w:rPr>
@@ -1638,30 +1619,56 @@
           <w:rFonts w:cstheme="minorHAnsi"/>
         </w:rPr>
       </w:pPr>
+      <w:bookmarkStart w:id="0" w:name="_Hlk190295020"/>
+      <w:r>
+        <w:rPr>
+          <w:rFonts w:ascii="Arial" w:hAnsi="Arial" w:cs="Arial"/>
+          <w:sz w:val="16"/>
+          <w:szCs w:val="16"/>
+        </w:rPr>
+        <w:t>&lt;&lt;cs_</w:t>
+      </w:r>
+      <w:r>
+        <w:rPr>
+          <w:rFonts w:ascii="Arial" w:hAnsi="Arial" w:cs="Arial"/>
+          <w:sz w:val="16"/>
+          <w:szCs w:val="16"/>
+        </w:rPr>
+        <w:t>{</w:t>
+      </w:r>
+      <w:r>
+        <w:rPr>
+          <w:rFonts w:cstheme="minorHAnsi"/>
+        </w:rPr>
+        <w:t xml:space="preserve"> </w:t>
+      </w:r>
+      <w:proofErr w:type="spellStart"/>
+      <w:r>
+        <w:t>judgeRecital</w:t>
+      </w:r>
+      <w:proofErr w:type="spellEnd"/>
+      <w:r>
+        <w:rPr>
+          <w:rFonts w:ascii="Arial" w:hAnsi="Arial" w:cs="Arial"/>
+          <w:sz w:val="16"/>
+          <w:szCs w:val="16"/>
+        </w:rPr>
+        <w:t>!= null}</w:t>
+      </w:r>
+      <w:r>
+        <w:rPr>
+          <w:rFonts w:ascii="Arial" w:hAnsi="Arial" w:cs="Arial"/>
+          <w:sz w:val="16"/>
+          <w:szCs w:val="16"/>
+        </w:rPr>
+        <w:t>&gt;&gt;</w:t>
+      </w:r>
     </w:p>
+    <w:bookmarkEnd w:id="0"/>
     <w:p>
       <w:pPr>
         <w:rPr>
           <w:rFonts w:cstheme="minorHAnsi"/>
-          <w:b/>
-          <w:bCs/>
-        </w:rPr>
-      </w:pPr>
-      <w:r>
-        <w:rPr>
-          <w:rFonts w:cstheme="minorHAnsi"/>
-          <w:b/>
-          <w:bCs/>
-        </w:rPr>
-        <w:t xml:space="preserve">THE COURT RECORDS THAT: </w:t>
-      </w:r>
-    </w:p>
-    <w:p>
-      <w:pPr>
-        <w:rPr>
-          <w:rFonts w:cstheme="minorHAnsi"/>
-          <w:b/>
-          <w:bCs/>
         </w:rPr>
       </w:pPr>
     </w:p>
@@ -1669,11 +1676,37 @@
       <w:pPr>
         <w:rPr>
           <w:rFonts w:cstheme="minorHAnsi"/>
+          <w:b/>
+          <w:bCs/>
         </w:rPr>
       </w:pPr>
       <w:r>
         <w:rPr>
           <w:rFonts w:cstheme="minorHAnsi"/>
+          <w:b/>
+          <w:bCs/>
+        </w:rPr>
+        <w:t xml:space="preserve">THE COURT RECORDS THAT: </w:t>
+      </w:r>
+    </w:p>
+    <w:p>
+      <w:pPr>
+        <w:rPr>
+          <w:rFonts w:cstheme="minorHAnsi"/>
+          <w:b/>
+          <w:bCs/>
+        </w:rPr>
+      </w:pPr>
+    </w:p>
+    <w:p>
+      <w:pPr>
+        <w:rPr>
+          <w:rFonts w:cstheme="minorHAnsi"/>
+        </w:rPr>
+      </w:pPr>
+      <w:r>
+        <w:rPr>
+          <w:rFonts w:cstheme="minorHAnsi"/>
         </w:rPr>
         <w:t>&lt;&lt;</w:t>
       </w:r>
@@ -1687,6 +1720,19 @@
           <w:rFonts w:cstheme="minorHAnsi"/>
         </w:rPr>
         <w:t>&gt;&gt;</w:t>
+      </w:r>
+    </w:p>
+    <w:p>
+      <w:pPr>
+        <w:rPr>
+          <w:rFonts w:cstheme="minorHAnsi"/>
+        </w:rPr>
+      </w:pPr>
+      <w:r>
+        <w:rPr>
+          <w:rFonts w:cstheme="minorHAnsi"/>
+        </w:rPr>
+        <w:t>&lt;&lt;es_&gt;&gt;</w:t>
       </w:r>
     </w:p>
     <w:p>
@@ -1778,19 +1824,9 @@
           <w:sz w:val="27"/>
           <w:szCs w:val="27"/>
         </w:rPr>
-        <w:t>&lt;&lt;cs</w:t>
-      </w:r>
-      <w:proofErr w:type="gramStart"/>
-      <w:r>
-        <w:rPr>
-          <w:color w:val="000000"/>
-          <w:sz w:val="27"/>
-          <w:szCs w:val="27"/>
-        </w:rPr>
-        <w:t>_{</w:t>
+        <w:t>&lt;&lt;cs_{</w:t>
       </w:r>
       <w:proofErr w:type="spellStart"/>
-      <w:proofErr w:type="gramEnd"/>
       <w:r>
         <w:rPr>
           <w:color w:val="000000"/>

</xml_diff>